<commit_message>
Se añaden los modelos de datos de Review, Service, FlightAssignment y ActivityLog
</commit_message>
<xml_diff>
--- a/reports/D02/Group/00 - Requirements - Group.docx
+++ b/reports/D02/Group/00 - Requirements - Group.docx
@@ -1,10 +1,10 @@
 
 <file path=word/document.xml><?xml version="1.0" encoding="utf-8"?>
-<w:document xmlns:wpc="http://schemas.microsoft.com/office/word/2010/wordprocessingCanvas" xmlns:cx="http://schemas.microsoft.com/office/drawing/2014/chartex" xmlns:cx1="http://schemas.microsoft.com/office/drawing/2015/9/8/chartex" xmlns:cx2="http://schemas.microsoft.com/office/drawing/2015/10/21/chartex" xmlns:cx3="http://schemas.microsoft.com/office/drawing/2016/5/9/chartex" xmlns:cx4="http://schemas.microsoft.com/office/drawing/2016/5/10/chartex" xmlns:cx5="http://schemas.microsoft.com/office/drawing/2016/5/11/chartex" xmlns:cx6="http://schemas.microsoft.com/office/drawing/2016/5/12/chartex" xmlns:cx7="http://schemas.microsoft.com/office/drawing/2016/5/13/chartex" xmlns:cx8="http://schemas.microsoft.com/office/drawing/2016/5/14/chartex" xmlns:mc="http://schemas.openxmlformats.org/markup-compatibility/2006" xmlns:aink="http://schemas.microsoft.com/office/drawing/2016/ink" xmlns:am3d="http://schemas.microsoft.com/office/drawing/2017/model3d" xmlns:o="urn:schemas-microsoft-com:office:office" xmlns:oel="http://schemas.microsoft.com/office/2019/extlst" xmlns:r="http://schemas.openxmlformats.org/officeDocument/2006/relationships" xmlns:m="http://schemas.openxmlformats.org/officeDocument/2006/math" xmlns:v="urn:schemas-microsoft-com:vml" xmlns:wp14="http://schemas.microsoft.com/office/word/2010/wordprocessingDrawing" xmlns:wp="http://schemas.openxmlformats.org/drawingml/2006/wordprocessingDrawing" xmlns:w10="urn:schemas-microsoft-com:office:word" xmlns:w="http://schemas.openxmlformats.org/wordprocessingml/2006/main" xmlns:w14="http://schemas.microsoft.com/office/word/2010/wordml" xmlns:w15="http://schemas.microsoft.com/office/word/2012/wordml" xmlns:w16cex="http://schemas.microsoft.com/office/word/2018/wordml/cex" xmlns:w16cid="http://schemas.microsoft.com/office/word/2016/wordml/cid" xmlns:w16="http://schemas.microsoft.com/office/word/2018/wordml" xmlns:w16du="http://schemas.microsoft.com/office/word/2023/wordml/word16du" xmlns:w16sdtdh="http://schemas.microsoft.com/office/word/2020/wordml/sdtdatahash" xmlns:w16sdtfl="http://schemas.microsoft.com/office/word/2024/wordml/sdtformatlock" xmlns:w16se="http://schemas.microsoft.com/office/word/2015/wordml/symex" xmlns:wpg="http://schemas.microsoft.com/office/word/2010/wordprocessingGroup" xmlns:wpi="http://schemas.microsoft.com/office/word/2010/wordprocessingInk" xmlns:wne="http://schemas.microsoft.com/office/word/2006/wordml" xmlns:wps="http://schemas.microsoft.com/office/word/2010/wordprocessingShape" mc:Ignorable="w14 w15 w16se w16cid w16 w16cex w16sdtdh w16sdtfl w16du wp14">
+<w:document xmlns:wpc="http://schemas.microsoft.com/office/word/2010/wordprocessingCanvas" xmlns:cx="http://schemas.microsoft.com/office/drawing/2014/chartex" xmlns:cx1="http://schemas.microsoft.com/office/drawing/2015/9/8/chartex" xmlns:cx2="http://schemas.microsoft.com/office/drawing/2015/10/21/chartex" xmlns:cx3="http://schemas.microsoft.com/office/drawing/2016/5/9/chartex" xmlns:cx4="http://schemas.microsoft.com/office/drawing/2016/5/10/chartex" xmlns:cx5="http://schemas.microsoft.com/office/drawing/2016/5/11/chartex" xmlns:cx6="http://schemas.microsoft.com/office/drawing/2016/5/12/chartex" xmlns:cx7="http://schemas.microsoft.com/office/drawing/2016/5/13/chartex" xmlns:cx8="http://schemas.microsoft.com/office/drawing/2016/5/14/chartex" xmlns:mc="http://schemas.openxmlformats.org/markup-compatibility/2006" xmlns:aink="http://schemas.microsoft.com/office/drawing/2016/ink" xmlns:am3d="http://schemas.microsoft.com/office/drawing/2017/model3d" xmlns:o="urn:schemas-microsoft-com:office:office" xmlns:oel="http://schemas.microsoft.com/office/2019/extlst" xmlns:r="http://schemas.openxmlformats.org/officeDocument/2006/relationships" xmlns:m="http://schemas.openxmlformats.org/officeDocument/2006/math" xmlns:v="urn:schemas-microsoft-com:vml" xmlns:wp14="http://schemas.microsoft.com/office/word/2010/wordprocessingDrawing" xmlns:wp="http://schemas.openxmlformats.org/drawingml/2006/wordprocessingDrawing" xmlns:w10="urn:schemas-microsoft-com:office:word" xmlns:w="http://schemas.openxmlformats.org/wordprocessingml/2006/main" xmlns:w14="http://schemas.microsoft.com/office/word/2010/wordml" xmlns:w15="http://schemas.microsoft.com/office/word/2012/wordml" xmlns:w16cex="http://schemas.microsoft.com/office/word/2018/wordml/cex" xmlns:w16cid="http://schemas.microsoft.com/office/word/2016/wordml/cid" xmlns:w16="http://schemas.microsoft.com/office/word/2018/wordml" xmlns:w16sdtdh="http://schemas.microsoft.com/office/word/2020/wordml/sdtdatahash" xmlns:w16se="http://schemas.microsoft.com/office/word/2015/wordml/symex" xmlns:wpg="http://schemas.microsoft.com/office/word/2010/wordprocessingGroup" xmlns:wpi="http://schemas.microsoft.com/office/word/2010/wordprocessingInk" xmlns:wne="http://schemas.microsoft.com/office/word/2006/wordml" xmlns:wps="http://schemas.microsoft.com/office/word/2010/wordprocessingShape" mc:Ignorable="w14 w15 w16se w16cid w16 w16cex w16sdtdh wp14">
   <w:body>
     <w:p>
       <w:pPr>
-        <w:pStyle w:val="Heading1"/>
+        <w:pStyle w:val="Ttulo1"/>
         <w:spacing w:before="0"/>
         <w:rPr>
           <w:rFonts w:cstheme="majorHAnsi"/>
@@ -91,7 +91,7 @@
           </w:tcPr>
           <w:p>
             <w:pPr>
-              <w:pStyle w:val="NoSpacing"/>
+              <w:pStyle w:val="Sinespaciado"/>
               <w:rPr>
                 <w:rFonts w:asciiTheme="majorHAnsi" w:hAnsiTheme="majorHAnsi" w:cstheme="majorHAnsi"/>
               </w:rPr>
@@ -137,6 +137,7 @@
                 <w15:appearance w15:val="hidden"/>
                 <w:text/>
               </w:sdtPr>
+              <w:sdtEndPr/>
               <w:sdtContent>
                 <w:r>
                   <w:rPr>
@@ -176,7 +177,7 @@
           </w:tcPr>
           <w:p>
             <w:pPr>
-              <w:pStyle w:val="NoSpacing"/>
+              <w:pStyle w:val="Sinespaciado"/>
               <w:rPr>
                 <w:rFonts w:asciiTheme="majorHAnsi" w:hAnsiTheme="majorHAnsi" w:cstheme="majorHAnsi"/>
               </w:rPr>
@@ -215,6 +216,7 @@
                 <w15:appearance w15:val="hidden"/>
                 <w:text/>
               </w:sdtPr>
+              <w:sdtEndPr/>
               <w:sdtContent>
                 <w:r>
                   <w:rPr>
@@ -258,12 +260,11 @@
           </w:p>
           <w:p>
             <w:pPr>
-              <w:pStyle w:val="NoSpacing"/>
+              <w:pStyle w:val="Sinespaciado"/>
               <w:rPr>
                 <w:rFonts w:asciiTheme="majorHAnsi" w:hAnsiTheme="majorHAnsi" w:cstheme="majorBidi"/>
                 <w:b/>
                 <w:bCs/>
-                <w:lang w:val="es-ES"/>
               </w:rPr>
             </w:pPr>
             <w:r>
@@ -294,7 +295,6 @@
               <w:sdtPr>
                 <w:rPr>
                   <w:rFonts w:asciiTheme="majorHAnsi" w:hAnsiTheme="majorHAnsi" w:cstheme="majorBidi"/>
-                  <w:lang w:val="es-ES"/>
                 </w:rPr>
                 <w:tag w:val="ID1"/>
                 <w:id w:val="1166593945"/>
@@ -304,18 +304,17 @@
                 <w15:appearance w15:val="hidden"/>
                 <w:text/>
               </w:sdtPr>
+              <w:sdtEndPr/>
               <w:sdtContent>
                 <w:r>
                   <w:rPr>
                     <w:rFonts w:asciiTheme="majorHAnsi" w:hAnsiTheme="majorHAnsi" w:cstheme="majorBidi"/>
-                    <w:lang w:val="es-ES"/>
                   </w:rPr>
                   <w:t xml:space="preserve"> </w:t>
                 </w:r>
                 <w:r>
                   <w:rPr>
                     <w:rFonts w:asciiTheme="majorHAnsi" w:hAnsiTheme="majorHAnsi" w:cstheme="majorBidi"/>
-                    <w:lang w:val="es-ES"/>
                   </w:rPr>
                   <w:t>2*5**1*7E</w:t>
                 </w:r>
@@ -325,7 +324,7 @@
           <w:permEnd w:id="291510380"/>
           <w:p>
             <w:pPr>
-              <w:pStyle w:val="NoSpacing"/>
+              <w:pStyle w:val="Sinespaciado"/>
               <w:rPr>
                 <w:rFonts w:asciiTheme="majorHAnsi" w:hAnsiTheme="majorHAnsi" w:cstheme="majorHAnsi"/>
                 <w:b/>
@@ -357,7 +356,6 @@
               <w:sdtPr>
                 <w:rPr>
                   <w:rFonts w:asciiTheme="majorHAnsi" w:hAnsiTheme="majorHAnsi" w:cstheme="majorHAnsi"/>
-                  <w:lang w:val="es-ES"/>
                 </w:rPr>
                 <w:tag w:val="UVUS01"/>
                 <w:id w:val="180091114"/>
@@ -367,25 +365,23 @@
                 <w15:appearance w15:val="hidden"/>
                 <w:text/>
               </w:sdtPr>
+              <w:sdtEndPr/>
               <w:sdtContent>
                 <w:r>
                   <w:rPr>
                     <w:rFonts w:asciiTheme="majorHAnsi" w:hAnsiTheme="majorHAnsi" w:cstheme="majorHAnsi"/>
-                    <w:lang w:val="es-ES"/>
                   </w:rPr>
                   <w:t xml:space="preserve"> </w:t>
                 </w:r>
                 <w:r>
                   <w:rPr>
                     <w:rFonts w:asciiTheme="majorHAnsi" w:hAnsiTheme="majorHAnsi" w:cstheme="majorHAnsi"/>
-                    <w:lang w:val="es-ES"/>
                   </w:rPr>
                   <w:t>josgardel8</w:t>
                 </w:r>
                 <w:r>
                   <w:rPr>
                     <w:rFonts w:asciiTheme="majorHAnsi" w:hAnsiTheme="majorHAnsi" w:cstheme="majorHAnsi"/>
-                    <w:lang w:val="es-ES"/>
                   </w:rPr>
                   <w:t xml:space="preserve">  </w:t>
                 </w:r>
@@ -395,7 +391,7 @@
           </w:p>
           <w:p>
             <w:pPr>
-              <w:pStyle w:val="NoSpacing"/>
+              <w:pStyle w:val="Sinespaciado"/>
               <w:rPr>
                 <w:rFonts w:asciiTheme="majorHAnsi" w:hAnsiTheme="majorHAnsi" w:cstheme="majorHAnsi"/>
               </w:rPr>
@@ -435,6 +431,7 @@
                 <w15:appearance w15:val="hidden"/>
                 <w:text/>
               </w:sdtPr>
+              <w:sdtEndPr/>
               <w:sdtContent>
                 <w:r>
                   <w:rPr>
@@ -503,6 +500,7 @@
                 <w15:appearance w15:val="hidden"/>
                 <w:text/>
               </w:sdtPr>
+              <w:sdtEndPr/>
               <w:sdtContent>
                 <w:r>
                   <w:rPr>
@@ -547,11 +545,10 @@
           </w:p>
           <w:p>
             <w:pPr>
-              <w:pStyle w:val="NoSpacing"/>
+              <w:pStyle w:val="Sinespaciado"/>
               <w:rPr>
                 <w:rFonts w:asciiTheme="majorHAnsi" w:hAnsiTheme="majorHAnsi" w:cstheme="majorHAnsi"/>
                 <w:b/>
-                <w:lang w:val="es-ES"/>
               </w:rPr>
             </w:pPr>
             <w:r>
@@ -585,7 +582,6 @@
               <w:sdtPr>
                 <w:rPr>
                   <w:rFonts w:asciiTheme="majorHAnsi" w:hAnsiTheme="majorHAnsi" w:cstheme="majorBidi"/>
-                  <w:lang w:val="es-ES"/>
                 </w:rPr>
                 <w:tag w:val="ID2"/>
                 <w:id w:val="-1276937016"/>
@@ -595,11 +591,11 @@
                 <w15:appearance w15:val="hidden"/>
                 <w:text/>
               </w:sdtPr>
+              <w:sdtEndPr/>
               <w:sdtContent>
                 <w:r>
                   <w:rPr>
                     <w:rFonts w:asciiTheme="majorHAnsi" w:hAnsiTheme="majorHAnsi" w:cstheme="majorBidi"/>
-                    <w:lang w:val="es-ES"/>
                   </w:rPr>
                   <w:t>2*7**7*5L</w:t>
                 </w:r>
@@ -609,7 +605,7 @@
           <w:permEnd w:id="1081366304"/>
           <w:p>
             <w:pPr>
-              <w:pStyle w:val="NoSpacing"/>
+              <w:pStyle w:val="Sinespaciado"/>
               <w:rPr>
                 <w:rFonts w:asciiTheme="majorHAnsi" w:hAnsiTheme="majorHAnsi" w:cstheme="majorHAnsi"/>
                 <w:b/>
@@ -641,7 +637,6 @@
               <w:sdtPr>
                 <w:rPr>
                   <w:rFonts w:asciiTheme="majorHAnsi" w:hAnsiTheme="majorHAnsi" w:cstheme="majorHAnsi"/>
-                  <w:lang w:val="es-ES"/>
                 </w:rPr>
                 <w:tag w:val="UVUS02"/>
                 <w:id w:val="1381354132"/>
@@ -651,25 +646,23 @@
                 <w15:appearance w15:val="hidden"/>
                 <w:text/>
               </w:sdtPr>
+              <w:sdtEndPr/>
               <w:sdtContent>
                 <w:r>
                   <w:rPr>
                     <w:rFonts w:asciiTheme="majorHAnsi" w:hAnsiTheme="majorHAnsi" w:cstheme="majorHAnsi"/>
-                    <w:lang w:val="es-ES"/>
                   </w:rPr>
                   <w:t xml:space="preserve"> </w:t>
                 </w:r>
                 <w:r>
                   <w:rPr>
                     <w:rFonts w:asciiTheme="majorHAnsi" w:hAnsiTheme="majorHAnsi" w:cstheme="majorHAnsi"/>
-                    <w:lang w:val="es-ES"/>
                   </w:rPr>
                   <w:t>KMM4676</w:t>
                 </w:r>
                 <w:r>
                   <w:rPr>
                     <w:rFonts w:asciiTheme="majorHAnsi" w:hAnsiTheme="majorHAnsi" w:cstheme="majorHAnsi"/>
-                    <w:lang w:val="es-ES"/>
                   </w:rPr>
                   <w:t xml:space="preserve">  </w:t>
                 </w:r>
@@ -679,7 +672,7 @@
           </w:p>
           <w:p>
             <w:pPr>
-              <w:pStyle w:val="NoSpacing"/>
+              <w:pStyle w:val="Sinespaciado"/>
               <w:rPr>
                 <w:rFonts w:asciiTheme="majorHAnsi" w:hAnsiTheme="majorHAnsi" w:cstheme="majorHAnsi"/>
               </w:rPr>
@@ -719,6 +712,7 @@
                 <w15:appearance w15:val="hidden"/>
                 <w:text/>
               </w:sdtPr>
+              <w:sdtEndPr/>
               <w:sdtContent>
                 <w:r>
                   <w:rPr>
@@ -747,7 +741,7 @@
           </w:p>
           <w:p>
             <w:pPr>
-              <w:pStyle w:val="NoSpacing"/>
+              <w:pStyle w:val="Sinespaciado"/>
               <w:rPr>
                 <w:rFonts w:asciiTheme="majorHAnsi" w:hAnsiTheme="majorHAnsi" w:cstheme="majorHAnsi"/>
               </w:rPr>
@@ -787,6 +781,7 @@
                 <w15:appearance w15:val="hidden"/>
                 <w:text/>
               </w:sdtPr>
+              <w:sdtEndPr/>
               <w:sdtContent>
                 <w:r>
                   <w:rPr>
@@ -836,11 +831,10 @@
           </w:p>
           <w:p>
             <w:pPr>
-              <w:pStyle w:val="NoSpacing"/>
+              <w:pStyle w:val="Sinespaciado"/>
               <w:rPr>
                 <w:rFonts w:asciiTheme="majorHAnsi" w:hAnsiTheme="majorHAnsi" w:cstheme="majorHAnsi"/>
                 <w:b/>
-                <w:lang w:val="es-ES"/>
               </w:rPr>
             </w:pPr>
             <w:r>
@@ -868,7 +862,6 @@
               <w:sdtPr>
                 <w:rPr>
                   <w:rFonts w:asciiTheme="majorHAnsi" w:hAnsiTheme="majorHAnsi" w:cstheme="majorBidi"/>
-                  <w:lang w:val="es-ES"/>
                 </w:rPr>
                 <w:tag w:val="ID3"/>
                 <w:id w:val="-2029015554"/>
@@ -878,18 +871,17 @@
                 <w15:appearance w15:val="hidden"/>
                 <w:text/>
               </w:sdtPr>
+              <w:sdtEndPr/>
               <w:sdtContent>
                 <w:r>
                   <w:rPr>
                     <w:rFonts w:asciiTheme="majorHAnsi" w:hAnsiTheme="majorHAnsi" w:cstheme="majorBidi"/>
-                    <w:lang w:val="es-ES"/>
                   </w:rPr>
                   <w:t xml:space="preserve"> </w:t>
                 </w:r>
                 <w:r>
                   <w:rPr>
                     <w:rFonts w:asciiTheme="majorHAnsi" w:hAnsiTheme="majorHAnsi" w:cstheme="majorBidi"/>
-                    <w:lang w:val="es-ES"/>
                   </w:rPr>
                   <w:t>4*8**7*4L</w:t>
                 </w:r>
@@ -899,7 +891,7 @@
           <w:permEnd w:id="1000832359"/>
           <w:p>
             <w:pPr>
-              <w:pStyle w:val="NoSpacing"/>
+              <w:pStyle w:val="Sinespaciado"/>
               <w:rPr>
                 <w:rFonts w:asciiTheme="majorHAnsi" w:hAnsiTheme="majorHAnsi" w:cstheme="majorHAnsi"/>
                 <w:b/>
@@ -931,7 +923,6 @@
               <w:sdtPr>
                 <w:rPr>
                   <w:rFonts w:asciiTheme="majorHAnsi" w:hAnsiTheme="majorHAnsi" w:cstheme="majorHAnsi"/>
-                  <w:lang w:val="es-ES"/>
                 </w:rPr>
                 <w:tag w:val="UVUS03"/>
                 <w:id w:val="-1922171075"/>
@@ -941,25 +932,23 @@
                 <w15:appearance w15:val="hidden"/>
                 <w:text/>
               </w:sdtPr>
+              <w:sdtEndPr/>
               <w:sdtContent>
                 <w:r>
                   <w:rPr>
                     <w:rFonts w:asciiTheme="majorHAnsi" w:hAnsiTheme="majorHAnsi" w:cstheme="majorHAnsi"/>
-                    <w:lang w:val="es-ES"/>
                   </w:rPr>
                   <w:t xml:space="preserve"> </w:t>
                 </w:r>
                 <w:r>
                   <w:rPr>
                     <w:rFonts w:asciiTheme="majorHAnsi" w:hAnsiTheme="majorHAnsi" w:cstheme="majorHAnsi"/>
-                    <w:lang w:val="es-ES"/>
                   </w:rPr>
                   <w:t>mannizcob</w:t>
                 </w:r>
                 <w:r>
                   <w:rPr>
                     <w:rFonts w:asciiTheme="majorHAnsi" w:hAnsiTheme="majorHAnsi" w:cstheme="majorHAnsi"/>
-                    <w:lang w:val="es-ES"/>
                   </w:rPr>
                   <w:t xml:space="preserve">  </w:t>
                 </w:r>
@@ -969,7 +958,7 @@
           </w:p>
           <w:p>
             <w:pPr>
-              <w:pStyle w:val="NoSpacing"/>
+              <w:pStyle w:val="Sinespaciado"/>
               <w:rPr>
                 <w:rFonts w:asciiTheme="majorHAnsi" w:hAnsiTheme="majorHAnsi" w:cstheme="majorHAnsi"/>
                 <w:lang w:val="es-ES"/>
@@ -1010,6 +999,7 @@
                 <w15:appearance w15:val="hidden"/>
                 <w:text/>
               </w:sdtPr>
+              <w:sdtEndPr/>
               <w:sdtContent>
                 <w:r>
                   <w:rPr>
@@ -1038,7 +1028,7 @@
           <w:permEnd w:id="1519068571"/>
           <w:p>
             <w:pPr>
-              <w:pStyle w:val="NoSpacing"/>
+              <w:pStyle w:val="Sinespaciado"/>
               <w:rPr>
                 <w:rFonts w:asciiTheme="majorHAnsi" w:hAnsiTheme="majorHAnsi" w:cstheme="majorHAnsi"/>
               </w:rPr>
@@ -1076,6 +1066,7 @@
                 </w:placeholder>
                 <w:text/>
               </w:sdtPr>
+              <w:sdtEndPr/>
               <w:sdtContent>
                 <w:r>
                   <w:rPr>
@@ -1117,11 +1108,10 @@
           </w:p>
           <w:p>
             <w:pPr>
-              <w:pStyle w:val="NoSpacing"/>
+              <w:pStyle w:val="Sinespaciado"/>
               <w:rPr>
                 <w:rFonts w:asciiTheme="majorHAnsi" w:hAnsiTheme="majorHAnsi" w:cstheme="majorHAnsi"/>
                 <w:b/>
-                <w:lang w:val="es-ES"/>
               </w:rPr>
             </w:pPr>
             <w:r>
@@ -1149,7 +1139,6 @@
               <w:sdtPr>
                 <w:rPr>
                   <w:rFonts w:asciiTheme="majorHAnsi" w:hAnsiTheme="majorHAnsi" w:cstheme="majorBidi"/>
-                  <w:lang w:val="es-ES"/>
                 </w:rPr>
                 <w:tag w:val="ID4"/>
                 <w:id w:val="577182649"/>
@@ -1159,18 +1148,17 @@
                 <w15:appearance w15:val="hidden"/>
                 <w:text/>
               </w:sdtPr>
+              <w:sdtEndPr/>
               <w:sdtContent>
                 <w:r>
                   <w:rPr>
                     <w:rFonts w:asciiTheme="majorHAnsi" w:hAnsiTheme="majorHAnsi" w:cstheme="majorBidi"/>
-                    <w:lang w:val="es-ES"/>
                   </w:rPr>
                   <w:t xml:space="preserve"> </w:t>
                 </w:r>
                 <w:r>
                   <w:rPr>
                     <w:rFonts w:asciiTheme="majorHAnsi" w:hAnsiTheme="majorHAnsi" w:cstheme="majorBidi"/>
-                    <w:lang w:val="es-ES"/>
                   </w:rPr>
                   <w:t>4*1*7*0*L</w:t>
                 </w:r>
@@ -1180,7 +1168,7 @@
           <w:permEnd w:id="1222207409"/>
           <w:p>
             <w:pPr>
-              <w:pStyle w:val="NoSpacing"/>
+              <w:pStyle w:val="Sinespaciado"/>
               <w:rPr>
                 <w:rFonts w:asciiTheme="majorHAnsi" w:hAnsiTheme="majorHAnsi" w:cstheme="majorHAnsi"/>
                 <w:b/>
@@ -1212,7 +1200,6 @@
               <w:sdtPr>
                 <w:rPr>
                   <w:rFonts w:asciiTheme="majorHAnsi" w:hAnsiTheme="majorHAnsi" w:cstheme="majorHAnsi"/>
-                  <w:lang w:val="es-ES"/>
                 </w:rPr>
                 <w:tag w:val="UVUS04"/>
                 <w:id w:val="-1772313792"/>
@@ -1222,25 +1209,23 @@
                 <w15:appearance w15:val="hidden"/>
                 <w:text/>
               </w:sdtPr>
+              <w:sdtEndPr/>
               <w:sdtContent>
                 <w:r>
                   <w:rPr>
                     <w:rFonts w:asciiTheme="majorHAnsi" w:hAnsiTheme="majorHAnsi" w:cstheme="majorHAnsi"/>
-                    <w:lang w:val="es-ES"/>
                   </w:rPr>
                   <w:t xml:space="preserve"> </w:t>
                 </w:r>
                 <w:r>
                   <w:rPr>
                     <w:rFonts w:asciiTheme="majorHAnsi" w:hAnsiTheme="majorHAnsi" w:cstheme="majorHAnsi"/>
-                    <w:lang w:val="es-ES"/>
                   </w:rPr>
                   <w:t>nicgomcla</w:t>
                 </w:r>
                 <w:r>
                   <w:rPr>
                     <w:rFonts w:asciiTheme="majorHAnsi" w:hAnsiTheme="majorHAnsi" w:cstheme="majorHAnsi"/>
-                    <w:lang w:val="es-ES"/>
                   </w:rPr>
                   <w:t xml:space="preserve">  </w:t>
                 </w:r>
@@ -1250,7 +1235,7 @@
           </w:p>
           <w:p>
             <w:pPr>
-              <w:pStyle w:val="NoSpacing"/>
+              <w:pStyle w:val="Sinespaciado"/>
               <w:rPr>
                 <w:rFonts w:asciiTheme="majorHAnsi" w:hAnsiTheme="majorHAnsi" w:cstheme="majorHAnsi"/>
               </w:rPr>
@@ -1290,6 +1275,7 @@
                 <w15:appearance w15:val="hidden"/>
                 <w:text/>
               </w:sdtPr>
+              <w:sdtEndPr/>
               <w:sdtContent>
                 <w:r>
                   <w:rPr>
@@ -1318,7 +1304,7 @@
           </w:p>
           <w:p>
             <w:pPr>
-              <w:pStyle w:val="NoSpacing"/>
+              <w:pStyle w:val="Sinespaciado"/>
               <w:rPr>
                 <w:rFonts w:asciiTheme="majorHAnsi" w:hAnsiTheme="majorHAnsi" w:cstheme="majorHAnsi"/>
               </w:rPr>
@@ -1358,6 +1344,7 @@
                 <w15:appearance w15:val="hidden"/>
                 <w:text/>
               </w:sdtPr>
+              <w:sdtEndPr/>
               <w:sdtContent>
                 <w:r>
                   <w:rPr>
@@ -1404,11 +1391,10 @@
           </w:p>
           <w:p>
             <w:pPr>
-              <w:pStyle w:val="NoSpacing"/>
+              <w:pStyle w:val="Sinespaciado"/>
               <w:rPr>
                 <w:rFonts w:asciiTheme="majorHAnsi" w:hAnsiTheme="majorHAnsi" w:cstheme="majorHAnsi"/>
                 <w:b/>
-                <w:lang w:val="es-ES"/>
               </w:rPr>
             </w:pPr>
             <w:r>
@@ -1436,7 +1422,6 @@
               <w:sdtPr>
                 <w:rPr>
                   <w:rFonts w:asciiTheme="majorHAnsi" w:hAnsiTheme="majorHAnsi" w:cstheme="majorBidi"/>
-                  <w:lang w:val="es-ES"/>
                 </w:rPr>
                 <w:tag w:val="ID5"/>
                 <w:id w:val="1093052838"/>
@@ -1446,18 +1431,17 @@
                 <w15:appearance w15:val="hidden"/>
                 <w:text/>
               </w:sdtPr>
+              <w:sdtEndPr/>
               <w:sdtContent>
                 <w:r>
                   <w:rPr>
                     <w:rFonts w:asciiTheme="majorHAnsi" w:hAnsiTheme="majorHAnsi" w:cstheme="majorBidi"/>
-                    <w:lang w:val="es-ES"/>
                   </w:rPr>
                   <w:t xml:space="preserve"> </w:t>
                 </w:r>
                 <w:r>
                   <w:rPr>
                     <w:rFonts w:asciiTheme="majorHAnsi" w:hAnsiTheme="majorHAnsi" w:cstheme="majorBidi"/>
-                    <w:lang w:val="es-ES"/>
                   </w:rPr>
                   <w:t>7*9**9*1K</w:t>
                 </w:r>
@@ -1467,7 +1451,7 @@
           <w:permEnd w:id="1631927432"/>
           <w:p>
             <w:pPr>
-              <w:pStyle w:val="NoSpacing"/>
+              <w:pStyle w:val="Sinespaciado"/>
               <w:rPr>
                 <w:rFonts w:asciiTheme="majorHAnsi" w:hAnsiTheme="majorHAnsi" w:cstheme="majorHAnsi"/>
                 <w:b/>
@@ -1499,7 +1483,6 @@
               <w:sdtPr>
                 <w:rPr>
                   <w:rFonts w:asciiTheme="majorHAnsi" w:hAnsiTheme="majorHAnsi" w:cstheme="majorHAnsi"/>
-                  <w:lang w:val="es-ES"/>
                 </w:rPr>
                 <w:tag w:val="UVUS05"/>
                 <w:id w:val="-1423649294"/>
@@ -1509,25 +1492,23 @@
                 <w15:appearance w15:val="hidden"/>
                 <w:text/>
               </w:sdtPr>
+              <w:sdtEndPr/>
               <w:sdtContent>
                 <w:r>
                   <w:rPr>
                     <w:rFonts w:asciiTheme="majorHAnsi" w:hAnsiTheme="majorHAnsi" w:cstheme="majorHAnsi"/>
-                    <w:lang w:val="es-ES"/>
                   </w:rPr>
                   <w:t xml:space="preserve"> </w:t>
                 </w:r>
                 <w:r>
                   <w:rPr>
                     <w:rFonts w:asciiTheme="majorHAnsi" w:hAnsiTheme="majorHAnsi" w:cstheme="majorHAnsi"/>
-                    <w:lang w:val="es-ES"/>
                   </w:rPr>
                   <w:t>HHV4884</w:t>
                 </w:r>
                 <w:r>
                   <w:rPr>
                     <w:rFonts w:asciiTheme="majorHAnsi" w:hAnsiTheme="majorHAnsi" w:cstheme="majorHAnsi"/>
-                    <w:lang w:val="es-ES"/>
                   </w:rPr>
                   <w:t xml:space="preserve">  </w:t>
                 </w:r>
@@ -1537,7 +1518,7 @@
           </w:p>
           <w:p>
             <w:pPr>
-              <w:pStyle w:val="NoSpacing"/>
+              <w:pStyle w:val="Sinespaciado"/>
               <w:rPr>
                 <w:rFonts w:asciiTheme="majorHAnsi" w:hAnsiTheme="majorHAnsi" w:cstheme="majorHAnsi"/>
               </w:rPr>
@@ -1577,6 +1558,7 @@
                 <w15:appearance w15:val="hidden"/>
                 <w:text/>
               </w:sdtPr>
+              <w:sdtEndPr/>
               <w:sdtContent>
                 <w:r>
                   <w:rPr>
@@ -1605,7 +1587,7 @@
           </w:p>
           <w:p>
             <w:pPr>
-              <w:pStyle w:val="NoSpacing"/>
+              <w:pStyle w:val="Sinespaciado"/>
               <w:rPr>
                 <w:rFonts w:asciiTheme="majorHAnsi" w:hAnsiTheme="majorHAnsi" w:cstheme="majorHAnsi"/>
               </w:rPr>
@@ -1644,6 +1626,7 @@
                 </w:placeholder>
                 <w:text/>
               </w:sdtPr>
+              <w:sdtEndPr/>
               <w:sdtContent>
                 <w:r>
                   <w:rPr>
@@ -1677,7 +1660,7 @@
           </w:tcPr>
           <w:p>
             <w:pPr>
-              <w:pStyle w:val="NoSpacing"/>
+              <w:pStyle w:val="Sinespaciado"/>
               <w:rPr>
                 <w:rFonts w:asciiTheme="majorHAnsi" w:hAnsiTheme="majorHAnsi" w:cstheme="majorHAnsi"/>
               </w:rPr>
@@ -1699,7 +1682,7 @@
           </w:tcPr>
           <w:p>
             <w:pPr>
-              <w:pStyle w:val="NoSpacing"/>
+              <w:pStyle w:val="Sinespaciado"/>
               <w:rPr>
                 <w:rFonts w:asciiTheme="majorHAnsi" w:hAnsiTheme="majorHAnsi" w:cstheme="majorHAnsi"/>
               </w:rPr>
@@ -1744,6 +1727,7 @@
                 <w15:appearance w15:val="hidden"/>
                 <w:text/>
               </w:sdtPr>
+              <w:sdtEndPr/>
               <w:sdtContent>
                 <w:r>
                   <w:rPr>
@@ -1775,7 +1759,7 @@
     <w:bookmarkEnd w:id="0"/>
     <w:p>
       <w:pPr>
-        <w:pStyle w:val="Heading1"/>
+        <w:pStyle w:val="Ttulo1"/>
         <w:spacing w:before="0"/>
         <w:rPr>
           <w:rFonts w:cstheme="majorHAnsi"/>
@@ -1809,7 +1793,7 @@
     </w:p>
     <w:p>
       <w:pPr>
-        <w:pStyle w:val="Heading2"/>
+        <w:pStyle w:val="Ttulo2"/>
         <w:rPr>
           <w:rFonts w:cstheme="majorHAnsi"/>
         </w:rPr>
@@ -1828,7 +1812,7 @@
     </w:p>
     <w:p>
       <w:pPr>
-        <w:pStyle w:val="Heading2"/>
+        <w:pStyle w:val="Ttulo2"/>
         <w:rPr>
           <w:rFonts w:cstheme="majorHAnsi"/>
         </w:rPr>
@@ -1847,7 +1831,7 @@
     </w:p>
     <w:p>
       <w:pPr>
-        <w:pStyle w:val="Heading2"/>
+        <w:pStyle w:val="Ttulo2"/>
         <w:rPr>
           <w:rFonts w:cstheme="majorHAnsi"/>
         </w:rPr>
@@ -1866,7 +1850,7 @@
     </w:p>
     <w:p>
       <w:pPr>
-        <w:pStyle w:val="Heading2"/>
+        <w:pStyle w:val="Ttulo2"/>
         <w:rPr>
           <w:rFonts w:cstheme="majorHAnsi"/>
         </w:rPr>
@@ -1885,7 +1869,7 @@
     </w:p>
     <w:p>
       <w:pPr>
-        <w:pStyle w:val="Heading2"/>
+        <w:pStyle w:val="Ttulo2"/>
         <w:rPr>
           <w:rFonts w:cstheme="majorHAnsi"/>
         </w:rPr>
@@ -1981,6 +1965,7 @@
           <w15:appearance w15:val="hidden"/>
           <w:text/>
         </w:sdtPr>
+        <w:sdtEndPr/>
         <w:sdtContent>
           <w:r>
             <w:t xml:space="preserve"> </w:t>
@@ -2023,6 +2008,7 @@
           <w15:appearance w15:val="hidden"/>
           <w:text/>
         </w:sdtPr>
+        <w:sdtEndPr/>
         <w:sdtContent>
           <w:r>
             <w:t xml:space="preserve"> </w:t>
@@ -2099,6 +2085,7 @@
           <w15:appearance w15:val="hidden"/>
           <w:text/>
         </w:sdtPr>
+        <w:sdtEndPr/>
         <w:sdtContent>
           <w:r>
             <w:t xml:space="preserve"> </w:t>
@@ -2118,7 +2105,7 @@
     </w:p>
     <w:p>
       <w:pPr>
-        <w:pStyle w:val="Heading1"/>
+        <w:pStyle w:val="Ttulo1"/>
         <w:rPr>
           <w:rFonts w:cstheme="majorHAnsi"/>
         </w:rPr>
@@ -2151,7 +2138,7 @@
     </w:p>
     <w:p>
       <w:pPr>
-        <w:pStyle w:val="Heading2"/>
+        <w:pStyle w:val="Ttulo2"/>
         <w:rPr>
           <w:rFonts w:cstheme="majorHAnsi"/>
         </w:rPr>
@@ -2341,9 +2328,16 @@
           <w15:appearance w15:val="hidden"/>
           <w:text/>
         </w:sdtPr>
+        <w:sdtEndPr/>
         <w:sdtContent>
           <w:r>
-            <w:t xml:space="preserve">    </w:t>
+            <w:t xml:space="preserve"> </w:t>
+          </w:r>
+          <w:r>
+            <w:t>X</w:t>
+          </w:r>
+          <w:r>
+            <w:t xml:space="preserve">  </w:t>
           </w:r>
         </w:sdtContent>
       </w:sdt>
@@ -2513,6 +2507,7 @@
           <w15:appearance w15:val="hidden"/>
           <w:text/>
         </w:sdtPr>
+        <w:sdtEndPr/>
         <w:sdtContent>
           <w:r>
             <w:t xml:space="preserve"> </w:t>
@@ -2731,6 +2726,7 @@
           <w15:appearance w15:val="hidden"/>
           <w:text/>
         </w:sdtPr>
+        <w:sdtEndPr/>
         <w:sdtContent>
           <w:r>
             <w:t xml:space="preserve">    </w:t>
@@ -2921,9 +2917,16 @@
           <w15:appearance w15:val="hidden"/>
           <w:text/>
         </w:sdtPr>
+        <w:sdtEndPr/>
         <w:sdtContent>
           <w:r>
-            <w:t xml:space="preserve">    </w:t>
+            <w:t xml:space="preserve"> </w:t>
+          </w:r>
+          <w:r>
+            <w:t>X</w:t>
+          </w:r>
+          <w:r>
+            <w:t xml:space="preserve">   </w:t>
           </w:r>
         </w:sdtContent>
       </w:sdt>
@@ -3158,9 +3161,16 @@
           <w15:appearance w15:val="hidden"/>
           <w:text/>
         </w:sdtPr>
+        <w:sdtEndPr/>
         <w:sdtContent>
           <w:r>
-            <w:t xml:space="preserve">    </w:t>
+            <w:t xml:space="preserve"> </w:t>
+          </w:r>
+          <w:r>
+            <w:t>X</w:t>
+          </w:r>
+          <w:r>
+            <w:t xml:space="preserve">  </w:t>
           </w:r>
         </w:sdtContent>
       </w:sdt>
@@ -3171,7 +3181,7 @@
     </w:p>
     <w:p>
       <w:pPr>
-        <w:pStyle w:val="Heading2"/>
+        <w:pStyle w:val="Ttulo2"/>
         <w:rPr>
           <w:rFonts w:cstheme="majorHAnsi"/>
         </w:rPr>
@@ -3190,7 +3200,7 @@
     </w:p>
     <w:p>
       <w:pPr>
-        <w:pStyle w:val="Heading2"/>
+        <w:pStyle w:val="Ttulo2"/>
         <w:rPr>
           <w:rFonts w:cstheme="majorHAnsi"/>
         </w:rPr>
@@ -3209,7 +3219,7 @@
     </w:p>
     <w:p>
       <w:pPr>
-        <w:pStyle w:val="Heading2"/>
+        <w:pStyle w:val="Ttulo2"/>
         <w:rPr>
           <w:rFonts w:cstheme="majorHAnsi"/>
         </w:rPr>
@@ -3286,6 +3296,7 @@
           <w15:appearance w15:val="hidden"/>
           <w:text/>
         </w:sdtPr>
+        <w:sdtEndPr/>
         <w:sdtContent>
           <w:r>
             <w:t xml:space="preserve">    </w:t>
@@ -3299,7 +3310,7 @@
     </w:p>
     <w:p>
       <w:pPr>
-        <w:pStyle w:val="Heading2"/>
+        <w:pStyle w:val="Ttulo2"/>
         <w:rPr>
           <w:rFonts w:cstheme="majorHAnsi"/>
         </w:rPr>
@@ -3358,9 +3369,16 @@
           <w15:appearance w15:val="hidden"/>
           <w:text/>
         </w:sdtPr>
+        <w:sdtEndPr/>
         <w:sdtContent>
           <w:r>
-            <w:t xml:space="preserve">    </w:t>
+            <w:t xml:space="preserve"> </w:t>
+          </w:r>
+          <w:r>
+            <w:t>X</w:t>
+          </w:r>
+          <w:r>
+            <w:t xml:space="preserve">  </w:t>
           </w:r>
         </w:sdtContent>
       </w:sdt>
@@ -3371,7 +3389,7 @@
     </w:p>
     <w:p>
       <w:pPr>
-        <w:pStyle w:val="Heading1"/>
+        <w:pStyle w:val="Ttulo1"/>
         <w:tabs>
           <w:tab w:val="left" w:pos="284"/>
         </w:tabs>
@@ -3407,7 +3425,7 @@
     </w:p>
     <w:p>
       <w:pPr>
-        <w:pStyle w:val="Heading2"/>
+        <w:pStyle w:val="Ttulo2"/>
         <w:rPr>
           <w:rFonts w:cstheme="majorHAnsi"/>
         </w:rPr>
@@ -3426,7 +3444,7 @@
     </w:p>
     <w:p>
       <w:pPr>
-        <w:pStyle w:val="Heading2"/>
+        <w:pStyle w:val="Ttulo2"/>
         <w:rPr>
           <w:rFonts w:cstheme="majorHAnsi"/>
         </w:rPr>
@@ -3518,6 +3536,7 @@
           <w15:appearance w15:val="hidden"/>
           <w:text/>
         </w:sdtPr>
+        <w:sdtEndPr/>
         <w:sdtContent>
           <w:r>
             <w:t xml:space="preserve">    </w:t>
@@ -3603,6 +3622,7 @@
           <w15:appearance w15:val="hidden"/>
           <w:text/>
         </w:sdtPr>
+        <w:sdtEndPr/>
         <w:sdtContent>
           <w:r>
             <w:t xml:space="preserve">    </w:t>
@@ -3688,6 +3708,7 @@
           <w15:appearance w15:val="hidden"/>
           <w:text/>
         </w:sdtPr>
+        <w:sdtEndPr/>
         <w:sdtContent>
           <w:r>
             <w:t xml:space="preserve">    </w:t>
@@ -3762,6 +3783,7 @@
           <w15:appearance w15:val="hidden"/>
           <w:text/>
         </w:sdtPr>
+        <w:sdtEndPr/>
         <w:sdtContent>
           <w:r>
             <w:t xml:space="preserve">    </w:t>
@@ -3775,7 +3797,7 @@
     </w:p>
     <w:p>
       <w:pPr>
-        <w:pStyle w:val="Heading2"/>
+        <w:pStyle w:val="Ttulo2"/>
         <w:rPr>
           <w:rFonts w:cstheme="majorHAnsi"/>
         </w:rPr>
@@ -3802,7 +3824,7 @@
     </w:p>
     <w:p>
       <w:pPr>
-        <w:pStyle w:val="Heading2"/>
+        <w:pStyle w:val="Ttulo2"/>
         <w:rPr>
           <w:rFonts w:cstheme="majorHAnsi"/>
         </w:rPr>
@@ -3821,7 +3843,7 @@
     </w:p>
     <w:p>
       <w:pPr>
-        <w:pStyle w:val="Heading2"/>
+        <w:pStyle w:val="Ttulo2"/>
         <w:rPr>
           <w:rFonts w:cstheme="majorHAnsi"/>
         </w:rPr>
@@ -3857,6 +3879,7 @@
           <w15:appearance w15:val="hidden"/>
           <w:text/>
         </w:sdtPr>
+        <w:sdtEndPr/>
         <w:sdtContent>
           <w:r>
             <w:t xml:space="preserve">    </w:t>
@@ -3870,7 +3893,7 @@
     </w:p>
     <w:p>
       <w:pPr>
-        <w:pStyle w:val="Heading1"/>
+        <w:pStyle w:val="Ttulo1"/>
         <w:tabs>
           <w:tab w:val="left" w:pos="284"/>
         </w:tabs>
@@ -3906,7 +3929,7 @@
     </w:p>
     <w:p>
       <w:pPr>
-        <w:pStyle w:val="Heading2"/>
+        <w:pStyle w:val="Ttulo2"/>
         <w:rPr>
           <w:rFonts w:cstheme="majorHAnsi"/>
         </w:rPr>
@@ -3941,6 +3964,7 @@
           <w15:appearance w15:val="hidden"/>
           <w:text/>
         </w:sdtPr>
+        <w:sdtEndPr/>
         <w:sdtContent>
           <w:r>
             <w:t xml:space="preserve">    </w:t>
@@ -3954,7 +3978,7 @@
     </w:p>
     <w:p>
       <w:pPr>
-        <w:pStyle w:val="Heading2"/>
+        <w:pStyle w:val="Ttulo2"/>
         <w:rPr>
           <w:rFonts w:cstheme="majorHAnsi"/>
         </w:rPr>
@@ -3976,7 +4000,7 @@
     </w:p>
     <w:p>
       <w:pPr>
-        <w:pStyle w:val="Heading2"/>
+        <w:pStyle w:val="Ttulo2"/>
         <w:rPr>
           <w:rFonts w:cstheme="majorHAnsi"/>
         </w:rPr>
@@ -3995,7 +4019,7 @@
     </w:p>
     <w:p>
       <w:pPr>
-        <w:pStyle w:val="Heading2"/>
+        <w:pStyle w:val="Ttulo2"/>
         <w:rPr>
           <w:rFonts w:cstheme="majorHAnsi"/>
         </w:rPr>
@@ -4036,6 +4060,7 @@
           <w15:appearance w15:val="hidden"/>
           <w:text/>
         </w:sdtPr>
+        <w:sdtEndPr/>
         <w:sdtContent>
           <w:r>
             <w:t xml:space="preserve">    </w:t>
@@ -4049,7 +4074,7 @@
     </w:p>
     <w:p>
       <w:pPr>
-        <w:pStyle w:val="Heading2"/>
+        <w:pStyle w:val="Ttulo2"/>
         <w:rPr>
           <w:rFonts w:cstheme="majorHAnsi"/>
         </w:rPr>
@@ -4087,6 +4112,7 @@
           <w15:appearance w15:val="hidden"/>
           <w:text/>
         </w:sdtPr>
+        <w:sdtEndPr/>
         <w:sdtContent>
           <w:r>
             <w:t xml:space="preserve">    </w:t>
@@ -4121,6 +4147,7 @@
           <w15:appearance w15:val="hidden"/>
           <w:text/>
         </w:sdtPr>
+        <w:sdtEndPr/>
         <w:sdtContent>
           <w:r>
             <w:t xml:space="preserve">    </w:t>
@@ -4139,7 +4166,7 @@
     </w:p>
     <w:p>
       <w:pPr>
-        <w:pStyle w:val="Heading1"/>
+        <w:pStyle w:val="Ttulo1"/>
         <w:tabs>
           <w:tab w:val="left" w:pos="284"/>
         </w:tabs>
@@ -4175,7 +4202,7 @@
     </w:p>
     <w:p>
       <w:pPr>
-        <w:pStyle w:val="Heading2"/>
+        <w:pStyle w:val="Ttulo2"/>
         <w:rPr>
           <w:rFonts w:cstheme="majorHAnsi"/>
         </w:rPr>
@@ -4200,7 +4227,7 @@
     </w:p>
     <w:p>
       <w:pPr>
-        <w:pStyle w:val="Heading2"/>
+        <w:pStyle w:val="Ttulo2"/>
         <w:rPr>
           <w:rFonts w:cstheme="majorHAnsi"/>
         </w:rPr>
@@ -4225,7 +4252,7 @@
     </w:p>
     <w:p>
       <w:pPr>
-        <w:pStyle w:val="Heading2"/>
+        <w:pStyle w:val="Ttulo2"/>
         <w:rPr>
           <w:rFonts w:cstheme="majorHAnsi"/>
         </w:rPr>
@@ -4293,6 +4320,7 @@
           <w15:appearance w15:val="hidden"/>
           <w:text/>
         </w:sdtPr>
+        <w:sdtEndPr/>
         <w:sdtContent>
           <w:r>
             <w:t xml:space="preserve"> </w:t>
@@ -4312,7 +4340,7 @@
     </w:p>
     <w:p>
       <w:pPr>
-        <w:pStyle w:val="Heading2"/>
+        <w:pStyle w:val="Ttulo2"/>
         <w:rPr>
           <w:rFonts w:cstheme="majorHAnsi"/>
         </w:rPr>
@@ -4337,7 +4365,7 @@
     </w:p>
     <w:p>
       <w:pPr>
-        <w:pStyle w:val="Heading2"/>
+        <w:pStyle w:val="Ttulo2"/>
         <w:rPr>
           <w:rFonts w:cstheme="majorHAnsi"/>
         </w:rPr>
@@ -4372,6 +4400,7 @@
           <w15:appearance w15:val="hidden"/>
           <w:text/>
         </w:sdtPr>
+        <w:sdtEndPr/>
         <w:sdtContent>
           <w:r>
             <w:t xml:space="preserve"> </w:t>
@@ -4412,6 +4441,7 @@
           <w15:appearance w15:val="hidden"/>
           <w:text/>
         </w:sdtPr>
+        <w:sdtEndPr/>
         <w:sdtContent>
           <w:r>
             <w:t xml:space="preserve"> </w:t>
@@ -4467,6 +4497,7 @@
           <w15:appearance w15:val="hidden"/>
           <w:text/>
         </w:sdtPr>
+        <w:sdtEndPr/>
         <w:sdtContent>
           <w:r>
             <w:t xml:space="preserve"> </w:t>
@@ -4486,7 +4517,7 @@
     </w:p>
     <w:p>
       <w:pPr>
-        <w:pStyle w:val="Heading1"/>
+        <w:pStyle w:val="Ttulo1"/>
         <w:tabs>
           <w:tab w:val="left" w:pos="284"/>
         </w:tabs>
@@ -4522,7 +4553,7 @@
     </w:p>
     <w:p>
       <w:pPr>
-        <w:pStyle w:val="Heading2"/>
+        <w:pStyle w:val="Ttulo2"/>
         <w:rPr>
           <w:rFonts w:cstheme="majorHAnsi"/>
         </w:rPr>
@@ -4587,6 +4618,7 @@
           <w15:appearance w15:val="hidden"/>
           <w:text/>
         </w:sdtPr>
+        <w:sdtEndPr/>
         <w:sdtContent>
           <w:r>
             <w:t xml:space="preserve">    </w:t>
@@ -4723,6 +4755,7 @@
           <w15:appearance w15:val="hidden"/>
           <w:text/>
         </w:sdtPr>
+        <w:sdtEndPr/>
         <w:sdtContent>
           <w:r>
             <w:t xml:space="preserve">    </w:t>
@@ -4736,7 +4769,7 @@
     </w:p>
     <w:p>
       <w:pPr>
-        <w:pStyle w:val="Heading2"/>
+        <w:pStyle w:val="Ttulo2"/>
         <w:rPr>
           <w:rFonts w:cstheme="majorHAnsi"/>
         </w:rPr>
@@ -4761,7 +4794,7 @@
     </w:p>
     <w:p>
       <w:pPr>
-        <w:pStyle w:val="Heading2"/>
+        <w:pStyle w:val="Ttulo2"/>
         <w:rPr>
           <w:rFonts w:cstheme="majorHAnsi"/>
         </w:rPr>
@@ -4786,7 +4819,7 @@
     </w:p>
     <w:p>
       <w:pPr>
-        <w:pStyle w:val="Heading2"/>
+        <w:pStyle w:val="Ttulo2"/>
         <w:rPr>
           <w:rFonts w:cstheme="majorHAnsi"/>
         </w:rPr>
@@ -4811,7 +4844,7 @@
     </w:p>
     <w:p>
       <w:pPr>
-        <w:pStyle w:val="Heading2"/>
+        <w:pStyle w:val="Ttulo2"/>
         <w:rPr>
           <w:rFonts w:cstheme="majorHAnsi"/>
         </w:rPr>
@@ -4852,6 +4885,7 @@
           <w15:appearance w15:val="hidden"/>
           <w:text/>
         </w:sdtPr>
+        <w:sdtEndPr/>
         <w:sdtContent>
           <w:r>
             <w:t xml:space="preserve">    </w:t>
@@ -4866,7 +4900,7 @@
     <w:p/>
     <w:p>
       <w:pPr>
-        <w:pStyle w:val="Heading1"/>
+        <w:pStyle w:val="Ttulo1"/>
         <w:tabs>
           <w:tab w:val="left" w:pos="284"/>
         </w:tabs>
@@ -4902,7 +4936,7 @@
     </w:p>
     <w:p>
       <w:pPr>
-        <w:pStyle w:val="Heading2"/>
+        <w:pStyle w:val="Ttulo2"/>
         <w:rPr>
           <w:rFonts w:cstheme="majorHAnsi"/>
         </w:rPr>
@@ -4927,7 +4961,7 @@
     </w:p>
     <w:p>
       <w:pPr>
-        <w:pStyle w:val="Heading2"/>
+        <w:pStyle w:val="Ttulo2"/>
         <w:rPr>
           <w:rFonts w:cstheme="majorHAnsi"/>
         </w:rPr>
@@ -5006,6 +5040,7 @@
           <w15:appearance w15:val="hidden"/>
           <w:text/>
         </w:sdtPr>
+        <w:sdtEndPr/>
         <w:sdtContent>
           <w:r>
             <w:t xml:space="preserve">    </w:t>
@@ -5105,6 +5140,7 @@
           <w15:appearance w15:val="hidden"/>
           <w:text/>
         </w:sdtPr>
+        <w:sdtEndPr/>
         <w:sdtContent>
           <w:r>
             <w:t xml:space="preserve">    </w:t>
@@ -5181,6 +5217,7 @@
           <w15:appearance w15:val="hidden"/>
           <w:text/>
         </w:sdtPr>
+        <w:sdtEndPr/>
         <w:sdtContent>
           <w:r>
             <w:t xml:space="preserve">    </w:t>
@@ -5260,6 +5297,7 @@
           <w15:appearance w15:val="hidden"/>
           <w:text/>
         </w:sdtPr>
+        <w:sdtEndPr/>
         <w:sdtContent>
           <w:r>
             <w:t xml:space="preserve">    </w:t>
@@ -5331,6 +5369,7 @@
           <w15:appearance w15:val="hidden"/>
           <w:text/>
         </w:sdtPr>
+        <w:sdtEndPr/>
         <w:sdtContent>
           <w:r>
             <w:t xml:space="preserve">    </w:t>
@@ -5349,7 +5388,7 @@
     <w:bookmarkEnd w:id="7"/>
     <w:p>
       <w:pPr>
-        <w:pStyle w:val="Heading2"/>
+        <w:pStyle w:val="Ttulo2"/>
         <w:rPr>
           <w:rFonts w:cstheme="majorHAnsi"/>
         </w:rPr>
@@ -5415,6 +5454,7 @@
           <w15:appearance w15:val="hidden"/>
           <w:text/>
         </w:sdtPr>
+        <w:sdtEndPr/>
         <w:sdtContent>
           <w:r>
             <w:t xml:space="preserve">    </w:t>
@@ -5425,7 +5465,7 @@
     </w:p>
     <w:p>
       <w:pPr>
-        <w:pStyle w:val="Heading2"/>
+        <w:pStyle w:val="Ttulo2"/>
         <w:rPr>
           <w:rFonts w:cstheme="majorHAnsi"/>
         </w:rPr>
@@ -5450,7 +5490,7 @@
     </w:p>
     <w:p>
       <w:pPr>
-        <w:pStyle w:val="Heading2"/>
+        <w:pStyle w:val="Ttulo2"/>
         <w:rPr>
           <w:rFonts w:cstheme="majorHAnsi"/>
         </w:rPr>
@@ -5509,6 +5549,7 @@
           <w15:appearance w15:val="hidden"/>
           <w:text/>
         </w:sdtPr>
+        <w:sdtEndPr/>
         <w:sdtContent>
           <w:r>
             <w:t xml:space="preserve">    </w:t>
@@ -5525,7 +5566,7 @@
     </w:p>
     <w:p>
       <w:pPr>
-        <w:pStyle w:val="Heading1"/>
+        <w:pStyle w:val="Ttulo1"/>
       </w:pPr>
       <w:r>
         <w:lastRenderedPageBreak/>
@@ -5543,7 +5584,7 @@
     </w:p>
     <w:p>
       <w:pPr>
-        <w:pStyle w:val="Heading2"/>
+        <w:pStyle w:val="Ttulo2"/>
         <w:rPr>
           <w:rFonts w:cstheme="majorHAnsi"/>
         </w:rPr>
@@ -5568,7 +5609,7 @@
     </w:p>
     <w:p>
       <w:pPr>
-        <w:pStyle w:val="Heading2"/>
+        <w:pStyle w:val="Ttulo2"/>
         <w:rPr>
           <w:rFonts w:cstheme="majorHAnsi"/>
         </w:rPr>
@@ -5593,7 +5634,7 @@
     </w:p>
     <w:p>
       <w:pPr>
-        <w:pStyle w:val="Heading2"/>
+        <w:pStyle w:val="Ttulo2"/>
         <w:rPr>
           <w:rFonts w:cstheme="majorHAnsi"/>
         </w:rPr>
@@ -5618,7 +5659,7 @@
     </w:p>
     <w:p>
       <w:pPr>
-        <w:pStyle w:val="Heading2"/>
+        <w:pStyle w:val="Ttulo2"/>
         <w:rPr>
           <w:rFonts w:cstheme="majorHAnsi"/>
         </w:rPr>
@@ -5665,6 +5706,7 @@
           <w15:appearance w15:val="hidden"/>
           <w:text/>
         </w:sdtPr>
+        <w:sdtEndPr/>
         <w:sdtContent>
           <w:r>
             <w:t xml:space="preserve">    </w:t>
@@ -5678,7 +5720,7 @@
     </w:p>
     <w:p>
       <w:pPr>
-        <w:pStyle w:val="Heading2"/>
+        <w:pStyle w:val="Ttulo2"/>
         <w:rPr>
           <w:rFonts w:cstheme="majorHAnsi"/>
         </w:rPr>
@@ -5713,6 +5755,7 @@
           <w15:appearance w15:val="hidden"/>
           <w:text/>
         </w:sdtPr>
+        <w:sdtEndPr/>
         <w:sdtContent>
           <w:r>
             <w:t xml:space="preserve">    </w:t>
@@ -5731,7 +5774,7 @@
     </w:p>
     <w:p>
       <w:pPr>
-        <w:pStyle w:val="Heading1"/>
+        <w:pStyle w:val="Ttulo1"/>
         <w:tabs>
           <w:tab w:val="left" w:pos="284"/>
         </w:tabs>
@@ -5767,7 +5810,7 @@
     </w:p>
     <w:p>
       <w:pPr>
-        <w:pStyle w:val="Heading2"/>
+        <w:pStyle w:val="Ttulo2"/>
         <w:rPr>
           <w:rFonts w:cstheme="majorHAnsi"/>
         </w:rPr>
@@ -5792,7 +5835,7 @@
     </w:p>
     <w:p>
       <w:pPr>
-        <w:pStyle w:val="Heading2"/>
+        <w:pStyle w:val="Ttulo2"/>
         <w:rPr>
           <w:rFonts w:cstheme="majorHAnsi"/>
         </w:rPr>
@@ -5817,7 +5860,7 @@
     </w:p>
     <w:p>
       <w:pPr>
-        <w:pStyle w:val="Heading2"/>
+        <w:pStyle w:val="Ttulo2"/>
         <w:rPr>
           <w:rFonts w:cstheme="majorHAnsi"/>
         </w:rPr>
@@ -5842,7 +5885,7 @@
     </w:p>
     <w:p>
       <w:pPr>
-        <w:pStyle w:val="Heading2"/>
+        <w:pStyle w:val="Ttulo2"/>
         <w:rPr>
           <w:rFonts w:cstheme="majorHAnsi"/>
         </w:rPr>
@@ -5867,7 +5910,7 @@
     </w:p>
     <w:p>
       <w:pPr>
-        <w:pStyle w:val="Heading2"/>
+        <w:pStyle w:val="Ttulo2"/>
         <w:rPr>
           <w:rFonts w:cstheme="majorHAnsi"/>
         </w:rPr>
@@ -5902,6 +5945,7 @@
           <w15:appearance w15:val="hidden"/>
           <w:text/>
         </w:sdtPr>
+        <w:sdtEndPr/>
         <w:sdtContent>
           <w:r>
             <w:t xml:space="preserve"> </w:t>
@@ -5942,6 +5986,7 @@
           <w15:appearance w15:val="hidden"/>
           <w:text/>
         </w:sdtPr>
+        <w:sdtEndPr/>
         <w:sdtContent>
           <w:r>
             <w:t xml:space="preserve"> </w:t>
@@ -5967,7 +6012,7 @@
     </w:p>
     <w:p>
       <w:pPr>
-        <w:pStyle w:val="Heading1"/>
+        <w:pStyle w:val="Ttulo1"/>
         <w:tabs>
           <w:tab w:val="left" w:pos="284"/>
         </w:tabs>
@@ -6003,7 +6048,7 @@
     </w:p>
     <w:p>
       <w:pPr>
-        <w:pStyle w:val="Heading2"/>
+        <w:pStyle w:val="Ttulo2"/>
         <w:rPr>
           <w:rFonts w:cstheme="majorHAnsi"/>
         </w:rPr>
@@ -6184,6 +6229,7 @@
           <w15:appearance w15:val="hidden"/>
           <w:text/>
         </w:sdtPr>
+        <w:sdtEndPr/>
         <w:sdtContent>
           <w:r>
             <w:t xml:space="preserve">    </w:t>
@@ -6197,7 +6243,7 @@
     </w:p>
     <w:p>
       <w:pPr>
-        <w:pStyle w:val="Heading2"/>
+        <w:pStyle w:val="Ttulo2"/>
         <w:rPr>
           <w:rFonts w:cstheme="majorHAnsi"/>
         </w:rPr>
@@ -6222,7 +6268,7 @@
     </w:p>
     <w:p>
       <w:pPr>
-        <w:pStyle w:val="Heading2"/>
+        <w:pStyle w:val="Ttulo2"/>
         <w:rPr>
           <w:rFonts w:cstheme="majorHAnsi"/>
         </w:rPr>
@@ -6273,6 +6319,7 @@
           <w15:appearance w15:val="hidden"/>
           <w:text/>
         </w:sdtPr>
+        <w:sdtEndPr/>
         <w:sdtContent>
           <w:r>
             <w:t xml:space="preserve">    </w:t>
@@ -6289,7 +6336,7 @@
     </w:p>
     <w:p>
       <w:pPr>
-        <w:pStyle w:val="Heading2"/>
+        <w:pStyle w:val="Ttulo2"/>
         <w:rPr>
           <w:rFonts w:cstheme="majorHAnsi"/>
         </w:rPr>
@@ -6314,7 +6361,7 @@
     </w:p>
     <w:p>
       <w:pPr>
-        <w:pStyle w:val="Heading2"/>
+        <w:pStyle w:val="Ttulo2"/>
         <w:rPr>
           <w:rFonts w:cstheme="majorHAnsi"/>
         </w:rPr>
@@ -6349,6 +6396,7 @@
           <w15:appearance w15:val="hidden"/>
           <w:text/>
         </w:sdtPr>
+        <w:sdtEndPr/>
         <w:sdtContent>
           <w:r>
             <w:t xml:space="preserve">    </w:t>
@@ -6383,6 +6431,7 @@
           <w15:appearance w15:val="hidden"/>
           <w:text/>
         </w:sdtPr>
+        <w:sdtEndPr/>
         <w:sdtContent>
           <w:r>
             <w:t xml:space="preserve">    </w:t>
@@ -6396,7 +6445,7 @@
     </w:p>
     <w:p>
       <w:pPr>
-        <w:pStyle w:val="Heading1"/>
+        <w:pStyle w:val="Ttulo1"/>
         <w:tabs>
           <w:tab w:val="left" w:pos="284"/>
         </w:tabs>
@@ -6432,7 +6481,7 @@
     </w:p>
     <w:p>
       <w:pPr>
-        <w:pStyle w:val="Heading2"/>
+        <w:pStyle w:val="Ttulo2"/>
         <w:rPr>
           <w:rFonts w:cstheme="majorHAnsi"/>
         </w:rPr>
@@ -6457,7 +6506,7 @@
     </w:p>
     <w:p>
       <w:pPr>
-        <w:pStyle w:val="Heading2"/>
+        <w:pStyle w:val="Ttulo2"/>
         <w:rPr>
           <w:rFonts w:cstheme="majorHAnsi"/>
         </w:rPr>
@@ -6586,6 +6635,7 @@
           <w15:appearance w15:val="hidden"/>
           <w:text/>
         </w:sdtPr>
+        <w:sdtEndPr/>
         <w:sdtContent>
           <w:r>
             <w:t xml:space="preserve">    </w:t>
@@ -6664,6 +6714,7 @@
           <w15:appearance w15:val="hidden"/>
           <w:text/>
         </w:sdtPr>
+        <w:sdtEndPr/>
         <w:sdtContent>
           <w:r>
             <w:t xml:space="preserve">    </w:t>
@@ -6677,7 +6728,7 @@
     </w:p>
     <w:p>
       <w:pPr>
-        <w:pStyle w:val="Heading2"/>
+        <w:pStyle w:val="Ttulo2"/>
         <w:rPr>
           <w:rFonts w:cstheme="majorHAnsi"/>
         </w:rPr>
@@ -7121,6 +7172,7 @@
           <w15:appearance w15:val="hidden"/>
           <w:text/>
         </w:sdtPr>
+        <w:sdtEndPr/>
         <w:sdtContent>
           <w:r>
             <w:t xml:space="preserve">    </w:t>
@@ -7134,7 +7186,7 @@
     </w:p>
     <w:p>
       <w:pPr>
-        <w:pStyle w:val="Heading2"/>
+        <w:pStyle w:val="Ttulo2"/>
         <w:rPr>
           <w:rFonts w:cstheme="majorHAnsi"/>
         </w:rPr>
@@ -7160,7 +7212,7 @@
     </w:p>
     <w:p>
       <w:pPr>
-        <w:pStyle w:val="Heading2"/>
+        <w:pStyle w:val="Ttulo2"/>
         <w:rPr>
           <w:rFonts w:cstheme="majorHAnsi"/>
         </w:rPr>
@@ -7195,6 +7247,7 @@
           <w15:appearance w15:val="hidden"/>
           <w:text/>
         </w:sdtPr>
+        <w:sdtEndPr/>
         <w:sdtContent>
           <w:r>
             <w:t xml:space="preserve">    </w:t>
@@ -7229,6 +7282,7 @@
           <w15:appearance w15:val="hidden"/>
           <w:text/>
         </w:sdtPr>
+        <w:sdtEndPr/>
         <w:sdtContent>
           <w:r>
             <w:t xml:space="preserve">    </w:t>
@@ -7245,7 +7299,7 @@
     </w:p>
     <w:p>
       <w:pPr>
-        <w:pStyle w:val="Heading1"/>
+        <w:pStyle w:val="Ttulo1"/>
         <w:tabs>
           <w:tab w:val="left" w:pos="284"/>
         </w:tabs>
@@ -7281,7 +7335,7 @@
     </w:p>
     <w:p>
       <w:pPr>
-        <w:pStyle w:val="Heading2"/>
+        <w:pStyle w:val="Ttulo2"/>
         <w:rPr>
           <w:rFonts w:cstheme="majorHAnsi"/>
         </w:rPr>
@@ -7306,7 +7360,7 @@
     </w:p>
     <w:p>
       <w:pPr>
-        <w:pStyle w:val="Heading2"/>
+        <w:pStyle w:val="Ttulo2"/>
         <w:rPr>
           <w:rFonts w:cstheme="majorHAnsi"/>
         </w:rPr>
@@ -7331,7 +7385,7 @@
     </w:p>
     <w:p>
       <w:pPr>
-        <w:pStyle w:val="Heading2"/>
+        <w:pStyle w:val="Ttulo2"/>
         <w:rPr>
           <w:rFonts w:cstheme="majorHAnsi"/>
         </w:rPr>
@@ -7356,7 +7410,7 @@
     </w:p>
     <w:p>
       <w:pPr>
-        <w:pStyle w:val="Heading2"/>
+        <w:pStyle w:val="Ttulo2"/>
         <w:rPr>
           <w:rFonts w:cstheme="majorHAnsi"/>
         </w:rPr>
@@ -7403,6 +7457,7 @@
           <w15:appearance w15:val="hidden"/>
           <w:text/>
         </w:sdtPr>
+        <w:sdtEndPr/>
         <w:sdtContent>
           <w:r>
             <w:t xml:space="preserve">    </w:t>
@@ -7416,7 +7471,7 @@
     </w:p>
     <w:p>
       <w:pPr>
-        <w:pStyle w:val="Heading2"/>
+        <w:pStyle w:val="Ttulo2"/>
         <w:rPr>
           <w:rFonts w:cstheme="majorHAnsi"/>
         </w:rPr>
@@ -7451,6 +7506,7 @@
           <w15:appearance w15:val="hidden"/>
           <w:text/>
         </w:sdtPr>
+        <w:sdtEndPr/>
         <w:sdtContent>
           <w:r>
             <w:t xml:space="preserve">    </w:t>
@@ -7485,6 +7541,7 @@
           <w15:appearance w15:val="hidden"/>
           <w:text/>
         </w:sdtPr>
+        <w:sdtEndPr/>
         <w:sdtContent>
           <w:r>
             <w:t xml:space="preserve">    </w:t>
@@ -7523,7 +7580,7 @@
 </file>
 
 <file path=word/numbering.xml><?xml version="1.0" encoding="utf-8"?>
-<w:numbering xmlns:wpc="http://schemas.microsoft.com/office/word/2010/wordprocessingCanvas" xmlns:cx="http://schemas.microsoft.com/office/drawing/2014/chartex" xmlns:cx1="http://schemas.microsoft.com/office/drawing/2015/9/8/chartex" xmlns:cx2="http://schemas.microsoft.com/office/drawing/2015/10/21/chartex" xmlns:cx3="http://schemas.microsoft.com/office/drawing/2016/5/9/chartex" xmlns:cx4="http://schemas.microsoft.com/office/drawing/2016/5/10/chartex" xmlns:cx5="http://schemas.microsoft.com/office/drawing/2016/5/11/chartex" xmlns:cx6="http://schemas.microsoft.com/office/drawing/2016/5/12/chartex" xmlns:cx7="http://schemas.microsoft.com/office/drawing/2016/5/13/chartex" xmlns:cx8="http://schemas.microsoft.com/office/drawing/2016/5/14/chartex" xmlns:mc="http://schemas.openxmlformats.org/markup-compatibility/2006" xmlns:aink="http://schemas.microsoft.com/office/drawing/2016/ink" xmlns:am3d="http://schemas.microsoft.com/office/drawing/2017/model3d" xmlns:o="urn:schemas-microsoft-com:office:office" xmlns:oel="http://schemas.microsoft.com/office/2019/extlst" xmlns:r="http://schemas.openxmlformats.org/officeDocument/2006/relationships" xmlns:m="http://schemas.openxmlformats.org/officeDocument/2006/math" xmlns:v="urn:schemas-microsoft-com:vml" xmlns:wp14="http://schemas.microsoft.com/office/word/2010/wordprocessingDrawing" xmlns:wp="http://schemas.openxmlformats.org/drawingml/2006/wordprocessingDrawing" xmlns:w10="urn:schemas-microsoft-com:office:word" xmlns:w="http://schemas.openxmlformats.org/wordprocessingml/2006/main" xmlns:w14="http://schemas.microsoft.com/office/word/2010/wordml" xmlns:w15="http://schemas.microsoft.com/office/word/2012/wordml" xmlns:w16cex="http://schemas.microsoft.com/office/word/2018/wordml/cex" xmlns:w16cid="http://schemas.microsoft.com/office/word/2016/wordml/cid" xmlns:w16="http://schemas.microsoft.com/office/word/2018/wordml" xmlns:w16du="http://schemas.microsoft.com/office/word/2023/wordml/word16du" xmlns:w16sdtdh="http://schemas.microsoft.com/office/word/2020/wordml/sdtdatahash" xmlns:w16sdtfl="http://schemas.microsoft.com/office/word/2024/wordml/sdtformatlock" xmlns:w16se="http://schemas.microsoft.com/office/word/2015/wordml/symex" xmlns:wpg="http://schemas.microsoft.com/office/word/2010/wordprocessingGroup" xmlns:wpi="http://schemas.microsoft.com/office/word/2010/wordprocessingInk" xmlns:wne="http://schemas.microsoft.com/office/word/2006/wordml" xmlns:wps="http://schemas.microsoft.com/office/word/2010/wordprocessingShape" mc:Ignorable="w14 w15 w16se w16cid w16 w16cex w16sdtdh w16sdtfl w16du wp14">
+<w:numbering xmlns:wpc="http://schemas.microsoft.com/office/word/2010/wordprocessingCanvas" xmlns:cx="http://schemas.microsoft.com/office/drawing/2014/chartex" xmlns:cx1="http://schemas.microsoft.com/office/drawing/2015/9/8/chartex" xmlns:cx2="http://schemas.microsoft.com/office/drawing/2015/10/21/chartex" xmlns:cx3="http://schemas.microsoft.com/office/drawing/2016/5/9/chartex" xmlns:cx4="http://schemas.microsoft.com/office/drawing/2016/5/10/chartex" xmlns:cx5="http://schemas.microsoft.com/office/drawing/2016/5/11/chartex" xmlns:cx6="http://schemas.microsoft.com/office/drawing/2016/5/12/chartex" xmlns:cx7="http://schemas.microsoft.com/office/drawing/2016/5/13/chartex" xmlns:cx8="http://schemas.microsoft.com/office/drawing/2016/5/14/chartex" xmlns:mc="http://schemas.openxmlformats.org/markup-compatibility/2006" xmlns:aink="http://schemas.microsoft.com/office/drawing/2016/ink" xmlns:am3d="http://schemas.microsoft.com/office/drawing/2017/model3d" xmlns:o="urn:schemas-microsoft-com:office:office" xmlns:oel="http://schemas.microsoft.com/office/2019/extlst" xmlns:r="http://schemas.openxmlformats.org/officeDocument/2006/relationships" xmlns:m="http://schemas.openxmlformats.org/officeDocument/2006/math" xmlns:v="urn:schemas-microsoft-com:vml" xmlns:wp14="http://schemas.microsoft.com/office/word/2010/wordprocessingDrawing" xmlns:wp="http://schemas.openxmlformats.org/drawingml/2006/wordprocessingDrawing" xmlns:w10="urn:schemas-microsoft-com:office:word" xmlns:w="http://schemas.openxmlformats.org/wordprocessingml/2006/main" xmlns:w14="http://schemas.microsoft.com/office/word/2010/wordml" xmlns:w15="http://schemas.microsoft.com/office/word/2012/wordml" xmlns:w16cex="http://schemas.microsoft.com/office/word/2018/wordml/cex" xmlns:w16cid="http://schemas.microsoft.com/office/word/2016/wordml/cid" xmlns:w16="http://schemas.microsoft.com/office/word/2018/wordml" xmlns:w16sdtdh="http://schemas.microsoft.com/office/word/2020/wordml/sdtdatahash" xmlns:w16se="http://schemas.microsoft.com/office/word/2015/wordml/symex" xmlns:wpg="http://schemas.microsoft.com/office/word/2010/wordprocessingGroup" xmlns:wpi="http://schemas.microsoft.com/office/word/2010/wordprocessingInk" xmlns:wne="http://schemas.microsoft.com/office/word/2006/wordml" xmlns:wps="http://schemas.microsoft.com/office/word/2010/wordprocessingShape" mc:Ignorable="w14 w15 w16se w16cid w16 w16cex w16sdtdh wp14">
   <w:abstractNum w:abstractNumId="0" w15:restartNumberingAfterBreak="0">
     <w:nsid w:val="FFFFFF88"/>
     <w:multiLevelType w:val="singleLevel"/>
@@ -7531,7 +7588,7 @@
     <w:lvl w:ilvl="0">
       <w:start w:val="1"/>
       <w:numFmt w:val="decimal"/>
-      <w:pStyle w:val="ListNumber"/>
+      <w:pStyle w:val="Listaconnmeros"/>
       <w:lvlText w:val="%1."/>
       <w:lvlJc w:val="left"/>
       <w:pPr>
@@ -7755,7 +7812,7 @@
     <w:lvl w:ilvl="0" w:tplc="391EA46E">
       <w:start w:val="1"/>
       <w:numFmt w:val="decimal"/>
-      <w:pStyle w:val="ListParagraph"/>
+      <w:pStyle w:val="Prrafodelista"/>
       <w:lvlText w:val="%1)"/>
       <w:lvlJc w:val="left"/>
       <w:pPr>
@@ -8249,7 +8306,7 @@
 </file>
 
 <file path=word/styles.xml><?xml version="1.0" encoding="utf-8"?>
-<w:styles xmlns:mc="http://schemas.openxmlformats.org/markup-compatibility/2006" xmlns:r="http://schemas.openxmlformats.org/officeDocument/2006/relationships" xmlns:w="http://schemas.openxmlformats.org/wordprocessingml/2006/main" xmlns:w14="http://schemas.microsoft.com/office/word/2010/wordml" xmlns:w15="http://schemas.microsoft.com/office/word/2012/wordml" xmlns:w16cex="http://schemas.microsoft.com/office/word/2018/wordml/cex" xmlns:w16cid="http://schemas.microsoft.com/office/word/2016/wordml/cid" xmlns:w16="http://schemas.microsoft.com/office/word/2018/wordml" xmlns:w16du="http://schemas.microsoft.com/office/word/2023/wordml/word16du" xmlns:w16sdtdh="http://schemas.microsoft.com/office/word/2020/wordml/sdtdatahash" xmlns:w16sdtfl="http://schemas.microsoft.com/office/word/2024/wordml/sdtformatlock" xmlns:w16se="http://schemas.microsoft.com/office/word/2015/wordml/symex" mc:Ignorable="w14 w15 w16se w16cid w16 w16cex w16sdtdh w16sdtfl w16du">
+<w:styles xmlns:mc="http://schemas.openxmlformats.org/markup-compatibility/2006" xmlns:r="http://schemas.openxmlformats.org/officeDocument/2006/relationships" xmlns:w="http://schemas.openxmlformats.org/wordprocessingml/2006/main" xmlns:w14="http://schemas.microsoft.com/office/word/2010/wordml" xmlns:w15="http://schemas.microsoft.com/office/word/2012/wordml" xmlns:w16cex="http://schemas.microsoft.com/office/word/2018/wordml/cex" xmlns:w16cid="http://schemas.microsoft.com/office/word/2016/wordml/cid" xmlns:w16="http://schemas.microsoft.com/office/word/2018/wordml" xmlns:w16sdtdh="http://schemas.microsoft.com/office/word/2020/wordml/sdtdatahash" xmlns:w16se="http://schemas.microsoft.com/office/word/2015/wordml/symex" mc:Ignorable="w14 w15 w16se w16cid w16 w16cex w16sdtdh">
   <w:docDefaults>
     <w:rPrDefault>
       <w:rPr>
@@ -8659,11 +8716,11 @@
       <w:lang w:val="en-GB"/>
     </w:rPr>
   </w:style>
-  <w:style w:type="paragraph" w:styleId="Heading1">
+  <w:style w:type="paragraph" w:styleId="Ttulo1">
     <w:name w:val="heading 1"/>
     <w:basedOn w:val="Normal"/>
     <w:next w:val="Normal"/>
-    <w:link w:val="Heading1Char"/>
+    <w:link w:val="Ttulo1Car"/>
     <w:uiPriority w:val="9"/>
     <w:qFormat/>
     <w:rsid w:val="005559E5"/>
@@ -8691,11 +8748,11 @@
       <w14:ligatures w14:val="none"/>
     </w:rPr>
   </w:style>
-  <w:style w:type="paragraph" w:styleId="Heading2">
+  <w:style w:type="paragraph" w:styleId="Ttulo2">
     <w:name w:val="heading 2"/>
     <w:basedOn w:val="Normal"/>
     <w:next w:val="Normal"/>
-    <w:link w:val="Heading2Char"/>
+    <w:link w:val="Ttulo2Car"/>
     <w:uiPriority w:val="9"/>
     <w:unhideWhenUsed/>
     <w:qFormat/>
@@ -8719,11 +8776,11 @@
       <w14:ligatures w14:val="none"/>
     </w:rPr>
   </w:style>
-  <w:style w:type="paragraph" w:styleId="Heading3">
+  <w:style w:type="paragraph" w:styleId="Ttulo3">
     <w:name w:val="heading 3"/>
     <w:basedOn w:val="Normal"/>
     <w:next w:val="Normal"/>
-    <w:link w:val="Heading3Char"/>
+    <w:link w:val="Ttulo3Car"/>
     <w:uiPriority w:val="9"/>
     <w:unhideWhenUsed/>
     <w:rsid w:val="00F772E9"/>
@@ -8738,13 +8795,13 @@
       <w:color w:val="1F3763" w:themeColor="accent1" w:themeShade="7F"/>
     </w:rPr>
   </w:style>
-  <w:style w:type="character" w:default="1" w:styleId="DefaultParagraphFont">
+  <w:style w:type="character" w:default="1" w:styleId="Fuentedeprrafopredeter">
     <w:name w:val="Default Paragraph Font"/>
     <w:uiPriority w:val="1"/>
     <w:semiHidden/>
     <w:unhideWhenUsed/>
   </w:style>
-  <w:style w:type="table" w:default="1" w:styleId="TableNormal">
+  <w:style w:type="table" w:default="1" w:styleId="Tablanormal">
     <w:name w:val="Normal Table"/>
     <w:uiPriority w:val="99"/>
     <w:semiHidden/>
@@ -8759,16 +8816,16 @@
       </w:tblCellMar>
     </w:tblPr>
   </w:style>
-  <w:style w:type="numbering" w:default="1" w:styleId="NoList">
+  <w:style w:type="numbering" w:default="1" w:styleId="Sinlista">
     <w:name w:val="No List"/>
     <w:uiPriority w:val="99"/>
     <w:semiHidden/>
     <w:unhideWhenUsed/>
   </w:style>
-  <w:style w:type="character" w:customStyle="1" w:styleId="Heading1Char">
-    <w:name w:val="Heading 1 Char"/>
-    <w:basedOn w:val="DefaultParagraphFont"/>
-    <w:link w:val="Heading1"/>
+  <w:style w:type="character" w:customStyle="1" w:styleId="Ttulo1Car">
+    <w:name w:val="Título 1 Car"/>
+    <w:basedOn w:val="Fuentedeprrafopredeter"/>
+    <w:link w:val="Ttulo1"/>
     <w:uiPriority w:val="9"/>
     <w:rsid w:val="005559E5"/>
     <w:rPr>
@@ -8782,10 +8839,10 @@
       <w14:ligatures w14:val="none"/>
     </w:rPr>
   </w:style>
-  <w:style w:type="character" w:customStyle="1" w:styleId="Heading2Char">
-    <w:name w:val="Heading 2 Char"/>
-    <w:basedOn w:val="DefaultParagraphFont"/>
-    <w:link w:val="Heading2"/>
+  <w:style w:type="character" w:customStyle="1" w:styleId="Ttulo2Car">
+    <w:name w:val="Título 2 Car"/>
+    <w:basedOn w:val="Fuentedeprrafopredeter"/>
+    <w:link w:val="Ttulo2"/>
     <w:uiPriority w:val="9"/>
     <w:rsid w:val="00F772E9"/>
     <w:rPr>
@@ -8824,9 +8881,9 @@
       <w14:ligatures w14:val="none"/>
     </w:rPr>
   </w:style>
-  <w:style w:type="paragraph" w:styleId="ListParagraph">
+  <w:style w:type="paragraph" w:styleId="Prrafodelista">
     <w:name w:val="List Paragraph"/>
-    <w:basedOn w:val="ListNumber"/>
+    <w:basedOn w:val="Listaconnmeros"/>
     <w:uiPriority w:val="34"/>
     <w:rsid w:val="00F772E9"/>
     <w:pPr>
@@ -8845,7 +8902,7 @@
   </w:style>
   <w:style w:type="paragraph" w:customStyle="1" w:styleId="Prrafodesublista">
     <w:name w:val="Párrafo de sublista"/>
-    <w:basedOn w:val="ListParagraph"/>
+    <w:basedOn w:val="Prrafodelista"/>
     <w:qFormat/>
     <w:rsid w:val="00A64124"/>
     <w:pPr>
@@ -8862,7 +8919,7 @@
       <w:rFonts w:eastAsia="Courier New" w:cs="Courier New"/>
     </w:rPr>
   </w:style>
-  <w:style w:type="paragraph" w:styleId="NoSpacing">
+  <w:style w:type="paragraph" w:styleId="Sinespaciado">
     <w:name w:val="No Spacing"/>
     <w:uiPriority w:val="1"/>
     <w:rsid w:val="00F772E9"/>
@@ -8876,9 +8933,9 @@
       <w14:ligatures w14:val="none"/>
     </w:rPr>
   </w:style>
-  <w:style w:type="character" w:styleId="Strong">
+  <w:style w:type="character" w:styleId="Textoennegrita">
     <w:name w:val="Strong"/>
-    <w:basedOn w:val="DefaultParagraphFont"/>
+    <w:basedOn w:val="Fuentedeprrafopredeter"/>
     <w:uiPriority w:val="22"/>
     <w:qFormat/>
     <w:rsid w:val="00F772E9"/>
@@ -8887,9 +8944,9 @@
       <w:bCs/>
     </w:rPr>
   </w:style>
-  <w:style w:type="character" w:styleId="CommentReference">
+  <w:style w:type="character" w:styleId="Refdecomentario">
     <w:name w:val="annotation reference"/>
-    <w:basedOn w:val="DefaultParagraphFont"/>
+    <w:basedOn w:val="Fuentedeprrafopredeter"/>
     <w:uiPriority w:val="99"/>
     <w:semiHidden/>
     <w:unhideWhenUsed/>
@@ -8899,10 +8956,10 @@
       <w:szCs w:val="16"/>
     </w:rPr>
   </w:style>
-  <w:style w:type="paragraph" w:styleId="CommentText">
+  <w:style w:type="paragraph" w:styleId="Textocomentario">
     <w:name w:val="annotation text"/>
     <w:basedOn w:val="Normal"/>
-    <w:link w:val="CommentTextChar"/>
+    <w:link w:val="TextocomentarioCar"/>
     <w:uiPriority w:val="99"/>
     <w:unhideWhenUsed/>
     <w:rsid w:val="00F772E9"/>
@@ -8911,10 +8968,10 @@
       <w:szCs w:val="20"/>
     </w:rPr>
   </w:style>
-  <w:style w:type="character" w:customStyle="1" w:styleId="CommentTextChar">
-    <w:name w:val="Comment Text Char"/>
-    <w:basedOn w:val="DefaultParagraphFont"/>
-    <w:link w:val="CommentText"/>
+  <w:style w:type="character" w:customStyle="1" w:styleId="TextocomentarioCar">
+    <w:name w:val="Texto comentario Car"/>
+    <w:basedOn w:val="Fuentedeprrafopredeter"/>
+    <w:link w:val="Textocomentario"/>
     <w:uiPriority w:val="99"/>
     <w:rsid w:val="00F772E9"/>
     <w:rPr>
@@ -8923,11 +8980,11 @@
       <w:lang w:val="en-GB"/>
     </w:rPr>
   </w:style>
-  <w:style w:type="paragraph" w:styleId="CommentSubject">
+  <w:style w:type="paragraph" w:styleId="Asuntodelcomentario">
     <w:name w:val="annotation subject"/>
     <w:basedOn w:val="Normal"/>
     <w:next w:val="Normal"/>
-    <w:link w:val="CommentSubjectChar"/>
+    <w:link w:val="AsuntodelcomentarioCar"/>
     <w:uiPriority w:val="99"/>
     <w:semiHidden/>
     <w:unhideWhenUsed/>
@@ -8939,10 +8996,10 @@
       <w:szCs w:val="20"/>
     </w:rPr>
   </w:style>
-  <w:style w:type="character" w:customStyle="1" w:styleId="CommentSubjectChar">
-    <w:name w:val="Comment Subject Char"/>
-    <w:basedOn w:val="DefaultParagraphFont"/>
-    <w:link w:val="CommentSubject"/>
+  <w:style w:type="character" w:customStyle="1" w:styleId="AsuntodelcomentarioCar">
+    <w:name w:val="Asunto del comentario Car"/>
+    <w:basedOn w:val="Fuentedeprrafopredeter"/>
+    <w:link w:val="Asuntodelcomentario"/>
     <w:uiPriority w:val="99"/>
     <w:semiHidden/>
     <w:rsid w:val="00F772E9"/>
@@ -8954,9 +9011,9 @@
       <w:lang w:val="en-GB"/>
     </w:rPr>
   </w:style>
-  <w:style w:type="character" w:styleId="PlaceholderText">
+  <w:style w:type="character" w:styleId="Textodelmarcadordeposicin">
     <w:name w:val="Placeholder Text"/>
-    <w:basedOn w:val="DefaultParagraphFont"/>
+    <w:basedOn w:val="Fuentedeprrafopredeter"/>
     <w:uiPriority w:val="99"/>
     <w:semiHidden/>
     <w:rsid w:val="00F772E9"/>
@@ -8964,9 +9021,9 @@
       <w:color w:val="808080"/>
     </w:rPr>
   </w:style>
-  <w:style w:type="character" w:styleId="Hyperlink">
+  <w:style w:type="character" w:styleId="Hipervnculo">
     <w:name w:val="Hyperlink"/>
-    <w:basedOn w:val="DefaultParagraphFont"/>
+    <w:basedOn w:val="Fuentedeprrafopredeter"/>
     <w:uiPriority w:val="99"/>
     <w:unhideWhenUsed/>
     <w:rsid w:val="00F772E9"/>
@@ -8985,10 +9042,10 @@
       <w:spacing w:before="240" w:after="240"/>
     </w:pPr>
   </w:style>
-  <w:style w:type="character" w:customStyle="1" w:styleId="Heading3Char">
-    <w:name w:val="Heading 3 Char"/>
-    <w:basedOn w:val="DefaultParagraphFont"/>
-    <w:link w:val="Heading3"/>
+  <w:style w:type="character" w:customStyle="1" w:styleId="Ttulo3Car">
+    <w:name w:val="Título 3 Car"/>
+    <w:basedOn w:val="Fuentedeprrafopredeter"/>
+    <w:link w:val="Ttulo3"/>
     <w:uiPriority w:val="9"/>
     <w:rsid w:val="00F772E9"/>
     <w:rPr>
@@ -8999,7 +9056,7 @@
       <w:lang w:val="en-GB"/>
     </w:rPr>
   </w:style>
-  <w:style w:type="paragraph" w:styleId="List">
+  <w:style w:type="paragraph" w:styleId="Lista">
     <w:name w:val="List"/>
     <w:basedOn w:val="Normal"/>
     <w:uiPriority w:val="99"/>
@@ -9011,7 +9068,7 @@
       <w:contextualSpacing/>
     </w:pPr>
   </w:style>
-  <w:style w:type="paragraph" w:styleId="ListNumber">
+  <w:style w:type="paragraph" w:styleId="Listaconnmeros">
     <w:name w:val="List Number"/>
     <w:basedOn w:val="Normal"/>
     <w:uiPriority w:val="99"/>
@@ -9027,7 +9084,7 @@
   </w:style>
   <w:style w:type="paragraph" w:customStyle="1" w:styleId="Requirement-Body">
     <w:name w:val="Requirement - Body"/>
-    <w:basedOn w:val="List"/>
+    <w:basedOn w:val="Lista"/>
     <w:qFormat/>
     <w:rsid w:val="0089026D"/>
     <w:pPr>
@@ -9039,7 +9096,7 @@
   </w:style>
   <w:style w:type="paragraph" w:customStyle="1" w:styleId="Requirement-Header">
     <w:name w:val="Requirement - Header"/>
-    <w:basedOn w:val="List"/>
+    <w:basedOn w:val="Lista"/>
     <w:next w:val="Requirement-Body"/>
     <w:qFormat/>
     <w:rsid w:val="002D4E43"/>
@@ -9050,11 +9107,11 @@
       <w:ind w:left="567" w:hanging="567"/>
     </w:pPr>
   </w:style>
-  <w:style w:type="paragraph" w:styleId="Title">
+  <w:style w:type="paragraph" w:styleId="Ttulo">
     <w:name w:val="Title"/>
     <w:basedOn w:val="Normal"/>
     <w:next w:val="Normal"/>
-    <w:link w:val="TitleChar"/>
+    <w:link w:val="TtuloCar"/>
     <w:uiPriority w:val="10"/>
     <w:qFormat/>
     <w:rsid w:val="00F772E9"/>
@@ -9075,10 +9132,10 @@
       <w:szCs w:val="56"/>
     </w:rPr>
   </w:style>
-  <w:style w:type="character" w:customStyle="1" w:styleId="TitleChar">
-    <w:name w:val="Title Char"/>
-    <w:basedOn w:val="DefaultParagraphFont"/>
-    <w:link w:val="Title"/>
+  <w:style w:type="character" w:customStyle="1" w:styleId="TtuloCar">
+    <w:name w:val="Título Car"/>
+    <w:basedOn w:val="Fuentedeprrafopredeter"/>
+    <w:link w:val="Ttulo"/>
     <w:uiPriority w:val="10"/>
     <w:rsid w:val="00F772E9"/>
     <w:rPr>
@@ -9090,9 +9147,9 @@
       <w:lang w:val="en-GB"/>
     </w:rPr>
   </w:style>
-  <w:style w:type="character" w:styleId="Mention">
+  <w:style w:type="character" w:styleId="Mencionar">
     <w:name w:val="Mention"/>
-    <w:basedOn w:val="DefaultParagraphFont"/>
+    <w:basedOn w:val="Fuentedeprrafopredeter"/>
     <w:uiPriority w:val="99"/>
     <w:unhideWhenUsed/>
     <w:rsid w:val="00F772E9"/>
@@ -9105,7 +9162,7 @@
 </file>
 
 <file path=word/glossary/document.xml><?xml version="1.0" encoding="utf-8"?>
-<w:glossaryDocument xmlns:wpc="http://schemas.microsoft.com/office/word/2010/wordprocessingCanvas" xmlns:cx="http://schemas.microsoft.com/office/drawing/2014/chartex" xmlns:cx1="http://schemas.microsoft.com/office/drawing/2015/9/8/chartex" xmlns:cx2="http://schemas.microsoft.com/office/drawing/2015/10/21/chartex" xmlns:cx3="http://schemas.microsoft.com/office/drawing/2016/5/9/chartex" xmlns:cx4="http://schemas.microsoft.com/office/drawing/2016/5/10/chartex" xmlns:cx5="http://schemas.microsoft.com/office/drawing/2016/5/11/chartex" xmlns:cx6="http://schemas.microsoft.com/office/drawing/2016/5/12/chartex" xmlns:cx7="http://schemas.microsoft.com/office/drawing/2016/5/13/chartex" xmlns:cx8="http://schemas.microsoft.com/office/drawing/2016/5/14/chartex" xmlns:mc="http://schemas.openxmlformats.org/markup-compatibility/2006" xmlns:aink="http://schemas.microsoft.com/office/drawing/2016/ink" xmlns:am3d="http://schemas.microsoft.com/office/drawing/2017/model3d" xmlns:o="urn:schemas-microsoft-com:office:office" xmlns:oel="http://schemas.microsoft.com/office/2019/extlst" xmlns:r="http://schemas.openxmlformats.org/officeDocument/2006/relationships" xmlns:m="http://schemas.openxmlformats.org/officeDocument/2006/math" xmlns:v="urn:schemas-microsoft-com:vml" xmlns:wp14="http://schemas.microsoft.com/office/word/2010/wordprocessingDrawing" xmlns:wp="http://schemas.openxmlformats.org/drawingml/2006/wordprocessingDrawing" xmlns:w10="urn:schemas-microsoft-com:office:word" xmlns:w="http://schemas.openxmlformats.org/wordprocessingml/2006/main" xmlns:w14="http://schemas.microsoft.com/office/word/2010/wordml" xmlns:w15="http://schemas.microsoft.com/office/word/2012/wordml" xmlns:w16cex="http://schemas.microsoft.com/office/word/2018/wordml/cex" xmlns:w16cid="http://schemas.microsoft.com/office/word/2016/wordml/cid" xmlns:w16="http://schemas.microsoft.com/office/word/2018/wordml" xmlns:w16du="http://schemas.microsoft.com/office/word/2023/wordml/word16du" xmlns:w16sdtdh="http://schemas.microsoft.com/office/word/2020/wordml/sdtdatahash" xmlns:w16sdtfl="http://schemas.microsoft.com/office/word/2024/wordml/sdtformatlock" xmlns:w16se="http://schemas.microsoft.com/office/word/2015/wordml/symex" xmlns:wpg="http://schemas.microsoft.com/office/word/2010/wordprocessingGroup" xmlns:wpi="http://schemas.microsoft.com/office/word/2010/wordprocessingInk" xmlns:wne="http://schemas.microsoft.com/office/word/2006/wordml" xmlns:wps="http://schemas.microsoft.com/office/word/2010/wordprocessingShape" mc:Ignorable="w14 w15 w16se w16cid w16 w16cex w16sdtdh w16sdtfl w16du wp14">
+<w:glossaryDocument xmlns:wpc="http://schemas.microsoft.com/office/word/2010/wordprocessingCanvas" xmlns:cx="http://schemas.microsoft.com/office/drawing/2014/chartex" xmlns:cx1="http://schemas.microsoft.com/office/drawing/2015/9/8/chartex" xmlns:cx2="http://schemas.microsoft.com/office/drawing/2015/10/21/chartex" xmlns:cx3="http://schemas.microsoft.com/office/drawing/2016/5/9/chartex" xmlns:cx4="http://schemas.microsoft.com/office/drawing/2016/5/10/chartex" xmlns:cx5="http://schemas.microsoft.com/office/drawing/2016/5/11/chartex" xmlns:cx6="http://schemas.microsoft.com/office/drawing/2016/5/12/chartex" xmlns:cx7="http://schemas.microsoft.com/office/drawing/2016/5/13/chartex" xmlns:cx8="http://schemas.microsoft.com/office/drawing/2016/5/14/chartex" xmlns:mc="http://schemas.openxmlformats.org/markup-compatibility/2006" xmlns:aink="http://schemas.microsoft.com/office/drawing/2016/ink" xmlns:am3d="http://schemas.microsoft.com/office/drawing/2017/model3d" xmlns:o="urn:schemas-microsoft-com:office:office" xmlns:oel="http://schemas.microsoft.com/office/2019/extlst" xmlns:r="http://schemas.openxmlformats.org/officeDocument/2006/relationships" xmlns:m="http://schemas.openxmlformats.org/officeDocument/2006/math" xmlns:v="urn:schemas-microsoft-com:vml" xmlns:wp14="http://schemas.microsoft.com/office/word/2010/wordprocessingDrawing" xmlns:wp="http://schemas.openxmlformats.org/drawingml/2006/wordprocessingDrawing" xmlns:w10="urn:schemas-microsoft-com:office:word" xmlns:w="http://schemas.openxmlformats.org/wordprocessingml/2006/main" xmlns:w14="http://schemas.microsoft.com/office/word/2010/wordml" xmlns:w15="http://schemas.microsoft.com/office/word/2012/wordml" xmlns:w16cex="http://schemas.microsoft.com/office/word/2018/wordml/cex" xmlns:w16cid="http://schemas.microsoft.com/office/word/2016/wordml/cid" xmlns:w16="http://schemas.microsoft.com/office/word/2018/wordml" xmlns:w16sdtdh="http://schemas.microsoft.com/office/word/2020/wordml/sdtdatahash" xmlns:w16se="http://schemas.microsoft.com/office/word/2015/wordml/symex" xmlns:wpg="http://schemas.microsoft.com/office/word/2010/wordprocessingGroup" xmlns:wpi="http://schemas.microsoft.com/office/word/2010/wordprocessingInk" xmlns:wne="http://schemas.microsoft.com/office/word/2006/wordml" xmlns:wps="http://schemas.microsoft.com/office/word/2010/wordprocessingShape" mc:Ignorable="w14 w15 w16se w16cid w16 w16cex w16sdtdh wp14">
   <w:docParts>
     <w:docPart>
       <w:docPartPr>
@@ -9129,7 +9186,7 @@
           </w:pPr>
           <w:r>
             <w:rPr>
-              <w:rStyle w:val="PlaceholderText"/>
+              <w:rStyle w:val="Textodelmarcadordeposicin"/>
             </w:rPr>
             <w:t>Haga clic o pulse aquí para escribir texto.</w:t>
           </w:r>
@@ -9158,7 +9215,7 @@
           </w:pPr>
           <w:r>
             <w:rPr>
-              <w:rStyle w:val="PlaceholderText"/>
+              <w:rStyle w:val="Textodelmarcadordeposicin"/>
             </w:rPr>
             <w:t>Haga clic o pulse aquí para escribir texto.</w:t>
           </w:r>
@@ -9187,7 +9244,7 @@
           </w:pPr>
           <w:r>
             <w:rPr>
-              <w:rStyle w:val="PlaceholderText"/>
+              <w:rStyle w:val="Textodelmarcadordeposicin"/>
             </w:rPr>
             <w:t>Haga clic o pulse aquí para escribir texto.</w:t>
           </w:r>
@@ -9216,7 +9273,7 @@
           </w:pPr>
           <w:r>
             <w:rPr>
-              <w:rStyle w:val="PlaceholderText"/>
+              <w:rStyle w:val="Textodelmarcadordeposicin"/>
             </w:rPr>
             <w:t>Haga clic o pulse aquí para escribir texto.</w:t>
           </w:r>
@@ -9245,7 +9302,7 @@
           </w:pPr>
           <w:r>
             <w:rPr>
-              <w:rStyle w:val="PlaceholderText"/>
+              <w:rStyle w:val="Textodelmarcadordeposicin"/>
             </w:rPr>
             <w:t>Haga clic o pulse aquí para escribir texto.</w:t>
           </w:r>
@@ -9274,7 +9331,7 @@
           </w:pPr>
           <w:r>
             <w:rPr>
-              <w:rStyle w:val="PlaceholderText"/>
+              <w:rStyle w:val="Textodelmarcadordeposicin"/>
             </w:rPr>
             <w:t>Haga clic o pulse aquí para escribir texto.</w:t>
           </w:r>
@@ -9303,7 +9360,7 @@
           </w:pPr>
           <w:r>
             <w:rPr>
-              <w:rStyle w:val="PlaceholderText"/>
+              <w:rStyle w:val="Textodelmarcadordeposicin"/>
             </w:rPr>
             <w:t>Haga clic o pulse aquí para escribir texto.</w:t>
           </w:r>
@@ -9332,7 +9389,7 @@
           </w:pPr>
           <w:r>
             <w:rPr>
-              <w:rStyle w:val="PlaceholderText"/>
+              <w:rStyle w:val="Textodelmarcadordeposicin"/>
             </w:rPr>
             <w:t>Haga clic o pulse aquí para escribir texto.</w:t>
           </w:r>
@@ -9361,7 +9418,7 @@
           </w:pPr>
           <w:r>
             <w:rPr>
-              <w:rStyle w:val="PlaceholderText"/>
+              <w:rStyle w:val="Textodelmarcadordeposicin"/>
             </w:rPr>
             <w:t>Haga clic o pulse aquí para escribir texto.</w:t>
           </w:r>
@@ -9390,7 +9447,7 @@
           </w:pPr>
           <w:r>
             <w:rPr>
-              <w:rStyle w:val="PlaceholderText"/>
+              <w:rStyle w:val="Textodelmarcadordeposicin"/>
             </w:rPr>
             <w:t>Haga clic o pulse aquí para escribir texto.</w:t>
           </w:r>
@@ -9419,7 +9476,7 @@
           </w:pPr>
           <w:r>
             <w:rPr>
-              <w:rStyle w:val="PlaceholderText"/>
+              <w:rStyle w:val="Textodelmarcadordeposicin"/>
             </w:rPr>
             <w:t>Haga clic o pulse aquí para escribir texto.</w:t>
           </w:r>
@@ -9448,7 +9505,7 @@
           </w:pPr>
           <w:r>
             <w:rPr>
-              <w:rStyle w:val="PlaceholderText"/>
+              <w:rStyle w:val="Textodelmarcadordeposicin"/>
             </w:rPr>
             <w:t>Haga clic o pulse aquí para escribir texto.</w:t>
           </w:r>
@@ -9477,7 +9534,7 @@
           </w:pPr>
           <w:r>
             <w:rPr>
-              <w:rStyle w:val="PlaceholderText"/>
+              <w:rStyle w:val="Textodelmarcadordeposicin"/>
             </w:rPr>
             <w:t>Haga clic o pulse aquí para escribir texto.</w:t>
           </w:r>
@@ -9506,7 +9563,7 @@
           </w:pPr>
           <w:r>
             <w:rPr>
-              <w:rStyle w:val="PlaceholderText"/>
+              <w:rStyle w:val="Textodelmarcadordeposicin"/>
             </w:rPr>
             <w:t>Haga clic o pulse aquí para escribir texto.</w:t>
           </w:r>
@@ -9535,7 +9592,7 @@
           </w:pPr>
           <w:r>
             <w:rPr>
-              <w:rStyle w:val="PlaceholderText"/>
+              <w:rStyle w:val="Textodelmarcadordeposicin"/>
             </w:rPr>
             <w:t>Haga clic o pulse aquí para escribir texto.</w:t>
           </w:r>
@@ -9564,7 +9621,7 @@
           </w:pPr>
           <w:r>
             <w:rPr>
-              <w:rStyle w:val="PlaceholderText"/>
+              <w:rStyle w:val="Textodelmarcadordeposicin"/>
             </w:rPr>
             <w:t>Haga clic o pulse aquí para escribir texto.</w:t>
           </w:r>
@@ -9593,7 +9650,7 @@
           </w:pPr>
           <w:r>
             <w:rPr>
-              <w:rStyle w:val="PlaceholderText"/>
+              <w:rStyle w:val="Textodelmarcadordeposicin"/>
             </w:rPr>
             <w:t>Haga clic o pulse aquí para escribir texto.</w:t>
           </w:r>
@@ -9622,7 +9679,7 @@
           </w:pPr>
           <w:r>
             <w:rPr>
-              <w:rStyle w:val="PlaceholderText"/>
+              <w:rStyle w:val="Textodelmarcadordeposicin"/>
             </w:rPr>
             <w:t>Haga clic o pulse aquí para escribir texto.</w:t>
           </w:r>
@@ -9651,7 +9708,7 @@
           </w:pPr>
           <w:r>
             <w:rPr>
-              <w:rStyle w:val="PlaceholderText"/>
+              <w:rStyle w:val="Textodelmarcadordeposicin"/>
             </w:rPr>
             <w:t>Haga clic o pulse aquí para escribir texto.</w:t>
           </w:r>
@@ -9680,7 +9737,7 @@
           </w:pPr>
           <w:r>
             <w:rPr>
-              <w:rStyle w:val="PlaceholderText"/>
+              <w:rStyle w:val="Textodelmarcadordeposicin"/>
             </w:rPr>
             <w:t>Haga clic o pulse aquí para escribir texto.</w:t>
           </w:r>
@@ -9709,7 +9766,7 @@
           </w:pPr>
           <w:r>
             <w:rPr>
-              <w:rStyle w:val="PlaceholderText"/>
+              <w:rStyle w:val="Textodelmarcadordeposicin"/>
             </w:rPr>
             <w:t>Haga clic o pulse aquí para escribir texto.</w:t>
           </w:r>
@@ -9738,7 +9795,7 @@
           </w:pPr>
           <w:r>
             <w:rPr>
-              <w:rStyle w:val="PlaceholderText"/>
+              <w:rStyle w:val="Textodelmarcadordeposicin"/>
             </w:rPr>
             <w:t>Haga clic o pulse aquí para escribir texto.</w:t>
           </w:r>
@@ -9767,7 +9824,7 @@
           </w:pPr>
           <w:r>
             <w:rPr>
-              <w:rStyle w:val="PlaceholderText"/>
+              <w:rStyle w:val="Textodelmarcadordeposicin"/>
             </w:rPr>
             <w:t>Haga clic o pulse aquí para escribir texto.</w:t>
           </w:r>
@@ -9796,7 +9853,7 @@
           </w:pPr>
           <w:r>
             <w:rPr>
-              <w:rStyle w:val="PlaceholderText"/>
+              <w:rStyle w:val="Textodelmarcadordeposicin"/>
             </w:rPr>
             <w:t>Haga clic o pulse aquí para escribir texto.</w:t>
           </w:r>
@@ -9825,7 +9882,7 @@
           </w:pPr>
           <w:r>
             <w:rPr>
-              <w:rStyle w:val="PlaceholderText"/>
+              <w:rStyle w:val="Textodelmarcadordeposicin"/>
             </w:rPr>
             <w:t>Haga clic o pulse aquí para escribir texto.</w:t>
           </w:r>
@@ -9854,7 +9911,7 @@
           </w:pPr>
           <w:r>
             <w:rPr>
-              <w:rStyle w:val="PlaceholderText"/>
+              <w:rStyle w:val="Textodelmarcadordeposicin"/>
             </w:rPr>
             <w:t>Haga clic o pulse aquí para escribir texto.</w:t>
           </w:r>
@@ -9883,7 +9940,7 @@
           </w:pPr>
           <w:r>
             <w:rPr>
-              <w:rStyle w:val="PlaceholderText"/>
+              <w:rStyle w:val="Textodelmarcadordeposicin"/>
             </w:rPr>
             <w:t>Haga clic o pulse aquí para escribir texto.</w:t>
           </w:r>
@@ -9912,7 +9969,7 @@
           </w:pPr>
           <w:r>
             <w:rPr>
-              <w:rStyle w:val="PlaceholderText"/>
+              <w:rStyle w:val="Textodelmarcadordeposicin"/>
             </w:rPr>
             <w:t>Haga clic o pulse aquí para escribir texto.</w:t>
           </w:r>
@@ -9941,7 +9998,7 @@
           </w:pPr>
           <w:r>
             <w:rPr>
-              <w:rStyle w:val="PlaceholderText"/>
+              <w:rStyle w:val="Textodelmarcadordeposicin"/>
             </w:rPr>
             <w:t>Haga clic o pulse aquí para escribir texto.</w:t>
           </w:r>
@@ -9970,7 +10027,7 @@
           </w:pPr>
           <w:r>
             <w:rPr>
-              <w:rStyle w:val="PlaceholderText"/>
+              <w:rStyle w:val="Textodelmarcadordeposicin"/>
             </w:rPr>
             <w:t>Haga clic o pulse aquí para escribir texto.</w:t>
           </w:r>
@@ -9999,7 +10056,7 @@
           </w:pPr>
           <w:r>
             <w:rPr>
-              <w:rStyle w:val="PlaceholderText"/>
+              <w:rStyle w:val="Textodelmarcadordeposicin"/>
             </w:rPr>
             <w:t>Haga clic o pulse aquí para escribir texto.</w:t>
           </w:r>
@@ -10028,7 +10085,7 @@
           </w:pPr>
           <w:r>
             <w:rPr>
-              <w:rStyle w:val="PlaceholderText"/>
+              <w:rStyle w:val="Textodelmarcadordeposicin"/>
             </w:rPr>
             <w:t>Haga clic o pulse aquí para escribir texto.</w:t>
           </w:r>
@@ -10057,7 +10114,7 @@
           </w:pPr>
           <w:r>
             <w:rPr>
-              <w:rStyle w:val="PlaceholderText"/>
+              <w:rStyle w:val="Textodelmarcadordeposicin"/>
             </w:rPr>
             <w:t>Haga clic o pulse aquí para escribir texto.</w:t>
           </w:r>
@@ -10086,7 +10143,7 @@
           </w:pPr>
           <w:r>
             <w:rPr>
-              <w:rStyle w:val="PlaceholderText"/>
+              <w:rStyle w:val="Textodelmarcadordeposicin"/>
             </w:rPr>
             <w:t>Haga clic o pulse aquí para escribir texto.</w:t>
           </w:r>
@@ -10115,7 +10172,7 @@
           </w:pPr>
           <w:r>
             <w:rPr>
-              <w:rStyle w:val="PlaceholderText"/>
+              <w:rStyle w:val="Textodelmarcadordeposicin"/>
             </w:rPr>
             <w:t>Haga clic o pulse aquí para escribir texto.</w:t>
           </w:r>
@@ -10144,7 +10201,7 @@
           </w:pPr>
           <w:r>
             <w:rPr>
-              <w:rStyle w:val="PlaceholderText"/>
+              <w:rStyle w:val="Textodelmarcadordeposicin"/>
             </w:rPr>
             <w:t>Haga clic o pulse aquí para escribir texto.</w:t>
           </w:r>
@@ -10173,7 +10230,7 @@
           </w:pPr>
           <w:r>
             <w:rPr>
-              <w:rStyle w:val="PlaceholderText"/>
+              <w:rStyle w:val="Textodelmarcadordeposicin"/>
             </w:rPr>
             <w:t>Haga clic o pulse aquí para escribir texto.</w:t>
           </w:r>
@@ -10202,7 +10259,7 @@
           </w:pPr>
           <w:r>
             <w:rPr>
-              <w:rStyle w:val="PlaceholderText"/>
+              <w:rStyle w:val="Textodelmarcadordeposicin"/>
             </w:rPr>
             <w:t>Haga clic o pulse aquí para escribir texto.</w:t>
           </w:r>
@@ -10231,7 +10288,7 @@
           </w:pPr>
           <w:r>
             <w:rPr>
-              <w:rStyle w:val="PlaceholderText"/>
+              <w:rStyle w:val="Textodelmarcadordeposicin"/>
             </w:rPr>
             <w:t>Haga clic o pulse aquí para escribir texto.</w:t>
           </w:r>
@@ -10260,7 +10317,7 @@
           </w:pPr>
           <w:r>
             <w:rPr>
-              <w:rStyle w:val="PlaceholderText"/>
+              <w:rStyle w:val="Textodelmarcadordeposicin"/>
             </w:rPr>
             <w:t>Haga clic o pulse aquí para escribir texto.</w:t>
           </w:r>
@@ -10289,7 +10346,7 @@
           </w:pPr>
           <w:r>
             <w:rPr>
-              <w:rStyle w:val="PlaceholderText"/>
+              <w:rStyle w:val="Textodelmarcadordeposicin"/>
             </w:rPr>
             <w:t>Haga clic o pulse aquí para escribir texto.</w:t>
           </w:r>
@@ -10318,7 +10375,7 @@
           </w:pPr>
           <w:r>
             <w:rPr>
-              <w:rStyle w:val="PlaceholderText"/>
+              <w:rStyle w:val="Textodelmarcadordeposicin"/>
             </w:rPr>
             <w:t>Haga clic o pulse aquí para escribir texto.</w:t>
           </w:r>
@@ -10347,7 +10404,7 @@
           </w:pPr>
           <w:r>
             <w:rPr>
-              <w:rStyle w:val="PlaceholderText"/>
+              <w:rStyle w:val="Textodelmarcadordeposicin"/>
             </w:rPr>
             <w:t>Haga clic o pulse aquí para escribir texto.</w:t>
           </w:r>
@@ -10376,7 +10433,7 @@
           </w:pPr>
           <w:r>
             <w:rPr>
-              <w:rStyle w:val="PlaceholderText"/>
+              <w:rStyle w:val="Textodelmarcadordeposicin"/>
             </w:rPr>
             <w:t>Haga clic o pulse aquí para escribir texto.</w:t>
           </w:r>
@@ -10405,7 +10462,7 @@
           </w:pPr>
           <w:r>
             <w:rPr>
-              <w:rStyle w:val="PlaceholderText"/>
+              <w:rStyle w:val="Textodelmarcadordeposicin"/>
             </w:rPr>
             <w:t>Haga clic o pulse aquí para escribir texto.</w:t>
           </w:r>
@@ -10434,7 +10491,7 @@
           </w:pPr>
           <w:r>
             <w:rPr>
-              <w:rStyle w:val="PlaceholderText"/>
+              <w:rStyle w:val="Textodelmarcadordeposicin"/>
             </w:rPr>
             <w:t>Haga clic o pulse aquí para escribir texto.</w:t>
           </w:r>
@@ -10463,7 +10520,7 @@
           </w:pPr>
           <w:r>
             <w:rPr>
-              <w:rStyle w:val="PlaceholderText"/>
+              <w:rStyle w:val="Textodelmarcadordeposicin"/>
             </w:rPr>
             <w:t>Haga clic o pulse aquí para escribir texto.</w:t>
           </w:r>
@@ -10492,7 +10549,7 @@
           </w:pPr>
           <w:r>
             <w:rPr>
-              <w:rStyle w:val="PlaceholderText"/>
+              <w:rStyle w:val="Textodelmarcadordeposicin"/>
             </w:rPr>
             <w:t>Haga clic o pulse aquí para escribir texto.</w:t>
           </w:r>
@@ -10521,7 +10578,7 @@
           </w:pPr>
           <w:r>
             <w:rPr>
-              <w:rStyle w:val="PlaceholderText"/>
+              <w:rStyle w:val="Textodelmarcadordeposicin"/>
             </w:rPr>
             <w:t>Haga clic o pulse aquí para escribir texto.</w:t>
           </w:r>
@@ -10550,7 +10607,7 @@
           </w:pPr>
           <w:r>
             <w:rPr>
-              <w:rStyle w:val="PlaceholderText"/>
+              <w:rStyle w:val="Textodelmarcadordeposicin"/>
             </w:rPr>
             <w:t>Haga clic o pulse aquí para escribir texto.</w:t>
           </w:r>
@@ -10579,7 +10636,7 @@
           </w:pPr>
           <w:r>
             <w:rPr>
-              <w:rStyle w:val="PlaceholderText"/>
+              <w:rStyle w:val="Textodelmarcadordeposicin"/>
             </w:rPr>
             <w:t>Haga clic o pulse aquí para escribir texto.</w:t>
           </w:r>
@@ -10608,7 +10665,7 @@
           </w:pPr>
           <w:r>
             <w:rPr>
-              <w:rStyle w:val="PlaceholderText"/>
+              <w:rStyle w:val="Textodelmarcadordeposicin"/>
             </w:rPr>
             <w:t>Haga clic o pulse aquí para escribir texto.</w:t>
           </w:r>
@@ -10637,7 +10694,7 @@
           </w:pPr>
           <w:r>
             <w:rPr>
-              <w:rStyle w:val="PlaceholderText"/>
+              <w:rStyle w:val="Textodelmarcadordeposicin"/>
             </w:rPr>
             <w:t>Haga clic o pulse aquí para escribir texto.</w:t>
           </w:r>
@@ -10666,7 +10723,7 @@
           </w:pPr>
           <w:r>
             <w:rPr>
-              <w:rStyle w:val="PlaceholderText"/>
+              <w:rStyle w:val="Textodelmarcadordeposicin"/>
             </w:rPr>
             <w:t>Haga clic o pulse aquí para escribir texto.</w:t>
           </w:r>
@@ -10695,7 +10752,7 @@
           </w:pPr>
           <w:r>
             <w:rPr>
-              <w:rStyle w:val="PlaceholderText"/>
+              <w:rStyle w:val="Textodelmarcadordeposicin"/>
             </w:rPr>
             <w:t>Haga clic o pulse aquí para escribir texto.</w:t>
           </w:r>
@@ -10724,7 +10781,7 @@
           </w:pPr>
           <w:r>
             <w:rPr>
-              <w:rStyle w:val="PlaceholderText"/>
+              <w:rStyle w:val="Textodelmarcadordeposicin"/>
             </w:rPr>
             <w:t>Haga clic o pulse aquí para escribir texto.</w:t>
           </w:r>
@@ -10753,7 +10810,7 @@
           </w:pPr>
           <w:r>
             <w:rPr>
-              <w:rStyle w:val="PlaceholderText"/>
+              <w:rStyle w:val="Textodelmarcadordeposicin"/>
             </w:rPr>
             <w:t>Haga clic o pulse aquí para escribir texto.</w:t>
           </w:r>
@@ -10782,7 +10839,7 @@
           </w:pPr>
           <w:r>
             <w:rPr>
-              <w:rStyle w:val="PlaceholderText"/>
+              <w:rStyle w:val="Textodelmarcadordeposicin"/>
             </w:rPr>
             <w:t>Haga clic o pulse aquí para escribir texto.</w:t>
           </w:r>
@@ -10811,7 +10868,7 @@
           </w:pPr>
           <w:r>
             <w:rPr>
-              <w:rStyle w:val="PlaceholderText"/>
+              <w:rStyle w:val="Textodelmarcadordeposicin"/>
             </w:rPr>
             <w:t>Haga clic o pulse aquí para escribir texto.</w:t>
           </w:r>
@@ -10840,7 +10897,7 @@
           </w:pPr>
           <w:r>
             <w:rPr>
-              <w:rStyle w:val="PlaceholderText"/>
+              <w:rStyle w:val="Textodelmarcadordeposicin"/>
             </w:rPr>
             <w:t>Haga clic o pulse aquí para escribir texto.</w:t>
           </w:r>
@@ -10869,7 +10926,7 @@
           </w:pPr>
           <w:r>
             <w:rPr>
-              <w:rStyle w:val="PlaceholderText"/>
+              <w:rStyle w:val="Textodelmarcadordeposicin"/>
             </w:rPr>
             <w:t>Haga clic o pulse aquí para escribir texto.</w:t>
           </w:r>
@@ -10898,7 +10955,7 @@
           </w:pPr>
           <w:r>
             <w:rPr>
-              <w:rStyle w:val="PlaceholderText"/>
+              <w:rStyle w:val="Textodelmarcadordeposicin"/>
             </w:rPr>
             <w:t>Haga clic o pulse aquí para escribir texto.</w:t>
           </w:r>
@@ -10927,7 +10984,7 @@
           </w:pPr>
           <w:r>
             <w:rPr>
-              <w:rStyle w:val="PlaceholderText"/>
+              <w:rStyle w:val="Textodelmarcadordeposicin"/>
             </w:rPr>
             <w:t>Haga clic o pulse aquí para escribir texto.</w:t>
           </w:r>
@@ -10956,7 +11013,7 @@
           </w:pPr>
           <w:r>
             <w:rPr>
-              <w:rStyle w:val="PlaceholderText"/>
+              <w:rStyle w:val="Textodelmarcadordeposicin"/>
             </w:rPr>
             <w:t>Haga clic o pulse aquí para escribir texto.</w:t>
           </w:r>
@@ -10985,7 +11042,7 @@
           </w:pPr>
           <w:r>
             <w:rPr>
-              <w:rStyle w:val="PlaceholderText"/>
+              <w:rStyle w:val="Textodelmarcadordeposicin"/>
             </w:rPr>
             <w:t>Haga clic o pulse aquí para escribir texto.</w:t>
           </w:r>
@@ -11014,7 +11071,7 @@
           </w:pPr>
           <w:r>
             <w:rPr>
-              <w:rStyle w:val="PlaceholderText"/>
+              <w:rStyle w:val="Textodelmarcadordeposicin"/>
             </w:rPr>
             <w:t>Haga clic o pulse aquí para escribir texto.</w:t>
           </w:r>
@@ -11043,7 +11100,7 @@
           </w:pPr>
           <w:r>
             <w:rPr>
-              <w:rStyle w:val="PlaceholderText"/>
+              <w:rStyle w:val="Textodelmarcadordeposicin"/>
             </w:rPr>
             <w:t>Haga clic o pulse aquí para escribir texto.</w:t>
           </w:r>
@@ -11072,7 +11129,7 @@
           </w:pPr>
           <w:r>
             <w:rPr>
-              <w:rStyle w:val="PlaceholderText"/>
+              <w:rStyle w:val="Textodelmarcadordeposicin"/>
             </w:rPr>
             <w:t>Haga clic o pulse aquí para escribir texto.</w:t>
           </w:r>
@@ -11084,7 +11141,7 @@
 </file>
 
 <file path=word/glossary/fontTable.xml><?xml version="1.0" encoding="utf-8"?>
-<w:fonts xmlns:mc="http://schemas.openxmlformats.org/markup-compatibility/2006" xmlns:r="http://schemas.openxmlformats.org/officeDocument/2006/relationships" xmlns:w="http://schemas.openxmlformats.org/wordprocessingml/2006/main" xmlns:w14="http://schemas.microsoft.com/office/word/2010/wordml" xmlns:w15="http://schemas.microsoft.com/office/word/2012/wordml" xmlns:w16cex="http://schemas.microsoft.com/office/word/2018/wordml/cex" xmlns:w16cid="http://schemas.microsoft.com/office/word/2016/wordml/cid" xmlns:w16="http://schemas.microsoft.com/office/word/2018/wordml" xmlns:w16du="http://schemas.microsoft.com/office/word/2023/wordml/word16du" xmlns:w16sdtdh="http://schemas.microsoft.com/office/word/2020/wordml/sdtdatahash" xmlns:w16sdtfl="http://schemas.microsoft.com/office/word/2024/wordml/sdtformatlock" xmlns:w16se="http://schemas.microsoft.com/office/word/2015/wordml/symex" mc:Ignorable="w14 w15 w16se w16cid w16 w16cex w16sdtdh w16sdtfl w16du">
+<w:fonts xmlns:mc="http://schemas.openxmlformats.org/markup-compatibility/2006" xmlns:r="http://schemas.openxmlformats.org/officeDocument/2006/relationships" xmlns:w="http://schemas.openxmlformats.org/wordprocessingml/2006/main" xmlns:w14="http://schemas.microsoft.com/office/word/2010/wordml" xmlns:w15="http://schemas.microsoft.com/office/word/2012/wordml" xmlns:w16cex="http://schemas.microsoft.com/office/word/2018/wordml/cex" xmlns:w16cid="http://schemas.microsoft.com/office/word/2016/wordml/cid" xmlns:w16="http://schemas.microsoft.com/office/word/2018/wordml" xmlns:w16sdtdh="http://schemas.microsoft.com/office/word/2020/wordml/sdtdatahash" xmlns:w16se="http://schemas.microsoft.com/office/word/2015/wordml/symex" mc:Ignorable="w14 w15 w16se w16cid w16 w16cex w16sdtdh">
   <w:font w:name="Symbol">
     <w:panose1 w:val="05050102010706020507"/>
     <w:charset w:val="02"/>
@@ -11164,29 +11221,17 @@
     <w:pitch w:val="variable"/>
     <w:sig w:usb0="E00002FF" w:usb1="2AC7FDFF" w:usb2="00000016" w:usb3="00000000" w:csb0="0002009F" w:csb1="00000000"/>
   </w:font>
-  <w:font w:name="Aptos">
-    <w:charset w:val="00"/>
-    <w:family w:val="swiss"/>
-    <w:pitch w:val="variable"/>
-    <w:sig w:usb0="20000287" w:usb1="00000003" w:usb2="00000000" w:usb3="00000000" w:csb0="0000019F" w:csb1="00000000"/>
-  </w:font>
   <w:font w:name="Yu Mincho">
     <w:charset w:val="80"/>
     <w:family w:val="roman"/>
     <w:pitch w:val="variable"/>
     <w:sig w:usb0="800002E7" w:usb1="2AC7FCFF" w:usb2="00000012" w:usb3="00000000" w:csb0="0002009F" w:csb1="00000000"/>
   </w:font>
-  <w:font w:name="Aptos Display">
-    <w:charset w:val="00"/>
-    <w:family w:val="swiss"/>
-    <w:pitch w:val="variable"/>
-    <w:sig w:usb0="20000287" w:usb1="00000003" w:usb2="00000000" w:usb3="00000000" w:csb0="0000019F" w:csb1="00000000"/>
-  </w:font>
 </w:fonts>
 </file>
 
 <file path=word/glossary/settings.xml><?xml version="1.0" encoding="utf-8"?>
-<w:settings xmlns:mc="http://schemas.openxmlformats.org/markup-compatibility/2006" xmlns:o="urn:schemas-microsoft-com:office:office" xmlns:r="http://schemas.openxmlformats.org/officeDocument/2006/relationships" xmlns:m="http://schemas.openxmlformats.org/officeDocument/2006/math" xmlns:v="urn:schemas-microsoft-com:vml" xmlns:w10="urn:schemas-microsoft-com:office:word" xmlns:w="http://schemas.openxmlformats.org/wordprocessingml/2006/main" xmlns:w14="http://schemas.microsoft.com/office/word/2010/wordml" xmlns:w15="http://schemas.microsoft.com/office/word/2012/wordml" xmlns:w16cex="http://schemas.microsoft.com/office/word/2018/wordml/cex" xmlns:w16cid="http://schemas.microsoft.com/office/word/2016/wordml/cid" xmlns:w16="http://schemas.microsoft.com/office/word/2018/wordml" xmlns:w16du="http://schemas.microsoft.com/office/word/2023/wordml/word16du" xmlns:w16sdtdh="http://schemas.microsoft.com/office/word/2020/wordml/sdtdatahash" xmlns:w16sdtfl="http://schemas.microsoft.com/office/word/2024/wordml/sdtformatlock" xmlns:w16se="http://schemas.microsoft.com/office/word/2015/wordml/symex" xmlns:sl="http://schemas.openxmlformats.org/schemaLibrary/2006/main" mc:Ignorable="w14 w15 w16se w16cid w16 w16cex w16sdtdh w16sdtfl w16du">
+<w:settings xmlns:mc="http://schemas.openxmlformats.org/markup-compatibility/2006" xmlns:o="urn:schemas-microsoft-com:office:office" xmlns:r="http://schemas.openxmlformats.org/officeDocument/2006/relationships" xmlns:m="http://schemas.openxmlformats.org/officeDocument/2006/math" xmlns:v="urn:schemas-microsoft-com:vml" xmlns:w10="urn:schemas-microsoft-com:office:word" xmlns:w="http://schemas.openxmlformats.org/wordprocessingml/2006/main" xmlns:w14="http://schemas.microsoft.com/office/word/2010/wordml" xmlns:w15="http://schemas.microsoft.com/office/word/2012/wordml" xmlns:w16cex="http://schemas.microsoft.com/office/word/2018/wordml/cex" xmlns:w16cid="http://schemas.microsoft.com/office/word/2016/wordml/cid" xmlns:w16="http://schemas.microsoft.com/office/word/2018/wordml" xmlns:w16sdtdh="http://schemas.microsoft.com/office/word/2020/wordml/sdtdatahash" xmlns:w16se="http://schemas.microsoft.com/office/word/2015/wordml/symex" xmlns:sl="http://schemas.openxmlformats.org/schemaLibrary/2006/main" mc:Ignorable="w14 w15 w16se w16cid w16 w16cex w16sdtdh">
   <w:view w:val="normal"/>
   <w:revisionView w:inkAnnotations="0"/>
   <w:defaultTabStop w:val="708"/>
@@ -11203,6 +11248,7 @@
   </w:compat>
   <w:rsids>
     <w:rsidRoot w:val="006B2BEC"/>
+    <w:rsid w:val="0004330A"/>
     <w:rsid w:val="00053924"/>
     <w:rsid w:val="00055A68"/>
     <w:rsid w:val="0009453F"/>
@@ -11299,7 +11345,7 @@
 </file>
 
 <file path=word/glossary/styles.xml><?xml version="1.0" encoding="utf-8"?>
-<w:styles xmlns:mc="http://schemas.openxmlformats.org/markup-compatibility/2006" xmlns:r="http://schemas.openxmlformats.org/officeDocument/2006/relationships" xmlns:w="http://schemas.openxmlformats.org/wordprocessingml/2006/main" xmlns:w14="http://schemas.microsoft.com/office/word/2010/wordml" xmlns:w15="http://schemas.microsoft.com/office/word/2012/wordml" xmlns:w16cex="http://schemas.microsoft.com/office/word/2018/wordml/cex" xmlns:w16cid="http://schemas.microsoft.com/office/word/2016/wordml/cid" xmlns:w16="http://schemas.microsoft.com/office/word/2018/wordml" xmlns:w16du="http://schemas.microsoft.com/office/word/2023/wordml/word16du" xmlns:w16sdtdh="http://schemas.microsoft.com/office/word/2020/wordml/sdtdatahash" xmlns:w16sdtfl="http://schemas.microsoft.com/office/word/2024/wordml/sdtformatlock" xmlns:w16se="http://schemas.microsoft.com/office/word/2015/wordml/symex" mc:Ignorable="w14 w15 w16se w16cid w16 w16cex w16sdtdh w16sdtfl w16du">
+<w:styles xmlns:mc="http://schemas.openxmlformats.org/markup-compatibility/2006" xmlns:r="http://schemas.openxmlformats.org/officeDocument/2006/relationships" xmlns:w="http://schemas.openxmlformats.org/wordprocessingml/2006/main" xmlns:w14="http://schemas.microsoft.com/office/word/2010/wordml" xmlns:w15="http://schemas.microsoft.com/office/word/2012/wordml" xmlns:w16cex="http://schemas.microsoft.com/office/word/2018/wordml/cex" xmlns:w16cid="http://schemas.microsoft.com/office/word/2016/wordml/cid" xmlns:w16="http://schemas.microsoft.com/office/word/2018/wordml" xmlns:w16sdtdh="http://schemas.microsoft.com/office/word/2020/wordml/sdtdatahash" xmlns:w16se="http://schemas.microsoft.com/office/word/2015/wordml/symex" mc:Ignorable="w14 w15 w16se w16cid w16 w16cex w16sdtdh">
   <w:docDefaults>
     <w:rPrDefault>
       <w:rPr>
@@ -11699,13 +11745,13 @@
     <w:name w:val="Normal"/>
     <w:qFormat/>
   </w:style>
-  <w:style w:type="character" w:default="1" w:styleId="DefaultParagraphFont">
+  <w:style w:type="character" w:default="1" w:styleId="Fuentedeprrafopredeter">
     <w:name w:val="Default Paragraph Font"/>
     <w:uiPriority w:val="1"/>
     <w:semiHidden/>
     <w:unhideWhenUsed/>
   </w:style>
-  <w:style w:type="table" w:default="1" w:styleId="TableNormal">
+  <w:style w:type="table" w:default="1" w:styleId="Tablanormal">
     <w:name w:val="Normal Table"/>
     <w:uiPriority w:val="99"/>
     <w:semiHidden/>
@@ -11720,15 +11766,15 @@
       </w:tblCellMar>
     </w:tblPr>
   </w:style>
-  <w:style w:type="numbering" w:default="1" w:styleId="NoList">
+  <w:style w:type="numbering" w:default="1" w:styleId="Sinlista">
     <w:name w:val="No List"/>
     <w:uiPriority w:val="99"/>
     <w:semiHidden/>
     <w:unhideWhenUsed/>
   </w:style>
-  <w:style w:type="character" w:styleId="PlaceholderText">
+  <w:style w:type="character" w:styleId="Textodelmarcadordeposicin">
     <w:name w:val="Placeholder Text"/>
-    <w:basedOn w:val="DefaultParagraphFont"/>
+    <w:basedOn w:val="Fuentedeprrafopredeter"/>
     <w:uiPriority w:val="99"/>
     <w:semiHidden/>
     <w:rsid w:val="00175D09"/>
@@ -12570,7 +12616,7 @@
 </file>
 
 <file path=word/glossary/webSettings.xml><?xml version="1.0" encoding="utf-8"?>
-<w:webSettings xmlns:mc="http://schemas.openxmlformats.org/markup-compatibility/2006" xmlns:r="http://schemas.openxmlformats.org/officeDocument/2006/relationships" xmlns:w="http://schemas.openxmlformats.org/wordprocessingml/2006/main" xmlns:w14="http://schemas.microsoft.com/office/word/2010/wordml" xmlns:w15="http://schemas.microsoft.com/office/word/2012/wordml" xmlns:w16cex="http://schemas.microsoft.com/office/word/2018/wordml/cex" xmlns:w16cid="http://schemas.microsoft.com/office/word/2016/wordml/cid" xmlns:w16="http://schemas.microsoft.com/office/word/2018/wordml" xmlns:w16du="http://schemas.microsoft.com/office/word/2023/wordml/word16du" xmlns:w16sdtdh="http://schemas.microsoft.com/office/word/2020/wordml/sdtdatahash" xmlns:w16sdtfl="http://schemas.microsoft.com/office/word/2024/wordml/sdtformatlock" xmlns:w16se="http://schemas.microsoft.com/office/word/2015/wordml/symex" mc:Ignorable="w14 w15 w16se w16cid w16 w16cex w16sdtdh w16sdtfl w16du">
+<w:webSettings xmlns:mc="http://schemas.openxmlformats.org/markup-compatibility/2006" xmlns:r="http://schemas.openxmlformats.org/officeDocument/2006/relationships" xmlns:w="http://schemas.openxmlformats.org/wordprocessingml/2006/main" xmlns:w14="http://schemas.microsoft.com/office/word/2010/wordml" xmlns:w15="http://schemas.microsoft.com/office/word/2012/wordml" xmlns:w16cex="http://schemas.microsoft.com/office/word/2018/wordml/cex" xmlns:w16cid="http://schemas.microsoft.com/office/word/2016/wordml/cid" xmlns:w16="http://schemas.microsoft.com/office/word/2018/wordml" xmlns:w16sdtdh="http://schemas.microsoft.com/office/word/2020/wordml/sdtdatahash" xmlns:w16se="http://schemas.microsoft.com/office/word/2015/wordml/symex" mc:Ignorable="w14 w15 w16se w16cid w16 w16cex w16sdtdh">
   <w:optimizeForBrowser/>
   <w:allowPNG/>
 </w:webSettings>

</xml_diff>

<commit_message>
added done tasks to reports
</commit_message>
<xml_diff>
--- a/reports/D02/Group/00 - Requirements - Group.docx
+++ b/reports/D02/Group/00 - Requirements - Group.docx
@@ -1,10 +1,10 @@
 
 <file path=word/document.xml><?xml version="1.0" encoding="utf-8"?>
-<w:document xmlns:wpc="http://schemas.microsoft.com/office/word/2010/wordprocessingCanvas" xmlns:cx="http://schemas.microsoft.com/office/drawing/2014/chartex" xmlns:cx1="http://schemas.microsoft.com/office/drawing/2015/9/8/chartex" xmlns:cx2="http://schemas.microsoft.com/office/drawing/2015/10/21/chartex" xmlns:cx3="http://schemas.microsoft.com/office/drawing/2016/5/9/chartex" xmlns:cx4="http://schemas.microsoft.com/office/drawing/2016/5/10/chartex" xmlns:cx5="http://schemas.microsoft.com/office/drawing/2016/5/11/chartex" xmlns:cx6="http://schemas.microsoft.com/office/drawing/2016/5/12/chartex" xmlns:cx7="http://schemas.microsoft.com/office/drawing/2016/5/13/chartex" xmlns:cx8="http://schemas.microsoft.com/office/drawing/2016/5/14/chartex" xmlns:mc="http://schemas.openxmlformats.org/markup-compatibility/2006" xmlns:aink="http://schemas.microsoft.com/office/drawing/2016/ink" xmlns:am3d="http://schemas.microsoft.com/office/drawing/2017/model3d" xmlns:o="urn:schemas-microsoft-com:office:office" xmlns:oel="http://schemas.microsoft.com/office/2019/extlst" xmlns:r="http://schemas.openxmlformats.org/officeDocument/2006/relationships" xmlns:m="http://schemas.openxmlformats.org/officeDocument/2006/math" xmlns:v="urn:schemas-microsoft-com:vml" xmlns:wp14="http://schemas.microsoft.com/office/word/2010/wordprocessingDrawing" xmlns:wp="http://schemas.openxmlformats.org/drawingml/2006/wordprocessingDrawing" xmlns:w10="urn:schemas-microsoft-com:office:word" xmlns:w="http://schemas.openxmlformats.org/wordprocessingml/2006/main" xmlns:w14="http://schemas.microsoft.com/office/word/2010/wordml" xmlns:w15="http://schemas.microsoft.com/office/word/2012/wordml" xmlns:w16cex="http://schemas.microsoft.com/office/word/2018/wordml/cex" xmlns:w16cid="http://schemas.microsoft.com/office/word/2016/wordml/cid" xmlns:w16="http://schemas.microsoft.com/office/word/2018/wordml" xmlns:w16sdtdh="http://schemas.microsoft.com/office/word/2020/wordml/sdtdatahash" xmlns:w16se="http://schemas.microsoft.com/office/word/2015/wordml/symex" xmlns:wpg="http://schemas.microsoft.com/office/word/2010/wordprocessingGroup" xmlns:wpi="http://schemas.microsoft.com/office/word/2010/wordprocessingInk" xmlns:wne="http://schemas.microsoft.com/office/word/2006/wordml" xmlns:wps="http://schemas.microsoft.com/office/word/2010/wordprocessingShape" mc:Ignorable="w14 w15 w16se w16cid w16 w16cex w16sdtdh wp14">
+<w:document xmlns:wpc="http://schemas.microsoft.com/office/word/2010/wordprocessingCanvas" xmlns:cx="http://schemas.microsoft.com/office/drawing/2014/chartex" xmlns:cx1="http://schemas.microsoft.com/office/drawing/2015/9/8/chartex" xmlns:cx2="http://schemas.microsoft.com/office/drawing/2015/10/21/chartex" xmlns:cx3="http://schemas.microsoft.com/office/drawing/2016/5/9/chartex" xmlns:cx4="http://schemas.microsoft.com/office/drawing/2016/5/10/chartex" xmlns:cx5="http://schemas.microsoft.com/office/drawing/2016/5/11/chartex" xmlns:cx6="http://schemas.microsoft.com/office/drawing/2016/5/12/chartex" xmlns:cx7="http://schemas.microsoft.com/office/drawing/2016/5/13/chartex" xmlns:cx8="http://schemas.microsoft.com/office/drawing/2016/5/14/chartex" xmlns:mc="http://schemas.openxmlformats.org/markup-compatibility/2006" xmlns:aink="http://schemas.microsoft.com/office/drawing/2016/ink" xmlns:am3d="http://schemas.microsoft.com/office/drawing/2017/model3d" xmlns:o="urn:schemas-microsoft-com:office:office" xmlns:oel="http://schemas.microsoft.com/office/2019/extlst" xmlns:r="http://schemas.openxmlformats.org/officeDocument/2006/relationships" xmlns:m="http://schemas.openxmlformats.org/officeDocument/2006/math" xmlns:v="urn:schemas-microsoft-com:vml" xmlns:wp14="http://schemas.microsoft.com/office/word/2010/wordprocessingDrawing" xmlns:wp="http://schemas.openxmlformats.org/drawingml/2006/wordprocessingDrawing" xmlns:w10="urn:schemas-microsoft-com:office:word" xmlns:w="http://schemas.openxmlformats.org/wordprocessingml/2006/main" xmlns:w14="http://schemas.microsoft.com/office/word/2010/wordml" xmlns:w15="http://schemas.microsoft.com/office/word/2012/wordml" xmlns:w16cex="http://schemas.microsoft.com/office/word/2018/wordml/cex" xmlns:w16cid="http://schemas.microsoft.com/office/word/2016/wordml/cid" xmlns:w16="http://schemas.microsoft.com/office/word/2018/wordml" xmlns:w16du="http://schemas.microsoft.com/office/word/2023/wordml/word16du" xmlns:w16sdtdh="http://schemas.microsoft.com/office/word/2020/wordml/sdtdatahash" xmlns:w16sdtfl="http://schemas.microsoft.com/office/word/2024/wordml/sdtformatlock" xmlns:w16se="http://schemas.microsoft.com/office/word/2015/wordml/symex" xmlns:wpg="http://schemas.microsoft.com/office/word/2010/wordprocessingGroup" xmlns:wpi="http://schemas.microsoft.com/office/word/2010/wordprocessingInk" xmlns:wne="http://schemas.microsoft.com/office/word/2006/wordml" xmlns:wps="http://schemas.microsoft.com/office/word/2010/wordprocessingShape" mc:Ignorable="w14 w15 w16se w16cid w16 w16cex w16sdtdh w16sdtfl w16du wp14">
   <w:body>
     <w:p>
       <w:pPr>
-        <w:pStyle w:val="Ttulo1"/>
+        <w:pStyle w:val="Heading1"/>
         <w:spacing w:before="0"/>
         <w:rPr>
           <w:rFonts w:cstheme="majorHAnsi"/>
@@ -91,7 +91,7 @@
           </w:tcPr>
           <w:p>
             <w:pPr>
-              <w:pStyle w:val="Sinespaciado"/>
+              <w:pStyle w:val="NoSpacing"/>
               <w:rPr>
                 <w:rFonts w:asciiTheme="majorHAnsi" w:hAnsiTheme="majorHAnsi" w:cstheme="majorHAnsi"/>
               </w:rPr>
@@ -137,7 +137,6 @@
                 <w15:appearance w15:val="hidden"/>
                 <w:text/>
               </w:sdtPr>
-              <w:sdtEndPr/>
               <w:sdtContent>
                 <w:r>
                   <w:rPr>
@@ -177,7 +176,7 @@
           </w:tcPr>
           <w:p>
             <w:pPr>
-              <w:pStyle w:val="Sinespaciado"/>
+              <w:pStyle w:val="NoSpacing"/>
               <w:rPr>
                 <w:rFonts w:asciiTheme="majorHAnsi" w:hAnsiTheme="majorHAnsi" w:cstheme="majorHAnsi"/>
               </w:rPr>
@@ -216,7 +215,6 @@
                 <w15:appearance w15:val="hidden"/>
                 <w:text/>
               </w:sdtPr>
-              <w:sdtEndPr/>
               <w:sdtContent>
                 <w:r>
                   <w:rPr>
@@ -260,11 +258,12 @@
           </w:p>
           <w:p>
             <w:pPr>
-              <w:pStyle w:val="Sinespaciado"/>
+              <w:pStyle w:val="NoSpacing"/>
               <w:rPr>
                 <w:rFonts w:asciiTheme="majorHAnsi" w:hAnsiTheme="majorHAnsi" w:cstheme="majorBidi"/>
                 <w:b/>
                 <w:bCs/>
+                <w:lang w:val="es-ES"/>
               </w:rPr>
             </w:pPr>
             <w:r>
@@ -295,6 +294,7 @@
               <w:sdtPr>
                 <w:rPr>
                   <w:rFonts w:asciiTheme="majorHAnsi" w:hAnsiTheme="majorHAnsi" w:cstheme="majorBidi"/>
+                  <w:lang w:val="es-ES"/>
                 </w:rPr>
                 <w:tag w:val="ID1"/>
                 <w:id w:val="1166593945"/>
@@ -304,17 +304,18 @@
                 <w15:appearance w15:val="hidden"/>
                 <w:text/>
               </w:sdtPr>
-              <w:sdtEndPr/>
               <w:sdtContent>
                 <w:r>
                   <w:rPr>
                     <w:rFonts w:asciiTheme="majorHAnsi" w:hAnsiTheme="majorHAnsi" w:cstheme="majorBidi"/>
+                    <w:lang w:val="es-ES"/>
                   </w:rPr>
                   <w:t xml:space="preserve"> </w:t>
                 </w:r>
                 <w:r>
                   <w:rPr>
                     <w:rFonts w:asciiTheme="majorHAnsi" w:hAnsiTheme="majorHAnsi" w:cstheme="majorBidi"/>
+                    <w:lang w:val="es-ES"/>
                   </w:rPr>
                   <w:t>2*5**1*7E</w:t>
                 </w:r>
@@ -324,7 +325,7 @@
           <w:permEnd w:id="291510380"/>
           <w:p>
             <w:pPr>
-              <w:pStyle w:val="Sinespaciado"/>
+              <w:pStyle w:val="NoSpacing"/>
               <w:rPr>
                 <w:rFonts w:asciiTheme="majorHAnsi" w:hAnsiTheme="majorHAnsi" w:cstheme="majorHAnsi"/>
                 <w:b/>
@@ -356,6 +357,7 @@
               <w:sdtPr>
                 <w:rPr>
                   <w:rFonts w:asciiTheme="majorHAnsi" w:hAnsiTheme="majorHAnsi" w:cstheme="majorHAnsi"/>
+                  <w:lang w:val="es-ES"/>
                 </w:rPr>
                 <w:tag w:val="UVUS01"/>
                 <w:id w:val="180091114"/>
@@ -365,23 +367,25 @@
                 <w15:appearance w15:val="hidden"/>
                 <w:text/>
               </w:sdtPr>
-              <w:sdtEndPr/>
               <w:sdtContent>
                 <w:r>
                   <w:rPr>
                     <w:rFonts w:asciiTheme="majorHAnsi" w:hAnsiTheme="majorHAnsi" w:cstheme="majorHAnsi"/>
+                    <w:lang w:val="es-ES"/>
                   </w:rPr>
                   <w:t xml:space="preserve"> </w:t>
                 </w:r>
                 <w:r>
                   <w:rPr>
                     <w:rFonts w:asciiTheme="majorHAnsi" w:hAnsiTheme="majorHAnsi" w:cstheme="majorHAnsi"/>
+                    <w:lang w:val="es-ES"/>
                   </w:rPr>
                   <w:t>josgardel8</w:t>
                 </w:r>
                 <w:r>
                   <w:rPr>
                     <w:rFonts w:asciiTheme="majorHAnsi" w:hAnsiTheme="majorHAnsi" w:cstheme="majorHAnsi"/>
+                    <w:lang w:val="es-ES"/>
                   </w:rPr>
                   <w:t xml:space="preserve">  </w:t>
                 </w:r>
@@ -391,7 +395,7 @@
           </w:p>
           <w:p>
             <w:pPr>
-              <w:pStyle w:val="Sinespaciado"/>
+              <w:pStyle w:val="NoSpacing"/>
               <w:rPr>
                 <w:rFonts w:asciiTheme="majorHAnsi" w:hAnsiTheme="majorHAnsi" w:cstheme="majorHAnsi"/>
               </w:rPr>
@@ -431,7 +435,6 @@
                 <w15:appearance w15:val="hidden"/>
                 <w:text/>
               </w:sdtPr>
-              <w:sdtEndPr/>
               <w:sdtContent>
                 <w:r>
                   <w:rPr>
@@ -500,7 +503,6 @@
                 <w15:appearance w15:val="hidden"/>
                 <w:text/>
               </w:sdtPr>
-              <w:sdtEndPr/>
               <w:sdtContent>
                 <w:r>
                   <w:rPr>
@@ -509,6 +511,7 @@
                   </w:rPr>
                   <w:t xml:space="preserve"> </w:t>
                 </w:r>
+                <w:proofErr w:type="spellStart"/>
                 <w:r>
                   <w:rPr>
                     <w:rFonts w:asciiTheme="majorHAnsi" w:hAnsiTheme="majorHAnsi" w:cstheme="majorHAnsi"/>
@@ -516,6 +519,7 @@
                   </w:rPr>
                   <w:t>Developer</w:t>
                 </w:r>
+                <w:proofErr w:type="spellEnd"/>
                 <w:r>
                   <w:rPr>
                     <w:rFonts w:asciiTheme="majorHAnsi" w:hAnsiTheme="majorHAnsi" w:cstheme="majorHAnsi"/>
@@ -545,10 +549,11 @@
           </w:p>
           <w:p>
             <w:pPr>
-              <w:pStyle w:val="Sinespaciado"/>
+              <w:pStyle w:val="NoSpacing"/>
               <w:rPr>
                 <w:rFonts w:asciiTheme="majorHAnsi" w:hAnsiTheme="majorHAnsi" w:cstheme="majorHAnsi"/>
                 <w:b/>
+                <w:lang w:val="es-ES"/>
               </w:rPr>
             </w:pPr>
             <w:r>
@@ -582,6 +587,7 @@
               <w:sdtPr>
                 <w:rPr>
                   <w:rFonts w:asciiTheme="majorHAnsi" w:hAnsiTheme="majorHAnsi" w:cstheme="majorBidi"/>
+                  <w:lang w:val="es-ES"/>
                 </w:rPr>
                 <w:tag w:val="ID2"/>
                 <w:id w:val="-1276937016"/>
@@ -591,11 +597,11 @@
                 <w15:appearance w15:val="hidden"/>
                 <w:text/>
               </w:sdtPr>
-              <w:sdtEndPr/>
               <w:sdtContent>
                 <w:r>
                   <w:rPr>
                     <w:rFonts w:asciiTheme="majorHAnsi" w:hAnsiTheme="majorHAnsi" w:cstheme="majorBidi"/>
+                    <w:lang w:val="es-ES"/>
                   </w:rPr>
                   <w:t>2*7**7*5L</w:t>
                 </w:r>
@@ -605,7 +611,7 @@
           <w:permEnd w:id="1081366304"/>
           <w:p>
             <w:pPr>
-              <w:pStyle w:val="Sinespaciado"/>
+              <w:pStyle w:val="NoSpacing"/>
               <w:rPr>
                 <w:rFonts w:asciiTheme="majorHAnsi" w:hAnsiTheme="majorHAnsi" w:cstheme="majorHAnsi"/>
                 <w:b/>
@@ -637,6 +643,7 @@
               <w:sdtPr>
                 <w:rPr>
                   <w:rFonts w:asciiTheme="majorHAnsi" w:hAnsiTheme="majorHAnsi" w:cstheme="majorHAnsi"/>
+                  <w:lang w:val="es-ES"/>
                 </w:rPr>
                 <w:tag w:val="UVUS02"/>
                 <w:id w:val="1381354132"/>
@@ -646,23 +653,25 @@
                 <w15:appearance w15:val="hidden"/>
                 <w:text/>
               </w:sdtPr>
-              <w:sdtEndPr/>
               <w:sdtContent>
                 <w:r>
                   <w:rPr>
                     <w:rFonts w:asciiTheme="majorHAnsi" w:hAnsiTheme="majorHAnsi" w:cstheme="majorHAnsi"/>
+                    <w:lang w:val="es-ES"/>
                   </w:rPr>
                   <w:t xml:space="preserve"> </w:t>
                 </w:r>
                 <w:r>
                   <w:rPr>
                     <w:rFonts w:asciiTheme="majorHAnsi" w:hAnsiTheme="majorHAnsi" w:cstheme="majorHAnsi"/>
+                    <w:lang w:val="es-ES"/>
                   </w:rPr>
                   <w:t>KMM4676</w:t>
                 </w:r>
                 <w:r>
                   <w:rPr>
                     <w:rFonts w:asciiTheme="majorHAnsi" w:hAnsiTheme="majorHAnsi" w:cstheme="majorHAnsi"/>
+                    <w:lang w:val="es-ES"/>
                   </w:rPr>
                   <w:t xml:space="preserve">  </w:t>
                 </w:r>
@@ -672,7 +681,7 @@
           </w:p>
           <w:p>
             <w:pPr>
-              <w:pStyle w:val="Sinespaciado"/>
+              <w:pStyle w:val="NoSpacing"/>
               <w:rPr>
                 <w:rFonts w:asciiTheme="majorHAnsi" w:hAnsiTheme="majorHAnsi" w:cstheme="majorHAnsi"/>
               </w:rPr>
@@ -712,7 +721,6 @@
                 <w15:appearance w15:val="hidden"/>
                 <w:text/>
               </w:sdtPr>
-              <w:sdtEndPr/>
               <w:sdtContent>
                 <w:r>
                   <w:rPr>
@@ -741,7 +749,7 @@
           </w:p>
           <w:p>
             <w:pPr>
-              <w:pStyle w:val="Sinespaciado"/>
+              <w:pStyle w:val="NoSpacing"/>
               <w:rPr>
                 <w:rFonts w:asciiTheme="majorHAnsi" w:hAnsiTheme="majorHAnsi" w:cstheme="majorHAnsi"/>
               </w:rPr>
@@ -781,7 +789,6 @@
                 <w15:appearance w15:val="hidden"/>
                 <w:text/>
               </w:sdtPr>
-              <w:sdtEndPr/>
               <w:sdtContent>
                 <w:r>
                   <w:rPr>
@@ -790,6 +797,7 @@
                   </w:rPr>
                   <w:t xml:space="preserve"> </w:t>
                 </w:r>
+                <w:proofErr w:type="spellStart"/>
                 <w:r>
                   <w:rPr>
                     <w:rFonts w:asciiTheme="majorHAnsi" w:hAnsiTheme="majorHAnsi" w:cstheme="majorHAnsi"/>
@@ -797,6 +805,7 @@
                   </w:rPr>
                   <w:t>Developer</w:t>
                 </w:r>
+                <w:proofErr w:type="spellEnd"/>
                 <w:r>
                   <w:rPr>
                     <w:rFonts w:asciiTheme="majorHAnsi" w:hAnsiTheme="majorHAnsi" w:cstheme="majorHAnsi"/>
@@ -831,10 +840,11 @@
           </w:p>
           <w:p>
             <w:pPr>
-              <w:pStyle w:val="Sinespaciado"/>
+              <w:pStyle w:val="NoSpacing"/>
               <w:rPr>
                 <w:rFonts w:asciiTheme="majorHAnsi" w:hAnsiTheme="majorHAnsi" w:cstheme="majorHAnsi"/>
                 <w:b/>
+                <w:lang w:val="es-ES"/>
               </w:rPr>
             </w:pPr>
             <w:r>
@@ -862,6 +872,7 @@
               <w:sdtPr>
                 <w:rPr>
                   <w:rFonts w:asciiTheme="majorHAnsi" w:hAnsiTheme="majorHAnsi" w:cstheme="majorBidi"/>
+                  <w:lang w:val="es-ES"/>
                 </w:rPr>
                 <w:tag w:val="ID3"/>
                 <w:id w:val="-2029015554"/>
@@ -871,17 +882,18 @@
                 <w15:appearance w15:val="hidden"/>
                 <w:text/>
               </w:sdtPr>
-              <w:sdtEndPr/>
               <w:sdtContent>
                 <w:r>
                   <w:rPr>
                     <w:rFonts w:asciiTheme="majorHAnsi" w:hAnsiTheme="majorHAnsi" w:cstheme="majorBidi"/>
+                    <w:lang w:val="es-ES"/>
                   </w:rPr>
                   <w:t xml:space="preserve"> </w:t>
                 </w:r>
                 <w:r>
                   <w:rPr>
                     <w:rFonts w:asciiTheme="majorHAnsi" w:hAnsiTheme="majorHAnsi" w:cstheme="majorBidi"/>
+                    <w:lang w:val="es-ES"/>
                   </w:rPr>
                   <w:t>4*8**7*4L</w:t>
                 </w:r>
@@ -891,7 +903,7 @@
           <w:permEnd w:id="1000832359"/>
           <w:p>
             <w:pPr>
-              <w:pStyle w:val="Sinespaciado"/>
+              <w:pStyle w:val="NoSpacing"/>
               <w:rPr>
                 <w:rFonts w:asciiTheme="majorHAnsi" w:hAnsiTheme="majorHAnsi" w:cstheme="majorHAnsi"/>
                 <w:b/>
@@ -923,6 +935,7 @@
               <w:sdtPr>
                 <w:rPr>
                   <w:rFonts w:asciiTheme="majorHAnsi" w:hAnsiTheme="majorHAnsi" w:cstheme="majorHAnsi"/>
+                  <w:lang w:val="es-ES"/>
                 </w:rPr>
                 <w:tag w:val="UVUS03"/>
                 <w:id w:val="-1922171075"/>
@@ -932,23 +945,27 @@
                 <w15:appearance w15:val="hidden"/>
                 <w:text/>
               </w:sdtPr>
-              <w:sdtEndPr/>
               <w:sdtContent>
                 <w:r>
                   <w:rPr>
                     <w:rFonts w:asciiTheme="majorHAnsi" w:hAnsiTheme="majorHAnsi" w:cstheme="majorHAnsi"/>
+                    <w:lang w:val="es-ES"/>
                   </w:rPr>
                   <w:t xml:space="preserve"> </w:t>
                 </w:r>
+                <w:proofErr w:type="spellStart"/>
                 <w:r>
                   <w:rPr>
                     <w:rFonts w:asciiTheme="majorHAnsi" w:hAnsiTheme="majorHAnsi" w:cstheme="majorHAnsi"/>
+                    <w:lang w:val="es-ES"/>
                   </w:rPr>
                   <w:t>mannizcob</w:t>
                 </w:r>
+                <w:proofErr w:type="spellEnd"/>
                 <w:r>
                   <w:rPr>
                     <w:rFonts w:asciiTheme="majorHAnsi" w:hAnsiTheme="majorHAnsi" w:cstheme="majorHAnsi"/>
+                    <w:lang w:val="es-ES"/>
                   </w:rPr>
                   <w:t xml:space="preserve">  </w:t>
                 </w:r>
@@ -958,7 +975,7 @@
           </w:p>
           <w:p>
             <w:pPr>
-              <w:pStyle w:val="Sinespaciado"/>
+              <w:pStyle w:val="NoSpacing"/>
               <w:rPr>
                 <w:rFonts w:asciiTheme="majorHAnsi" w:hAnsiTheme="majorHAnsi" w:cstheme="majorHAnsi"/>
                 <w:lang w:val="es-ES"/>
@@ -999,7 +1016,6 @@
                 <w15:appearance w15:val="hidden"/>
                 <w:text/>
               </w:sdtPr>
-              <w:sdtEndPr/>
               <w:sdtContent>
                 <w:r>
                   <w:rPr>
@@ -1028,7 +1044,7 @@
           <w:permEnd w:id="1519068571"/>
           <w:p>
             <w:pPr>
-              <w:pStyle w:val="Sinespaciado"/>
+              <w:pStyle w:val="NoSpacing"/>
               <w:rPr>
                 <w:rFonts w:asciiTheme="majorHAnsi" w:hAnsiTheme="majorHAnsi" w:cstheme="majorHAnsi"/>
               </w:rPr>
@@ -1066,7 +1082,6 @@
                 </w:placeholder>
                 <w:text/>
               </w:sdtPr>
-              <w:sdtEndPr/>
               <w:sdtContent>
                 <w:r>
                   <w:rPr>
@@ -1108,10 +1123,11 @@
           </w:p>
           <w:p>
             <w:pPr>
-              <w:pStyle w:val="Sinespaciado"/>
+              <w:pStyle w:val="NoSpacing"/>
               <w:rPr>
                 <w:rFonts w:asciiTheme="majorHAnsi" w:hAnsiTheme="majorHAnsi" w:cstheme="majorHAnsi"/>
                 <w:b/>
+                <w:lang w:val="es-ES"/>
               </w:rPr>
             </w:pPr>
             <w:r>
@@ -1139,6 +1155,7 @@
               <w:sdtPr>
                 <w:rPr>
                   <w:rFonts w:asciiTheme="majorHAnsi" w:hAnsiTheme="majorHAnsi" w:cstheme="majorBidi"/>
+                  <w:lang w:val="es-ES"/>
                 </w:rPr>
                 <w:tag w:val="ID4"/>
                 <w:id w:val="577182649"/>
@@ -1148,17 +1165,18 @@
                 <w15:appearance w15:val="hidden"/>
                 <w:text/>
               </w:sdtPr>
-              <w:sdtEndPr/>
               <w:sdtContent>
                 <w:r>
                   <w:rPr>
                     <w:rFonts w:asciiTheme="majorHAnsi" w:hAnsiTheme="majorHAnsi" w:cstheme="majorBidi"/>
+                    <w:lang w:val="es-ES"/>
                   </w:rPr>
                   <w:t xml:space="preserve"> </w:t>
                 </w:r>
                 <w:r>
                   <w:rPr>
                     <w:rFonts w:asciiTheme="majorHAnsi" w:hAnsiTheme="majorHAnsi" w:cstheme="majorBidi"/>
+                    <w:lang w:val="es-ES"/>
                   </w:rPr>
                   <w:t>4*1*7*0*L</w:t>
                 </w:r>
@@ -1168,7 +1186,7 @@
           <w:permEnd w:id="1222207409"/>
           <w:p>
             <w:pPr>
-              <w:pStyle w:val="Sinespaciado"/>
+              <w:pStyle w:val="NoSpacing"/>
               <w:rPr>
                 <w:rFonts w:asciiTheme="majorHAnsi" w:hAnsiTheme="majorHAnsi" w:cstheme="majorHAnsi"/>
                 <w:b/>
@@ -1200,6 +1218,7 @@
               <w:sdtPr>
                 <w:rPr>
                   <w:rFonts w:asciiTheme="majorHAnsi" w:hAnsiTheme="majorHAnsi" w:cstheme="majorHAnsi"/>
+                  <w:lang w:val="es-ES"/>
                 </w:rPr>
                 <w:tag w:val="UVUS04"/>
                 <w:id w:val="-1772313792"/>
@@ -1209,23 +1228,27 @@
                 <w15:appearance w15:val="hidden"/>
                 <w:text/>
               </w:sdtPr>
-              <w:sdtEndPr/>
               <w:sdtContent>
                 <w:r>
                   <w:rPr>
                     <w:rFonts w:asciiTheme="majorHAnsi" w:hAnsiTheme="majorHAnsi" w:cstheme="majorHAnsi"/>
+                    <w:lang w:val="es-ES"/>
                   </w:rPr>
                   <w:t xml:space="preserve"> </w:t>
                 </w:r>
+                <w:proofErr w:type="spellStart"/>
                 <w:r>
                   <w:rPr>
                     <w:rFonts w:asciiTheme="majorHAnsi" w:hAnsiTheme="majorHAnsi" w:cstheme="majorHAnsi"/>
+                    <w:lang w:val="es-ES"/>
                   </w:rPr>
                   <w:t>nicgomcla</w:t>
                 </w:r>
+                <w:proofErr w:type="spellEnd"/>
                 <w:r>
                   <w:rPr>
                     <w:rFonts w:asciiTheme="majorHAnsi" w:hAnsiTheme="majorHAnsi" w:cstheme="majorHAnsi"/>
+                    <w:lang w:val="es-ES"/>
                   </w:rPr>
                   <w:t xml:space="preserve">  </w:t>
                 </w:r>
@@ -1235,7 +1258,7 @@
           </w:p>
           <w:p>
             <w:pPr>
-              <w:pStyle w:val="Sinespaciado"/>
+              <w:pStyle w:val="NoSpacing"/>
               <w:rPr>
                 <w:rFonts w:asciiTheme="majorHAnsi" w:hAnsiTheme="majorHAnsi" w:cstheme="majorHAnsi"/>
               </w:rPr>
@@ -1275,7 +1298,6 @@
                 <w15:appearance w15:val="hidden"/>
                 <w:text/>
               </w:sdtPr>
-              <w:sdtEndPr/>
               <w:sdtContent>
                 <w:r>
                   <w:rPr>
@@ -1284,12 +1306,37 @@
                   </w:rPr>
                   <w:t xml:space="preserve"> </w:t>
                 </w:r>
+                <w:proofErr w:type="spellStart"/>
                 <w:r>
                   <w:rPr>
                     <w:rFonts w:asciiTheme="majorHAnsi" w:hAnsiTheme="majorHAnsi" w:cstheme="majorHAnsi"/>
                     <w:lang w:val="es-ES"/>
                   </w:rPr>
-                  <w:t>Gomez Claraco, Nicolas</w:t>
+                  <w:t>Gomez</w:t>
+                </w:r>
+                <w:proofErr w:type="spellEnd"/>
+                <w:r>
+                  <w:rPr>
+                    <w:rFonts w:asciiTheme="majorHAnsi" w:hAnsiTheme="majorHAnsi" w:cstheme="majorHAnsi"/>
+                    <w:lang w:val="es-ES"/>
+                  </w:rPr>
+                  <w:t xml:space="preserve"> </w:t>
+                </w:r>
+                <w:proofErr w:type="spellStart"/>
+                <w:r>
+                  <w:rPr>
+                    <w:rFonts w:asciiTheme="majorHAnsi" w:hAnsiTheme="majorHAnsi" w:cstheme="majorHAnsi"/>
+                    <w:lang w:val="es-ES"/>
+                  </w:rPr>
+                  <w:t>Claraco</w:t>
+                </w:r>
+                <w:proofErr w:type="spellEnd"/>
+                <w:r>
+                  <w:rPr>
+                    <w:rFonts w:asciiTheme="majorHAnsi" w:hAnsiTheme="majorHAnsi" w:cstheme="majorHAnsi"/>
+                    <w:lang w:val="es-ES"/>
+                  </w:rPr>
+                  <w:t>, Nicolas</w:t>
                 </w:r>
                 <w:r>
                   <w:rPr>
@@ -1304,7 +1351,7 @@
           </w:p>
           <w:p>
             <w:pPr>
-              <w:pStyle w:val="Sinespaciado"/>
+              <w:pStyle w:val="NoSpacing"/>
               <w:rPr>
                 <w:rFonts w:asciiTheme="majorHAnsi" w:hAnsiTheme="majorHAnsi" w:cstheme="majorHAnsi"/>
               </w:rPr>
@@ -1344,7 +1391,6 @@
                 <w15:appearance w15:val="hidden"/>
                 <w:text/>
               </w:sdtPr>
-              <w:sdtEndPr/>
               <w:sdtContent>
                 <w:r>
                   <w:rPr>
@@ -1353,6 +1399,7 @@
                   </w:rPr>
                   <w:t xml:space="preserve"> </w:t>
                 </w:r>
+                <w:proofErr w:type="spellStart"/>
                 <w:r>
                   <w:rPr>
                     <w:rFonts w:asciiTheme="majorHAnsi" w:hAnsiTheme="majorHAnsi" w:cstheme="majorHAnsi"/>
@@ -1360,6 +1407,7 @@
                   </w:rPr>
                   <w:t>Developer</w:t>
                 </w:r>
+                <w:proofErr w:type="spellEnd"/>
                 <w:r>
                   <w:rPr>
                     <w:rFonts w:asciiTheme="majorHAnsi" w:hAnsiTheme="majorHAnsi" w:cstheme="majorHAnsi"/>
@@ -1391,10 +1439,11 @@
           </w:p>
           <w:p>
             <w:pPr>
-              <w:pStyle w:val="Sinespaciado"/>
+              <w:pStyle w:val="NoSpacing"/>
               <w:rPr>
                 <w:rFonts w:asciiTheme="majorHAnsi" w:hAnsiTheme="majorHAnsi" w:cstheme="majorHAnsi"/>
                 <w:b/>
+                <w:lang w:val="es-ES"/>
               </w:rPr>
             </w:pPr>
             <w:r>
@@ -1422,6 +1471,7 @@
               <w:sdtPr>
                 <w:rPr>
                   <w:rFonts w:asciiTheme="majorHAnsi" w:hAnsiTheme="majorHAnsi" w:cstheme="majorBidi"/>
+                  <w:lang w:val="es-ES"/>
                 </w:rPr>
                 <w:tag w:val="ID5"/>
                 <w:id w:val="1093052838"/>
@@ -1431,17 +1481,18 @@
                 <w15:appearance w15:val="hidden"/>
                 <w:text/>
               </w:sdtPr>
-              <w:sdtEndPr/>
               <w:sdtContent>
                 <w:r>
                   <w:rPr>
                     <w:rFonts w:asciiTheme="majorHAnsi" w:hAnsiTheme="majorHAnsi" w:cstheme="majorBidi"/>
+                    <w:lang w:val="es-ES"/>
                   </w:rPr>
                   <w:t xml:space="preserve"> </w:t>
                 </w:r>
                 <w:r>
                   <w:rPr>
                     <w:rFonts w:asciiTheme="majorHAnsi" w:hAnsiTheme="majorHAnsi" w:cstheme="majorBidi"/>
+                    <w:lang w:val="es-ES"/>
                   </w:rPr>
                   <w:t>7*9**9*1K</w:t>
                 </w:r>
@@ -1451,7 +1502,7 @@
           <w:permEnd w:id="1631927432"/>
           <w:p>
             <w:pPr>
-              <w:pStyle w:val="Sinespaciado"/>
+              <w:pStyle w:val="NoSpacing"/>
               <w:rPr>
                 <w:rFonts w:asciiTheme="majorHAnsi" w:hAnsiTheme="majorHAnsi" w:cstheme="majorHAnsi"/>
                 <w:b/>
@@ -1483,6 +1534,7 @@
               <w:sdtPr>
                 <w:rPr>
                   <w:rFonts w:asciiTheme="majorHAnsi" w:hAnsiTheme="majorHAnsi" w:cstheme="majorHAnsi"/>
+                  <w:lang w:val="es-ES"/>
                 </w:rPr>
                 <w:tag w:val="UVUS05"/>
                 <w:id w:val="-1423649294"/>
@@ -1492,23 +1544,25 @@
                 <w15:appearance w15:val="hidden"/>
                 <w:text/>
               </w:sdtPr>
-              <w:sdtEndPr/>
               <w:sdtContent>
                 <w:r>
                   <w:rPr>
                     <w:rFonts w:asciiTheme="majorHAnsi" w:hAnsiTheme="majorHAnsi" w:cstheme="majorHAnsi"/>
+                    <w:lang w:val="es-ES"/>
                   </w:rPr>
                   <w:t xml:space="preserve"> </w:t>
                 </w:r>
                 <w:r>
                   <w:rPr>
                     <w:rFonts w:asciiTheme="majorHAnsi" w:hAnsiTheme="majorHAnsi" w:cstheme="majorHAnsi"/>
+                    <w:lang w:val="es-ES"/>
                   </w:rPr>
                   <w:t>HHV4884</w:t>
                 </w:r>
                 <w:r>
                   <w:rPr>
                     <w:rFonts w:asciiTheme="majorHAnsi" w:hAnsiTheme="majorHAnsi" w:cstheme="majorHAnsi"/>
+                    <w:lang w:val="es-ES"/>
                   </w:rPr>
                   <w:t xml:space="preserve">  </w:t>
                 </w:r>
@@ -1518,7 +1572,7 @@
           </w:p>
           <w:p>
             <w:pPr>
-              <w:pStyle w:val="Sinespaciado"/>
+              <w:pStyle w:val="NoSpacing"/>
               <w:rPr>
                 <w:rFonts w:asciiTheme="majorHAnsi" w:hAnsiTheme="majorHAnsi" w:cstheme="majorHAnsi"/>
               </w:rPr>
@@ -1558,7 +1612,6 @@
                 <w15:appearance w15:val="hidden"/>
                 <w:text/>
               </w:sdtPr>
-              <w:sdtEndPr/>
               <w:sdtContent>
                 <w:r>
                   <w:rPr>
@@ -1587,7 +1640,7 @@
           </w:p>
           <w:p>
             <w:pPr>
-              <w:pStyle w:val="Sinespaciado"/>
+              <w:pStyle w:val="NoSpacing"/>
               <w:rPr>
                 <w:rFonts w:asciiTheme="majorHAnsi" w:hAnsiTheme="majorHAnsi" w:cstheme="majorHAnsi"/>
               </w:rPr>
@@ -1626,7 +1679,6 @@
                 </w:placeholder>
                 <w:text/>
               </w:sdtPr>
-              <w:sdtEndPr/>
               <w:sdtContent>
                 <w:r>
                   <w:rPr>
@@ -1635,13 +1687,31 @@
                   </w:rPr>
                   <w:t xml:space="preserve"> </w:t>
                 </w:r>
+                <w:proofErr w:type="spellStart"/>
                 <w:r>
                   <w:rPr>
                     <w:rFonts w:asciiTheme="majorHAnsi" w:hAnsiTheme="majorHAnsi" w:cstheme="majorHAnsi"/>
                     <w:lang w:val="es-ES"/>
                   </w:rPr>
-                  <w:t>Tester, Developer</w:t>
+                  <w:t>Tester</w:t>
                 </w:r>
+                <w:proofErr w:type="spellEnd"/>
+                <w:r>
+                  <w:rPr>
+                    <w:rFonts w:asciiTheme="majorHAnsi" w:hAnsiTheme="majorHAnsi" w:cstheme="majorHAnsi"/>
+                    <w:lang w:val="es-ES"/>
+                  </w:rPr>
+                  <w:t xml:space="preserve">, </w:t>
+                </w:r>
+                <w:proofErr w:type="spellStart"/>
+                <w:r>
+                  <w:rPr>
+                    <w:rFonts w:asciiTheme="majorHAnsi" w:hAnsiTheme="majorHAnsi" w:cstheme="majorHAnsi"/>
+                    <w:lang w:val="es-ES"/>
+                  </w:rPr>
+                  <w:t>Developer</w:t>
+                </w:r>
+                <w:proofErr w:type="spellEnd"/>
                 <w:r>
                   <w:rPr>
                     <w:rFonts w:asciiTheme="majorHAnsi" w:hAnsiTheme="majorHAnsi" w:cstheme="majorHAnsi"/>
@@ -1660,7 +1730,7 @@
           </w:tcPr>
           <w:p>
             <w:pPr>
-              <w:pStyle w:val="Sinespaciado"/>
+              <w:pStyle w:val="NoSpacing"/>
               <w:rPr>
                 <w:rFonts w:asciiTheme="majorHAnsi" w:hAnsiTheme="majorHAnsi" w:cstheme="majorHAnsi"/>
               </w:rPr>
@@ -1682,7 +1752,7 @@
           </w:tcPr>
           <w:p>
             <w:pPr>
-              <w:pStyle w:val="Sinespaciado"/>
+              <w:pStyle w:val="NoSpacing"/>
               <w:rPr>
                 <w:rFonts w:asciiTheme="majorHAnsi" w:hAnsiTheme="majorHAnsi" w:cstheme="majorHAnsi"/>
               </w:rPr>
@@ -1727,7 +1797,6 @@
                 <w15:appearance w15:val="hidden"/>
                 <w:text/>
               </w:sdtPr>
-              <w:sdtEndPr/>
               <w:sdtContent>
                 <w:r>
                   <w:rPr>
@@ -1759,7 +1828,7 @@
     <w:bookmarkEnd w:id="0"/>
     <w:p>
       <w:pPr>
-        <w:pStyle w:val="Ttulo1"/>
+        <w:pStyle w:val="Heading1"/>
         <w:spacing w:before="0"/>
         <w:rPr>
           <w:rFonts w:cstheme="majorHAnsi"/>
@@ -1793,7 +1862,7 @@
     </w:p>
     <w:p>
       <w:pPr>
-        <w:pStyle w:val="Ttulo2"/>
+        <w:pStyle w:val="Heading2"/>
         <w:rPr>
           <w:rFonts w:cstheme="majorHAnsi"/>
         </w:rPr>
@@ -1812,7 +1881,7 @@
     </w:p>
     <w:p>
       <w:pPr>
-        <w:pStyle w:val="Ttulo2"/>
+        <w:pStyle w:val="Heading2"/>
         <w:rPr>
           <w:rFonts w:cstheme="majorHAnsi"/>
         </w:rPr>
@@ -1831,7 +1900,7 @@
     </w:p>
     <w:p>
       <w:pPr>
-        <w:pStyle w:val="Ttulo2"/>
+        <w:pStyle w:val="Heading2"/>
         <w:rPr>
           <w:rFonts w:cstheme="majorHAnsi"/>
         </w:rPr>
@@ -1850,7 +1919,7 @@
     </w:p>
     <w:p>
       <w:pPr>
-        <w:pStyle w:val="Ttulo2"/>
+        <w:pStyle w:val="Heading2"/>
         <w:rPr>
           <w:rFonts w:cstheme="majorHAnsi"/>
         </w:rPr>
@@ -1869,7 +1938,7 @@
     </w:p>
     <w:p>
       <w:pPr>
-        <w:pStyle w:val="Ttulo2"/>
+        <w:pStyle w:val="Heading2"/>
         <w:rPr>
           <w:rFonts w:cstheme="majorHAnsi"/>
         </w:rPr>
@@ -1965,7 +2034,6 @@
           <w15:appearance w15:val="hidden"/>
           <w:text/>
         </w:sdtPr>
-        <w:sdtEndPr/>
         <w:sdtContent>
           <w:r>
             <w:t xml:space="preserve"> </w:t>
@@ -2008,7 +2076,6 @@
           <w15:appearance w15:val="hidden"/>
           <w:text/>
         </w:sdtPr>
-        <w:sdtEndPr/>
         <w:sdtContent>
           <w:r>
             <w:t xml:space="preserve"> </w:t>
@@ -2085,7 +2152,6 @@
           <w15:appearance w15:val="hidden"/>
           <w:text/>
         </w:sdtPr>
-        <w:sdtEndPr/>
         <w:sdtContent>
           <w:r>
             <w:t xml:space="preserve"> </w:t>
@@ -2105,7 +2171,7 @@
     </w:p>
     <w:p>
       <w:pPr>
-        <w:pStyle w:val="Ttulo1"/>
+        <w:pStyle w:val="Heading1"/>
         <w:rPr>
           <w:rFonts w:cstheme="majorHAnsi"/>
         </w:rPr>
@@ -2138,7 +2204,7 @@
     </w:p>
     <w:p>
       <w:pPr>
-        <w:pStyle w:val="Ttulo2"/>
+        <w:pStyle w:val="Heading2"/>
         <w:rPr>
           <w:rFonts w:cstheme="majorHAnsi"/>
         </w:rPr>
@@ -2328,7 +2394,6 @@
           <w15:appearance w15:val="hidden"/>
           <w:text/>
         </w:sdtPr>
-        <w:sdtEndPr/>
         <w:sdtContent>
           <w:r>
             <w:t xml:space="preserve"> </w:t>
@@ -2507,7 +2572,6 @@
           <w15:appearance w15:val="hidden"/>
           <w:text/>
         </w:sdtPr>
-        <w:sdtEndPr/>
         <w:sdtContent>
           <w:r>
             <w:t xml:space="preserve"> </w:t>
@@ -2726,7 +2790,6 @@
           <w15:appearance w15:val="hidden"/>
           <w:text/>
         </w:sdtPr>
-        <w:sdtEndPr/>
         <w:sdtContent>
           <w:r>
             <w:t xml:space="preserve">    </w:t>
@@ -2917,7 +2980,6 @@
           <w15:appearance w15:val="hidden"/>
           <w:text/>
         </w:sdtPr>
-        <w:sdtEndPr/>
         <w:sdtContent>
           <w:r>
             <w:t xml:space="preserve"> </w:t>
@@ -3161,7 +3223,6 @@
           <w15:appearance w15:val="hidden"/>
           <w:text/>
         </w:sdtPr>
-        <w:sdtEndPr/>
         <w:sdtContent>
           <w:r>
             <w:t xml:space="preserve"> </w:t>
@@ -3181,7 +3242,7 @@
     </w:p>
     <w:p>
       <w:pPr>
-        <w:pStyle w:val="Ttulo2"/>
+        <w:pStyle w:val="Heading2"/>
         <w:rPr>
           <w:rFonts w:cstheme="majorHAnsi"/>
         </w:rPr>
@@ -3200,7 +3261,7 @@
     </w:p>
     <w:p>
       <w:pPr>
-        <w:pStyle w:val="Ttulo2"/>
+        <w:pStyle w:val="Heading2"/>
         <w:rPr>
           <w:rFonts w:cstheme="majorHAnsi"/>
         </w:rPr>
@@ -3219,7 +3280,7 @@
     </w:p>
     <w:p>
       <w:pPr>
-        <w:pStyle w:val="Ttulo2"/>
+        <w:pStyle w:val="Heading2"/>
         <w:rPr>
           <w:rFonts w:cstheme="majorHAnsi"/>
         </w:rPr>
@@ -3296,7 +3357,6 @@
           <w15:appearance w15:val="hidden"/>
           <w:text/>
         </w:sdtPr>
-        <w:sdtEndPr/>
         <w:sdtContent>
           <w:r>
             <w:t xml:space="preserve">    </w:t>
@@ -3310,7 +3370,7 @@
     </w:p>
     <w:p>
       <w:pPr>
-        <w:pStyle w:val="Ttulo2"/>
+        <w:pStyle w:val="Heading2"/>
         <w:rPr>
           <w:rFonts w:cstheme="majorHAnsi"/>
         </w:rPr>
@@ -3369,7 +3429,6 @@
           <w15:appearance w15:val="hidden"/>
           <w:text/>
         </w:sdtPr>
-        <w:sdtEndPr/>
         <w:sdtContent>
           <w:r>
             <w:t xml:space="preserve"> </w:t>
@@ -3389,7 +3448,7 @@
     </w:p>
     <w:p>
       <w:pPr>
-        <w:pStyle w:val="Ttulo1"/>
+        <w:pStyle w:val="Heading1"/>
         <w:tabs>
           <w:tab w:val="left" w:pos="284"/>
         </w:tabs>
@@ -3425,7 +3484,7 @@
     </w:p>
     <w:p>
       <w:pPr>
-        <w:pStyle w:val="Ttulo2"/>
+        <w:pStyle w:val="Heading2"/>
         <w:rPr>
           <w:rFonts w:cstheme="majorHAnsi"/>
         </w:rPr>
@@ -3444,7 +3503,7 @@
     </w:p>
     <w:p>
       <w:pPr>
-        <w:pStyle w:val="Ttulo2"/>
+        <w:pStyle w:val="Heading2"/>
         <w:rPr>
           <w:rFonts w:cstheme="majorHAnsi"/>
         </w:rPr>
@@ -3536,7 +3595,6 @@
           <w15:appearance w15:val="hidden"/>
           <w:text/>
         </w:sdtPr>
-        <w:sdtEndPr/>
         <w:sdtContent>
           <w:r>
             <w:t xml:space="preserve">    </w:t>
@@ -3622,7 +3680,6 @@
           <w15:appearance w15:val="hidden"/>
           <w:text/>
         </w:sdtPr>
-        <w:sdtEndPr/>
         <w:sdtContent>
           <w:r>
             <w:t xml:space="preserve">    </w:t>
@@ -3708,7 +3765,6 @@
           <w15:appearance w15:val="hidden"/>
           <w:text/>
         </w:sdtPr>
-        <w:sdtEndPr/>
         <w:sdtContent>
           <w:r>
             <w:t xml:space="preserve">    </w:t>
@@ -3783,7 +3839,6 @@
           <w15:appearance w15:val="hidden"/>
           <w:text/>
         </w:sdtPr>
-        <w:sdtEndPr/>
         <w:sdtContent>
           <w:r>
             <w:t xml:space="preserve">    </w:t>
@@ -3797,7 +3852,7 @@
     </w:p>
     <w:p>
       <w:pPr>
-        <w:pStyle w:val="Ttulo2"/>
+        <w:pStyle w:val="Heading2"/>
         <w:rPr>
           <w:rFonts w:cstheme="majorHAnsi"/>
         </w:rPr>
@@ -3824,7 +3879,7 @@
     </w:p>
     <w:p>
       <w:pPr>
-        <w:pStyle w:val="Ttulo2"/>
+        <w:pStyle w:val="Heading2"/>
         <w:rPr>
           <w:rFonts w:cstheme="majorHAnsi"/>
         </w:rPr>
@@ -3843,7 +3898,7 @@
     </w:p>
     <w:p>
       <w:pPr>
-        <w:pStyle w:val="Ttulo2"/>
+        <w:pStyle w:val="Heading2"/>
         <w:rPr>
           <w:rFonts w:cstheme="majorHAnsi"/>
         </w:rPr>
@@ -3879,7 +3934,6 @@
           <w15:appearance w15:val="hidden"/>
           <w:text/>
         </w:sdtPr>
-        <w:sdtEndPr/>
         <w:sdtContent>
           <w:r>
             <w:t xml:space="preserve">    </w:t>
@@ -3893,7 +3947,7 @@
     </w:p>
     <w:p>
       <w:pPr>
-        <w:pStyle w:val="Ttulo1"/>
+        <w:pStyle w:val="Heading1"/>
         <w:tabs>
           <w:tab w:val="left" w:pos="284"/>
         </w:tabs>
@@ -3929,7 +3983,7 @@
     </w:p>
     <w:p>
       <w:pPr>
-        <w:pStyle w:val="Ttulo2"/>
+        <w:pStyle w:val="Heading2"/>
         <w:rPr>
           <w:rFonts w:cstheme="majorHAnsi"/>
         </w:rPr>
@@ -3964,7 +4018,6 @@
           <w15:appearance w15:val="hidden"/>
           <w:text/>
         </w:sdtPr>
-        <w:sdtEndPr/>
         <w:sdtContent>
           <w:r>
             <w:t xml:space="preserve">    </w:t>
@@ -3978,7 +4031,7 @@
     </w:p>
     <w:p>
       <w:pPr>
-        <w:pStyle w:val="Ttulo2"/>
+        <w:pStyle w:val="Heading2"/>
         <w:rPr>
           <w:rFonts w:cstheme="majorHAnsi"/>
         </w:rPr>
@@ -4000,7 +4053,7 @@
     </w:p>
     <w:p>
       <w:pPr>
-        <w:pStyle w:val="Ttulo2"/>
+        <w:pStyle w:val="Heading2"/>
         <w:rPr>
           <w:rFonts w:cstheme="majorHAnsi"/>
         </w:rPr>
@@ -4019,7 +4072,7 @@
     </w:p>
     <w:p>
       <w:pPr>
-        <w:pStyle w:val="Ttulo2"/>
+        <w:pStyle w:val="Heading2"/>
         <w:rPr>
           <w:rFonts w:cstheme="majorHAnsi"/>
         </w:rPr>
@@ -4060,7 +4113,6 @@
           <w15:appearance w15:val="hidden"/>
           <w:text/>
         </w:sdtPr>
-        <w:sdtEndPr/>
         <w:sdtContent>
           <w:r>
             <w:t xml:space="preserve">    </w:t>
@@ -4074,7 +4126,7 @@
     </w:p>
     <w:p>
       <w:pPr>
-        <w:pStyle w:val="Ttulo2"/>
+        <w:pStyle w:val="Heading2"/>
         <w:rPr>
           <w:rFonts w:cstheme="majorHAnsi"/>
         </w:rPr>
@@ -4112,7 +4164,6 @@
           <w15:appearance w15:val="hidden"/>
           <w:text/>
         </w:sdtPr>
-        <w:sdtEndPr/>
         <w:sdtContent>
           <w:r>
             <w:t xml:space="preserve">    </w:t>
@@ -4147,7 +4198,6 @@
           <w15:appearance w15:val="hidden"/>
           <w:text/>
         </w:sdtPr>
-        <w:sdtEndPr/>
         <w:sdtContent>
           <w:r>
             <w:t xml:space="preserve">    </w:t>
@@ -4166,7 +4216,7 @@
     </w:p>
     <w:p>
       <w:pPr>
-        <w:pStyle w:val="Ttulo1"/>
+        <w:pStyle w:val="Heading1"/>
         <w:tabs>
           <w:tab w:val="left" w:pos="284"/>
         </w:tabs>
@@ -4202,7 +4252,7 @@
     </w:p>
     <w:p>
       <w:pPr>
-        <w:pStyle w:val="Ttulo2"/>
+        <w:pStyle w:val="Heading2"/>
         <w:rPr>
           <w:rFonts w:cstheme="majorHAnsi"/>
         </w:rPr>
@@ -4227,7 +4277,7 @@
     </w:p>
     <w:p>
       <w:pPr>
-        <w:pStyle w:val="Ttulo2"/>
+        <w:pStyle w:val="Heading2"/>
         <w:rPr>
           <w:rFonts w:cstheme="majorHAnsi"/>
         </w:rPr>
@@ -4252,7 +4302,7 @@
     </w:p>
     <w:p>
       <w:pPr>
-        <w:pStyle w:val="Ttulo2"/>
+        <w:pStyle w:val="Heading2"/>
         <w:rPr>
           <w:rFonts w:cstheme="majorHAnsi"/>
         </w:rPr>
@@ -4320,7 +4370,6 @@
           <w15:appearance w15:val="hidden"/>
           <w:text/>
         </w:sdtPr>
-        <w:sdtEndPr/>
         <w:sdtContent>
           <w:r>
             <w:t xml:space="preserve"> </w:t>
@@ -4340,7 +4389,7 @@
     </w:p>
     <w:p>
       <w:pPr>
-        <w:pStyle w:val="Ttulo2"/>
+        <w:pStyle w:val="Heading2"/>
         <w:rPr>
           <w:rFonts w:cstheme="majorHAnsi"/>
         </w:rPr>
@@ -4365,7 +4414,7 @@
     </w:p>
     <w:p>
       <w:pPr>
-        <w:pStyle w:val="Ttulo2"/>
+        <w:pStyle w:val="Heading2"/>
         <w:rPr>
           <w:rFonts w:cstheme="majorHAnsi"/>
         </w:rPr>
@@ -4400,7 +4449,6 @@
           <w15:appearance w15:val="hidden"/>
           <w:text/>
         </w:sdtPr>
-        <w:sdtEndPr/>
         <w:sdtContent>
           <w:r>
             <w:t xml:space="preserve"> </w:t>
@@ -4441,7 +4489,6 @@
           <w15:appearance w15:val="hidden"/>
           <w:text/>
         </w:sdtPr>
-        <w:sdtEndPr/>
         <w:sdtContent>
           <w:r>
             <w:t xml:space="preserve"> </w:t>
@@ -4497,7 +4544,6 @@
           <w15:appearance w15:val="hidden"/>
           <w:text/>
         </w:sdtPr>
-        <w:sdtEndPr/>
         <w:sdtContent>
           <w:r>
             <w:t xml:space="preserve"> </w:t>
@@ -4517,7 +4563,7 @@
     </w:p>
     <w:p>
       <w:pPr>
-        <w:pStyle w:val="Ttulo1"/>
+        <w:pStyle w:val="Heading1"/>
         <w:tabs>
           <w:tab w:val="left" w:pos="284"/>
         </w:tabs>
@@ -4553,7 +4599,7 @@
     </w:p>
     <w:p>
       <w:pPr>
-        <w:pStyle w:val="Ttulo2"/>
+        <w:pStyle w:val="Heading2"/>
         <w:rPr>
           <w:rFonts w:cstheme="majorHAnsi"/>
         </w:rPr>
@@ -4618,7 +4664,6 @@
           <w15:appearance w15:val="hidden"/>
           <w:text/>
         </w:sdtPr>
-        <w:sdtEndPr/>
         <w:sdtContent>
           <w:r>
             <w:t xml:space="preserve">    </w:t>
@@ -4755,10 +4800,15 @@
           <w15:appearance w15:val="hidden"/>
           <w:text/>
         </w:sdtPr>
-        <w:sdtEndPr/>
         <w:sdtContent>
           <w:r>
-            <w:t xml:space="preserve">    </w:t>
+            <w:t xml:space="preserve"> </w:t>
+          </w:r>
+          <w:r>
+            <w:t>X</w:t>
+          </w:r>
+          <w:r>
+            <w:t xml:space="preserve">  </w:t>
           </w:r>
         </w:sdtContent>
       </w:sdt>
@@ -4769,7 +4819,7 @@
     </w:p>
     <w:p>
       <w:pPr>
-        <w:pStyle w:val="Ttulo2"/>
+        <w:pStyle w:val="Heading2"/>
         <w:rPr>
           <w:rFonts w:cstheme="majorHAnsi"/>
         </w:rPr>
@@ -4794,7 +4844,7 @@
     </w:p>
     <w:p>
       <w:pPr>
-        <w:pStyle w:val="Ttulo2"/>
+        <w:pStyle w:val="Heading2"/>
         <w:rPr>
           <w:rFonts w:cstheme="majorHAnsi"/>
         </w:rPr>
@@ -4819,7 +4869,7 @@
     </w:p>
     <w:p>
       <w:pPr>
-        <w:pStyle w:val="Ttulo2"/>
+        <w:pStyle w:val="Heading2"/>
         <w:rPr>
           <w:rFonts w:cstheme="majorHAnsi"/>
         </w:rPr>
@@ -4844,7 +4894,7 @@
     </w:p>
     <w:p>
       <w:pPr>
-        <w:pStyle w:val="Ttulo2"/>
+        <w:pStyle w:val="Heading2"/>
         <w:rPr>
           <w:rFonts w:cstheme="majorHAnsi"/>
         </w:rPr>
@@ -4885,7 +4935,6 @@
           <w15:appearance w15:val="hidden"/>
           <w:text/>
         </w:sdtPr>
-        <w:sdtEndPr/>
         <w:sdtContent>
           <w:r>
             <w:t xml:space="preserve">    </w:t>
@@ -4900,7 +4949,7 @@
     <w:p/>
     <w:p>
       <w:pPr>
-        <w:pStyle w:val="Ttulo1"/>
+        <w:pStyle w:val="Heading1"/>
         <w:tabs>
           <w:tab w:val="left" w:pos="284"/>
         </w:tabs>
@@ -4936,7 +4985,7 @@
     </w:p>
     <w:p>
       <w:pPr>
-        <w:pStyle w:val="Ttulo2"/>
+        <w:pStyle w:val="Heading2"/>
         <w:rPr>
           <w:rFonts w:cstheme="majorHAnsi"/>
         </w:rPr>
@@ -4961,7 +5010,7 @@
     </w:p>
     <w:p>
       <w:pPr>
-        <w:pStyle w:val="Ttulo2"/>
+        <w:pStyle w:val="Heading2"/>
         <w:rPr>
           <w:rFonts w:cstheme="majorHAnsi"/>
         </w:rPr>
@@ -5040,7 +5089,6 @@
           <w15:appearance w15:val="hidden"/>
           <w:text/>
         </w:sdtPr>
-        <w:sdtEndPr/>
         <w:sdtContent>
           <w:r>
             <w:t xml:space="preserve">    </w:t>
@@ -5140,7 +5188,6 @@
           <w15:appearance w15:val="hidden"/>
           <w:text/>
         </w:sdtPr>
-        <w:sdtEndPr/>
         <w:sdtContent>
           <w:r>
             <w:t xml:space="preserve">    </w:t>
@@ -5217,7 +5264,6 @@
           <w15:appearance w15:val="hidden"/>
           <w:text/>
         </w:sdtPr>
-        <w:sdtEndPr/>
         <w:sdtContent>
           <w:r>
             <w:t xml:space="preserve">    </w:t>
@@ -5297,7 +5343,6 @@
           <w15:appearance w15:val="hidden"/>
           <w:text/>
         </w:sdtPr>
-        <w:sdtEndPr/>
         <w:sdtContent>
           <w:r>
             <w:t xml:space="preserve">    </w:t>
@@ -5369,7 +5414,6 @@
           <w15:appearance w15:val="hidden"/>
           <w:text/>
         </w:sdtPr>
-        <w:sdtEndPr/>
         <w:sdtContent>
           <w:r>
             <w:t xml:space="preserve">    </w:t>
@@ -5388,7 +5432,7 @@
     <w:bookmarkEnd w:id="7"/>
     <w:p>
       <w:pPr>
-        <w:pStyle w:val="Ttulo2"/>
+        <w:pStyle w:val="Heading2"/>
         <w:rPr>
           <w:rFonts w:cstheme="majorHAnsi"/>
         </w:rPr>
@@ -5454,7 +5498,6 @@
           <w15:appearance w15:val="hidden"/>
           <w:text/>
         </w:sdtPr>
-        <w:sdtEndPr/>
         <w:sdtContent>
           <w:r>
             <w:t xml:space="preserve">    </w:t>
@@ -5465,7 +5508,7 @@
     </w:p>
     <w:p>
       <w:pPr>
-        <w:pStyle w:val="Ttulo2"/>
+        <w:pStyle w:val="Heading2"/>
         <w:rPr>
           <w:rFonts w:cstheme="majorHAnsi"/>
         </w:rPr>
@@ -5490,7 +5533,7 @@
     </w:p>
     <w:p>
       <w:pPr>
-        <w:pStyle w:val="Ttulo2"/>
+        <w:pStyle w:val="Heading2"/>
         <w:rPr>
           <w:rFonts w:cstheme="majorHAnsi"/>
         </w:rPr>
@@ -5549,7 +5592,6 @@
           <w15:appearance w15:val="hidden"/>
           <w:text/>
         </w:sdtPr>
-        <w:sdtEndPr/>
         <w:sdtContent>
           <w:r>
             <w:t xml:space="preserve">    </w:t>
@@ -5566,7 +5608,7 @@
     </w:p>
     <w:p>
       <w:pPr>
-        <w:pStyle w:val="Ttulo1"/>
+        <w:pStyle w:val="Heading1"/>
       </w:pPr>
       <w:r>
         <w:lastRenderedPageBreak/>
@@ -5584,7 +5626,7 @@
     </w:p>
     <w:p>
       <w:pPr>
-        <w:pStyle w:val="Ttulo2"/>
+        <w:pStyle w:val="Heading2"/>
         <w:rPr>
           <w:rFonts w:cstheme="majorHAnsi"/>
         </w:rPr>
@@ -5609,7 +5651,7 @@
     </w:p>
     <w:p>
       <w:pPr>
-        <w:pStyle w:val="Ttulo2"/>
+        <w:pStyle w:val="Heading2"/>
         <w:rPr>
           <w:rFonts w:cstheme="majorHAnsi"/>
         </w:rPr>
@@ -5634,7 +5676,7 @@
     </w:p>
     <w:p>
       <w:pPr>
-        <w:pStyle w:val="Ttulo2"/>
+        <w:pStyle w:val="Heading2"/>
         <w:rPr>
           <w:rFonts w:cstheme="majorHAnsi"/>
         </w:rPr>
@@ -5659,7 +5701,7 @@
     </w:p>
     <w:p>
       <w:pPr>
-        <w:pStyle w:val="Ttulo2"/>
+        <w:pStyle w:val="Heading2"/>
         <w:rPr>
           <w:rFonts w:cstheme="majorHAnsi"/>
         </w:rPr>
@@ -5706,7 +5748,6 @@
           <w15:appearance w15:val="hidden"/>
           <w:text/>
         </w:sdtPr>
-        <w:sdtEndPr/>
         <w:sdtContent>
           <w:r>
             <w:t xml:space="preserve">    </w:t>
@@ -5720,7 +5761,7 @@
     </w:p>
     <w:p>
       <w:pPr>
-        <w:pStyle w:val="Ttulo2"/>
+        <w:pStyle w:val="Heading2"/>
         <w:rPr>
           <w:rFonts w:cstheme="majorHAnsi"/>
         </w:rPr>
@@ -5755,7 +5796,6 @@
           <w15:appearance w15:val="hidden"/>
           <w:text/>
         </w:sdtPr>
-        <w:sdtEndPr/>
         <w:sdtContent>
           <w:r>
             <w:t xml:space="preserve">    </w:t>
@@ -5774,7 +5814,7 @@
     </w:p>
     <w:p>
       <w:pPr>
-        <w:pStyle w:val="Ttulo1"/>
+        <w:pStyle w:val="Heading1"/>
         <w:tabs>
           <w:tab w:val="left" w:pos="284"/>
         </w:tabs>
@@ -5810,7 +5850,7 @@
     </w:p>
     <w:p>
       <w:pPr>
-        <w:pStyle w:val="Ttulo2"/>
+        <w:pStyle w:val="Heading2"/>
         <w:rPr>
           <w:rFonts w:cstheme="majorHAnsi"/>
         </w:rPr>
@@ -5835,7 +5875,7 @@
     </w:p>
     <w:p>
       <w:pPr>
-        <w:pStyle w:val="Ttulo2"/>
+        <w:pStyle w:val="Heading2"/>
         <w:rPr>
           <w:rFonts w:cstheme="majorHAnsi"/>
         </w:rPr>
@@ -5860,7 +5900,7 @@
     </w:p>
     <w:p>
       <w:pPr>
-        <w:pStyle w:val="Ttulo2"/>
+        <w:pStyle w:val="Heading2"/>
         <w:rPr>
           <w:rFonts w:cstheme="majorHAnsi"/>
         </w:rPr>
@@ -5885,7 +5925,7 @@
     </w:p>
     <w:p>
       <w:pPr>
-        <w:pStyle w:val="Ttulo2"/>
+        <w:pStyle w:val="Heading2"/>
         <w:rPr>
           <w:rFonts w:cstheme="majorHAnsi"/>
         </w:rPr>
@@ -5910,7 +5950,7 @@
     </w:p>
     <w:p>
       <w:pPr>
-        <w:pStyle w:val="Ttulo2"/>
+        <w:pStyle w:val="Heading2"/>
         <w:rPr>
           <w:rFonts w:cstheme="majorHAnsi"/>
         </w:rPr>
@@ -5945,7 +5985,6 @@
           <w15:appearance w15:val="hidden"/>
           <w:text/>
         </w:sdtPr>
-        <w:sdtEndPr/>
         <w:sdtContent>
           <w:r>
             <w:t xml:space="preserve"> </w:t>
@@ -5986,7 +6025,6 @@
           <w15:appearance w15:val="hidden"/>
           <w:text/>
         </w:sdtPr>
-        <w:sdtEndPr/>
         <w:sdtContent>
           <w:r>
             <w:t xml:space="preserve"> </w:t>
@@ -6012,7 +6050,7 @@
     </w:p>
     <w:p>
       <w:pPr>
-        <w:pStyle w:val="Ttulo1"/>
+        <w:pStyle w:val="Heading1"/>
         <w:tabs>
           <w:tab w:val="left" w:pos="284"/>
         </w:tabs>
@@ -6048,7 +6086,7 @@
     </w:p>
     <w:p>
       <w:pPr>
-        <w:pStyle w:val="Ttulo2"/>
+        <w:pStyle w:val="Heading2"/>
         <w:rPr>
           <w:rFonts w:cstheme="majorHAnsi"/>
         </w:rPr>
@@ -6229,7 +6267,6 @@
           <w15:appearance w15:val="hidden"/>
           <w:text/>
         </w:sdtPr>
-        <w:sdtEndPr/>
         <w:sdtContent>
           <w:r>
             <w:t xml:space="preserve">    </w:t>
@@ -6243,7 +6280,7 @@
     </w:p>
     <w:p>
       <w:pPr>
-        <w:pStyle w:val="Ttulo2"/>
+        <w:pStyle w:val="Heading2"/>
         <w:rPr>
           <w:rFonts w:cstheme="majorHAnsi"/>
         </w:rPr>
@@ -6268,7 +6305,7 @@
     </w:p>
     <w:p>
       <w:pPr>
-        <w:pStyle w:val="Ttulo2"/>
+        <w:pStyle w:val="Heading2"/>
         <w:rPr>
           <w:rFonts w:cstheme="majorHAnsi"/>
         </w:rPr>
@@ -6319,7 +6356,6 @@
           <w15:appearance w15:val="hidden"/>
           <w:text/>
         </w:sdtPr>
-        <w:sdtEndPr/>
         <w:sdtContent>
           <w:r>
             <w:t xml:space="preserve">    </w:t>
@@ -6336,7 +6372,7 @@
     </w:p>
     <w:p>
       <w:pPr>
-        <w:pStyle w:val="Ttulo2"/>
+        <w:pStyle w:val="Heading2"/>
         <w:rPr>
           <w:rFonts w:cstheme="majorHAnsi"/>
         </w:rPr>
@@ -6361,7 +6397,7 @@
     </w:p>
     <w:p>
       <w:pPr>
-        <w:pStyle w:val="Ttulo2"/>
+        <w:pStyle w:val="Heading2"/>
         <w:rPr>
           <w:rFonts w:cstheme="majorHAnsi"/>
         </w:rPr>
@@ -6396,7 +6432,6 @@
           <w15:appearance w15:val="hidden"/>
           <w:text/>
         </w:sdtPr>
-        <w:sdtEndPr/>
         <w:sdtContent>
           <w:r>
             <w:t xml:space="preserve">    </w:t>
@@ -6431,7 +6466,6 @@
           <w15:appearance w15:val="hidden"/>
           <w:text/>
         </w:sdtPr>
-        <w:sdtEndPr/>
         <w:sdtContent>
           <w:r>
             <w:t xml:space="preserve">    </w:t>
@@ -6445,7 +6479,7 @@
     </w:p>
     <w:p>
       <w:pPr>
-        <w:pStyle w:val="Ttulo1"/>
+        <w:pStyle w:val="Heading1"/>
         <w:tabs>
           <w:tab w:val="left" w:pos="284"/>
         </w:tabs>
@@ -6481,7 +6515,7 @@
     </w:p>
     <w:p>
       <w:pPr>
-        <w:pStyle w:val="Ttulo2"/>
+        <w:pStyle w:val="Heading2"/>
         <w:rPr>
           <w:rFonts w:cstheme="majorHAnsi"/>
         </w:rPr>
@@ -6506,7 +6540,7 @@
     </w:p>
     <w:p>
       <w:pPr>
-        <w:pStyle w:val="Ttulo2"/>
+        <w:pStyle w:val="Heading2"/>
         <w:rPr>
           <w:rFonts w:cstheme="majorHAnsi"/>
         </w:rPr>
@@ -6635,7 +6669,6 @@
           <w15:appearance w15:val="hidden"/>
           <w:text/>
         </w:sdtPr>
-        <w:sdtEndPr/>
         <w:sdtContent>
           <w:r>
             <w:t xml:space="preserve">    </w:t>
@@ -6714,7 +6747,6 @@
           <w15:appearance w15:val="hidden"/>
           <w:text/>
         </w:sdtPr>
-        <w:sdtEndPr/>
         <w:sdtContent>
           <w:r>
             <w:t xml:space="preserve">    </w:t>
@@ -6728,7 +6760,7 @@
     </w:p>
     <w:p>
       <w:pPr>
-        <w:pStyle w:val="Ttulo2"/>
+        <w:pStyle w:val="Heading2"/>
         <w:rPr>
           <w:rFonts w:cstheme="majorHAnsi"/>
         </w:rPr>
@@ -7172,7 +7204,6 @@
           <w15:appearance w15:val="hidden"/>
           <w:text/>
         </w:sdtPr>
-        <w:sdtEndPr/>
         <w:sdtContent>
           <w:r>
             <w:t xml:space="preserve">    </w:t>
@@ -7186,7 +7217,7 @@
     </w:p>
     <w:p>
       <w:pPr>
-        <w:pStyle w:val="Ttulo2"/>
+        <w:pStyle w:val="Heading2"/>
         <w:rPr>
           <w:rFonts w:cstheme="majorHAnsi"/>
         </w:rPr>
@@ -7212,7 +7243,7 @@
     </w:p>
     <w:p>
       <w:pPr>
-        <w:pStyle w:val="Ttulo2"/>
+        <w:pStyle w:val="Heading2"/>
         <w:rPr>
           <w:rFonts w:cstheme="majorHAnsi"/>
         </w:rPr>
@@ -7247,7 +7278,6 @@
           <w15:appearance w15:val="hidden"/>
           <w:text/>
         </w:sdtPr>
-        <w:sdtEndPr/>
         <w:sdtContent>
           <w:r>
             <w:t xml:space="preserve">    </w:t>
@@ -7282,7 +7312,6 @@
           <w15:appearance w15:val="hidden"/>
           <w:text/>
         </w:sdtPr>
-        <w:sdtEndPr/>
         <w:sdtContent>
           <w:r>
             <w:t xml:space="preserve">    </w:t>
@@ -7299,7 +7328,7 @@
     </w:p>
     <w:p>
       <w:pPr>
-        <w:pStyle w:val="Ttulo1"/>
+        <w:pStyle w:val="Heading1"/>
         <w:tabs>
           <w:tab w:val="left" w:pos="284"/>
         </w:tabs>
@@ -7335,7 +7364,7 @@
     </w:p>
     <w:p>
       <w:pPr>
-        <w:pStyle w:val="Ttulo2"/>
+        <w:pStyle w:val="Heading2"/>
         <w:rPr>
           <w:rFonts w:cstheme="majorHAnsi"/>
         </w:rPr>
@@ -7360,7 +7389,7 @@
     </w:p>
     <w:p>
       <w:pPr>
-        <w:pStyle w:val="Ttulo2"/>
+        <w:pStyle w:val="Heading2"/>
         <w:rPr>
           <w:rFonts w:cstheme="majorHAnsi"/>
         </w:rPr>
@@ -7385,7 +7414,7 @@
     </w:p>
     <w:p>
       <w:pPr>
-        <w:pStyle w:val="Ttulo2"/>
+        <w:pStyle w:val="Heading2"/>
         <w:rPr>
           <w:rFonts w:cstheme="majorHAnsi"/>
         </w:rPr>
@@ -7410,7 +7439,7 @@
     </w:p>
     <w:p>
       <w:pPr>
-        <w:pStyle w:val="Ttulo2"/>
+        <w:pStyle w:val="Heading2"/>
         <w:rPr>
           <w:rFonts w:cstheme="majorHAnsi"/>
         </w:rPr>
@@ -7457,7 +7486,6 @@
           <w15:appearance w15:val="hidden"/>
           <w:text/>
         </w:sdtPr>
-        <w:sdtEndPr/>
         <w:sdtContent>
           <w:r>
             <w:t xml:space="preserve">    </w:t>
@@ -7471,7 +7499,7 @@
     </w:p>
     <w:p>
       <w:pPr>
-        <w:pStyle w:val="Ttulo2"/>
+        <w:pStyle w:val="Heading2"/>
         <w:rPr>
           <w:rFonts w:cstheme="majorHAnsi"/>
         </w:rPr>
@@ -7506,7 +7534,6 @@
           <w15:appearance w15:val="hidden"/>
           <w:text/>
         </w:sdtPr>
-        <w:sdtEndPr/>
         <w:sdtContent>
           <w:r>
             <w:t xml:space="preserve">    </w:t>
@@ -7541,7 +7568,6 @@
           <w15:appearance w15:val="hidden"/>
           <w:text/>
         </w:sdtPr>
-        <w:sdtEndPr/>
         <w:sdtContent>
           <w:r>
             <w:t xml:space="preserve">    </w:t>
@@ -7580,7 +7606,7 @@
 </file>
 
 <file path=word/numbering.xml><?xml version="1.0" encoding="utf-8"?>
-<w:numbering xmlns:wpc="http://schemas.microsoft.com/office/word/2010/wordprocessingCanvas" xmlns:cx="http://schemas.microsoft.com/office/drawing/2014/chartex" xmlns:cx1="http://schemas.microsoft.com/office/drawing/2015/9/8/chartex" xmlns:cx2="http://schemas.microsoft.com/office/drawing/2015/10/21/chartex" xmlns:cx3="http://schemas.microsoft.com/office/drawing/2016/5/9/chartex" xmlns:cx4="http://schemas.microsoft.com/office/drawing/2016/5/10/chartex" xmlns:cx5="http://schemas.microsoft.com/office/drawing/2016/5/11/chartex" xmlns:cx6="http://schemas.microsoft.com/office/drawing/2016/5/12/chartex" xmlns:cx7="http://schemas.microsoft.com/office/drawing/2016/5/13/chartex" xmlns:cx8="http://schemas.microsoft.com/office/drawing/2016/5/14/chartex" xmlns:mc="http://schemas.openxmlformats.org/markup-compatibility/2006" xmlns:aink="http://schemas.microsoft.com/office/drawing/2016/ink" xmlns:am3d="http://schemas.microsoft.com/office/drawing/2017/model3d" xmlns:o="urn:schemas-microsoft-com:office:office" xmlns:oel="http://schemas.microsoft.com/office/2019/extlst" xmlns:r="http://schemas.openxmlformats.org/officeDocument/2006/relationships" xmlns:m="http://schemas.openxmlformats.org/officeDocument/2006/math" xmlns:v="urn:schemas-microsoft-com:vml" xmlns:wp14="http://schemas.microsoft.com/office/word/2010/wordprocessingDrawing" xmlns:wp="http://schemas.openxmlformats.org/drawingml/2006/wordprocessingDrawing" xmlns:w10="urn:schemas-microsoft-com:office:word" xmlns:w="http://schemas.openxmlformats.org/wordprocessingml/2006/main" xmlns:w14="http://schemas.microsoft.com/office/word/2010/wordml" xmlns:w15="http://schemas.microsoft.com/office/word/2012/wordml" xmlns:w16cex="http://schemas.microsoft.com/office/word/2018/wordml/cex" xmlns:w16cid="http://schemas.microsoft.com/office/word/2016/wordml/cid" xmlns:w16="http://schemas.microsoft.com/office/word/2018/wordml" xmlns:w16sdtdh="http://schemas.microsoft.com/office/word/2020/wordml/sdtdatahash" xmlns:w16se="http://schemas.microsoft.com/office/word/2015/wordml/symex" xmlns:wpg="http://schemas.microsoft.com/office/word/2010/wordprocessingGroup" xmlns:wpi="http://schemas.microsoft.com/office/word/2010/wordprocessingInk" xmlns:wne="http://schemas.microsoft.com/office/word/2006/wordml" xmlns:wps="http://schemas.microsoft.com/office/word/2010/wordprocessingShape" mc:Ignorable="w14 w15 w16se w16cid w16 w16cex w16sdtdh wp14">
+<w:numbering xmlns:wpc="http://schemas.microsoft.com/office/word/2010/wordprocessingCanvas" xmlns:cx="http://schemas.microsoft.com/office/drawing/2014/chartex" xmlns:cx1="http://schemas.microsoft.com/office/drawing/2015/9/8/chartex" xmlns:cx2="http://schemas.microsoft.com/office/drawing/2015/10/21/chartex" xmlns:cx3="http://schemas.microsoft.com/office/drawing/2016/5/9/chartex" xmlns:cx4="http://schemas.microsoft.com/office/drawing/2016/5/10/chartex" xmlns:cx5="http://schemas.microsoft.com/office/drawing/2016/5/11/chartex" xmlns:cx6="http://schemas.microsoft.com/office/drawing/2016/5/12/chartex" xmlns:cx7="http://schemas.microsoft.com/office/drawing/2016/5/13/chartex" xmlns:cx8="http://schemas.microsoft.com/office/drawing/2016/5/14/chartex" xmlns:mc="http://schemas.openxmlformats.org/markup-compatibility/2006" xmlns:aink="http://schemas.microsoft.com/office/drawing/2016/ink" xmlns:am3d="http://schemas.microsoft.com/office/drawing/2017/model3d" xmlns:o="urn:schemas-microsoft-com:office:office" xmlns:oel="http://schemas.microsoft.com/office/2019/extlst" xmlns:r="http://schemas.openxmlformats.org/officeDocument/2006/relationships" xmlns:m="http://schemas.openxmlformats.org/officeDocument/2006/math" xmlns:v="urn:schemas-microsoft-com:vml" xmlns:wp14="http://schemas.microsoft.com/office/word/2010/wordprocessingDrawing" xmlns:wp="http://schemas.openxmlformats.org/drawingml/2006/wordprocessingDrawing" xmlns:w10="urn:schemas-microsoft-com:office:word" xmlns:w="http://schemas.openxmlformats.org/wordprocessingml/2006/main" xmlns:w14="http://schemas.microsoft.com/office/word/2010/wordml" xmlns:w15="http://schemas.microsoft.com/office/word/2012/wordml" xmlns:w16cex="http://schemas.microsoft.com/office/word/2018/wordml/cex" xmlns:w16cid="http://schemas.microsoft.com/office/word/2016/wordml/cid" xmlns:w16="http://schemas.microsoft.com/office/word/2018/wordml" xmlns:w16du="http://schemas.microsoft.com/office/word/2023/wordml/word16du" xmlns:w16sdtdh="http://schemas.microsoft.com/office/word/2020/wordml/sdtdatahash" xmlns:w16sdtfl="http://schemas.microsoft.com/office/word/2024/wordml/sdtformatlock" xmlns:w16se="http://schemas.microsoft.com/office/word/2015/wordml/symex" xmlns:wpg="http://schemas.microsoft.com/office/word/2010/wordprocessingGroup" xmlns:wpi="http://schemas.microsoft.com/office/word/2010/wordprocessingInk" xmlns:wne="http://schemas.microsoft.com/office/word/2006/wordml" xmlns:wps="http://schemas.microsoft.com/office/word/2010/wordprocessingShape" mc:Ignorable="w14 w15 w16se w16cid w16 w16cex w16sdtdh w16sdtfl w16du wp14">
   <w:abstractNum w:abstractNumId="0" w15:restartNumberingAfterBreak="0">
     <w:nsid w:val="FFFFFF88"/>
     <w:multiLevelType w:val="singleLevel"/>
@@ -7588,7 +7614,7 @@
     <w:lvl w:ilvl="0">
       <w:start w:val="1"/>
       <w:numFmt w:val="decimal"/>
-      <w:pStyle w:val="Listaconnmeros"/>
+      <w:pStyle w:val="ListNumber"/>
       <w:lvlText w:val="%1."/>
       <w:lvlJc w:val="left"/>
       <w:pPr>
@@ -7812,7 +7838,7 @@
     <w:lvl w:ilvl="0" w:tplc="391EA46E">
       <w:start w:val="1"/>
       <w:numFmt w:val="decimal"/>
-      <w:pStyle w:val="Prrafodelista"/>
+      <w:pStyle w:val="ListParagraph"/>
       <w:lvlText w:val="%1)"/>
       <w:lvlJc w:val="left"/>
       <w:pPr>
@@ -8306,7 +8332,7 @@
 </file>
 
 <file path=word/styles.xml><?xml version="1.0" encoding="utf-8"?>
-<w:styles xmlns:mc="http://schemas.openxmlformats.org/markup-compatibility/2006" xmlns:r="http://schemas.openxmlformats.org/officeDocument/2006/relationships" xmlns:w="http://schemas.openxmlformats.org/wordprocessingml/2006/main" xmlns:w14="http://schemas.microsoft.com/office/word/2010/wordml" xmlns:w15="http://schemas.microsoft.com/office/word/2012/wordml" xmlns:w16cex="http://schemas.microsoft.com/office/word/2018/wordml/cex" xmlns:w16cid="http://schemas.microsoft.com/office/word/2016/wordml/cid" xmlns:w16="http://schemas.microsoft.com/office/word/2018/wordml" xmlns:w16sdtdh="http://schemas.microsoft.com/office/word/2020/wordml/sdtdatahash" xmlns:w16se="http://schemas.microsoft.com/office/word/2015/wordml/symex" mc:Ignorable="w14 w15 w16se w16cid w16 w16cex w16sdtdh">
+<w:styles xmlns:mc="http://schemas.openxmlformats.org/markup-compatibility/2006" xmlns:r="http://schemas.openxmlformats.org/officeDocument/2006/relationships" xmlns:w="http://schemas.openxmlformats.org/wordprocessingml/2006/main" xmlns:w14="http://schemas.microsoft.com/office/word/2010/wordml" xmlns:w15="http://schemas.microsoft.com/office/word/2012/wordml" xmlns:w16cex="http://schemas.microsoft.com/office/word/2018/wordml/cex" xmlns:w16cid="http://schemas.microsoft.com/office/word/2016/wordml/cid" xmlns:w16="http://schemas.microsoft.com/office/word/2018/wordml" xmlns:w16du="http://schemas.microsoft.com/office/word/2023/wordml/word16du" xmlns:w16sdtdh="http://schemas.microsoft.com/office/word/2020/wordml/sdtdatahash" xmlns:w16sdtfl="http://schemas.microsoft.com/office/word/2024/wordml/sdtformatlock" xmlns:w16se="http://schemas.microsoft.com/office/word/2015/wordml/symex" mc:Ignorable="w14 w15 w16se w16cid w16 w16cex w16sdtdh w16sdtfl w16du">
   <w:docDefaults>
     <w:rPrDefault>
       <w:rPr>
@@ -8716,11 +8742,11 @@
       <w:lang w:val="en-GB"/>
     </w:rPr>
   </w:style>
-  <w:style w:type="paragraph" w:styleId="Ttulo1">
+  <w:style w:type="paragraph" w:styleId="Heading1">
     <w:name w:val="heading 1"/>
     <w:basedOn w:val="Normal"/>
     <w:next w:val="Normal"/>
-    <w:link w:val="Ttulo1Car"/>
+    <w:link w:val="Heading1Char"/>
     <w:uiPriority w:val="9"/>
     <w:qFormat/>
     <w:rsid w:val="005559E5"/>
@@ -8748,11 +8774,11 @@
       <w14:ligatures w14:val="none"/>
     </w:rPr>
   </w:style>
-  <w:style w:type="paragraph" w:styleId="Ttulo2">
+  <w:style w:type="paragraph" w:styleId="Heading2">
     <w:name w:val="heading 2"/>
     <w:basedOn w:val="Normal"/>
     <w:next w:val="Normal"/>
-    <w:link w:val="Ttulo2Car"/>
+    <w:link w:val="Heading2Char"/>
     <w:uiPriority w:val="9"/>
     <w:unhideWhenUsed/>
     <w:qFormat/>
@@ -8776,11 +8802,11 @@
       <w14:ligatures w14:val="none"/>
     </w:rPr>
   </w:style>
-  <w:style w:type="paragraph" w:styleId="Ttulo3">
+  <w:style w:type="paragraph" w:styleId="Heading3">
     <w:name w:val="heading 3"/>
     <w:basedOn w:val="Normal"/>
     <w:next w:val="Normal"/>
-    <w:link w:val="Ttulo3Car"/>
+    <w:link w:val="Heading3Char"/>
     <w:uiPriority w:val="9"/>
     <w:unhideWhenUsed/>
     <w:rsid w:val="00F772E9"/>
@@ -8795,13 +8821,13 @@
       <w:color w:val="1F3763" w:themeColor="accent1" w:themeShade="7F"/>
     </w:rPr>
   </w:style>
-  <w:style w:type="character" w:default="1" w:styleId="Fuentedeprrafopredeter">
+  <w:style w:type="character" w:default="1" w:styleId="DefaultParagraphFont">
     <w:name w:val="Default Paragraph Font"/>
     <w:uiPriority w:val="1"/>
     <w:semiHidden/>
     <w:unhideWhenUsed/>
   </w:style>
-  <w:style w:type="table" w:default="1" w:styleId="Tablanormal">
+  <w:style w:type="table" w:default="1" w:styleId="TableNormal">
     <w:name w:val="Normal Table"/>
     <w:uiPriority w:val="99"/>
     <w:semiHidden/>
@@ -8816,16 +8842,16 @@
       </w:tblCellMar>
     </w:tblPr>
   </w:style>
-  <w:style w:type="numbering" w:default="1" w:styleId="Sinlista">
+  <w:style w:type="numbering" w:default="1" w:styleId="NoList">
     <w:name w:val="No List"/>
     <w:uiPriority w:val="99"/>
     <w:semiHidden/>
     <w:unhideWhenUsed/>
   </w:style>
-  <w:style w:type="character" w:customStyle="1" w:styleId="Ttulo1Car">
-    <w:name w:val="Título 1 Car"/>
-    <w:basedOn w:val="Fuentedeprrafopredeter"/>
-    <w:link w:val="Ttulo1"/>
+  <w:style w:type="character" w:customStyle="1" w:styleId="Heading1Char">
+    <w:name w:val="Heading 1 Char"/>
+    <w:basedOn w:val="DefaultParagraphFont"/>
+    <w:link w:val="Heading1"/>
     <w:uiPriority w:val="9"/>
     <w:rsid w:val="005559E5"/>
     <w:rPr>
@@ -8839,10 +8865,10 @@
       <w14:ligatures w14:val="none"/>
     </w:rPr>
   </w:style>
-  <w:style w:type="character" w:customStyle="1" w:styleId="Ttulo2Car">
-    <w:name w:val="Título 2 Car"/>
-    <w:basedOn w:val="Fuentedeprrafopredeter"/>
-    <w:link w:val="Ttulo2"/>
+  <w:style w:type="character" w:customStyle="1" w:styleId="Heading2Char">
+    <w:name w:val="Heading 2 Char"/>
+    <w:basedOn w:val="DefaultParagraphFont"/>
+    <w:link w:val="Heading2"/>
     <w:uiPriority w:val="9"/>
     <w:rsid w:val="00F772E9"/>
     <w:rPr>
@@ -8881,9 +8907,9 @@
       <w14:ligatures w14:val="none"/>
     </w:rPr>
   </w:style>
-  <w:style w:type="paragraph" w:styleId="Prrafodelista">
+  <w:style w:type="paragraph" w:styleId="ListParagraph">
     <w:name w:val="List Paragraph"/>
-    <w:basedOn w:val="Listaconnmeros"/>
+    <w:basedOn w:val="ListNumber"/>
     <w:uiPriority w:val="34"/>
     <w:rsid w:val="00F772E9"/>
     <w:pPr>
@@ -8902,7 +8928,7 @@
   </w:style>
   <w:style w:type="paragraph" w:customStyle="1" w:styleId="Prrafodesublista">
     <w:name w:val="Párrafo de sublista"/>
-    <w:basedOn w:val="Prrafodelista"/>
+    <w:basedOn w:val="ListParagraph"/>
     <w:qFormat/>
     <w:rsid w:val="00A64124"/>
     <w:pPr>
@@ -8919,7 +8945,7 @@
       <w:rFonts w:eastAsia="Courier New" w:cs="Courier New"/>
     </w:rPr>
   </w:style>
-  <w:style w:type="paragraph" w:styleId="Sinespaciado">
+  <w:style w:type="paragraph" w:styleId="NoSpacing">
     <w:name w:val="No Spacing"/>
     <w:uiPriority w:val="1"/>
     <w:rsid w:val="00F772E9"/>
@@ -8933,9 +8959,9 @@
       <w14:ligatures w14:val="none"/>
     </w:rPr>
   </w:style>
-  <w:style w:type="character" w:styleId="Textoennegrita">
+  <w:style w:type="character" w:styleId="Strong">
     <w:name w:val="Strong"/>
-    <w:basedOn w:val="Fuentedeprrafopredeter"/>
+    <w:basedOn w:val="DefaultParagraphFont"/>
     <w:uiPriority w:val="22"/>
     <w:qFormat/>
     <w:rsid w:val="00F772E9"/>
@@ -8944,9 +8970,9 @@
       <w:bCs/>
     </w:rPr>
   </w:style>
-  <w:style w:type="character" w:styleId="Refdecomentario">
+  <w:style w:type="character" w:styleId="CommentReference">
     <w:name w:val="annotation reference"/>
-    <w:basedOn w:val="Fuentedeprrafopredeter"/>
+    <w:basedOn w:val="DefaultParagraphFont"/>
     <w:uiPriority w:val="99"/>
     <w:semiHidden/>
     <w:unhideWhenUsed/>
@@ -8956,10 +8982,10 @@
       <w:szCs w:val="16"/>
     </w:rPr>
   </w:style>
-  <w:style w:type="paragraph" w:styleId="Textocomentario">
+  <w:style w:type="paragraph" w:styleId="CommentText">
     <w:name w:val="annotation text"/>
     <w:basedOn w:val="Normal"/>
-    <w:link w:val="TextocomentarioCar"/>
+    <w:link w:val="CommentTextChar"/>
     <w:uiPriority w:val="99"/>
     <w:unhideWhenUsed/>
     <w:rsid w:val="00F772E9"/>
@@ -8968,10 +8994,10 @@
       <w:szCs w:val="20"/>
     </w:rPr>
   </w:style>
-  <w:style w:type="character" w:customStyle="1" w:styleId="TextocomentarioCar">
-    <w:name w:val="Texto comentario Car"/>
-    <w:basedOn w:val="Fuentedeprrafopredeter"/>
-    <w:link w:val="Textocomentario"/>
+  <w:style w:type="character" w:customStyle="1" w:styleId="CommentTextChar">
+    <w:name w:val="Comment Text Char"/>
+    <w:basedOn w:val="DefaultParagraphFont"/>
+    <w:link w:val="CommentText"/>
     <w:uiPriority w:val="99"/>
     <w:rsid w:val="00F772E9"/>
     <w:rPr>
@@ -8980,11 +9006,11 @@
       <w:lang w:val="en-GB"/>
     </w:rPr>
   </w:style>
-  <w:style w:type="paragraph" w:styleId="Asuntodelcomentario">
+  <w:style w:type="paragraph" w:styleId="CommentSubject">
     <w:name w:val="annotation subject"/>
     <w:basedOn w:val="Normal"/>
     <w:next w:val="Normal"/>
-    <w:link w:val="AsuntodelcomentarioCar"/>
+    <w:link w:val="CommentSubjectChar"/>
     <w:uiPriority w:val="99"/>
     <w:semiHidden/>
     <w:unhideWhenUsed/>
@@ -8996,10 +9022,10 @@
       <w:szCs w:val="20"/>
     </w:rPr>
   </w:style>
-  <w:style w:type="character" w:customStyle="1" w:styleId="AsuntodelcomentarioCar">
-    <w:name w:val="Asunto del comentario Car"/>
-    <w:basedOn w:val="Fuentedeprrafopredeter"/>
-    <w:link w:val="Asuntodelcomentario"/>
+  <w:style w:type="character" w:customStyle="1" w:styleId="CommentSubjectChar">
+    <w:name w:val="Comment Subject Char"/>
+    <w:basedOn w:val="DefaultParagraphFont"/>
+    <w:link w:val="CommentSubject"/>
     <w:uiPriority w:val="99"/>
     <w:semiHidden/>
     <w:rsid w:val="00F772E9"/>
@@ -9011,9 +9037,9 @@
       <w:lang w:val="en-GB"/>
     </w:rPr>
   </w:style>
-  <w:style w:type="character" w:styleId="Textodelmarcadordeposicin">
+  <w:style w:type="character" w:styleId="PlaceholderText">
     <w:name w:val="Placeholder Text"/>
-    <w:basedOn w:val="Fuentedeprrafopredeter"/>
+    <w:basedOn w:val="DefaultParagraphFont"/>
     <w:uiPriority w:val="99"/>
     <w:semiHidden/>
     <w:rsid w:val="00F772E9"/>
@@ -9021,9 +9047,9 @@
       <w:color w:val="808080"/>
     </w:rPr>
   </w:style>
-  <w:style w:type="character" w:styleId="Hipervnculo">
+  <w:style w:type="character" w:styleId="Hyperlink">
     <w:name w:val="Hyperlink"/>
-    <w:basedOn w:val="Fuentedeprrafopredeter"/>
+    <w:basedOn w:val="DefaultParagraphFont"/>
     <w:uiPriority w:val="99"/>
     <w:unhideWhenUsed/>
     <w:rsid w:val="00F772E9"/>
@@ -9042,10 +9068,10 @@
       <w:spacing w:before="240" w:after="240"/>
     </w:pPr>
   </w:style>
-  <w:style w:type="character" w:customStyle="1" w:styleId="Ttulo3Car">
-    <w:name w:val="Título 3 Car"/>
-    <w:basedOn w:val="Fuentedeprrafopredeter"/>
-    <w:link w:val="Ttulo3"/>
+  <w:style w:type="character" w:customStyle="1" w:styleId="Heading3Char">
+    <w:name w:val="Heading 3 Char"/>
+    <w:basedOn w:val="DefaultParagraphFont"/>
+    <w:link w:val="Heading3"/>
     <w:uiPriority w:val="9"/>
     <w:rsid w:val="00F772E9"/>
     <w:rPr>
@@ -9056,7 +9082,7 @@
       <w:lang w:val="en-GB"/>
     </w:rPr>
   </w:style>
-  <w:style w:type="paragraph" w:styleId="Lista">
+  <w:style w:type="paragraph" w:styleId="List">
     <w:name w:val="List"/>
     <w:basedOn w:val="Normal"/>
     <w:uiPriority w:val="99"/>
@@ -9068,7 +9094,7 @@
       <w:contextualSpacing/>
     </w:pPr>
   </w:style>
-  <w:style w:type="paragraph" w:styleId="Listaconnmeros">
+  <w:style w:type="paragraph" w:styleId="ListNumber">
     <w:name w:val="List Number"/>
     <w:basedOn w:val="Normal"/>
     <w:uiPriority w:val="99"/>
@@ -9084,7 +9110,7 @@
   </w:style>
   <w:style w:type="paragraph" w:customStyle="1" w:styleId="Requirement-Body">
     <w:name w:val="Requirement - Body"/>
-    <w:basedOn w:val="Lista"/>
+    <w:basedOn w:val="List"/>
     <w:qFormat/>
     <w:rsid w:val="0089026D"/>
     <w:pPr>
@@ -9096,7 +9122,7 @@
   </w:style>
   <w:style w:type="paragraph" w:customStyle="1" w:styleId="Requirement-Header">
     <w:name w:val="Requirement - Header"/>
-    <w:basedOn w:val="Lista"/>
+    <w:basedOn w:val="List"/>
     <w:next w:val="Requirement-Body"/>
     <w:qFormat/>
     <w:rsid w:val="002D4E43"/>
@@ -9107,11 +9133,11 @@
       <w:ind w:left="567" w:hanging="567"/>
     </w:pPr>
   </w:style>
-  <w:style w:type="paragraph" w:styleId="Ttulo">
+  <w:style w:type="paragraph" w:styleId="Title">
     <w:name w:val="Title"/>
     <w:basedOn w:val="Normal"/>
     <w:next w:val="Normal"/>
-    <w:link w:val="TtuloCar"/>
+    <w:link w:val="TitleChar"/>
     <w:uiPriority w:val="10"/>
     <w:qFormat/>
     <w:rsid w:val="00F772E9"/>
@@ -9132,10 +9158,10 @@
       <w:szCs w:val="56"/>
     </w:rPr>
   </w:style>
-  <w:style w:type="character" w:customStyle="1" w:styleId="TtuloCar">
-    <w:name w:val="Título Car"/>
-    <w:basedOn w:val="Fuentedeprrafopredeter"/>
-    <w:link w:val="Ttulo"/>
+  <w:style w:type="character" w:customStyle="1" w:styleId="TitleChar">
+    <w:name w:val="Title Char"/>
+    <w:basedOn w:val="DefaultParagraphFont"/>
+    <w:link w:val="Title"/>
     <w:uiPriority w:val="10"/>
     <w:rsid w:val="00F772E9"/>
     <w:rPr>
@@ -9147,9 +9173,9 @@
       <w:lang w:val="en-GB"/>
     </w:rPr>
   </w:style>
-  <w:style w:type="character" w:styleId="Mencionar">
+  <w:style w:type="character" w:styleId="Mention">
     <w:name w:val="Mention"/>
-    <w:basedOn w:val="Fuentedeprrafopredeter"/>
+    <w:basedOn w:val="DefaultParagraphFont"/>
     <w:uiPriority w:val="99"/>
     <w:unhideWhenUsed/>
     <w:rsid w:val="00F772E9"/>
@@ -9162,7 +9188,7 @@
 </file>
 
 <file path=word/glossary/document.xml><?xml version="1.0" encoding="utf-8"?>
-<w:glossaryDocument xmlns:wpc="http://schemas.microsoft.com/office/word/2010/wordprocessingCanvas" xmlns:cx="http://schemas.microsoft.com/office/drawing/2014/chartex" xmlns:cx1="http://schemas.microsoft.com/office/drawing/2015/9/8/chartex" xmlns:cx2="http://schemas.microsoft.com/office/drawing/2015/10/21/chartex" xmlns:cx3="http://schemas.microsoft.com/office/drawing/2016/5/9/chartex" xmlns:cx4="http://schemas.microsoft.com/office/drawing/2016/5/10/chartex" xmlns:cx5="http://schemas.microsoft.com/office/drawing/2016/5/11/chartex" xmlns:cx6="http://schemas.microsoft.com/office/drawing/2016/5/12/chartex" xmlns:cx7="http://schemas.microsoft.com/office/drawing/2016/5/13/chartex" xmlns:cx8="http://schemas.microsoft.com/office/drawing/2016/5/14/chartex" xmlns:mc="http://schemas.openxmlformats.org/markup-compatibility/2006" xmlns:aink="http://schemas.microsoft.com/office/drawing/2016/ink" xmlns:am3d="http://schemas.microsoft.com/office/drawing/2017/model3d" xmlns:o="urn:schemas-microsoft-com:office:office" xmlns:oel="http://schemas.microsoft.com/office/2019/extlst" xmlns:r="http://schemas.openxmlformats.org/officeDocument/2006/relationships" xmlns:m="http://schemas.openxmlformats.org/officeDocument/2006/math" xmlns:v="urn:schemas-microsoft-com:vml" xmlns:wp14="http://schemas.microsoft.com/office/word/2010/wordprocessingDrawing" xmlns:wp="http://schemas.openxmlformats.org/drawingml/2006/wordprocessingDrawing" xmlns:w10="urn:schemas-microsoft-com:office:word" xmlns:w="http://schemas.openxmlformats.org/wordprocessingml/2006/main" xmlns:w14="http://schemas.microsoft.com/office/word/2010/wordml" xmlns:w15="http://schemas.microsoft.com/office/word/2012/wordml" xmlns:w16cex="http://schemas.microsoft.com/office/word/2018/wordml/cex" xmlns:w16cid="http://schemas.microsoft.com/office/word/2016/wordml/cid" xmlns:w16="http://schemas.microsoft.com/office/word/2018/wordml" xmlns:w16sdtdh="http://schemas.microsoft.com/office/word/2020/wordml/sdtdatahash" xmlns:w16se="http://schemas.microsoft.com/office/word/2015/wordml/symex" xmlns:wpg="http://schemas.microsoft.com/office/word/2010/wordprocessingGroup" xmlns:wpi="http://schemas.microsoft.com/office/word/2010/wordprocessingInk" xmlns:wne="http://schemas.microsoft.com/office/word/2006/wordml" xmlns:wps="http://schemas.microsoft.com/office/word/2010/wordprocessingShape" mc:Ignorable="w14 w15 w16se w16cid w16 w16cex w16sdtdh wp14">
+<w:glossaryDocument xmlns:wpc="http://schemas.microsoft.com/office/word/2010/wordprocessingCanvas" xmlns:cx="http://schemas.microsoft.com/office/drawing/2014/chartex" xmlns:cx1="http://schemas.microsoft.com/office/drawing/2015/9/8/chartex" xmlns:cx2="http://schemas.microsoft.com/office/drawing/2015/10/21/chartex" xmlns:cx3="http://schemas.microsoft.com/office/drawing/2016/5/9/chartex" xmlns:cx4="http://schemas.microsoft.com/office/drawing/2016/5/10/chartex" xmlns:cx5="http://schemas.microsoft.com/office/drawing/2016/5/11/chartex" xmlns:cx6="http://schemas.microsoft.com/office/drawing/2016/5/12/chartex" xmlns:cx7="http://schemas.microsoft.com/office/drawing/2016/5/13/chartex" xmlns:cx8="http://schemas.microsoft.com/office/drawing/2016/5/14/chartex" xmlns:mc="http://schemas.openxmlformats.org/markup-compatibility/2006" xmlns:aink="http://schemas.microsoft.com/office/drawing/2016/ink" xmlns:am3d="http://schemas.microsoft.com/office/drawing/2017/model3d" xmlns:o="urn:schemas-microsoft-com:office:office" xmlns:oel="http://schemas.microsoft.com/office/2019/extlst" xmlns:r="http://schemas.openxmlformats.org/officeDocument/2006/relationships" xmlns:m="http://schemas.openxmlformats.org/officeDocument/2006/math" xmlns:v="urn:schemas-microsoft-com:vml" xmlns:wp14="http://schemas.microsoft.com/office/word/2010/wordprocessingDrawing" xmlns:wp="http://schemas.openxmlformats.org/drawingml/2006/wordprocessingDrawing" xmlns:w10="urn:schemas-microsoft-com:office:word" xmlns:w="http://schemas.openxmlformats.org/wordprocessingml/2006/main" xmlns:w14="http://schemas.microsoft.com/office/word/2010/wordml" xmlns:w15="http://schemas.microsoft.com/office/word/2012/wordml" xmlns:w16cex="http://schemas.microsoft.com/office/word/2018/wordml/cex" xmlns:w16cid="http://schemas.microsoft.com/office/word/2016/wordml/cid" xmlns:w16="http://schemas.microsoft.com/office/word/2018/wordml" xmlns:w16du="http://schemas.microsoft.com/office/word/2023/wordml/word16du" xmlns:w16sdtdh="http://schemas.microsoft.com/office/word/2020/wordml/sdtdatahash" xmlns:w16sdtfl="http://schemas.microsoft.com/office/word/2024/wordml/sdtformatlock" xmlns:w16se="http://schemas.microsoft.com/office/word/2015/wordml/symex" xmlns:wpg="http://schemas.microsoft.com/office/word/2010/wordprocessingGroup" xmlns:wpi="http://schemas.microsoft.com/office/word/2010/wordprocessingInk" xmlns:wne="http://schemas.microsoft.com/office/word/2006/wordml" xmlns:wps="http://schemas.microsoft.com/office/word/2010/wordprocessingShape" mc:Ignorable="w14 w15 w16se w16cid w16 w16cex w16sdtdh w16sdtfl w16du wp14">
   <w:docParts>
     <w:docPart>
       <w:docPartPr>
@@ -9186,7 +9212,7 @@
           </w:pPr>
           <w:r>
             <w:rPr>
-              <w:rStyle w:val="Textodelmarcadordeposicin"/>
+              <w:rStyle w:val="PlaceholderText"/>
             </w:rPr>
             <w:t>Haga clic o pulse aquí para escribir texto.</w:t>
           </w:r>
@@ -9215,7 +9241,7 @@
           </w:pPr>
           <w:r>
             <w:rPr>
-              <w:rStyle w:val="Textodelmarcadordeposicin"/>
+              <w:rStyle w:val="PlaceholderText"/>
             </w:rPr>
             <w:t>Haga clic o pulse aquí para escribir texto.</w:t>
           </w:r>
@@ -9244,7 +9270,7 @@
           </w:pPr>
           <w:r>
             <w:rPr>
-              <w:rStyle w:val="Textodelmarcadordeposicin"/>
+              <w:rStyle w:val="PlaceholderText"/>
             </w:rPr>
             <w:t>Haga clic o pulse aquí para escribir texto.</w:t>
           </w:r>
@@ -9273,7 +9299,7 @@
           </w:pPr>
           <w:r>
             <w:rPr>
-              <w:rStyle w:val="Textodelmarcadordeposicin"/>
+              <w:rStyle w:val="PlaceholderText"/>
             </w:rPr>
             <w:t>Haga clic o pulse aquí para escribir texto.</w:t>
           </w:r>
@@ -9302,7 +9328,7 @@
           </w:pPr>
           <w:r>
             <w:rPr>
-              <w:rStyle w:val="Textodelmarcadordeposicin"/>
+              <w:rStyle w:val="PlaceholderText"/>
             </w:rPr>
             <w:t>Haga clic o pulse aquí para escribir texto.</w:t>
           </w:r>
@@ -9331,7 +9357,7 @@
           </w:pPr>
           <w:r>
             <w:rPr>
-              <w:rStyle w:val="Textodelmarcadordeposicin"/>
+              <w:rStyle w:val="PlaceholderText"/>
             </w:rPr>
             <w:t>Haga clic o pulse aquí para escribir texto.</w:t>
           </w:r>
@@ -9360,7 +9386,7 @@
           </w:pPr>
           <w:r>
             <w:rPr>
-              <w:rStyle w:val="Textodelmarcadordeposicin"/>
+              <w:rStyle w:val="PlaceholderText"/>
             </w:rPr>
             <w:t>Haga clic o pulse aquí para escribir texto.</w:t>
           </w:r>
@@ -9389,7 +9415,7 @@
           </w:pPr>
           <w:r>
             <w:rPr>
-              <w:rStyle w:val="Textodelmarcadordeposicin"/>
+              <w:rStyle w:val="PlaceholderText"/>
             </w:rPr>
             <w:t>Haga clic o pulse aquí para escribir texto.</w:t>
           </w:r>
@@ -9418,7 +9444,7 @@
           </w:pPr>
           <w:r>
             <w:rPr>
-              <w:rStyle w:val="Textodelmarcadordeposicin"/>
+              <w:rStyle w:val="PlaceholderText"/>
             </w:rPr>
             <w:t>Haga clic o pulse aquí para escribir texto.</w:t>
           </w:r>
@@ -9447,7 +9473,7 @@
           </w:pPr>
           <w:r>
             <w:rPr>
-              <w:rStyle w:val="Textodelmarcadordeposicin"/>
+              <w:rStyle w:val="PlaceholderText"/>
             </w:rPr>
             <w:t>Haga clic o pulse aquí para escribir texto.</w:t>
           </w:r>
@@ -9476,7 +9502,7 @@
           </w:pPr>
           <w:r>
             <w:rPr>
-              <w:rStyle w:val="Textodelmarcadordeposicin"/>
+              <w:rStyle w:val="PlaceholderText"/>
             </w:rPr>
             <w:t>Haga clic o pulse aquí para escribir texto.</w:t>
           </w:r>
@@ -9505,7 +9531,7 @@
           </w:pPr>
           <w:r>
             <w:rPr>
-              <w:rStyle w:val="Textodelmarcadordeposicin"/>
+              <w:rStyle w:val="PlaceholderText"/>
             </w:rPr>
             <w:t>Haga clic o pulse aquí para escribir texto.</w:t>
           </w:r>
@@ -9534,7 +9560,7 @@
           </w:pPr>
           <w:r>
             <w:rPr>
-              <w:rStyle w:val="Textodelmarcadordeposicin"/>
+              <w:rStyle w:val="PlaceholderText"/>
             </w:rPr>
             <w:t>Haga clic o pulse aquí para escribir texto.</w:t>
           </w:r>
@@ -9563,7 +9589,7 @@
           </w:pPr>
           <w:r>
             <w:rPr>
-              <w:rStyle w:val="Textodelmarcadordeposicin"/>
+              <w:rStyle w:val="PlaceholderText"/>
             </w:rPr>
             <w:t>Haga clic o pulse aquí para escribir texto.</w:t>
           </w:r>
@@ -9592,7 +9618,7 @@
           </w:pPr>
           <w:r>
             <w:rPr>
-              <w:rStyle w:val="Textodelmarcadordeposicin"/>
+              <w:rStyle w:val="PlaceholderText"/>
             </w:rPr>
             <w:t>Haga clic o pulse aquí para escribir texto.</w:t>
           </w:r>
@@ -9621,7 +9647,7 @@
           </w:pPr>
           <w:r>
             <w:rPr>
-              <w:rStyle w:val="Textodelmarcadordeposicin"/>
+              <w:rStyle w:val="PlaceholderText"/>
             </w:rPr>
             <w:t>Haga clic o pulse aquí para escribir texto.</w:t>
           </w:r>
@@ -9650,7 +9676,7 @@
           </w:pPr>
           <w:r>
             <w:rPr>
-              <w:rStyle w:val="Textodelmarcadordeposicin"/>
+              <w:rStyle w:val="PlaceholderText"/>
             </w:rPr>
             <w:t>Haga clic o pulse aquí para escribir texto.</w:t>
           </w:r>
@@ -9679,7 +9705,7 @@
           </w:pPr>
           <w:r>
             <w:rPr>
-              <w:rStyle w:val="Textodelmarcadordeposicin"/>
+              <w:rStyle w:val="PlaceholderText"/>
             </w:rPr>
             <w:t>Haga clic o pulse aquí para escribir texto.</w:t>
           </w:r>
@@ -9708,7 +9734,7 @@
           </w:pPr>
           <w:r>
             <w:rPr>
-              <w:rStyle w:val="Textodelmarcadordeposicin"/>
+              <w:rStyle w:val="PlaceholderText"/>
             </w:rPr>
             <w:t>Haga clic o pulse aquí para escribir texto.</w:t>
           </w:r>
@@ -9737,7 +9763,7 @@
           </w:pPr>
           <w:r>
             <w:rPr>
-              <w:rStyle w:val="Textodelmarcadordeposicin"/>
+              <w:rStyle w:val="PlaceholderText"/>
             </w:rPr>
             <w:t>Haga clic o pulse aquí para escribir texto.</w:t>
           </w:r>
@@ -9766,7 +9792,7 @@
           </w:pPr>
           <w:r>
             <w:rPr>
-              <w:rStyle w:val="Textodelmarcadordeposicin"/>
+              <w:rStyle w:val="PlaceholderText"/>
             </w:rPr>
             <w:t>Haga clic o pulse aquí para escribir texto.</w:t>
           </w:r>
@@ -9795,7 +9821,7 @@
           </w:pPr>
           <w:r>
             <w:rPr>
-              <w:rStyle w:val="Textodelmarcadordeposicin"/>
+              <w:rStyle w:val="PlaceholderText"/>
             </w:rPr>
             <w:t>Haga clic o pulse aquí para escribir texto.</w:t>
           </w:r>
@@ -9824,7 +9850,7 @@
           </w:pPr>
           <w:r>
             <w:rPr>
-              <w:rStyle w:val="Textodelmarcadordeposicin"/>
+              <w:rStyle w:val="PlaceholderText"/>
             </w:rPr>
             <w:t>Haga clic o pulse aquí para escribir texto.</w:t>
           </w:r>
@@ -9853,7 +9879,7 @@
           </w:pPr>
           <w:r>
             <w:rPr>
-              <w:rStyle w:val="Textodelmarcadordeposicin"/>
+              <w:rStyle w:val="PlaceholderText"/>
             </w:rPr>
             <w:t>Haga clic o pulse aquí para escribir texto.</w:t>
           </w:r>
@@ -9882,7 +9908,7 @@
           </w:pPr>
           <w:r>
             <w:rPr>
-              <w:rStyle w:val="Textodelmarcadordeposicin"/>
+              <w:rStyle w:val="PlaceholderText"/>
             </w:rPr>
             <w:t>Haga clic o pulse aquí para escribir texto.</w:t>
           </w:r>
@@ -9911,7 +9937,7 @@
           </w:pPr>
           <w:r>
             <w:rPr>
-              <w:rStyle w:val="Textodelmarcadordeposicin"/>
+              <w:rStyle w:val="PlaceholderText"/>
             </w:rPr>
             <w:t>Haga clic o pulse aquí para escribir texto.</w:t>
           </w:r>
@@ -9940,7 +9966,7 @@
           </w:pPr>
           <w:r>
             <w:rPr>
-              <w:rStyle w:val="Textodelmarcadordeposicin"/>
+              <w:rStyle w:val="PlaceholderText"/>
             </w:rPr>
             <w:t>Haga clic o pulse aquí para escribir texto.</w:t>
           </w:r>
@@ -9969,7 +9995,7 @@
           </w:pPr>
           <w:r>
             <w:rPr>
-              <w:rStyle w:val="Textodelmarcadordeposicin"/>
+              <w:rStyle w:val="PlaceholderText"/>
             </w:rPr>
             <w:t>Haga clic o pulse aquí para escribir texto.</w:t>
           </w:r>
@@ -9998,7 +10024,7 @@
           </w:pPr>
           <w:r>
             <w:rPr>
-              <w:rStyle w:val="Textodelmarcadordeposicin"/>
+              <w:rStyle w:val="PlaceholderText"/>
             </w:rPr>
             <w:t>Haga clic o pulse aquí para escribir texto.</w:t>
           </w:r>
@@ -10027,7 +10053,7 @@
           </w:pPr>
           <w:r>
             <w:rPr>
-              <w:rStyle w:val="Textodelmarcadordeposicin"/>
+              <w:rStyle w:val="PlaceholderText"/>
             </w:rPr>
             <w:t>Haga clic o pulse aquí para escribir texto.</w:t>
           </w:r>
@@ -10056,7 +10082,7 @@
           </w:pPr>
           <w:r>
             <w:rPr>
-              <w:rStyle w:val="Textodelmarcadordeposicin"/>
+              <w:rStyle w:val="PlaceholderText"/>
             </w:rPr>
             <w:t>Haga clic o pulse aquí para escribir texto.</w:t>
           </w:r>
@@ -10085,7 +10111,7 @@
           </w:pPr>
           <w:r>
             <w:rPr>
-              <w:rStyle w:val="Textodelmarcadordeposicin"/>
+              <w:rStyle w:val="PlaceholderText"/>
             </w:rPr>
             <w:t>Haga clic o pulse aquí para escribir texto.</w:t>
           </w:r>
@@ -10114,7 +10140,7 @@
           </w:pPr>
           <w:r>
             <w:rPr>
-              <w:rStyle w:val="Textodelmarcadordeposicin"/>
+              <w:rStyle w:val="PlaceholderText"/>
             </w:rPr>
             <w:t>Haga clic o pulse aquí para escribir texto.</w:t>
           </w:r>
@@ -10143,7 +10169,7 @@
           </w:pPr>
           <w:r>
             <w:rPr>
-              <w:rStyle w:val="Textodelmarcadordeposicin"/>
+              <w:rStyle w:val="PlaceholderText"/>
             </w:rPr>
             <w:t>Haga clic o pulse aquí para escribir texto.</w:t>
           </w:r>
@@ -10172,7 +10198,7 @@
           </w:pPr>
           <w:r>
             <w:rPr>
-              <w:rStyle w:val="Textodelmarcadordeposicin"/>
+              <w:rStyle w:val="PlaceholderText"/>
             </w:rPr>
             <w:t>Haga clic o pulse aquí para escribir texto.</w:t>
           </w:r>
@@ -10201,7 +10227,7 @@
           </w:pPr>
           <w:r>
             <w:rPr>
-              <w:rStyle w:val="Textodelmarcadordeposicin"/>
+              <w:rStyle w:val="PlaceholderText"/>
             </w:rPr>
             <w:t>Haga clic o pulse aquí para escribir texto.</w:t>
           </w:r>
@@ -10230,7 +10256,7 @@
           </w:pPr>
           <w:r>
             <w:rPr>
-              <w:rStyle w:val="Textodelmarcadordeposicin"/>
+              <w:rStyle w:val="PlaceholderText"/>
             </w:rPr>
             <w:t>Haga clic o pulse aquí para escribir texto.</w:t>
           </w:r>
@@ -10259,7 +10285,7 @@
           </w:pPr>
           <w:r>
             <w:rPr>
-              <w:rStyle w:val="Textodelmarcadordeposicin"/>
+              <w:rStyle w:val="PlaceholderText"/>
             </w:rPr>
             <w:t>Haga clic o pulse aquí para escribir texto.</w:t>
           </w:r>
@@ -10288,7 +10314,7 @@
           </w:pPr>
           <w:r>
             <w:rPr>
-              <w:rStyle w:val="Textodelmarcadordeposicin"/>
+              <w:rStyle w:val="PlaceholderText"/>
             </w:rPr>
             <w:t>Haga clic o pulse aquí para escribir texto.</w:t>
           </w:r>
@@ -10317,7 +10343,7 @@
           </w:pPr>
           <w:r>
             <w:rPr>
-              <w:rStyle w:val="Textodelmarcadordeposicin"/>
+              <w:rStyle w:val="PlaceholderText"/>
             </w:rPr>
             <w:t>Haga clic o pulse aquí para escribir texto.</w:t>
           </w:r>
@@ -10346,7 +10372,7 @@
           </w:pPr>
           <w:r>
             <w:rPr>
-              <w:rStyle w:val="Textodelmarcadordeposicin"/>
+              <w:rStyle w:val="PlaceholderText"/>
             </w:rPr>
             <w:t>Haga clic o pulse aquí para escribir texto.</w:t>
           </w:r>
@@ -10375,7 +10401,7 @@
           </w:pPr>
           <w:r>
             <w:rPr>
-              <w:rStyle w:val="Textodelmarcadordeposicin"/>
+              <w:rStyle w:val="PlaceholderText"/>
             </w:rPr>
             <w:t>Haga clic o pulse aquí para escribir texto.</w:t>
           </w:r>
@@ -10404,7 +10430,7 @@
           </w:pPr>
           <w:r>
             <w:rPr>
-              <w:rStyle w:val="Textodelmarcadordeposicin"/>
+              <w:rStyle w:val="PlaceholderText"/>
             </w:rPr>
             <w:t>Haga clic o pulse aquí para escribir texto.</w:t>
           </w:r>
@@ -10433,7 +10459,7 @@
           </w:pPr>
           <w:r>
             <w:rPr>
-              <w:rStyle w:val="Textodelmarcadordeposicin"/>
+              <w:rStyle w:val="PlaceholderText"/>
             </w:rPr>
             <w:t>Haga clic o pulse aquí para escribir texto.</w:t>
           </w:r>
@@ -10462,7 +10488,7 @@
           </w:pPr>
           <w:r>
             <w:rPr>
-              <w:rStyle w:val="Textodelmarcadordeposicin"/>
+              <w:rStyle w:val="PlaceholderText"/>
             </w:rPr>
             <w:t>Haga clic o pulse aquí para escribir texto.</w:t>
           </w:r>
@@ -10491,7 +10517,7 @@
           </w:pPr>
           <w:r>
             <w:rPr>
-              <w:rStyle w:val="Textodelmarcadordeposicin"/>
+              <w:rStyle w:val="PlaceholderText"/>
             </w:rPr>
             <w:t>Haga clic o pulse aquí para escribir texto.</w:t>
           </w:r>
@@ -10520,7 +10546,7 @@
           </w:pPr>
           <w:r>
             <w:rPr>
-              <w:rStyle w:val="Textodelmarcadordeposicin"/>
+              <w:rStyle w:val="PlaceholderText"/>
             </w:rPr>
             <w:t>Haga clic o pulse aquí para escribir texto.</w:t>
           </w:r>
@@ -10549,7 +10575,7 @@
           </w:pPr>
           <w:r>
             <w:rPr>
-              <w:rStyle w:val="Textodelmarcadordeposicin"/>
+              <w:rStyle w:val="PlaceholderText"/>
             </w:rPr>
             <w:t>Haga clic o pulse aquí para escribir texto.</w:t>
           </w:r>
@@ -10578,7 +10604,7 @@
           </w:pPr>
           <w:r>
             <w:rPr>
-              <w:rStyle w:val="Textodelmarcadordeposicin"/>
+              <w:rStyle w:val="PlaceholderText"/>
             </w:rPr>
             <w:t>Haga clic o pulse aquí para escribir texto.</w:t>
           </w:r>
@@ -10607,7 +10633,7 @@
           </w:pPr>
           <w:r>
             <w:rPr>
-              <w:rStyle w:val="Textodelmarcadordeposicin"/>
+              <w:rStyle w:val="PlaceholderText"/>
             </w:rPr>
             <w:t>Haga clic o pulse aquí para escribir texto.</w:t>
           </w:r>
@@ -10636,7 +10662,7 @@
           </w:pPr>
           <w:r>
             <w:rPr>
-              <w:rStyle w:val="Textodelmarcadordeposicin"/>
+              <w:rStyle w:val="PlaceholderText"/>
             </w:rPr>
             <w:t>Haga clic o pulse aquí para escribir texto.</w:t>
           </w:r>
@@ -10665,7 +10691,7 @@
           </w:pPr>
           <w:r>
             <w:rPr>
-              <w:rStyle w:val="Textodelmarcadordeposicin"/>
+              <w:rStyle w:val="PlaceholderText"/>
             </w:rPr>
             <w:t>Haga clic o pulse aquí para escribir texto.</w:t>
           </w:r>
@@ -10694,7 +10720,7 @@
           </w:pPr>
           <w:r>
             <w:rPr>
-              <w:rStyle w:val="Textodelmarcadordeposicin"/>
+              <w:rStyle w:val="PlaceholderText"/>
             </w:rPr>
             <w:t>Haga clic o pulse aquí para escribir texto.</w:t>
           </w:r>
@@ -10723,7 +10749,7 @@
           </w:pPr>
           <w:r>
             <w:rPr>
-              <w:rStyle w:val="Textodelmarcadordeposicin"/>
+              <w:rStyle w:val="PlaceholderText"/>
             </w:rPr>
             <w:t>Haga clic o pulse aquí para escribir texto.</w:t>
           </w:r>
@@ -10752,7 +10778,7 @@
           </w:pPr>
           <w:r>
             <w:rPr>
-              <w:rStyle w:val="Textodelmarcadordeposicin"/>
+              <w:rStyle w:val="PlaceholderText"/>
             </w:rPr>
             <w:t>Haga clic o pulse aquí para escribir texto.</w:t>
           </w:r>
@@ -10781,7 +10807,7 @@
           </w:pPr>
           <w:r>
             <w:rPr>
-              <w:rStyle w:val="Textodelmarcadordeposicin"/>
+              <w:rStyle w:val="PlaceholderText"/>
             </w:rPr>
             <w:t>Haga clic o pulse aquí para escribir texto.</w:t>
           </w:r>
@@ -10810,7 +10836,7 @@
           </w:pPr>
           <w:r>
             <w:rPr>
-              <w:rStyle w:val="Textodelmarcadordeposicin"/>
+              <w:rStyle w:val="PlaceholderText"/>
             </w:rPr>
             <w:t>Haga clic o pulse aquí para escribir texto.</w:t>
           </w:r>
@@ -10839,7 +10865,7 @@
           </w:pPr>
           <w:r>
             <w:rPr>
-              <w:rStyle w:val="Textodelmarcadordeposicin"/>
+              <w:rStyle w:val="PlaceholderText"/>
             </w:rPr>
             <w:t>Haga clic o pulse aquí para escribir texto.</w:t>
           </w:r>
@@ -10868,7 +10894,7 @@
           </w:pPr>
           <w:r>
             <w:rPr>
-              <w:rStyle w:val="Textodelmarcadordeposicin"/>
+              <w:rStyle w:val="PlaceholderText"/>
             </w:rPr>
             <w:t>Haga clic o pulse aquí para escribir texto.</w:t>
           </w:r>
@@ -10897,7 +10923,7 @@
           </w:pPr>
           <w:r>
             <w:rPr>
-              <w:rStyle w:val="Textodelmarcadordeposicin"/>
+              <w:rStyle w:val="PlaceholderText"/>
             </w:rPr>
             <w:t>Haga clic o pulse aquí para escribir texto.</w:t>
           </w:r>
@@ -10926,7 +10952,7 @@
           </w:pPr>
           <w:r>
             <w:rPr>
-              <w:rStyle w:val="Textodelmarcadordeposicin"/>
+              <w:rStyle w:val="PlaceholderText"/>
             </w:rPr>
             <w:t>Haga clic o pulse aquí para escribir texto.</w:t>
           </w:r>
@@ -10955,7 +10981,7 @@
           </w:pPr>
           <w:r>
             <w:rPr>
-              <w:rStyle w:val="Textodelmarcadordeposicin"/>
+              <w:rStyle w:val="PlaceholderText"/>
             </w:rPr>
             <w:t>Haga clic o pulse aquí para escribir texto.</w:t>
           </w:r>
@@ -10984,7 +11010,7 @@
           </w:pPr>
           <w:r>
             <w:rPr>
-              <w:rStyle w:val="Textodelmarcadordeposicin"/>
+              <w:rStyle w:val="PlaceholderText"/>
             </w:rPr>
             <w:t>Haga clic o pulse aquí para escribir texto.</w:t>
           </w:r>
@@ -11013,7 +11039,7 @@
           </w:pPr>
           <w:r>
             <w:rPr>
-              <w:rStyle w:val="Textodelmarcadordeposicin"/>
+              <w:rStyle w:val="PlaceholderText"/>
             </w:rPr>
             <w:t>Haga clic o pulse aquí para escribir texto.</w:t>
           </w:r>
@@ -11042,7 +11068,7 @@
           </w:pPr>
           <w:r>
             <w:rPr>
-              <w:rStyle w:val="Textodelmarcadordeposicin"/>
+              <w:rStyle w:val="PlaceholderText"/>
             </w:rPr>
             <w:t>Haga clic o pulse aquí para escribir texto.</w:t>
           </w:r>
@@ -11071,7 +11097,7 @@
           </w:pPr>
           <w:r>
             <w:rPr>
-              <w:rStyle w:val="Textodelmarcadordeposicin"/>
+              <w:rStyle w:val="PlaceholderText"/>
             </w:rPr>
             <w:t>Haga clic o pulse aquí para escribir texto.</w:t>
           </w:r>
@@ -11100,7 +11126,7 @@
           </w:pPr>
           <w:r>
             <w:rPr>
-              <w:rStyle w:val="Textodelmarcadordeposicin"/>
+              <w:rStyle w:val="PlaceholderText"/>
             </w:rPr>
             <w:t>Haga clic o pulse aquí para escribir texto.</w:t>
           </w:r>
@@ -11129,7 +11155,7 @@
           </w:pPr>
           <w:r>
             <w:rPr>
-              <w:rStyle w:val="Textodelmarcadordeposicin"/>
+              <w:rStyle w:val="PlaceholderText"/>
             </w:rPr>
             <w:t>Haga clic o pulse aquí para escribir texto.</w:t>
           </w:r>
@@ -11141,7 +11167,7 @@
 </file>
 
 <file path=word/glossary/fontTable.xml><?xml version="1.0" encoding="utf-8"?>
-<w:fonts xmlns:mc="http://schemas.openxmlformats.org/markup-compatibility/2006" xmlns:r="http://schemas.openxmlformats.org/officeDocument/2006/relationships" xmlns:w="http://schemas.openxmlformats.org/wordprocessingml/2006/main" xmlns:w14="http://schemas.microsoft.com/office/word/2010/wordml" xmlns:w15="http://schemas.microsoft.com/office/word/2012/wordml" xmlns:w16cex="http://schemas.microsoft.com/office/word/2018/wordml/cex" xmlns:w16cid="http://schemas.microsoft.com/office/word/2016/wordml/cid" xmlns:w16="http://schemas.microsoft.com/office/word/2018/wordml" xmlns:w16sdtdh="http://schemas.microsoft.com/office/word/2020/wordml/sdtdatahash" xmlns:w16se="http://schemas.microsoft.com/office/word/2015/wordml/symex" mc:Ignorable="w14 w15 w16se w16cid w16 w16cex w16sdtdh">
+<w:fonts xmlns:mc="http://schemas.openxmlformats.org/markup-compatibility/2006" xmlns:r="http://schemas.openxmlformats.org/officeDocument/2006/relationships" xmlns:w="http://schemas.openxmlformats.org/wordprocessingml/2006/main" xmlns:w14="http://schemas.microsoft.com/office/word/2010/wordml" xmlns:w15="http://schemas.microsoft.com/office/word/2012/wordml" xmlns:w16cex="http://schemas.microsoft.com/office/word/2018/wordml/cex" xmlns:w16cid="http://schemas.microsoft.com/office/word/2016/wordml/cid" xmlns:w16="http://schemas.microsoft.com/office/word/2018/wordml" xmlns:w16du="http://schemas.microsoft.com/office/word/2023/wordml/word16du" xmlns:w16sdtdh="http://schemas.microsoft.com/office/word/2020/wordml/sdtdatahash" xmlns:w16sdtfl="http://schemas.microsoft.com/office/word/2024/wordml/sdtformatlock" xmlns:w16se="http://schemas.microsoft.com/office/word/2015/wordml/symex" mc:Ignorable="w14 w15 w16se w16cid w16 w16cex w16sdtdh w16sdtfl w16du">
   <w:font w:name="Symbol">
     <w:panose1 w:val="05050102010706020507"/>
     <w:charset w:val="02"/>
@@ -11221,17 +11247,29 @@
     <w:pitch w:val="variable"/>
     <w:sig w:usb0="E00002FF" w:usb1="2AC7FDFF" w:usb2="00000016" w:usb3="00000000" w:csb0="0002009F" w:csb1="00000000"/>
   </w:font>
+  <w:font w:name="Aptos">
+    <w:charset w:val="00"/>
+    <w:family w:val="swiss"/>
+    <w:pitch w:val="variable"/>
+    <w:sig w:usb0="20000287" w:usb1="00000003" w:usb2="00000000" w:usb3="00000000" w:csb0="0000019F" w:csb1="00000000"/>
+  </w:font>
   <w:font w:name="Yu Mincho">
     <w:charset w:val="80"/>
     <w:family w:val="roman"/>
     <w:pitch w:val="variable"/>
     <w:sig w:usb0="800002E7" w:usb1="2AC7FCFF" w:usb2="00000012" w:usb3="00000000" w:csb0="0002009F" w:csb1="00000000"/>
   </w:font>
+  <w:font w:name="Aptos Display">
+    <w:charset w:val="00"/>
+    <w:family w:val="swiss"/>
+    <w:pitch w:val="variable"/>
+    <w:sig w:usb0="20000287" w:usb1="00000003" w:usb2="00000000" w:usb3="00000000" w:csb0="0000019F" w:csb1="00000000"/>
+  </w:font>
 </w:fonts>
 </file>
 
 <file path=word/glossary/settings.xml><?xml version="1.0" encoding="utf-8"?>
-<w:settings xmlns:mc="http://schemas.openxmlformats.org/markup-compatibility/2006" xmlns:o="urn:schemas-microsoft-com:office:office" xmlns:r="http://schemas.openxmlformats.org/officeDocument/2006/relationships" xmlns:m="http://schemas.openxmlformats.org/officeDocument/2006/math" xmlns:v="urn:schemas-microsoft-com:vml" xmlns:w10="urn:schemas-microsoft-com:office:word" xmlns:w="http://schemas.openxmlformats.org/wordprocessingml/2006/main" xmlns:w14="http://schemas.microsoft.com/office/word/2010/wordml" xmlns:w15="http://schemas.microsoft.com/office/word/2012/wordml" xmlns:w16cex="http://schemas.microsoft.com/office/word/2018/wordml/cex" xmlns:w16cid="http://schemas.microsoft.com/office/word/2016/wordml/cid" xmlns:w16="http://schemas.microsoft.com/office/word/2018/wordml" xmlns:w16sdtdh="http://schemas.microsoft.com/office/word/2020/wordml/sdtdatahash" xmlns:w16se="http://schemas.microsoft.com/office/word/2015/wordml/symex" xmlns:sl="http://schemas.openxmlformats.org/schemaLibrary/2006/main" mc:Ignorable="w14 w15 w16se w16cid w16 w16cex w16sdtdh">
+<w:settings xmlns:mc="http://schemas.openxmlformats.org/markup-compatibility/2006" xmlns:o="urn:schemas-microsoft-com:office:office" xmlns:r="http://schemas.openxmlformats.org/officeDocument/2006/relationships" xmlns:m="http://schemas.openxmlformats.org/officeDocument/2006/math" xmlns:v="urn:schemas-microsoft-com:vml" xmlns:w10="urn:schemas-microsoft-com:office:word" xmlns:w="http://schemas.openxmlformats.org/wordprocessingml/2006/main" xmlns:w14="http://schemas.microsoft.com/office/word/2010/wordml" xmlns:w15="http://schemas.microsoft.com/office/word/2012/wordml" xmlns:w16cex="http://schemas.microsoft.com/office/word/2018/wordml/cex" xmlns:w16cid="http://schemas.microsoft.com/office/word/2016/wordml/cid" xmlns:w16="http://schemas.microsoft.com/office/word/2018/wordml" xmlns:w16du="http://schemas.microsoft.com/office/word/2023/wordml/word16du" xmlns:w16sdtdh="http://schemas.microsoft.com/office/word/2020/wordml/sdtdatahash" xmlns:w16sdtfl="http://schemas.microsoft.com/office/word/2024/wordml/sdtformatlock" xmlns:w16se="http://schemas.microsoft.com/office/word/2015/wordml/symex" xmlns:sl="http://schemas.openxmlformats.org/schemaLibrary/2006/main" mc:Ignorable="w14 w15 w16se w16cid w16 w16cex w16sdtdh w16sdtfl w16du">
   <w:view w:val="normal"/>
   <w:revisionView w:inkAnnotations="0"/>
   <w:defaultTabStop w:val="708"/>
@@ -11299,6 +11337,7 @@
     <w:rsid w:val="00A04483"/>
     <w:rsid w:val="00A15F13"/>
     <w:rsid w:val="00A222AC"/>
+    <w:rsid w:val="00A626FB"/>
     <w:rsid w:val="00A73E76"/>
     <w:rsid w:val="00AC1FAB"/>
     <w:rsid w:val="00B55352"/>
@@ -11322,6 +11361,7 @@
     <w:rsid w:val="00F8539E"/>
     <w:rsid w:val="00F970E5"/>
     <w:rsid w:val="00FE6BFD"/>
+    <w:rsid w:val="00FF6548"/>
   </w:rsids>
   <m:mathPr>
     <m:mathFont m:val="Cambria Math"/>
@@ -11345,7 +11385,7 @@
 </file>
 
 <file path=word/glossary/styles.xml><?xml version="1.0" encoding="utf-8"?>
-<w:styles xmlns:mc="http://schemas.openxmlformats.org/markup-compatibility/2006" xmlns:r="http://schemas.openxmlformats.org/officeDocument/2006/relationships" xmlns:w="http://schemas.openxmlformats.org/wordprocessingml/2006/main" xmlns:w14="http://schemas.microsoft.com/office/word/2010/wordml" xmlns:w15="http://schemas.microsoft.com/office/word/2012/wordml" xmlns:w16cex="http://schemas.microsoft.com/office/word/2018/wordml/cex" xmlns:w16cid="http://schemas.microsoft.com/office/word/2016/wordml/cid" xmlns:w16="http://schemas.microsoft.com/office/word/2018/wordml" xmlns:w16sdtdh="http://schemas.microsoft.com/office/word/2020/wordml/sdtdatahash" xmlns:w16se="http://schemas.microsoft.com/office/word/2015/wordml/symex" mc:Ignorable="w14 w15 w16se w16cid w16 w16cex w16sdtdh">
+<w:styles xmlns:mc="http://schemas.openxmlformats.org/markup-compatibility/2006" xmlns:r="http://schemas.openxmlformats.org/officeDocument/2006/relationships" xmlns:w="http://schemas.openxmlformats.org/wordprocessingml/2006/main" xmlns:w14="http://schemas.microsoft.com/office/word/2010/wordml" xmlns:w15="http://schemas.microsoft.com/office/word/2012/wordml" xmlns:w16cex="http://schemas.microsoft.com/office/word/2018/wordml/cex" xmlns:w16cid="http://schemas.microsoft.com/office/word/2016/wordml/cid" xmlns:w16="http://schemas.microsoft.com/office/word/2018/wordml" xmlns:w16du="http://schemas.microsoft.com/office/word/2023/wordml/word16du" xmlns:w16sdtdh="http://schemas.microsoft.com/office/word/2020/wordml/sdtdatahash" xmlns:w16sdtfl="http://schemas.microsoft.com/office/word/2024/wordml/sdtformatlock" xmlns:w16se="http://schemas.microsoft.com/office/word/2015/wordml/symex" mc:Ignorable="w14 w15 w16se w16cid w16 w16cex w16sdtdh w16sdtfl w16du">
   <w:docDefaults>
     <w:rPrDefault>
       <w:rPr>
@@ -11745,13 +11785,13 @@
     <w:name w:val="Normal"/>
     <w:qFormat/>
   </w:style>
-  <w:style w:type="character" w:default="1" w:styleId="Fuentedeprrafopredeter">
+  <w:style w:type="character" w:default="1" w:styleId="DefaultParagraphFont">
     <w:name w:val="Default Paragraph Font"/>
     <w:uiPriority w:val="1"/>
     <w:semiHidden/>
     <w:unhideWhenUsed/>
   </w:style>
-  <w:style w:type="table" w:default="1" w:styleId="Tablanormal">
+  <w:style w:type="table" w:default="1" w:styleId="TableNormal">
     <w:name w:val="Normal Table"/>
     <w:uiPriority w:val="99"/>
     <w:semiHidden/>
@@ -11766,15 +11806,15 @@
       </w:tblCellMar>
     </w:tblPr>
   </w:style>
-  <w:style w:type="numbering" w:default="1" w:styleId="Sinlista">
+  <w:style w:type="numbering" w:default="1" w:styleId="NoList">
     <w:name w:val="No List"/>
     <w:uiPriority w:val="99"/>
     <w:semiHidden/>
     <w:unhideWhenUsed/>
   </w:style>
-  <w:style w:type="character" w:styleId="Textodelmarcadordeposicin">
+  <w:style w:type="character" w:styleId="PlaceholderText">
     <w:name w:val="Placeholder Text"/>
-    <w:basedOn w:val="Fuentedeprrafopredeter"/>
+    <w:basedOn w:val="DefaultParagraphFont"/>
     <w:uiPriority w:val="99"/>
     <w:semiHidden/>
     <w:rsid w:val="00175D09"/>
@@ -12616,7 +12656,7 @@
 </file>
 
 <file path=word/glossary/webSettings.xml><?xml version="1.0" encoding="utf-8"?>
-<w:webSettings xmlns:mc="http://schemas.openxmlformats.org/markup-compatibility/2006" xmlns:r="http://schemas.openxmlformats.org/officeDocument/2006/relationships" xmlns:w="http://schemas.openxmlformats.org/wordprocessingml/2006/main" xmlns:w14="http://schemas.microsoft.com/office/word/2010/wordml" xmlns:w15="http://schemas.microsoft.com/office/word/2012/wordml" xmlns:w16cex="http://schemas.microsoft.com/office/word/2018/wordml/cex" xmlns:w16cid="http://schemas.microsoft.com/office/word/2016/wordml/cid" xmlns:w16="http://schemas.microsoft.com/office/word/2018/wordml" xmlns:w16sdtdh="http://schemas.microsoft.com/office/word/2020/wordml/sdtdatahash" xmlns:w16se="http://schemas.microsoft.com/office/word/2015/wordml/symex" mc:Ignorable="w14 w15 w16se w16cid w16 w16cex w16sdtdh">
+<w:webSettings xmlns:mc="http://schemas.openxmlformats.org/markup-compatibility/2006" xmlns:r="http://schemas.openxmlformats.org/officeDocument/2006/relationships" xmlns:w="http://schemas.openxmlformats.org/wordprocessingml/2006/main" xmlns:w14="http://schemas.microsoft.com/office/word/2010/wordml" xmlns:w15="http://schemas.microsoft.com/office/word/2012/wordml" xmlns:w16cex="http://schemas.microsoft.com/office/word/2018/wordml/cex" xmlns:w16cid="http://schemas.microsoft.com/office/word/2016/wordml/cid" xmlns:w16="http://schemas.microsoft.com/office/word/2018/wordml" xmlns:w16du="http://schemas.microsoft.com/office/word/2023/wordml/word16du" xmlns:w16sdtdh="http://schemas.microsoft.com/office/word/2020/wordml/sdtdatahash" xmlns:w16sdtfl="http://schemas.microsoft.com/office/word/2024/wordml/sdtformatlock" xmlns:w16se="http://schemas.microsoft.com/office/word/2015/wordml/symex" mc:Ignorable="w14 w15 w16se w16cid w16 w16cex w16sdtdh w16sdtfl w16du">
   <w:optimizeForBrowser/>
   <w:allowPNG/>
 </w:webSettings>

</xml_diff>

<commit_message>
Se realizan cambios en las entidades y se crea el archivo csv de flight crew members
</commit_message>
<xml_diff>
--- a/reports/D02/Group/00 - Requirements - Group.docx
+++ b/reports/D02/Group/00 - Requirements - Group.docx
@@ -1,10 +1,10 @@
 
 <file path=word/document.xml><?xml version="1.0" encoding="utf-8"?>
-<w:document xmlns:wpc="http://schemas.microsoft.com/office/word/2010/wordprocessingCanvas" xmlns:cx="http://schemas.microsoft.com/office/drawing/2014/chartex" xmlns:cx1="http://schemas.microsoft.com/office/drawing/2015/9/8/chartex" xmlns:cx2="http://schemas.microsoft.com/office/drawing/2015/10/21/chartex" xmlns:cx3="http://schemas.microsoft.com/office/drawing/2016/5/9/chartex" xmlns:cx4="http://schemas.microsoft.com/office/drawing/2016/5/10/chartex" xmlns:cx5="http://schemas.microsoft.com/office/drawing/2016/5/11/chartex" xmlns:cx6="http://schemas.microsoft.com/office/drawing/2016/5/12/chartex" xmlns:cx7="http://schemas.microsoft.com/office/drawing/2016/5/13/chartex" xmlns:cx8="http://schemas.microsoft.com/office/drawing/2016/5/14/chartex" xmlns:mc="http://schemas.openxmlformats.org/markup-compatibility/2006" xmlns:aink="http://schemas.microsoft.com/office/drawing/2016/ink" xmlns:am3d="http://schemas.microsoft.com/office/drawing/2017/model3d" xmlns:o="urn:schemas-microsoft-com:office:office" xmlns:oel="http://schemas.microsoft.com/office/2019/extlst" xmlns:r="http://schemas.openxmlformats.org/officeDocument/2006/relationships" xmlns:m="http://schemas.openxmlformats.org/officeDocument/2006/math" xmlns:v="urn:schemas-microsoft-com:vml" xmlns:wp14="http://schemas.microsoft.com/office/word/2010/wordprocessingDrawing" xmlns:wp="http://schemas.openxmlformats.org/drawingml/2006/wordprocessingDrawing" xmlns:w10="urn:schemas-microsoft-com:office:word" xmlns:w="http://schemas.openxmlformats.org/wordprocessingml/2006/main" xmlns:w14="http://schemas.microsoft.com/office/word/2010/wordml" xmlns:w15="http://schemas.microsoft.com/office/word/2012/wordml" xmlns:w16cex="http://schemas.microsoft.com/office/word/2018/wordml/cex" xmlns:w16cid="http://schemas.microsoft.com/office/word/2016/wordml/cid" xmlns:w16="http://schemas.microsoft.com/office/word/2018/wordml" xmlns:w16du="http://schemas.microsoft.com/office/word/2023/wordml/word16du" xmlns:w16sdtdh="http://schemas.microsoft.com/office/word/2020/wordml/sdtdatahash" xmlns:w16sdtfl="http://schemas.microsoft.com/office/word/2024/wordml/sdtformatlock" xmlns:w16se="http://schemas.microsoft.com/office/word/2015/wordml/symex" xmlns:wpg="http://schemas.microsoft.com/office/word/2010/wordprocessingGroup" xmlns:wpi="http://schemas.microsoft.com/office/word/2010/wordprocessingInk" xmlns:wne="http://schemas.microsoft.com/office/word/2006/wordml" xmlns:wps="http://schemas.microsoft.com/office/word/2010/wordprocessingShape" mc:Ignorable="w14 w15 w16se w16cid w16 w16cex w16sdtdh w16sdtfl w16du wp14">
+<w:document xmlns:wpc="http://schemas.microsoft.com/office/word/2010/wordprocessingCanvas" xmlns:cx="http://schemas.microsoft.com/office/drawing/2014/chartex" xmlns:cx1="http://schemas.microsoft.com/office/drawing/2015/9/8/chartex" xmlns:cx2="http://schemas.microsoft.com/office/drawing/2015/10/21/chartex" xmlns:cx3="http://schemas.microsoft.com/office/drawing/2016/5/9/chartex" xmlns:cx4="http://schemas.microsoft.com/office/drawing/2016/5/10/chartex" xmlns:cx5="http://schemas.microsoft.com/office/drawing/2016/5/11/chartex" xmlns:cx6="http://schemas.microsoft.com/office/drawing/2016/5/12/chartex" xmlns:cx7="http://schemas.microsoft.com/office/drawing/2016/5/13/chartex" xmlns:cx8="http://schemas.microsoft.com/office/drawing/2016/5/14/chartex" xmlns:mc="http://schemas.openxmlformats.org/markup-compatibility/2006" xmlns:aink="http://schemas.microsoft.com/office/drawing/2016/ink" xmlns:am3d="http://schemas.microsoft.com/office/drawing/2017/model3d" xmlns:o="urn:schemas-microsoft-com:office:office" xmlns:oel="http://schemas.microsoft.com/office/2019/extlst" xmlns:r="http://schemas.openxmlformats.org/officeDocument/2006/relationships" xmlns:m="http://schemas.openxmlformats.org/officeDocument/2006/math" xmlns:v="urn:schemas-microsoft-com:vml" xmlns:wp14="http://schemas.microsoft.com/office/word/2010/wordprocessingDrawing" xmlns:wp="http://schemas.openxmlformats.org/drawingml/2006/wordprocessingDrawing" xmlns:w10="urn:schemas-microsoft-com:office:word" xmlns:w="http://schemas.openxmlformats.org/wordprocessingml/2006/main" xmlns:w14="http://schemas.microsoft.com/office/word/2010/wordml" xmlns:w15="http://schemas.microsoft.com/office/word/2012/wordml" xmlns:w16cex="http://schemas.microsoft.com/office/word/2018/wordml/cex" xmlns:w16cid="http://schemas.microsoft.com/office/word/2016/wordml/cid" xmlns:w16="http://schemas.microsoft.com/office/word/2018/wordml" xmlns:w16sdtdh="http://schemas.microsoft.com/office/word/2020/wordml/sdtdatahash" xmlns:w16se="http://schemas.microsoft.com/office/word/2015/wordml/symex" xmlns:wpg="http://schemas.microsoft.com/office/word/2010/wordprocessingGroup" xmlns:wpi="http://schemas.microsoft.com/office/word/2010/wordprocessingInk" xmlns:wne="http://schemas.microsoft.com/office/word/2006/wordml" xmlns:wps="http://schemas.microsoft.com/office/word/2010/wordprocessingShape" mc:Ignorable="w14 w15 w16se w16cid w16 w16cex w16sdtdh wp14">
   <w:body>
     <w:p>
       <w:pPr>
-        <w:pStyle w:val="Heading1"/>
+        <w:pStyle w:val="Ttulo1"/>
         <w:spacing w:before="0"/>
         <w:rPr>
           <w:rFonts w:cstheme="majorHAnsi"/>
@@ -91,7 +91,7 @@
           </w:tcPr>
           <w:p>
             <w:pPr>
-              <w:pStyle w:val="NoSpacing"/>
+              <w:pStyle w:val="Sinespaciado"/>
               <w:rPr>
                 <w:rFonts w:asciiTheme="majorHAnsi" w:hAnsiTheme="majorHAnsi" w:cstheme="majorHAnsi"/>
               </w:rPr>
@@ -137,6 +137,7 @@
                 <w15:appearance w15:val="hidden"/>
                 <w:text/>
               </w:sdtPr>
+              <w:sdtEndPr/>
               <w:sdtContent>
                 <w:r>
                   <w:rPr>
@@ -176,7 +177,7 @@
           </w:tcPr>
           <w:p>
             <w:pPr>
-              <w:pStyle w:val="NoSpacing"/>
+              <w:pStyle w:val="Sinespaciado"/>
               <w:rPr>
                 <w:rFonts w:asciiTheme="majorHAnsi" w:hAnsiTheme="majorHAnsi" w:cstheme="majorHAnsi"/>
               </w:rPr>
@@ -215,6 +216,7 @@
                 <w15:appearance w15:val="hidden"/>
                 <w:text/>
               </w:sdtPr>
+              <w:sdtEndPr/>
               <w:sdtContent>
                 <w:r>
                   <w:rPr>
@@ -258,12 +260,11 @@
           </w:p>
           <w:p>
             <w:pPr>
-              <w:pStyle w:val="NoSpacing"/>
+              <w:pStyle w:val="Sinespaciado"/>
               <w:rPr>
                 <w:rFonts w:asciiTheme="majorHAnsi" w:hAnsiTheme="majorHAnsi" w:cstheme="majorBidi"/>
                 <w:b/>
                 <w:bCs/>
-                <w:lang w:val="es-ES"/>
               </w:rPr>
             </w:pPr>
             <w:r>
@@ -294,7 +295,6 @@
               <w:sdtPr>
                 <w:rPr>
                   <w:rFonts w:asciiTheme="majorHAnsi" w:hAnsiTheme="majorHAnsi" w:cstheme="majorBidi"/>
-                  <w:lang w:val="es-ES"/>
                 </w:rPr>
                 <w:tag w:val="ID1"/>
                 <w:id w:val="1166593945"/>
@@ -304,18 +304,17 @@
                 <w15:appearance w15:val="hidden"/>
                 <w:text/>
               </w:sdtPr>
+              <w:sdtEndPr/>
               <w:sdtContent>
                 <w:r>
                   <w:rPr>
                     <w:rFonts w:asciiTheme="majorHAnsi" w:hAnsiTheme="majorHAnsi" w:cstheme="majorBidi"/>
-                    <w:lang w:val="es-ES"/>
                   </w:rPr>
                   <w:t xml:space="preserve"> </w:t>
                 </w:r>
                 <w:r>
                   <w:rPr>
                     <w:rFonts w:asciiTheme="majorHAnsi" w:hAnsiTheme="majorHAnsi" w:cstheme="majorBidi"/>
-                    <w:lang w:val="es-ES"/>
                   </w:rPr>
                   <w:t>2*5**1*7E</w:t>
                 </w:r>
@@ -325,7 +324,7 @@
           <w:permEnd w:id="291510380"/>
           <w:p>
             <w:pPr>
-              <w:pStyle w:val="NoSpacing"/>
+              <w:pStyle w:val="Sinespaciado"/>
               <w:rPr>
                 <w:rFonts w:asciiTheme="majorHAnsi" w:hAnsiTheme="majorHAnsi" w:cstheme="majorHAnsi"/>
                 <w:b/>
@@ -357,7 +356,6 @@
               <w:sdtPr>
                 <w:rPr>
                   <w:rFonts w:asciiTheme="majorHAnsi" w:hAnsiTheme="majorHAnsi" w:cstheme="majorHAnsi"/>
-                  <w:lang w:val="es-ES"/>
                 </w:rPr>
                 <w:tag w:val="UVUS01"/>
                 <w:id w:val="180091114"/>
@@ -367,25 +365,23 @@
                 <w15:appearance w15:val="hidden"/>
                 <w:text/>
               </w:sdtPr>
+              <w:sdtEndPr/>
               <w:sdtContent>
                 <w:r>
                   <w:rPr>
                     <w:rFonts w:asciiTheme="majorHAnsi" w:hAnsiTheme="majorHAnsi" w:cstheme="majorHAnsi"/>
-                    <w:lang w:val="es-ES"/>
                   </w:rPr>
                   <w:t xml:space="preserve"> </w:t>
                 </w:r>
                 <w:r>
                   <w:rPr>
                     <w:rFonts w:asciiTheme="majorHAnsi" w:hAnsiTheme="majorHAnsi" w:cstheme="majorHAnsi"/>
-                    <w:lang w:val="es-ES"/>
                   </w:rPr>
                   <w:t>josgardel8</w:t>
                 </w:r>
                 <w:r>
                   <w:rPr>
                     <w:rFonts w:asciiTheme="majorHAnsi" w:hAnsiTheme="majorHAnsi" w:cstheme="majorHAnsi"/>
-                    <w:lang w:val="es-ES"/>
                   </w:rPr>
                   <w:t xml:space="preserve">  </w:t>
                 </w:r>
@@ -395,7 +391,7 @@
           </w:p>
           <w:p>
             <w:pPr>
-              <w:pStyle w:val="NoSpacing"/>
+              <w:pStyle w:val="Sinespaciado"/>
               <w:rPr>
                 <w:rFonts w:asciiTheme="majorHAnsi" w:hAnsiTheme="majorHAnsi" w:cstheme="majorHAnsi"/>
               </w:rPr>
@@ -435,6 +431,7 @@
                 <w15:appearance w15:val="hidden"/>
                 <w:text/>
               </w:sdtPr>
+              <w:sdtEndPr/>
               <w:sdtContent>
                 <w:r>
                   <w:rPr>
@@ -503,6 +500,7 @@
                 <w15:appearance w15:val="hidden"/>
                 <w:text/>
               </w:sdtPr>
+              <w:sdtEndPr/>
               <w:sdtContent>
                 <w:r>
                   <w:rPr>
@@ -511,7 +509,6 @@
                   </w:rPr>
                   <w:t xml:space="preserve"> </w:t>
                 </w:r>
-                <w:proofErr w:type="spellStart"/>
                 <w:r>
                   <w:rPr>
                     <w:rFonts w:asciiTheme="majorHAnsi" w:hAnsiTheme="majorHAnsi" w:cstheme="majorHAnsi"/>
@@ -519,7 +516,6 @@
                   </w:rPr>
                   <w:t>Developer</w:t>
                 </w:r>
-                <w:proofErr w:type="spellEnd"/>
                 <w:r>
                   <w:rPr>
                     <w:rFonts w:asciiTheme="majorHAnsi" w:hAnsiTheme="majorHAnsi" w:cstheme="majorHAnsi"/>
@@ -549,11 +545,10 @@
           </w:p>
           <w:p>
             <w:pPr>
-              <w:pStyle w:val="NoSpacing"/>
+              <w:pStyle w:val="Sinespaciado"/>
               <w:rPr>
                 <w:rFonts w:asciiTheme="majorHAnsi" w:hAnsiTheme="majorHAnsi" w:cstheme="majorHAnsi"/>
                 <w:b/>
-                <w:lang w:val="es-ES"/>
               </w:rPr>
             </w:pPr>
             <w:r>
@@ -587,7 +582,6 @@
               <w:sdtPr>
                 <w:rPr>
                   <w:rFonts w:asciiTheme="majorHAnsi" w:hAnsiTheme="majorHAnsi" w:cstheme="majorBidi"/>
-                  <w:lang w:val="es-ES"/>
                 </w:rPr>
                 <w:tag w:val="ID2"/>
                 <w:id w:val="-1276937016"/>
@@ -597,11 +591,11 @@
                 <w15:appearance w15:val="hidden"/>
                 <w:text/>
               </w:sdtPr>
+              <w:sdtEndPr/>
               <w:sdtContent>
                 <w:r>
                   <w:rPr>
                     <w:rFonts w:asciiTheme="majorHAnsi" w:hAnsiTheme="majorHAnsi" w:cstheme="majorBidi"/>
-                    <w:lang w:val="es-ES"/>
                   </w:rPr>
                   <w:t>2*7**7*5L</w:t>
                 </w:r>
@@ -611,7 +605,7 @@
           <w:permEnd w:id="1081366304"/>
           <w:p>
             <w:pPr>
-              <w:pStyle w:val="NoSpacing"/>
+              <w:pStyle w:val="Sinespaciado"/>
               <w:rPr>
                 <w:rFonts w:asciiTheme="majorHAnsi" w:hAnsiTheme="majorHAnsi" w:cstheme="majorHAnsi"/>
                 <w:b/>
@@ -643,7 +637,6 @@
               <w:sdtPr>
                 <w:rPr>
                   <w:rFonts w:asciiTheme="majorHAnsi" w:hAnsiTheme="majorHAnsi" w:cstheme="majorHAnsi"/>
-                  <w:lang w:val="es-ES"/>
                 </w:rPr>
                 <w:tag w:val="UVUS02"/>
                 <w:id w:val="1381354132"/>
@@ -653,25 +646,23 @@
                 <w15:appearance w15:val="hidden"/>
                 <w:text/>
               </w:sdtPr>
+              <w:sdtEndPr/>
               <w:sdtContent>
                 <w:r>
                   <w:rPr>
                     <w:rFonts w:asciiTheme="majorHAnsi" w:hAnsiTheme="majorHAnsi" w:cstheme="majorHAnsi"/>
-                    <w:lang w:val="es-ES"/>
                   </w:rPr>
                   <w:t xml:space="preserve"> </w:t>
                 </w:r>
                 <w:r>
                   <w:rPr>
                     <w:rFonts w:asciiTheme="majorHAnsi" w:hAnsiTheme="majorHAnsi" w:cstheme="majorHAnsi"/>
-                    <w:lang w:val="es-ES"/>
                   </w:rPr>
                   <w:t>KMM4676</w:t>
                 </w:r>
                 <w:r>
                   <w:rPr>
                     <w:rFonts w:asciiTheme="majorHAnsi" w:hAnsiTheme="majorHAnsi" w:cstheme="majorHAnsi"/>
-                    <w:lang w:val="es-ES"/>
                   </w:rPr>
                   <w:t xml:space="preserve">  </w:t>
                 </w:r>
@@ -681,7 +672,7 @@
           </w:p>
           <w:p>
             <w:pPr>
-              <w:pStyle w:val="NoSpacing"/>
+              <w:pStyle w:val="Sinespaciado"/>
               <w:rPr>
                 <w:rFonts w:asciiTheme="majorHAnsi" w:hAnsiTheme="majorHAnsi" w:cstheme="majorHAnsi"/>
               </w:rPr>
@@ -721,6 +712,7 @@
                 <w15:appearance w15:val="hidden"/>
                 <w:text/>
               </w:sdtPr>
+              <w:sdtEndPr/>
               <w:sdtContent>
                 <w:r>
                   <w:rPr>
@@ -749,7 +741,7 @@
           </w:p>
           <w:p>
             <w:pPr>
-              <w:pStyle w:val="NoSpacing"/>
+              <w:pStyle w:val="Sinespaciado"/>
               <w:rPr>
                 <w:rFonts w:asciiTheme="majorHAnsi" w:hAnsiTheme="majorHAnsi" w:cstheme="majorHAnsi"/>
               </w:rPr>
@@ -789,6 +781,7 @@
                 <w15:appearance w15:val="hidden"/>
                 <w:text/>
               </w:sdtPr>
+              <w:sdtEndPr/>
               <w:sdtContent>
                 <w:r>
                   <w:rPr>
@@ -797,7 +790,6 @@
                   </w:rPr>
                   <w:t xml:space="preserve"> </w:t>
                 </w:r>
-                <w:proofErr w:type="spellStart"/>
                 <w:r>
                   <w:rPr>
                     <w:rFonts w:asciiTheme="majorHAnsi" w:hAnsiTheme="majorHAnsi" w:cstheme="majorHAnsi"/>
@@ -805,7 +797,6 @@
                   </w:rPr>
                   <w:t>Developer</w:t>
                 </w:r>
-                <w:proofErr w:type="spellEnd"/>
                 <w:r>
                   <w:rPr>
                     <w:rFonts w:asciiTheme="majorHAnsi" w:hAnsiTheme="majorHAnsi" w:cstheme="majorHAnsi"/>
@@ -840,11 +831,10 @@
           </w:p>
           <w:p>
             <w:pPr>
-              <w:pStyle w:val="NoSpacing"/>
+              <w:pStyle w:val="Sinespaciado"/>
               <w:rPr>
                 <w:rFonts w:asciiTheme="majorHAnsi" w:hAnsiTheme="majorHAnsi" w:cstheme="majorHAnsi"/>
                 <w:b/>
-                <w:lang w:val="es-ES"/>
               </w:rPr>
             </w:pPr>
             <w:r>
@@ -872,7 +862,6 @@
               <w:sdtPr>
                 <w:rPr>
                   <w:rFonts w:asciiTheme="majorHAnsi" w:hAnsiTheme="majorHAnsi" w:cstheme="majorBidi"/>
-                  <w:lang w:val="es-ES"/>
                 </w:rPr>
                 <w:tag w:val="ID3"/>
                 <w:id w:val="-2029015554"/>
@@ -882,18 +871,17 @@
                 <w15:appearance w15:val="hidden"/>
                 <w:text/>
               </w:sdtPr>
+              <w:sdtEndPr/>
               <w:sdtContent>
                 <w:r>
                   <w:rPr>
                     <w:rFonts w:asciiTheme="majorHAnsi" w:hAnsiTheme="majorHAnsi" w:cstheme="majorBidi"/>
-                    <w:lang w:val="es-ES"/>
                   </w:rPr>
                   <w:t xml:space="preserve"> </w:t>
                 </w:r>
                 <w:r>
                   <w:rPr>
                     <w:rFonts w:asciiTheme="majorHAnsi" w:hAnsiTheme="majorHAnsi" w:cstheme="majorBidi"/>
-                    <w:lang w:val="es-ES"/>
                   </w:rPr>
                   <w:t>4*8**7*4L</w:t>
                 </w:r>
@@ -903,7 +891,7 @@
           <w:permEnd w:id="1000832359"/>
           <w:p>
             <w:pPr>
-              <w:pStyle w:val="NoSpacing"/>
+              <w:pStyle w:val="Sinespaciado"/>
               <w:rPr>
                 <w:rFonts w:asciiTheme="majorHAnsi" w:hAnsiTheme="majorHAnsi" w:cstheme="majorHAnsi"/>
                 <w:b/>
@@ -935,7 +923,6 @@
               <w:sdtPr>
                 <w:rPr>
                   <w:rFonts w:asciiTheme="majorHAnsi" w:hAnsiTheme="majorHAnsi" w:cstheme="majorHAnsi"/>
-                  <w:lang w:val="es-ES"/>
                 </w:rPr>
                 <w:tag w:val="UVUS03"/>
                 <w:id w:val="-1922171075"/>
@@ -945,27 +932,23 @@
                 <w15:appearance w15:val="hidden"/>
                 <w:text/>
               </w:sdtPr>
+              <w:sdtEndPr/>
               <w:sdtContent>
                 <w:r>
                   <w:rPr>
                     <w:rFonts w:asciiTheme="majorHAnsi" w:hAnsiTheme="majorHAnsi" w:cstheme="majorHAnsi"/>
-                    <w:lang w:val="es-ES"/>
                   </w:rPr>
                   <w:t xml:space="preserve"> </w:t>
                 </w:r>
-                <w:proofErr w:type="spellStart"/>
                 <w:r>
                   <w:rPr>
                     <w:rFonts w:asciiTheme="majorHAnsi" w:hAnsiTheme="majorHAnsi" w:cstheme="majorHAnsi"/>
-                    <w:lang w:val="es-ES"/>
                   </w:rPr>
                   <w:t>mannizcob</w:t>
                 </w:r>
-                <w:proofErr w:type="spellEnd"/>
                 <w:r>
                   <w:rPr>
                     <w:rFonts w:asciiTheme="majorHAnsi" w:hAnsiTheme="majorHAnsi" w:cstheme="majorHAnsi"/>
-                    <w:lang w:val="es-ES"/>
                   </w:rPr>
                   <w:t xml:space="preserve">  </w:t>
                 </w:r>
@@ -975,7 +958,7 @@
           </w:p>
           <w:p>
             <w:pPr>
-              <w:pStyle w:val="NoSpacing"/>
+              <w:pStyle w:val="Sinespaciado"/>
               <w:rPr>
                 <w:rFonts w:asciiTheme="majorHAnsi" w:hAnsiTheme="majorHAnsi" w:cstheme="majorHAnsi"/>
                 <w:lang w:val="es-ES"/>
@@ -1016,6 +999,7 @@
                 <w15:appearance w15:val="hidden"/>
                 <w:text/>
               </w:sdtPr>
+              <w:sdtEndPr/>
               <w:sdtContent>
                 <w:r>
                   <w:rPr>
@@ -1044,7 +1028,7 @@
           <w:permEnd w:id="1519068571"/>
           <w:p>
             <w:pPr>
-              <w:pStyle w:val="NoSpacing"/>
+              <w:pStyle w:val="Sinespaciado"/>
               <w:rPr>
                 <w:rFonts w:asciiTheme="majorHAnsi" w:hAnsiTheme="majorHAnsi" w:cstheme="majorHAnsi"/>
               </w:rPr>
@@ -1082,6 +1066,7 @@
                 </w:placeholder>
                 <w:text/>
               </w:sdtPr>
+              <w:sdtEndPr/>
               <w:sdtContent>
                 <w:r>
                   <w:rPr>
@@ -1123,11 +1108,10 @@
           </w:p>
           <w:p>
             <w:pPr>
-              <w:pStyle w:val="NoSpacing"/>
+              <w:pStyle w:val="Sinespaciado"/>
               <w:rPr>
                 <w:rFonts w:asciiTheme="majorHAnsi" w:hAnsiTheme="majorHAnsi" w:cstheme="majorHAnsi"/>
                 <w:b/>
-                <w:lang w:val="es-ES"/>
               </w:rPr>
             </w:pPr>
             <w:r>
@@ -1155,7 +1139,6 @@
               <w:sdtPr>
                 <w:rPr>
                   <w:rFonts w:asciiTheme="majorHAnsi" w:hAnsiTheme="majorHAnsi" w:cstheme="majorBidi"/>
-                  <w:lang w:val="es-ES"/>
                 </w:rPr>
                 <w:tag w:val="ID4"/>
                 <w:id w:val="577182649"/>
@@ -1165,18 +1148,17 @@
                 <w15:appearance w15:val="hidden"/>
                 <w:text/>
               </w:sdtPr>
+              <w:sdtEndPr/>
               <w:sdtContent>
                 <w:r>
                   <w:rPr>
                     <w:rFonts w:asciiTheme="majorHAnsi" w:hAnsiTheme="majorHAnsi" w:cstheme="majorBidi"/>
-                    <w:lang w:val="es-ES"/>
                   </w:rPr>
                   <w:t xml:space="preserve"> </w:t>
                 </w:r>
                 <w:r>
                   <w:rPr>
                     <w:rFonts w:asciiTheme="majorHAnsi" w:hAnsiTheme="majorHAnsi" w:cstheme="majorBidi"/>
-                    <w:lang w:val="es-ES"/>
                   </w:rPr>
                   <w:t>4*1*7*0*L</w:t>
                 </w:r>
@@ -1186,7 +1168,7 @@
           <w:permEnd w:id="1222207409"/>
           <w:p>
             <w:pPr>
-              <w:pStyle w:val="NoSpacing"/>
+              <w:pStyle w:val="Sinespaciado"/>
               <w:rPr>
                 <w:rFonts w:asciiTheme="majorHAnsi" w:hAnsiTheme="majorHAnsi" w:cstheme="majorHAnsi"/>
                 <w:b/>
@@ -1218,7 +1200,6 @@
               <w:sdtPr>
                 <w:rPr>
                   <w:rFonts w:asciiTheme="majorHAnsi" w:hAnsiTheme="majorHAnsi" w:cstheme="majorHAnsi"/>
-                  <w:lang w:val="es-ES"/>
                 </w:rPr>
                 <w:tag w:val="UVUS04"/>
                 <w:id w:val="-1772313792"/>
@@ -1228,27 +1209,23 @@
                 <w15:appearance w15:val="hidden"/>
                 <w:text/>
               </w:sdtPr>
+              <w:sdtEndPr/>
               <w:sdtContent>
                 <w:r>
                   <w:rPr>
                     <w:rFonts w:asciiTheme="majorHAnsi" w:hAnsiTheme="majorHAnsi" w:cstheme="majorHAnsi"/>
-                    <w:lang w:val="es-ES"/>
                   </w:rPr>
                   <w:t xml:space="preserve"> </w:t>
                 </w:r>
-                <w:proofErr w:type="spellStart"/>
                 <w:r>
                   <w:rPr>
                     <w:rFonts w:asciiTheme="majorHAnsi" w:hAnsiTheme="majorHAnsi" w:cstheme="majorHAnsi"/>
-                    <w:lang w:val="es-ES"/>
                   </w:rPr>
                   <w:t>nicgomcla</w:t>
                 </w:r>
-                <w:proofErr w:type="spellEnd"/>
                 <w:r>
                   <w:rPr>
                     <w:rFonts w:asciiTheme="majorHAnsi" w:hAnsiTheme="majorHAnsi" w:cstheme="majorHAnsi"/>
-                    <w:lang w:val="es-ES"/>
                   </w:rPr>
                   <w:t xml:space="preserve">  </w:t>
                 </w:r>
@@ -1258,7 +1235,7 @@
           </w:p>
           <w:p>
             <w:pPr>
-              <w:pStyle w:val="NoSpacing"/>
+              <w:pStyle w:val="Sinespaciado"/>
               <w:rPr>
                 <w:rFonts w:asciiTheme="majorHAnsi" w:hAnsiTheme="majorHAnsi" w:cstheme="majorHAnsi"/>
               </w:rPr>
@@ -1298,6 +1275,7 @@
                 <w15:appearance w15:val="hidden"/>
                 <w:text/>
               </w:sdtPr>
+              <w:sdtEndPr/>
               <w:sdtContent>
                 <w:r>
                   <w:rPr>
@@ -1306,37 +1284,12 @@
                   </w:rPr>
                   <w:t xml:space="preserve"> </w:t>
                 </w:r>
-                <w:proofErr w:type="spellStart"/>
                 <w:r>
                   <w:rPr>
                     <w:rFonts w:asciiTheme="majorHAnsi" w:hAnsiTheme="majorHAnsi" w:cstheme="majorHAnsi"/>
                     <w:lang w:val="es-ES"/>
                   </w:rPr>
-                  <w:t>Gomez</w:t>
-                </w:r>
-                <w:proofErr w:type="spellEnd"/>
-                <w:r>
-                  <w:rPr>
-                    <w:rFonts w:asciiTheme="majorHAnsi" w:hAnsiTheme="majorHAnsi" w:cstheme="majorHAnsi"/>
-                    <w:lang w:val="es-ES"/>
-                  </w:rPr>
-                  <w:t xml:space="preserve"> </w:t>
-                </w:r>
-                <w:proofErr w:type="spellStart"/>
-                <w:r>
-                  <w:rPr>
-                    <w:rFonts w:asciiTheme="majorHAnsi" w:hAnsiTheme="majorHAnsi" w:cstheme="majorHAnsi"/>
-                    <w:lang w:val="es-ES"/>
-                  </w:rPr>
-                  <w:t>Claraco</w:t>
-                </w:r>
-                <w:proofErr w:type="spellEnd"/>
-                <w:r>
-                  <w:rPr>
-                    <w:rFonts w:asciiTheme="majorHAnsi" w:hAnsiTheme="majorHAnsi" w:cstheme="majorHAnsi"/>
-                    <w:lang w:val="es-ES"/>
-                  </w:rPr>
-                  <w:t>, Nicolas</w:t>
+                  <w:t>Gomez Claraco, Nicolas</w:t>
                 </w:r>
                 <w:r>
                   <w:rPr>
@@ -1351,7 +1304,7 @@
           </w:p>
           <w:p>
             <w:pPr>
-              <w:pStyle w:val="NoSpacing"/>
+              <w:pStyle w:val="Sinespaciado"/>
               <w:rPr>
                 <w:rFonts w:asciiTheme="majorHAnsi" w:hAnsiTheme="majorHAnsi" w:cstheme="majorHAnsi"/>
               </w:rPr>
@@ -1391,6 +1344,7 @@
                 <w15:appearance w15:val="hidden"/>
                 <w:text/>
               </w:sdtPr>
+              <w:sdtEndPr/>
               <w:sdtContent>
                 <w:r>
                   <w:rPr>
@@ -1399,7 +1353,6 @@
                   </w:rPr>
                   <w:t xml:space="preserve"> </w:t>
                 </w:r>
-                <w:proofErr w:type="spellStart"/>
                 <w:r>
                   <w:rPr>
                     <w:rFonts w:asciiTheme="majorHAnsi" w:hAnsiTheme="majorHAnsi" w:cstheme="majorHAnsi"/>
@@ -1407,7 +1360,6 @@
                   </w:rPr>
                   <w:t>Developer</w:t>
                 </w:r>
-                <w:proofErr w:type="spellEnd"/>
                 <w:r>
                   <w:rPr>
                     <w:rFonts w:asciiTheme="majorHAnsi" w:hAnsiTheme="majorHAnsi" w:cstheme="majorHAnsi"/>
@@ -1439,11 +1391,10 @@
           </w:p>
           <w:p>
             <w:pPr>
-              <w:pStyle w:val="NoSpacing"/>
+              <w:pStyle w:val="Sinespaciado"/>
               <w:rPr>
                 <w:rFonts w:asciiTheme="majorHAnsi" w:hAnsiTheme="majorHAnsi" w:cstheme="majorHAnsi"/>
                 <w:b/>
-                <w:lang w:val="es-ES"/>
               </w:rPr>
             </w:pPr>
             <w:r>
@@ -1471,7 +1422,6 @@
               <w:sdtPr>
                 <w:rPr>
                   <w:rFonts w:asciiTheme="majorHAnsi" w:hAnsiTheme="majorHAnsi" w:cstheme="majorBidi"/>
-                  <w:lang w:val="es-ES"/>
                 </w:rPr>
                 <w:tag w:val="ID5"/>
                 <w:id w:val="1093052838"/>
@@ -1481,18 +1431,17 @@
                 <w15:appearance w15:val="hidden"/>
                 <w:text/>
               </w:sdtPr>
+              <w:sdtEndPr/>
               <w:sdtContent>
                 <w:r>
                   <w:rPr>
                     <w:rFonts w:asciiTheme="majorHAnsi" w:hAnsiTheme="majorHAnsi" w:cstheme="majorBidi"/>
-                    <w:lang w:val="es-ES"/>
                   </w:rPr>
                   <w:t xml:space="preserve"> </w:t>
                 </w:r>
                 <w:r>
                   <w:rPr>
                     <w:rFonts w:asciiTheme="majorHAnsi" w:hAnsiTheme="majorHAnsi" w:cstheme="majorBidi"/>
-                    <w:lang w:val="es-ES"/>
                   </w:rPr>
                   <w:t>7*9**9*1K</w:t>
                 </w:r>
@@ -1502,7 +1451,7 @@
           <w:permEnd w:id="1631927432"/>
           <w:p>
             <w:pPr>
-              <w:pStyle w:val="NoSpacing"/>
+              <w:pStyle w:val="Sinespaciado"/>
               <w:rPr>
                 <w:rFonts w:asciiTheme="majorHAnsi" w:hAnsiTheme="majorHAnsi" w:cstheme="majorHAnsi"/>
                 <w:b/>
@@ -1534,7 +1483,6 @@
               <w:sdtPr>
                 <w:rPr>
                   <w:rFonts w:asciiTheme="majorHAnsi" w:hAnsiTheme="majorHAnsi" w:cstheme="majorHAnsi"/>
-                  <w:lang w:val="es-ES"/>
                 </w:rPr>
                 <w:tag w:val="UVUS05"/>
                 <w:id w:val="-1423649294"/>
@@ -1544,25 +1492,23 @@
                 <w15:appearance w15:val="hidden"/>
                 <w:text/>
               </w:sdtPr>
+              <w:sdtEndPr/>
               <w:sdtContent>
                 <w:r>
                   <w:rPr>
                     <w:rFonts w:asciiTheme="majorHAnsi" w:hAnsiTheme="majorHAnsi" w:cstheme="majorHAnsi"/>
-                    <w:lang w:val="es-ES"/>
                   </w:rPr>
                   <w:t xml:space="preserve"> </w:t>
                 </w:r>
                 <w:r>
                   <w:rPr>
                     <w:rFonts w:asciiTheme="majorHAnsi" w:hAnsiTheme="majorHAnsi" w:cstheme="majorHAnsi"/>
-                    <w:lang w:val="es-ES"/>
                   </w:rPr>
                   <w:t>HHV4884</w:t>
                 </w:r>
                 <w:r>
                   <w:rPr>
                     <w:rFonts w:asciiTheme="majorHAnsi" w:hAnsiTheme="majorHAnsi" w:cstheme="majorHAnsi"/>
-                    <w:lang w:val="es-ES"/>
                   </w:rPr>
                   <w:t xml:space="preserve">  </w:t>
                 </w:r>
@@ -1572,7 +1518,7 @@
           </w:p>
           <w:p>
             <w:pPr>
-              <w:pStyle w:val="NoSpacing"/>
+              <w:pStyle w:val="Sinespaciado"/>
               <w:rPr>
                 <w:rFonts w:asciiTheme="majorHAnsi" w:hAnsiTheme="majorHAnsi" w:cstheme="majorHAnsi"/>
               </w:rPr>
@@ -1612,6 +1558,7 @@
                 <w15:appearance w15:val="hidden"/>
                 <w:text/>
               </w:sdtPr>
+              <w:sdtEndPr/>
               <w:sdtContent>
                 <w:r>
                   <w:rPr>
@@ -1640,7 +1587,7 @@
           </w:p>
           <w:p>
             <w:pPr>
-              <w:pStyle w:val="NoSpacing"/>
+              <w:pStyle w:val="Sinespaciado"/>
               <w:rPr>
                 <w:rFonts w:asciiTheme="majorHAnsi" w:hAnsiTheme="majorHAnsi" w:cstheme="majorHAnsi"/>
               </w:rPr>
@@ -1679,6 +1626,7 @@
                 </w:placeholder>
                 <w:text/>
               </w:sdtPr>
+              <w:sdtEndPr/>
               <w:sdtContent>
                 <w:r>
                   <w:rPr>
@@ -1687,31 +1635,13 @@
                   </w:rPr>
                   <w:t xml:space="preserve"> </w:t>
                 </w:r>
-                <w:proofErr w:type="spellStart"/>
                 <w:r>
                   <w:rPr>
                     <w:rFonts w:asciiTheme="majorHAnsi" w:hAnsiTheme="majorHAnsi" w:cstheme="majorHAnsi"/>
                     <w:lang w:val="es-ES"/>
                   </w:rPr>
-                  <w:t>Tester</w:t>
+                  <w:t>Tester, Developer</w:t>
                 </w:r>
-                <w:proofErr w:type="spellEnd"/>
-                <w:r>
-                  <w:rPr>
-                    <w:rFonts w:asciiTheme="majorHAnsi" w:hAnsiTheme="majorHAnsi" w:cstheme="majorHAnsi"/>
-                    <w:lang w:val="es-ES"/>
-                  </w:rPr>
-                  <w:t xml:space="preserve">, </w:t>
-                </w:r>
-                <w:proofErr w:type="spellStart"/>
-                <w:r>
-                  <w:rPr>
-                    <w:rFonts w:asciiTheme="majorHAnsi" w:hAnsiTheme="majorHAnsi" w:cstheme="majorHAnsi"/>
-                    <w:lang w:val="es-ES"/>
-                  </w:rPr>
-                  <w:t>Developer</w:t>
-                </w:r>
-                <w:proofErr w:type="spellEnd"/>
                 <w:r>
                   <w:rPr>
                     <w:rFonts w:asciiTheme="majorHAnsi" w:hAnsiTheme="majorHAnsi" w:cstheme="majorHAnsi"/>
@@ -1730,7 +1660,7 @@
           </w:tcPr>
           <w:p>
             <w:pPr>
-              <w:pStyle w:val="NoSpacing"/>
+              <w:pStyle w:val="Sinespaciado"/>
               <w:rPr>
                 <w:rFonts w:asciiTheme="majorHAnsi" w:hAnsiTheme="majorHAnsi" w:cstheme="majorHAnsi"/>
               </w:rPr>
@@ -1752,7 +1682,7 @@
           </w:tcPr>
           <w:p>
             <w:pPr>
-              <w:pStyle w:val="NoSpacing"/>
+              <w:pStyle w:val="Sinespaciado"/>
               <w:rPr>
                 <w:rFonts w:asciiTheme="majorHAnsi" w:hAnsiTheme="majorHAnsi" w:cstheme="majorHAnsi"/>
               </w:rPr>
@@ -1797,6 +1727,7 @@
                 <w15:appearance w15:val="hidden"/>
                 <w:text/>
               </w:sdtPr>
+              <w:sdtEndPr/>
               <w:sdtContent>
                 <w:r>
                   <w:rPr>
@@ -1828,7 +1759,7 @@
     <w:bookmarkEnd w:id="0"/>
     <w:p>
       <w:pPr>
-        <w:pStyle w:val="Heading1"/>
+        <w:pStyle w:val="Ttulo1"/>
         <w:spacing w:before="0"/>
         <w:rPr>
           <w:rFonts w:cstheme="majorHAnsi"/>
@@ -1862,7 +1793,7 @@
     </w:p>
     <w:p>
       <w:pPr>
-        <w:pStyle w:val="Heading2"/>
+        <w:pStyle w:val="Ttulo2"/>
         <w:rPr>
           <w:rFonts w:cstheme="majorHAnsi"/>
         </w:rPr>
@@ -1881,7 +1812,7 @@
     </w:p>
     <w:p>
       <w:pPr>
-        <w:pStyle w:val="Heading2"/>
+        <w:pStyle w:val="Ttulo2"/>
         <w:rPr>
           <w:rFonts w:cstheme="majorHAnsi"/>
         </w:rPr>
@@ -1900,7 +1831,7 @@
     </w:p>
     <w:p>
       <w:pPr>
-        <w:pStyle w:val="Heading2"/>
+        <w:pStyle w:val="Ttulo2"/>
         <w:rPr>
           <w:rFonts w:cstheme="majorHAnsi"/>
         </w:rPr>
@@ -1919,7 +1850,7 @@
     </w:p>
     <w:p>
       <w:pPr>
-        <w:pStyle w:val="Heading2"/>
+        <w:pStyle w:val="Ttulo2"/>
         <w:rPr>
           <w:rFonts w:cstheme="majorHAnsi"/>
         </w:rPr>
@@ -1938,7 +1869,7 @@
     </w:p>
     <w:p>
       <w:pPr>
-        <w:pStyle w:val="Heading2"/>
+        <w:pStyle w:val="Ttulo2"/>
         <w:rPr>
           <w:rFonts w:cstheme="majorHAnsi"/>
         </w:rPr>
@@ -2034,6 +1965,7 @@
           <w15:appearance w15:val="hidden"/>
           <w:text/>
         </w:sdtPr>
+        <w:sdtEndPr/>
         <w:sdtContent>
           <w:r>
             <w:t xml:space="preserve"> </w:t>
@@ -2076,6 +2008,7 @@
           <w15:appearance w15:val="hidden"/>
           <w:text/>
         </w:sdtPr>
+        <w:sdtEndPr/>
         <w:sdtContent>
           <w:r>
             <w:t xml:space="preserve"> </w:t>
@@ -2152,6 +2085,7 @@
           <w15:appearance w15:val="hidden"/>
           <w:text/>
         </w:sdtPr>
+        <w:sdtEndPr/>
         <w:sdtContent>
           <w:r>
             <w:t xml:space="preserve"> </w:t>
@@ -2171,7 +2105,7 @@
     </w:p>
     <w:p>
       <w:pPr>
-        <w:pStyle w:val="Heading1"/>
+        <w:pStyle w:val="Ttulo1"/>
         <w:rPr>
           <w:rFonts w:cstheme="majorHAnsi"/>
         </w:rPr>
@@ -2204,7 +2138,7 @@
     </w:p>
     <w:p>
       <w:pPr>
-        <w:pStyle w:val="Heading2"/>
+        <w:pStyle w:val="Ttulo2"/>
         <w:rPr>
           <w:rFonts w:cstheme="majorHAnsi"/>
         </w:rPr>
@@ -2394,6 +2328,7 @@
           <w15:appearance w15:val="hidden"/>
           <w:text/>
         </w:sdtPr>
+        <w:sdtEndPr/>
         <w:sdtContent>
           <w:r>
             <w:t xml:space="preserve"> </w:t>
@@ -2572,6 +2507,7 @@
           <w15:appearance w15:val="hidden"/>
           <w:text/>
         </w:sdtPr>
+        <w:sdtEndPr/>
         <w:sdtContent>
           <w:r>
             <w:t xml:space="preserve"> </w:t>
@@ -2782,6 +2718,9 @@
       </w:pPr>
       <w:sdt>
         <w:sdtPr>
+          <w:rPr>
+            <w:u w:val="single"/>
+          </w:rPr>
           <w:tag w:val="Verdict"/>
           <w:id w:val="1522286370"/>
           <w:placeholder>
@@ -2790,9 +2729,25 @@
           <w15:appearance w15:val="hidden"/>
           <w:text/>
         </w:sdtPr>
+        <w:sdtEndPr/>
         <w:sdtContent>
           <w:r>
-            <w:t xml:space="preserve">    </w:t>
+            <w:rPr>
+              <w:u w:val="single"/>
+            </w:rPr>
+            <w:t xml:space="preserve"> </w:t>
+          </w:r>
+          <w:r>
+            <w:rPr>
+              <w:u w:val="single"/>
+            </w:rPr>
+            <w:t>X</w:t>
+          </w:r>
+          <w:r>
+            <w:rPr>
+              <w:u w:val="single"/>
+            </w:rPr>
+            <w:t xml:space="preserve">  </w:t>
           </w:r>
         </w:sdtContent>
       </w:sdt>
@@ -2980,6 +2935,7 @@
           <w15:appearance w15:val="hidden"/>
           <w:text/>
         </w:sdtPr>
+        <w:sdtEndPr/>
         <w:sdtContent>
           <w:r>
             <w:t xml:space="preserve"> </w:t>
@@ -3223,6 +3179,7 @@
           <w15:appearance w15:val="hidden"/>
           <w:text/>
         </w:sdtPr>
+        <w:sdtEndPr/>
         <w:sdtContent>
           <w:r>
             <w:t xml:space="preserve"> </w:t>
@@ -3242,7 +3199,7 @@
     </w:p>
     <w:p>
       <w:pPr>
-        <w:pStyle w:val="Heading2"/>
+        <w:pStyle w:val="Ttulo2"/>
         <w:rPr>
           <w:rFonts w:cstheme="majorHAnsi"/>
         </w:rPr>
@@ -3261,7 +3218,7 @@
     </w:p>
     <w:p>
       <w:pPr>
-        <w:pStyle w:val="Heading2"/>
+        <w:pStyle w:val="Ttulo2"/>
         <w:rPr>
           <w:rFonts w:cstheme="majorHAnsi"/>
         </w:rPr>
@@ -3280,7 +3237,7 @@
     </w:p>
     <w:p>
       <w:pPr>
-        <w:pStyle w:val="Heading2"/>
+        <w:pStyle w:val="Ttulo2"/>
         <w:rPr>
           <w:rFonts w:cstheme="majorHAnsi"/>
         </w:rPr>
@@ -3357,6 +3314,7 @@
           <w15:appearance w15:val="hidden"/>
           <w:text/>
         </w:sdtPr>
+        <w:sdtEndPr/>
         <w:sdtContent>
           <w:r>
             <w:t xml:space="preserve">    </w:t>
@@ -3370,7 +3328,7 @@
     </w:p>
     <w:p>
       <w:pPr>
-        <w:pStyle w:val="Heading2"/>
+        <w:pStyle w:val="Ttulo2"/>
         <w:rPr>
           <w:rFonts w:cstheme="majorHAnsi"/>
         </w:rPr>
@@ -3429,6 +3387,7 @@
           <w15:appearance w15:val="hidden"/>
           <w:text/>
         </w:sdtPr>
+        <w:sdtEndPr/>
         <w:sdtContent>
           <w:r>
             <w:t xml:space="preserve"> </w:t>
@@ -3448,7 +3407,7 @@
     </w:p>
     <w:p>
       <w:pPr>
-        <w:pStyle w:val="Heading1"/>
+        <w:pStyle w:val="Ttulo1"/>
         <w:tabs>
           <w:tab w:val="left" w:pos="284"/>
         </w:tabs>
@@ -3484,7 +3443,7 @@
     </w:p>
     <w:p>
       <w:pPr>
-        <w:pStyle w:val="Heading2"/>
+        <w:pStyle w:val="Ttulo2"/>
         <w:rPr>
           <w:rFonts w:cstheme="majorHAnsi"/>
         </w:rPr>
@@ -3503,7 +3462,7 @@
     </w:p>
     <w:p>
       <w:pPr>
-        <w:pStyle w:val="Heading2"/>
+        <w:pStyle w:val="Ttulo2"/>
         <w:rPr>
           <w:rFonts w:cstheme="majorHAnsi"/>
         </w:rPr>
@@ -3595,6 +3554,7 @@
           <w15:appearance w15:val="hidden"/>
           <w:text/>
         </w:sdtPr>
+        <w:sdtEndPr/>
         <w:sdtContent>
           <w:r>
             <w:t xml:space="preserve">    </w:t>
@@ -3680,6 +3640,7 @@
           <w15:appearance w15:val="hidden"/>
           <w:text/>
         </w:sdtPr>
+        <w:sdtEndPr/>
         <w:sdtContent>
           <w:r>
             <w:t xml:space="preserve">    </w:t>
@@ -3765,6 +3726,7 @@
           <w15:appearance w15:val="hidden"/>
           <w:text/>
         </w:sdtPr>
+        <w:sdtEndPr/>
         <w:sdtContent>
           <w:r>
             <w:t xml:space="preserve">    </w:t>
@@ -3839,6 +3801,7 @@
           <w15:appearance w15:val="hidden"/>
           <w:text/>
         </w:sdtPr>
+        <w:sdtEndPr/>
         <w:sdtContent>
           <w:r>
             <w:t xml:space="preserve">    </w:t>
@@ -3852,7 +3815,7 @@
     </w:p>
     <w:p>
       <w:pPr>
-        <w:pStyle w:val="Heading2"/>
+        <w:pStyle w:val="Ttulo2"/>
         <w:rPr>
           <w:rFonts w:cstheme="majorHAnsi"/>
         </w:rPr>
@@ -3879,7 +3842,7 @@
     </w:p>
     <w:p>
       <w:pPr>
-        <w:pStyle w:val="Heading2"/>
+        <w:pStyle w:val="Ttulo2"/>
         <w:rPr>
           <w:rFonts w:cstheme="majorHAnsi"/>
         </w:rPr>
@@ -3898,7 +3861,7 @@
     </w:p>
     <w:p>
       <w:pPr>
-        <w:pStyle w:val="Heading2"/>
+        <w:pStyle w:val="Ttulo2"/>
         <w:rPr>
           <w:rFonts w:cstheme="majorHAnsi"/>
         </w:rPr>
@@ -3934,6 +3897,7 @@
           <w15:appearance w15:val="hidden"/>
           <w:text/>
         </w:sdtPr>
+        <w:sdtEndPr/>
         <w:sdtContent>
           <w:r>
             <w:t xml:space="preserve">    </w:t>
@@ -3947,7 +3911,7 @@
     </w:p>
     <w:p>
       <w:pPr>
-        <w:pStyle w:val="Heading1"/>
+        <w:pStyle w:val="Ttulo1"/>
         <w:tabs>
           <w:tab w:val="left" w:pos="284"/>
         </w:tabs>
@@ -3983,7 +3947,7 @@
     </w:p>
     <w:p>
       <w:pPr>
-        <w:pStyle w:val="Heading2"/>
+        <w:pStyle w:val="Ttulo2"/>
         <w:rPr>
           <w:rFonts w:cstheme="majorHAnsi"/>
         </w:rPr>
@@ -4018,6 +3982,7 @@
           <w15:appearance w15:val="hidden"/>
           <w:text/>
         </w:sdtPr>
+        <w:sdtEndPr/>
         <w:sdtContent>
           <w:r>
             <w:t xml:space="preserve">    </w:t>
@@ -4031,7 +3996,7 @@
     </w:p>
     <w:p>
       <w:pPr>
-        <w:pStyle w:val="Heading2"/>
+        <w:pStyle w:val="Ttulo2"/>
         <w:rPr>
           <w:rFonts w:cstheme="majorHAnsi"/>
         </w:rPr>
@@ -4053,7 +4018,7 @@
     </w:p>
     <w:p>
       <w:pPr>
-        <w:pStyle w:val="Heading2"/>
+        <w:pStyle w:val="Ttulo2"/>
         <w:rPr>
           <w:rFonts w:cstheme="majorHAnsi"/>
         </w:rPr>
@@ -4072,7 +4037,7 @@
     </w:p>
     <w:p>
       <w:pPr>
-        <w:pStyle w:val="Heading2"/>
+        <w:pStyle w:val="Ttulo2"/>
         <w:rPr>
           <w:rFonts w:cstheme="majorHAnsi"/>
         </w:rPr>
@@ -4113,6 +4078,7 @@
           <w15:appearance w15:val="hidden"/>
           <w:text/>
         </w:sdtPr>
+        <w:sdtEndPr/>
         <w:sdtContent>
           <w:r>
             <w:t xml:space="preserve">    </w:t>
@@ -4126,7 +4092,7 @@
     </w:p>
     <w:p>
       <w:pPr>
-        <w:pStyle w:val="Heading2"/>
+        <w:pStyle w:val="Ttulo2"/>
         <w:rPr>
           <w:rFonts w:cstheme="majorHAnsi"/>
         </w:rPr>
@@ -4164,6 +4130,7 @@
           <w15:appearance w15:val="hidden"/>
           <w:text/>
         </w:sdtPr>
+        <w:sdtEndPr/>
         <w:sdtContent>
           <w:r>
             <w:t xml:space="preserve">    </w:t>
@@ -4198,6 +4165,7 @@
           <w15:appearance w15:val="hidden"/>
           <w:text/>
         </w:sdtPr>
+        <w:sdtEndPr/>
         <w:sdtContent>
           <w:r>
             <w:t xml:space="preserve">    </w:t>
@@ -4216,7 +4184,7 @@
     </w:p>
     <w:p>
       <w:pPr>
-        <w:pStyle w:val="Heading1"/>
+        <w:pStyle w:val="Ttulo1"/>
         <w:tabs>
           <w:tab w:val="left" w:pos="284"/>
         </w:tabs>
@@ -4252,7 +4220,7 @@
     </w:p>
     <w:p>
       <w:pPr>
-        <w:pStyle w:val="Heading2"/>
+        <w:pStyle w:val="Ttulo2"/>
         <w:rPr>
           <w:rFonts w:cstheme="majorHAnsi"/>
         </w:rPr>
@@ -4277,7 +4245,7 @@
     </w:p>
     <w:p>
       <w:pPr>
-        <w:pStyle w:val="Heading2"/>
+        <w:pStyle w:val="Ttulo2"/>
         <w:rPr>
           <w:rFonts w:cstheme="majorHAnsi"/>
         </w:rPr>
@@ -4302,7 +4270,7 @@
     </w:p>
     <w:p>
       <w:pPr>
-        <w:pStyle w:val="Heading2"/>
+        <w:pStyle w:val="Ttulo2"/>
         <w:rPr>
           <w:rFonts w:cstheme="majorHAnsi"/>
         </w:rPr>
@@ -4370,6 +4338,7 @@
           <w15:appearance w15:val="hidden"/>
           <w:text/>
         </w:sdtPr>
+        <w:sdtEndPr/>
         <w:sdtContent>
           <w:r>
             <w:t xml:space="preserve"> </w:t>
@@ -4389,7 +4358,7 @@
     </w:p>
     <w:p>
       <w:pPr>
-        <w:pStyle w:val="Heading2"/>
+        <w:pStyle w:val="Ttulo2"/>
         <w:rPr>
           <w:rFonts w:cstheme="majorHAnsi"/>
         </w:rPr>
@@ -4414,7 +4383,7 @@
     </w:p>
     <w:p>
       <w:pPr>
-        <w:pStyle w:val="Heading2"/>
+        <w:pStyle w:val="Ttulo2"/>
         <w:rPr>
           <w:rFonts w:cstheme="majorHAnsi"/>
         </w:rPr>
@@ -4449,6 +4418,7 @@
           <w15:appearance w15:val="hidden"/>
           <w:text/>
         </w:sdtPr>
+        <w:sdtEndPr/>
         <w:sdtContent>
           <w:r>
             <w:t xml:space="preserve"> </w:t>
@@ -4489,6 +4459,7 @@
           <w15:appearance w15:val="hidden"/>
           <w:text/>
         </w:sdtPr>
+        <w:sdtEndPr/>
         <w:sdtContent>
           <w:r>
             <w:t xml:space="preserve"> </w:t>
@@ -4544,6 +4515,7 @@
           <w15:appearance w15:val="hidden"/>
           <w:text/>
         </w:sdtPr>
+        <w:sdtEndPr/>
         <w:sdtContent>
           <w:r>
             <w:t xml:space="preserve"> </w:t>
@@ -4563,7 +4535,7 @@
     </w:p>
     <w:p>
       <w:pPr>
-        <w:pStyle w:val="Heading1"/>
+        <w:pStyle w:val="Ttulo1"/>
         <w:tabs>
           <w:tab w:val="left" w:pos="284"/>
         </w:tabs>
@@ -4599,7 +4571,7 @@
     </w:p>
     <w:p>
       <w:pPr>
-        <w:pStyle w:val="Heading2"/>
+        <w:pStyle w:val="Ttulo2"/>
         <w:rPr>
           <w:rFonts w:cstheme="majorHAnsi"/>
         </w:rPr>
@@ -4664,6 +4636,7 @@
           <w15:appearance w15:val="hidden"/>
           <w:text/>
         </w:sdtPr>
+        <w:sdtEndPr/>
         <w:sdtContent>
           <w:r>
             <w:t xml:space="preserve">    </w:t>
@@ -4800,6 +4773,7 @@
           <w15:appearance w15:val="hidden"/>
           <w:text/>
         </w:sdtPr>
+        <w:sdtEndPr/>
         <w:sdtContent>
           <w:r>
             <w:t xml:space="preserve"> </w:t>
@@ -4819,7 +4793,7 @@
     </w:p>
     <w:p>
       <w:pPr>
-        <w:pStyle w:val="Heading2"/>
+        <w:pStyle w:val="Ttulo2"/>
         <w:rPr>
           <w:rFonts w:cstheme="majorHAnsi"/>
         </w:rPr>
@@ -4844,7 +4818,7 @@
     </w:p>
     <w:p>
       <w:pPr>
-        <w:pStyle w:val="Heading2"/>
+        <w:pStyle w:val="Ttulo2"/>
         <w:rPr>
           <w:rFonts w:cstheme="majorHAnsi"/>
         </w:rPr>
@@ -4869,7 +4843,7 @@
     </w:p>
     <w:p>
       <w:pPr>
-        <w:pStyle w:val="Heading2"/>
+        <w:pStyle w:val="Ttulo2"/>
         <w:rPr>
           <w:rFonts w:cstheme="majorHAnsi"/>
         </w:rPr>
@@ -4894,7 +4868,7 @@
     </w:p>
     <w:p>
       <w:pPr>
-        <w:pStyle w:val="Heading2"/>
+        <w:pStyle w:val="Ttulo2"/>
         <w:rPr>
           <w:rFonts w:cstheme="majorHAnsi"/>
         </w:rPr>
@@ -4935,6 +4909,7 @@
           <w15:appearance w15:val="hidden"/>
           <w:text/>
         </w:sdtPr>
+        <w:sdtEndPr/>
         <w:sdtContent>
           <w:r>
             <w:t xml:space="preserve">    </w:t>
@@ -4949,7 +4924,7 @@
     <w:p/>
     <w:p>
       <w:pPr>
-        <w:pStyle w:val="Heading1"/>
+        <w:pStyle w:val="Ttulo1"/>
         <w:tabs>
           <w:tab w:val="left" w:pos="284"/>
         </w:tabs>
@@ -4985,7 +4960,7 @@
     </w:p>
     <w:p>
       <w:pPr>
-        <w:pStyle w:val="Heading2"/>
+        <w:pStyle w:val="Ttulo2"/>
         <w:rPr>
           <w:rFonts w:cstheme="majorHAnsi"/>
         </w:rPr>
@@ -5010,7 +4985,7 @@
     </w:p>
     <w:p>
       <w:pPr>
-        <w:pStyle w:val="Heading2"/>
+        <w:pStyle w:val="Ttulo2"/>
         <w:rPr>
           <w:rFonts w:cstheme="majorHAnsi"/>
         </w:rPr>
@@ -5089,6 +5064,7 @@
           <w15:appearance w15:val="hidden"/>
           <w:text/>
         </w:sdtPr>
+        <w:sdtEndPr/>
         <w:sdtContent>
           <w:r>
             <w:t xml:space="preserve">    </w:t>
@@ -5188,6 +5164,7 @@
           <w15:appearance w15:val="hidden"/>
           <w:text/>
         </w:sdtPr>
+        <w:sdtEndPr/>
         <w:sdtContent>
           <w:r>
             <w:t xml:space="preserve">    </w:t>
@@ -5264,6 +5241,7 @@
           <w15:appearance w15:val="hidden"/>
           <w:text/>
         </w:sdtPr>
+        <w:sdtEndPr/>
         <w:sdtContent>
           <w:r>
             <w:t xml:space="preserve">    </w:t>
@@ -5343,6 +5321,7 @@
           <w15:appearance w15:val="hidden"/>
           <w:text/>
         </w:sdtPr>
+        <w:sdtEndPr/>
         <w:sdtContent>
           <w:r>
             <w:t xml:space="preserve">    </w:t>
@@ -5414,6 +5393,7 @@
           <w15:appearance w15:val="hidden"/>
           <w:text/>
         </w:sdtPr>
+        <w:sdtEndPr/>
         <w:sdtContent>
           <w:r>
             <w:t xml:space="preserve">    </w:t>
@@ -5432,7 +5412,7 @@
     <w:bookmarkEnd w:id="7"/>
     <w:p>
       <w:pPr>
-        <w:pStyle w:val="Heading2"/>
+        <w:pStyle w:val="Ttulo2"/>
         <w:rPr>
           <w:rFonts w:cstheme="majorHAnsi"/>
         </w:rPr>
@@ -5498,6 +5478,7 @@
           <w15:appearance w15:val="hidden"/>
           <w:text/>
         </w:sdtPr>
+        <w:sdtEndPr/>
         <w:sdtContent>
           <w:r>
             <w:t xml:space="preserve">    </w:t>
@@ -5508,7 +5489,7 @@
     </w:p>
     <w:p>
       <w:pPr>
-        <w:pStyle w:val="Heading2"/>
+        <w:pStyle w:val="Ttulo2"/>
         <w:rPr>
           <w:rFonts w:cstheme="majorHAnsi"/>
         </w:rPr>
@@ -5533,7 +5514,7 @@
     </w:p>
     <w:p>
       <w:pPr>
-        <w:pStyle w:val="Heading2"/>
+        <w:pStyle w:val="Ttulo2"/>
         <w:rPr>
           <w:rFonts w:cstheme="majorHAnsi"/>
         </w:rPr>
@@ -5592,6 +5573,7 @@
           <w15:appearance w15:val="hidden"/>
           <w:text/>
         </w:sdtPr>
+        <w:sdtEndPr/>
         <w:sdtContent>
           <w:r>
             <w:t xml:space="preserve">    </w:t>
@@ -5608,7 +5590,7 @@
     </w:p>
     <w:p>
       <w:pPr>
-        <w:pStyle w:val="Heading1"/>
+        <w:pStyle w:val="Ttulo1"/>
       </w:pPr>
       <w:r>
         <w:lastRenderedPageBreak/>
@@ -5626,7 +5608,7 @@
     </w:p>
     <w:p>
       <w:pPr>
-        <w:pStyle w:val="Heading2"/>
+        <w:pStyle w:val="Ttulo2"/>
         <w:rPr>
           <w:rFonts w:cstheme="majorHAnsi"/>
         </w:rPr>
@@ -5651,7 +5633,7 @@
     </w:p>
     <w:p>
       <w:pPr>
-        <w:pStyle w:val="Heading2"/>
+        <w:pStyle w:val="Ttulo2"/>
         <w:rPr>
           <w:rFonts w:cstheme="majorHAnsi"/>
         </w:rPr>
@@ -5676,7 +5658,7 @@
     </w:p>
     <w:p>
       <w:pPr>
-        <w:pStyle w:val="Heading2"/>
+        <w:pStyle w:val="Ttulo2"/>
         <w:rPr>
           <w:rFonts w:cstheme="majorHAnsi"/>
         </w:rPr>
@@ -5701,7 +5683,7 @@
     </w:p>
     <w:p>
       <w:pPr>
-        <w:pStyle w:val="Heading2"/>
+        <w:pStyle w:val="Ttulo2"/>
         <w:rPr>
           <w:rFonts w:cstheme="majorHAnsi"/>
         </w:rPr>
@@ -5748,6 +5730,7 @@
           <w15:appearance w15:val="hidden"/>
           <w:text/>
         </w:sdtPr>
+        <w:sdtEndPr/>
         <w:sdtContent>
           <w:r>
             <w:t xml:space="preserve">    </w:t>
@@ -5761,7 +5744,7 @@
     </w:p>
     <w:p>
       <w:pPr>
-        <w:pStyle w:val="Heading2"/>
+        <w:pStyle w:val="Ttulo2"/>
         <w:rPr>
           <w:rFonts w:cstheme="majorHAnsi"/>
         </w:rPr>
@@ -5796,6 +5779,7 @@
           <w15:appearance w15:val="hidden"/>
           <w:text/>
         </w:sdtPr>
+        <w:sdtEndPr/>
         <w:sdtContent>
           <w:r>
             <w:t xml:space="preserve">    </w:t>
@@ -5814,7 +5798,7 @@
     </w:p>
     <w:p>
       <w:pPr>
-        <w:pStyle w:val="Heading1"/>
+        <w:pStyle w:val="Ttulo1"/>
         <w:tabs>
           <w:tab w:val="left" w:pos="284"/>
         </w:tabs>
@@ -5850,7 +5834,7 @@
     </w:p>
     <w:p>
       <w:pPr>
-        <w:pStyle w:val="Heading2"/>
+        <w:pStyle w:val="Ttulo2"/>
         <w:rPr>
           <w:rFonts w:cstheme="majorHAnsi"/>
         </w:rPr>
@@ -5875,7 +5859,7 @@
     </w:p>
     <w:p>
       <w:pPr>
-        <w:pStyle w:val="Heading2"/>
+        <w:pStyle w:val="Ttulo2"/>
         <w:rPr>
           <w:rFonts w:cstheme="majorHAnsi"/>
         </w:rPr>
@@ -5900,7 +5884,7 @@
     </w:p>
     <w:p>
       <w:pPr>
-        <w:pStyle w:val="Heading2"/>
+        <w:pStyle w:val="Ttulo2"/>
         <w:rPr>
           <w:rFonts w:cstheme="majorHAnsi"/>
         </w:rPr>
@@ -5925,7 +5909,7 @@
     </w:p>
     <w:p>
       <w:pPr>
-        <w:pStyle w:val="Heading2"/>
+        <w:pStyle w:val="Ttulo2"/>
         <w:rPr>
           <w:rFonts w:cstheme="majorHAnsi"/>
         </w:rPr>
@@ -5950,7 +5934,7 @@
     </w:p>
     <w:p>
       <w:pPr>
-        <w:pStyle w:val="Heading2"/>
+        <w:pStyle w:val="Ttulo2"/>
         <w:rPr>
           <w:rFonts w:cstheme="majorHAnsi"/>
         </w:rPr>
@@ -5985,6 +5969,7 @@
           <w15:appearance w15:val="hidden"/>
           <w:text/>
         </w:sdtPr>
+        <w:sdtEndPr/>
         <w:sdtContent>
           <w:r>
             <w:t xml:space="preserve"> </w:t>
@@ -6025,6 +6010,7 @@
           <w15:appearance w15:val="hidden"/>
           <w:text/>
         </w:sdtPr>
+        <w:sdtEndPr/>
         <w:sdtContent>
           <w:r>
             <w:t xml:space="preserve"> </w:t>
@@ -6050,7 +6036,7 @@
     </w:p>
     <w:p>
       <w:pPr>
-        <w:pStyle w:val="Heading1"/>
+        <w:pStyle w:val="Ttulo1"/>
         <w:tabs>
           <w:tab w:val="left" w:pos="284"/>
         </w:tabs>
@@ -6086,7 +6072,7 @@
     </w:p>
     <w:p>
       <w:pPr>
-        <w:pStyle w:val="Heading2"/>
+        <w:pStyle w:val="Ttulo2"/>
         <w:rPr>
           <w:rFonts w:cstheme="majorHAnsi"/>
         </w:rPr>
@@ -6267,6 +6253,7 @@
           <w15:appearance w15:val="hidden"/>
           <w:text/>
         </w:sdtPr>
+        <w:sdtEndPr/>
         <w:sdtContent>
           <w:r>
             <w:t xml:space="preserve">    </w:t>
@@ -6280,7 +6267,7 @@
     </w:p>
     <w:p>
       <w:pPr>
-        <w:pStyle w:val="Heading2"/>
+        <w:pStyle w:val="Ttulo2"/>
         <w:rPr>
           <w:rFonts w:cstheme="majorHAnsi"/>
         </w:rPr>
@@ -6305,7 +6292,7 @@
     </w:p>
     <w:p>
       <w:pPr>
-        <w:pStyle w:val="Heading2"/>
+        <w:pStyle w:val="Ttulo2"/>
         <w:rPr>
           <w:rFonts w:cstheme="majorHAnsi"/>
         </w:rPr>
@@ -6356,6 +6343,7 @@
           <w15:appearance w15:val="hidden"/>
           <w:text/>
         </w:sdtPr>
+        <w:sdtEndPr/>
         <w:sdtContent>
           <w:r>
             <w:t xml:space="preserve">    </w:t>
@@ -6372,7 +6360,7 @@
     </w:p>
     <w:p>
       <w:pPr>
-        <w:pStyle w:val="Heading2"/>
+        <w:pStyle w:val="Ttulo2"/>
         <w:rPr>
           <w:rFonts w:cstheme="majorHAnsi"/>
         </w:rPr>
@@ -6397,7 +6385,7 @@
     </w:p>
     <w:p>
       <w:pPr>
-        <w:pStyle w:val="Heading2"/>
+        <w:pStyle w:val="Ttulo2"/>
         <w:rPr>
           <w:rFonts w:cstheme="majorHAnsi"/>
         </w:rPr>
@@ -6432,6 +6420,7 @@
           <w15:appearance w15:val="hidden"/>
           <w:text/>
         </w:sdtPr>
+        <w:sdtEndPr/>
         <w:sdtContent>
           <w:r>
             <w:t xml:space="preserve">    </w:t>
@@ -6466,6 +6455,7 @@
           <w15:appearance w15:val="hidden"/>
           <w:text/>
         </w:sdtPr>
+        <w:sdtEndPr/>
         <w:sdtContent>
           <w:r>
             <w:t xml:space="preserve">    </w:t>
@@ -6479,7 +6469,7 @@
     </w:p>
     <w:p>
       <w:pPr>
-        <w:pStyle w:val="Heading1"/>
+        <w:pStyle w:val="Ttulo1"/>
         <w:tabs>
           <w:tab w:val="left" w:pos="284"/>
         </w:tabs>
@@ -6515,7 +6505,7 @@
     </w:p>
     <w:p>
       <w:pPr>
-        <w:pStyle w:val="Heading2"/>
+        <w:pStyle w:val="Ttulo2"/>
         <w:rPr>
           <w:rFonts w:cstheme="majorHAnsi"/>
         </w:rPr>
@@ -6540,7 +6530,7 @@
     </w:p>
     <w:p>
       <w:pPr>
-        <w:pStyle w:val="Heading2"/>
+        <w:pStyle w:val="Ttulo2"/>
         <w:rPr>
           <w:rFonts w:cstheme="majorHAnsi"/>
         </w:rPr>
@@ -6669,6 +6659,7 @@
           <w15:appearance w15:val="hidden"/>
           <w:text/>
         </w:sdtPr>
+        <w:sdtEndPr/>
         <w:sdtContent>
           <w:r>
             <w:t xml:space="preserve">    </w:t>
@@ -6747,6 +6738,7 @@
           <w15:appearance w15:val="hidden"/>
           <w:text/>
         </w:sdtPr>
+        <w:sdtEndPr/>
         <w:sdtContent>
           <w:r>
             <w:t xml:space="preserve">    </w:t>
@@ -6760,7 +6752,7 @@
     </w:p>
     <w:p>
       <w:pPr>
-        <w:pStyle w:val="Heading2"/>
+        <w:pStyle w:val="Ttulo2"/>
         <w:rPr>
           <w:rFonts w:cstheme="majorHAnsi"/>
         </w:rPr>
@@ -7204,6 +7196,7 @@
           <w15:appearance w15:val="hidden"/>
           <w:text/>
         </w:sdtPr>
+        <w:sdtEndPr/>
         <w:sdtContent>
           <w:r>
             <w:t xml:space="preserve">    </w:t>
@@ -7217,7 +7210,7 @@
     </w:p>
     <w:p>
       <w:pPr>
-        <w:pStyle w:val="Heading2"/>
+        <w:pStyle w:val="Ttulo2"/>
         <w:rPr>
           <w:rFonts w:cstheme="majorHAnsi"/>
         </w:rPr>
@@ -7243,7 +7236,7 @@
     </w:p>
     <w:p>
       <w:pPr>
-        <w:pStyle w:val="Heading2"/>
+        <w:pStyle w:val="Ttulo2"/>
         <w:rPr>
           <w:rFonts w:cstheme="majorHAnsi"/>
         </w:rPr>
@@ -7278,6 +7271,7 @@
           <w15:appearance w15:val="hidden"/>
           <w:text/>
         </w:sdtPr>
+        <w:sdtEndPr/>
         <w:sdtContent>
           <w:r>
             <w:t xml:space="preserve">    </w:t>
@@ -7312,6 +7306,7 @@
           <w15:appearance w15:val="hidden"/>
           <w:text/>
         </w:sdtPr>
+        <w:sdtEndPr/>
         <w:sdtContent>
           <w:r>
             <w:t xml:space="preserve">    </w:t>
@@ -7328,7 +7323,7 @@
     </w:p>
     <w:p>
       <w:pPr>
-        <w:pStyle w:val="Heading1"/>
+        <w:pStyle w:val="Ttulo1"/>
         <w:tabs>
           <w:tab w:val="left" w:pos="284"/>
         </w:tabs>
@@ -7364,7 +7359,7 @@
     </w:p>
     <w:p>
       <w:pPr>
-        <w:pStyle w:val="Heading2"/>
+        <w:pStyle w:val="Ttulo2"/>
         <w:rPr>
           <w:rFonts w:cstheme="majorHAnsi"/>
         </w:rPr>
@@ -7389,7 +7384,7 @@
     </w:p>
     <w:p>
       <w:pPr>
-        <w:pStyle w:val="Heading2"/>
+        <w:pStyle w:val="Ttulo2"/>
         <w:rPr>
           <w:rFonts w:cstheme="majorHAnsi"/>
         </w:rPr>
@@ -7414,7 +7409,7 @@
     </w:p>
     <w:p>
       <w:pPr>
-        <w:pStyle w:val="Heading2"/>
+        <w:pStyle w:val="Ttulo2"/>
         <w:rPr>
           <w:rFonts w:cstheme="majorHAnsi"/>
         </w:rPr>
@@ -7439,7 +7434,7 @@
     </w:p>
     <w:p>
       <w:pPr>
-        <w:pStyle w:val="Heading2"/>
+        <w:pStyle w:val="Ttulo2"/>
         <w:rPr>
           <w:rFonts w:cstheme="majorHAnsi"/>
         </w:rPr>
@@ -7486,6 +7481,7 @@
           <w15:appearance w15:val="hidden"/>
           <w:text/>
         </w:sdtPr>
+        <w:sdtEndPr/>
         <w:sdtContent>
           <w:r>
             <w:t xml:space="preserve">    </w:t>
@@ -7499,7 +7495,7 @@
     </w:p>
     <w:p>
       <w:pPr>
-        <w:pStyle w:val="Heading2"/>
+        <w:pStyle w:val="Ttulo2"/>
         <w:rPr>
           <w:rFonts w:cstheme="majorHAnsi"/>
         </w:rPr>
@@ -7534,6 +7530,7 @@
           <w15:appearance w15:val="hidden"/>
           <w:text/>
         </w:sdtPr>
+        <w:sdtEndPr/>
         <w:sdtContent>
           <w:r>
             <w:t xml:space="preserve">    </w:t>
@@ -7568,6 +7565,7 @@
           <w15:appearance w15:val="hidden"/>
           <w:text/>
         </w:sdtPr>
+        <w:sdtEndPr/>
         <w:sdtContent>
           <w:r>
             <w:t xml:space="preserve">    </w:t>
@@ -7606,7 +7604,7 @@
 </file>
 
 <file path=word/numbering.xml><?xml version="1.0" encoding="utf-8"?>
-<w:numbering xmlns:wpc="http://schemas.microsoft.com/office/word/2010/wordprocessingCanvas" xmlns:cx="http://schemas.microsoft.com/office/drawing/2014/chartex" xmlns:cx1="http://schemas.microsoft.com/office/drawing/2015/9/8/chartex" xmlns:cx2="http://schemas.microsoft.com/office/drawing/2015/10/21/chartex" xmlns:cx3="http://schemas.microsoft.com/office/drawing/2016/5/9/chartex" xmlns:cx4="http://schemas.microsoft.com/office/drawing/2016/5/10/chartex" xmlns:cx5="http://schemas.microsoft.com/office/drawing/2016/5/11/chartex" xmlns:cx6="http://schemas.microsoft.com/office/drawing/2016/5/12/chartex" xmlns:cx7="http://schemas.microsoft.com/office/drawing/2016/5/13/chartex" xmlns:cx8="http://schemas.microsoft.com/office/drawing/2016/5/14/chartex" xmlns:mc="http://schemas.openxmlformats.org/markup-compatibility/2006" xmlns:aink="http://schemas.microsoft.com/office/drawing/2016/ink" xmlns:am3d="http://schemas.microsoft.com/office/drawing/2017/model3d" xmlns:o="urn:schemas-microsoft-com:office:office" xmlns:oel="http://schemas.microsoft.com/office/2019/extlst" xmlns:r="http://schemas.openxmlformats.org/officeDocument/2006/relationships" xmlns:m="http://schemas.openxmlformats.org/officeDocument/2006/math" xmlns:v="urn:schemas-microsoft-com:vml" xmlns:wp14="http://schemas.microsoft.com/office/word/2010/wordprocessingDrawing" xmlns:wp="http://schemas.openxmlformats.org/drawingml/2006/wordprocessingDrawing" xmlns:w10="urn:schemas-microsoft-com:office:word" xmlns:w="http://schemas.openxmlformats.org/wordprocessingml/2006/main" xmlns:w14="http://schemas.microsoft.com/office/word/2010/wordml" xmlns:w15="http://schemas.microsoft.com/office/word/2012/wordml" xmlns:w16cex="http://schemas.microsoft.com/office/word/2018/wordml/cex" xmlns:w16cid="http://schemas.microsoft.com/office/word/2016/wordml/cid" xmlns:w16="http://schemas.microsoft.com/office/word/2018/wordml" xmlns:w16du="http://schemas.microsoft.com/office/word/2023/wordml/word16du" xmlns:w16sdtdh="http://schemas.microsoft.com/office/word/2020/wordml/sdtdatahash" xmlns:w16sdtfl="http://schemas.microsoft.com/office/word/2024/wordml/sdtformatlock" xmlns:w16se="http://schemas.microsoft.com/office/word/2015/wordml/symex" xmlns:wpg="http://schemas.microsoft.com/office/word/2010/wordprocessingGroup" xmlns:wpi="http://schemas.microsoft.com/office/word/2010/wordprocessingInk" xmlns:wne="http://schemas.microsoft.com/office/word/2006/wordml" xmlns:wps="http://schemas.microsoft.com/office/word/2010/wordprocessingShape" mc:Ignorable="w14 w15 w16se w16cid w16 w16cex w16sdtdh w16sdtfl w16du wp14">
+<w:numbering xmlns:wpc="http://schemas.microsoft.com/office/word/2010/wordprocessingCanvas" xmlns:cx="http://schemas.microsoft.com/office/drawing/2014/chartex" xmlns:cx1="http://schemas.microsoft.com/office/drawing/2015/9/8/chartex" xmlns:cx2="http://schemas.microsoft.com/office/drawing/2015/10/21/chartex" xmlns:cx3="http://schemas.microsoft.com/office/drawing/2016/5/9/chartex" xmlns:cx4="http://schemas.microsoft.com/office/drawing/2016/5/10/chartex" xmlns:cx5="http://schemas.microsoft.com/office/drawing/2016/5/11/chartex" xmlns:cx6="http://schemas.microsoft.com/office/drawing/2016/5/12/chartex" xmlns:cx7="http://schemas.microsoft.com/office/drawing/2016/5/13/chartex" xmlns:cx8="http://schemas.microsoft.com/office/drawing/2016/5/14/chartex" xmlns:mc="http://schemas.openxmlformats.org/markup-compatibility/2006" xmlns:aink="http://schemas.microsoft.com/office/drawing/2016/ink" xmlns:am3d="http://schemas.microsoft.com/office/drawing/2017/model3d" xmlns:o="urn:schemas-microsoft-com:office:office" xmlns:oel="http://schemas.microsoft.com/office/2019/extlst" xmlns:r="http://schemas.openxmlformats.org/officeDocument/2006/relationships" xmlns:m="http://schemas.openxmlformats.org/officeDocument/2006/math" xmlns:v="urn:schemas-microsoft-com:vml" xmlns:wp14="http://schemas.microsoft.com/office/word/2010/wordprocessingDrawing" xmlns:wp="http://schemas.openxmlformats.org/drawingml/2006/wordprocessingDrawing" xmlns:w10="urn:schemas-microsoft-com:office:word" xmlns:w="http://schemas.openxmlformats.org/wordprocessingml/2006/main" xmlns:w14="http://schemas.microsoft.com/office/word/2010/wordml" xmlns:w15="http://schemas.microsoft.com/office/word/2012/wordml" xmlns:w16cex="http://schemas.microsoft.com/office/word/2018/wordml/cex" xmlns:w16cid="http://schemas.microsoft.com/office/word/2016/wordml/cid" xmlns:w16="http://schemas.microsoft.com/office/word/2018/wordml" xmlns:w16sdtdh="http://schemas.microsoft.com/office/word/2020/wordml/sdtdatahash" xmlns:w16se="http://schemas.microsoft.com/office/word/2015/wordml/symex" xmlns:wpg="http://schemas.microsoft.com/office/word/2010/wordprocessingGroup" xmlns:wpi="http://schemas.microsoft.com/office/word/2010/wordprocessingInk" xmlns:wne="http://schemas.microsoft.com/office/word/2006/wordml" xmlns:wps="http://schemas.microsoft.com/office/word/2010/wordprocessingShape" mc:Ignorable="w14 w15 w16se w16cid w16 w16cex w16sdtdh wp14">
   <w:abstractNum w:abstractNumId="0" w15:restartNumberingAfterBreak="0">
     <w:nsid w:val="FFFFFF88"/>
     <w:multiLevelType w:val="singleLevel"/>
@@ -7614,7 +7612,7 @@
     <w:lvl w:ilvl="0">
       <w:start w:val="1"/>
       <w:numFmt w:val="decimal"/>
-      <w:pStyle w:val="ListNumber"/>
+      <w:pStyle w:val="Listaconnmeros"/>
       <w:lvlText w:val="%1."/>
       <w:lvlJc w:val="left"/>
       <w:pPr>
@@ -7838,7 +7836,7 @@
     <w:lvl w:ilvl="0" w:tplc="391EA46E">
       <w:start w:val="1"/>
       <w:numFmt w:val="decimal"/>
-      <w:pStyle w:val="ListParagraph"/>
+      <w:pStyle w:val="Prrafodelista"/>
       <w:lvlText w:val="%1)"/>
       <w:lvlJc w:val="left"/>
       <w:pPr>
@@ -8332,7 +8330,7 @@
 </file>
 
 <file path=word/styles.xml><?xml version="1.0" encoding="utf-8"?>
-<w:styles xmlns:mc="http://schemas.openxmlformats.org/markup-compatibility/2006" xmlns:r="http://schemas.openxmlformats.org/officeDocument/2006/relationships" xmlns:w="http://schemas.openxmlformats.org/wordprocessingml/2006/main" xmlns:w14="http://schemas.microsoft.com/office/word/2010/wordml" xmlns:w15="http://schemas.microsoft.com/office/word/2012/wordml" xmlns:w16cex="http://schemas.microsoft.com/office/word/2018/wordml/cex" xmlns:w16cid="http://schemas.microsoft.com/office/word/2016/wordml/cid" xmlns:w16="http://schemas.microsoft.com/office/word/2018/wordml" xmlns:w16du="http://schemas.microsoft.com/office/word/2023/wordml/word16du" xmlns:w16sdtdh="http://schemas.microsoft.com/office/word/2020/wordml/sdtdatahash" xmlns:w16sdtfl="http://schemas.microsoft.com/office/word/2024/wordml/sdtformatlock" xmlns:w16se="http://schemas.microsoft.com/office/word/2015/wordml/symex" mc:Ignorable="w14 w15 w16se w16cid w16 w16cex w16sdtdh w16sdtfl w16du">
+<w:styles xmlns:mc="http://schemas.openxmlformats.org/markup-compatibility/2006" xmlns:r="http://schemas.openxmlformats.org/officeDocument/2006/relationships" xmlns:w="http://schemas.openxmlformats.org/wordprocessingml/2006/main" xmlns:w14="http://schemas.microsoft.com/office/word/2010/wordml" xmlns:w15="http://schemas.microsoft.com/office/word/2012/wordml" xmlns:w16cex="http://schemas.microsoft.com/office/word/2018/wordml/cex" xmlns:w16cid="http://schemas.microsoft.com/office/word/2016/wordml/cid" xmlns:w16="http://schemas.microsoft.com/office/word/2018/wordml" xmlns:w16sdtdh="http://schemas.microsoft.com/office/word/2020/wordml/sdtdatahash" xmlns:w16se="http://schemas.microsoft.com/office/word/2015/wordml/symex" mc:Ignorable="w14 w15 w16se w16cid w16 w16cex w16sdtdh">
   <w:docDefaults>
     <w:rPrDefault>
       <w:rPr>
@@ -8742,11 +8740,11 @@
       <w:lang w:val="en-GB"/>
     </w:rPr>
   </w:style>
-  <w:style w:type="paragraph" w:styleId="Heading1">
+  <w:style w:type="paragraph" w:styleId="Ttulo1">
     <w:name w:val="heading 1"/>
     <w:basedOn w:val="Normal"/>
     <w:next w:val="Normal"/>
-    <w:link w:val="Heading1Char"/>
+    <w:link w:val="Ttulo1Car"/>
     <w:uiPriority w:val="9"/>
     <w:qFormat/>
     <w:rsid w:val="005559E5"/>
@@ -8774,11 +8772,11 @@
       <w14:ligatures w14:val="none"/>
     </w:rPr>
   </w:style>
-  <w:style w:type="paragraph" w:styleId="Heading2">
+  <w:style w:type="paragraph" w:styleId="Ttulo2">
     <w:name w:val="heading 2"/>
     <w:basedOn w:val="Normal"/>
     <w:next w:val="Normal"/>
-    <w:link w:val="Heading2Char"/>
+    <w:link w:val="Ttulo2Car"/>
     <w:uiPriority w:val="9"/>
     <w:unhideWhenUsed/>
     <w:qFormat/>
@@ -8802,11 +8800,11 @@
       <w14:ligatures w14:val="none"/>
     </w:rPr>
   </w:style>
-  <w:style w:type="paragraph" w:styleId="Heading3">
+  <w:style w:type="paragraph" w:styleId="Ttulo3">
     <w:name w:val="heading 3"/>
     <w:basedOn w:val="Normal"/>
     <w:next w:val="Normal"/>
-    <w:link w:val="Heading3Char"/>
+    <w:link w:val="Ttulo3Car"/>
     <w:uiPriority w:val="9"/>
     <w:unhideWhenUsed/>
     <w:rsid w:val="00F772E9"/>
@@ -8821,13 +8819,13 @@
       <w:color w:val="1F3763" w:themeColor="accent1" w:themeShade="7F"/>
     </w:rPr>
   </w:style>
-  <w:style w:type="character" w:default="1" w:styleId="DefaultParagraphFont">
+  <w:style w:type="character" w:default="1" w:styleId="Fuentedeprrafopredeter">
     <w:name w:val="Default Paragraph Font"/>
     <w:uiPriority w:val="1"/>
     <w:semiHidden/>
     <w:unhideWhenUsed/>
   </w:style>
-  <w:style w:type="table" w:default="1" w:styleId="TableNormal">
+  <w:style w:type="table" w:default="1" w:styleId="Tablanormal">
     <w:name w:val="Normal Table"/>
     <w:uiPriority w:val="99"/>
     <w:semiHidden/>
@@ -8842,16 +8840,16 @@
       </w:tblCellMar>
     </w:tblPr>
   </w:style>
-  <w:style w:type="numbering" w:default="1" w:styleId="NoList">
+  <w:style w:type="numbering" w:default="1" w:styleId="Sinlista">
     <w:name w:val="No List"/>
     <w:uiPriority w:val="99"/>
     <w:semiHidden/>
     <w:unhideWhenUsed/>
   </w:style>
-  <w:style w:type="character" w:customStyle="1" w:styleId="Heading1Char">
-    <w:name w:val="Heading 1 Char"/>
-    <w:basedOn w:val="DefaultParagraphFont"/>
-    <w:link w:val="Heading1"/>
+  <w:style w:type="character" w:customStyle="1" w:styleId="Ttulo1Car">
+    <w:name w:val="Título 1 Car"/>
+    <w:basedOn w:val="Fuentedeprrafopredeter"/>
+    <w:link w:val="Ttulo1"/>
     <w:uiPriority w:val="9"/>
     <w:rsid w:val="005559E5"/>
     <w:rPr>
@@ -8865,10 +8863,10 @@
       <w14:ligatures w14:val="none"/>
     </w:rPr>
   </w:style>
-  <w:style w:type="character" w:customStyle="1" w:styleId="Heading2Char">
-    <w:name w:val="Heading 2 Char"/>
-    <w:basedOn w:val="DefaultParagraphFont"/>
-    <w:link w:val="Heading2"/>
+  <w:style w:type="character" w:customStyle="1" w:styleId="Ttulo2Car">
+    <w:name w:val="Título 2 Car"/>
+    <w:basedOn w:val="Fuentedeprrafopredeter"/>
+    <w:link w:val="Ttulo2"/>
     <w:uiPriority w:val="9"/>
     <w:rsid w:val="00F772E9"/>
     <w:rPr>
@@ -8907,9 +8905,9 @@
       <w14:ligatures w14:val="none"/>
     </w:rPr>
   </w:style>
-  <w:style w:type="paragraph" w:styleId="ListParagraph">
+  <w:style w:type="paragraph" w:styleId="Prrafodelista">
     <w:name w:val="List Paragraph"/>
-    <w:basedOn w:val="ListNumber"/>
+    <w:basedOn w:val="Listaconnmeros"/>
     <w:uiPriority w:val="34"/>
     <w:rsid w:val="00F772E9"/>
     <w:pPr>
@@ -8928,7 +8926,7 @@
   </w:style>
   <w:style w:type="paragraph" w:customStyle="1" w:styleId="Prrafodesublista">
     <w:name w:val="Párrafo de sublista"/>
-    <w:basedOn w:val="ListParagraph"/>
+    <w:basedOn w:val="Prrafodelista"/>
     <w:qFormat/>
     <w:rsid w:val="00A64124"/>
     <w:pPr>
@@ -8945,7 +8943,7 @@
       <w:rFonts w:eastAsia="Courier New" w:cs="Courier New"/>
     </w:rPr>
   </w:style>
-  <w:style w:type="paragraph" w:styleId="NoSpacing">
+  <w:style w:type="paragraph" w:styleId="Sinespaciado">
     <w:name w:val="No Spacing"/>
     <w:uiPriority w:val="1"/>
     <w:rsid w:val="00F772E9"/>
@@ -8959,9 +8957,9 @@
       <w14:ligatures w14:val="none"/>
     </w:rPr>
   </w:style>
-  <w:style w:type="character" w:styleId="Strong">
+  <w:style w:type="character" w:styleId="Textoennegrita">
     <w:name w:val="Strong"/>
-    <w:basedOn w:val="DefaultParagraphFont"/>
+    <w:basedOn w:val="Fuentedeprrafopredeter"/>
     <w:uiPriority w:val="22"/>
     <w:qFormat/>
     <w:rsid w:val="00F772E9"/>
@@ -8970,9 +8968,9 @@
       <w:bCs/>
     </w:rPr>
   </w:style>
-  <w:style w:type="character" w:styleId="CommentReference">
+  <w:style w:type="character" w:styleId="Refdecomentario">
     <w:name w:val="annotation reference"/>
-    <w:basedOn w:val="DefaultParagraphFont"/>
+    <w:basedOn w:val="Fuentedeprrafopredeter"/>
     <w:uiPriority w:val="99"/>
     <w:semiHidden/>
     <w:unhideWhenUsed/>
@@ -8982,10 +8980,10 @@
       <w:szCs w:val="16"/>
     </w:rPr>
   </w:style>
-  <w:style w:type="paragraph" w:styleId="CommentText">
+  <w:style w:type="paragraph" w:styleId="Textocomentario">
     <w:name w:val="annotation text"/>
     <w:basedOn w:val="Normal"/>
-    <w:link w:val="CommentTextChar"/>
+    <w:link w:val="TextocomentarioCar"/>
     <w:uiPriority w:val="99"/>
     <w:unhideWhenUsed/>
     <w:rsid w:val="00F772E9"/>
@@ -8994,10 +8992,10 @@
       <w:szCs w:val="20"/>
     </w:rPr>
   </w:style>
-  <w:style w:type="character" w:customStyle="1" w:styleId="CommentTextChar">
-    <w:name w:val="Comment Text Char"/>
-    <w:basedOn w:val="DefaultParagraphFont"/>
-    <w:link w:val="CommentText"/>
+  <w:style w:type="character" w:customStyle="1" w:styleId="TextocomentarioCar">
+    <w:name w:val="Texto comentario Car"/>
+    <w:basedOn w:val="Fuentedeprrafopredeter"/>
+    <w:link w:val="Textocomentario"/>
     <w:uiPriority w:val="99"/>
     <w:rsid w:val="00F772E9"/>
     <w:rPr>
@@ -9006,11 +9004,11 @@
       <w:lang w:val="en-GB"/>
     </w:rPr>
   </w:style>
-  <w:style w:type="paragraph" w:styleId="CommentSubject">
+  <w:style w:type="paragraph" w:styleId="Asuntodelcomentario">
     <w:name w:val="annotation subject"/>
     <w:basedOn w:val="Normal"/>
     <w:next w:val="Normal"/>
-    <w:link w:val="CommentSubjectChar"/>
+    <w:link w:val="AsuntodelcomentarioCar"/>
     <w:uiPriority w:val="99"/>
     <w:semiHidden/>
     <w:unhideWhenUsed/>
@@ -9022,10 +9020,10 @@
       <w:szCs w:val="20"/>
     </w:rPr>
   </w:style>
-  <w:style w:type="character" w:customStyle="1" w:styleId="CommentSubjectChar">
-    <w:name w:val="Comment Subject Char"/>
-    <w:basedOn w:val="DefaultParagraphFont"/>
-    <w:link w:val="CommentSubject"/>
+  <w:style w:type="character" w:customStyle="1" w:styleId="AsuntodelcomentarioCar">
+    <w:name w:val="Asunto del comentario Car"/>
+    <w:basedOn w:val="Fuentedeprrafopredeter"/>
+    <w:link w:val="Asuntodelcomentario"/>
     <w:uiPriority w:val="99"/>
     <w:semiHidden/>
     <w:rsid w:val="00F772E9"/>
@@ -9037,9 +9035,9 @@
       <w:lang w:val="en-GB"/>
     </w:rPr>
   </w:style>
-  <w:style w:type="character" w:styleId="PlaceholderText">
+  <w:style w:type="character" w:styleId="Textodelmarcadordeposicin">
     <w:name w:val="Placeholder Text"/>
-    <w:basedOn w:val="DefaultParagraphFont"/>
+    <w:basedOn w:val="Fuentedeprrafopredeter"/>
     <w:uiPriority w:val="99"/>
     <w:semiHidden/>
     <w:rsid w:val="00F772E9"/>
@@ -9047,9 +9045,9 @@
       <w:color w:val="808080"/>
     </w:rPr>
   </w:style>
-  <w:style w:type="character" w:styleId="Hyperlink">
+  <w:style w:type="character" w:styleId="Hipervnculo">
     <w:name w:val="Hyperlink"/>
-    <w:basedOn w:val="DefaultParagraphFont"/>
+    <w:basedOn w:val="Fuentedeprrafopredeter"/>
     <w:uiPriority w:val="99"/>
     <w:unhideWhenUsed/>
     <w:rsid w:val="00F772E9"/>
@@ -9068,10 +9066,10 @@
       <w:spacing w:before="240" w:after="240"/>
     </w:pPr>
   </w:style>
-  <w:style w:type="character" w:customStyle="1" w:styleId="Heading3Char">
-    <w:name w:val="Heading 3 Char"/>
-    <w:basedOn w:val="DefaultParagraphFont"/>
-    <w:link w:val="Heading3"/>
+  <w:style w:type="character" w:customStyle="1" w:styleId="Ttulo3Car">
+    <w:name w:val="Título 3 Car"/>
+    <w:basedOn w:val="Fuentedeprrafopredeter"/>
+    <w:link w:val="Ttulo3"/>
     <w:uiPriority w:val="9"/>
     <w:rsid w:val="00F772E9"/>
     <w:rPr>
@@ -9082,7 +9080,7 @@
       <w:lang w:val="en-GB"/>
     </w:rPr>
   </w:style>
-  <w:style w:type="paragraph" w:styleId="List">
+  <w:style w:type="paragraph" w:styleId="Lista">
     <w:name w:val="List"/>
     <w:basedOn w:val="Normal"/>
     <w:uiPriority w:val="99"/>
@@ -9094,7 +9092,7 @@
       <w:contextualSpacing/>
     </w:pPr>
   </w:style>
-  <w:style w:type="paragraph" w:styleId="ListNumber">
+  <w:style w:type="paragraph" w:styleId="Listaconnmeros">
     <w:name w:val="List Number"/>
     <w:basedOn w:val="Normal"/>
     <w:uiPriority w:val="99"/>
@@ -9110,7 +9108,7 @@
   </w:style>
   <w:style w:type="paragraph" w:customStyle="1" w:styleId="Requirement-Body">
     <w:name w:val="Requirement - Body"/>
-    <w:basedOn w:val="List"/>
+    <w:basedOn w:val="Lista"/>
     <w:qFormat/>
     <w:rsid w:val="0089026D"/>
     <w:pPr>
@@ -9122,7 +9120,7 @@
   </w:style>
   <w:style w:type="paragraph" w:customStyle="1" w:styleId="Requirement-Header">
     <w:name w:val="Requirement - Header"/>
-    <w:basedOn w:val="List"/>
+    <w:basedOn w:val="Lista"/>
     <w:next w:val="Requirement-Body"/>
     <w:qFormat/>
     <w:rsid w:val="002D4E43"/>
@@ -9133,11 +9131,11 @@
       <w:ind w:left="567" w:hanging="567"/>
     </w:pPr>
   </w:style>
-  <w:style w:type="paragraph" w:styleId="Title">
+  <w:style w:type="paragraph" w:styleId="Ttulo">
     <w:name w:val="Title"/>
     <w:basedOn w:val="Normal"/>
     <w:next w:val="Normal"/>
-    <w:link w:val="TitleChar"/>
+    <w:link w:val="TtuloCar"/>
     <w:uiPriority w:val="10"/>
     <w:qFormat/>
     <w:rsid w:val="00F772E9"/>
@@ -9158,10 +9156,10 @@
       <w:szCs w:val="56"/>
     </w:rPr>
   </w:style>
-  <w:style w:type="character" w:customStyle="1" w:styleId="TitleChar">
-    <w:name w:val="Title Char"/>
-    <w:basedOn w:val="DefaultParagraphFont"/>
-    <w:link w:val="Title"/>
+  <w:style w:type="character" w:customStyle="1" w:styleId="TtuloCar">
+    <w:name w:val="Título Car"/>
+    <w:basedOn w:val="Fuentedeprrafopredeter"/>
+    <w:link w:val="Ttulo"/>
     <w:uiPriority w:val="10"/>
     <w:rsid w:val="00F772E9"/>
     <w:rPr>
@@ -9173,9 +9171,9 @@
       <w:lang w:val="en-GB"/>
     </w:rPr>
   </w:style>
-  <w:style w:type="character" w:styleId="Mention">
+  <w:style w:type="character" w:styleId="Mencionar">
     <w:name w:val="Mention"/>
-    <w:basedOn w:val="DefaultParagraphFont"/>
+    <w:basedOn w:val="Fuentedeprrafopredeter"/>
     <w:uiPriority w:val="99"/>
     <w:unhideWhenUsed/>
     <w:rsid w:val="00F772E9"/>
@@ -9188,7 +9186,7 @@
 </file>
 
 <file path=word/glossary/document.xml><?xml version="1.0" encoding="utf-8"?>
-<w:glossaryDocument xmlns:wpc="http://schemas.microsoft.com/office/word/2010/wordprocessingCanvas" xmlns:cx="http://schemas.microsoft.com/office/drawing/2014/chartex" xmlns:cx1="http://schemas.microsoft.com/office/drawing/2015/9/8/chartex" xmlns:cx2="http://schemas.microsoft.com/office/drawing/2015/10/21/chartex" xmlns:cx3="http://schemas.microsoft.com/office/drawing/2016/5/9/chartex" xmlns:cx4="http://schemas.microsoft.com/office/drawing/2016/5/10/chartex" xmlns:cx5="http://schemas.microsoft.com/office/drawing/2016/5/11/chartex" xmlns:cx6="http://schemas.microsoft.com/office/drawing/2016/5/12/chartex" xmlns:cx7="http://schemas.microsoft.com/office/drawing/2016/5/13/chartex" xmlns:cx8="http://schemas.microsoft.com/office/drawing/2016/5/14/chartex" xmlns:mc="http://schemas.openxmlformats.org/markup-compatibility/2006" xmlns:aink="http://schemas.microsoft.com/office/drawing/2016/ink" xmlns:am3d="http://schemas.microsoft.com/office/drawing/2017/model3d" xmlns:o="urn:schemas-microsoft-com:office:office" xmlns:oel="http://schemas.microsoft.com/office/2019/extlst" xmlns:r="http://schemas.openxmlformats.org/officeDocument/2006/relationships" xmlns:m="http://schemas.openxmlformats.org/officeDocument/2006/math" xmlns:v="urn:schemas-microsoft-com:vml" xmlns:wp14="http://schemas.microsoft.com/office/word/2010/wordprocessingDrawing" xmlns:wp="http://schemas.openxmlformats.org/drawingml/2006/wordprocessingDrawing" xmlns:w10="urn:schemas-microsoft-com:office:word" xmlns:w="http://schemas.openxmlformats.org/wordprocessingml/2006/main" xmlns:w14="http://schemas.microsoft.com/office/word/2010/wordml" xmlns:w15="http://schemas.microsoft.com/office/word/2012/wordml" xmlns:w16cex="http://schemas.microsoft.com/office/word/2018/wordml/cex" xmlns:w16cid="http://schemas.microsoft.com/office/word/2016/wordml/cid" xmlns:w16="http://schemas.microsoft.com/office/word/2018/wordml" xmlns:w16du="http://schemas.microsoft.com/office/word/2023/wordml/word16du" xmlns:w16sdtdh="http://schemas.microsoft.com/office/word/2020/wordml/sdtdatahash" xmlns:w16sdtfl="http://schemas.microsoft.com/office/word/2024/wordml/sdtformatlock" xmlns:w16se="http://schemas.microsoft.com/office/word/2015/wordml/symex" xmlns:wpg="http://schemas.microsoft.com/office/word/2010/wordprocessingGroup" xmlns:wpi="http://schemas.microsoft.com/office/word/2010/wordprocessingInk" xmlns:wne="http://schemas.microsoft.com/office/word/2006/wordml" xmlns:wps="http://schemas.microsoft.com/office/word/2010/wordprocessingShape" mc:Ignorable="w14 w15 w16se w16cid w16 w16cex w16sdtdh w16sdtfl w16du wp14">
+<w:glossaryDocument xmlns:wpc="http://schemas.microsoft.com/office/word/2010/wordprocessingCanvas" xmlns:cx="http://schemas.microsoft.com/office/drawing/2014/chartex" xmlns:cx1="http://schemas.microsoft.com/office/drawing/2015/9/8/chartex" xmlns:cx2="http://schemas.microsoft.com/office/drawing/2015/10/21/chartex" xmlns:cx3="http://schemas.microsoft.com/office/drawing/2016/5/9/chartex" xmlns:cx4="http://schemas.microsoft.com/office/drawing/2016/5/10/chartex" xmlns:cx5="http://schemas.microsoft.com/office/drawing/2016/5/11/chartex" xmlns:cx6="http://schemas.microsoft.com/office/drawing/2016/5/12/chartex" xmlns:cx7="http://schemas.microsoft.com/office/drawing/2016/5/13/chartex" xmlns:cx8="http://schemas.microsoft.com/office/drawing/2016/5/14/chartex" xmlns:mc="http://schemas.openxmlformats.org/markup-compatibility/2006" xmlns:aink="http://schemas.microsoft.com/office/drawing/2016/ink" xmlns:am3d="http://schemas.microsoft.com/office/drawing/2017/model3d" xmlns:o="urn:schemas-microsoft-com:office:office" xmlns:oel="http://schemas.microsoft.com/office/2019/extlst" xmlns:r="http://schemas.openxmlformats.org/officeDocument/2006/relationships" xmlns:m="http://schemas.openxmlformats.org/officeDocument/2006/math" xmlns:v="urn:schemas-microsoft-com:vml" xmlns:wp14="http://schemas.microsoft.com/office/word/2010/wordprocessingDrawing" xmlns:wp="http://schemas.openxmlformats.org/drawingml/2006/wordprocessingDrawing" xmlns:w10="urn:schemas-microsoft-com:office:word" xmlns:w="http://schemas.openxmlformats.org/wordprocessingml/2006/main" xmlns:w14="http://schemas.microsoft.com/office/word/2010/wordml" xmlns:w15="http://schemas.microsoft.com/office/word/2012/wordml" xmlns:w16cex="http://schemas.microsoft.com/office/word/2018/wordml/cex" xmlns:w16cid="http://schemas.microsoft.com/office/word/2016/wordml/cid" xmlns:w16="http://schemas.microsoft.com/office/word/2018/wordml" xmlns:w16sdtdh="http://schemas.microsoft.com/office/word/2020/wordml/sdtdatahash" xmlns:w16se="http://schemas.microsoft.com/office/word/2015/wordml/symex" xmlns:wpg="http://schemas.microsoft.com/office/word/2010/wordprocessingGroup" xmlns:wpi="http://schemas.microsoft.com/office/word/2010/wordprocessingInk" xmlns:wne="http://schemas.microsoft.com/office/word/2006/wordml" xmlns:wps="http://schemas.microsoft.com/office/word/2010/wordprocessingShape" mc:Ignorable="w14 w15 w16se w16cid w16 w16cex w16sdtdh wp14">
   <w:docParts>
     <w:docPart>
       <w:docPartPr>
@@ -9212,7 +9210,7 @@
           </w:pPr>
           <w:r>
             <w:rPr>
-              <w:rStyle w:val="PlaceholderText"/>
+              <w:rStyle w:val="Textodelmarcadordeposicin"/>
             </w:rPr>
             <w:t>Haga clic o pulse aquí para escribir texto.</w:t>
           </w:r>
@@ -9241,7 +9239,7 @@
           </w:pPr>
           <w:r>
             <w:rPr>
-              <w:rStyle w:val="PlaceholderText"/>
+              <w:rStyle w:val="Textodelmarcadordeposicin"/>
             </w:rPr>
             <w:t>Haga clic o pulse aquí para escribir texto.</w:t>
           </w:r>
@@ -9270,7 +9268,7 @@
           </w:pPr>
           <w:r>
             <w:rPr>
-              <w:rStyle w:val="PlaceholderText"/>
+              <w:rStyle w:val="Textodelmarcadordeposicin"/>
             </w:rPr>
             <w:t>Haga clic o pulse aquí para escribir texto.</w:t>
           </w:r>
@@ -9299,7 +9297,7 @@
           </w:pPr>
           <w:r>
             <w:rPr>
-              <w:rStyle w:val="PlaceholderText"/>
+              <w:rStyle w:val="Textodelmarcadordeposicin"/>
             </w:rPr>
             <w:t>Haga clic o pulse aquí para escribir texto.</w:t>
           </w:r>
@@ -9328,7 +9326,7 @@
           </w:pPr>
           <w:r>
             <w:rPr>
-              <w:rStyle w:val="PlaceholderText"/>
+              <w:rStyle w:val="Textodelmarcadordeposicin"/>
             </w:rPr>
             <w:t>Haga clic o pulse aquí para escribir texto.</w:t>
           </w:r>
@@ -9357,7 +9355,7 @@
           </w:pPr>
           <w:r>
             <w:rPr>
-              <w:rStyle w:val="PlaceholderText"/>
+              <w:rStyle w:val="Textodelmarcadordeposicin"/>
             </w:rPr>
             <w:t>Haga clic o pulse aquí para escribir texto.</w:t>
           </w:r>
@@ -9386,7 +9384,7 @@
           </w:pPr>
           <w:r>
             <w:rPr>
-              <w:rStyle w:val="PlaceholderText"/>
+              <w:rStyle w:val="Textodelmarcadordeposicin"/>
             </w:rPr>
             <w:t>Haga clic o pulse aquí para escribir texto.</w:t>
           </w:r>
@@ -9415,7 +9413,7 @@
           </w:pPr>
           <w:r>
             <w:rPr>
-              <w:rStyle w:val="PlaceholderText"/>
+              <w:rStyle w:val="Textodelmarcadordeposicin"/>
             </w:rPr>
             <w:t>Haga clic o pulse aquí para escribir texto.</w:t>
           </w:r>
@@ -9444,7 +9442,7 @@
           </w:pPr>
           <w:r>
             <w:rPr>
-              <w:rStyle w:val="PlaceholderText"/>
+              <w:rStyle w:val="Textodelmarcadordeposicin"/>
             </w:rPr>
             <w:t>Haga clic o pulse aquí para escribir texto.</w:t>
           </w:r>
@@ -9473,7 +9471,7 @@
           </w:pPr>
           <w:r>
             <w:rPr>
-              <w:rStyle w:val="PlaceholderText"/>
+              <w:rStyle w:val="Textodelmarcadordeposicin"/>
             </w:rPr>
             <w:t>Haga clic o pulse aquí para escribir texto.</w:t>
           </w:r>
@@ -9502,7 +9500,7 @@
           </w:pPr>
           <w:r>
             <w:rPr>
-              <w:rStyle w:val="PlaceholderText"/>
+              <w:rStyle w:val="Textodelmarcadordeposicin"/>
             </w:rPr>
             <w:t>Haga clic o pulse aquí para escribir texto.</w:t>
           </w:r>
@@ -9531,7 +9529,7 @@
           </w:pPr>
           <w:r>
             <w:rPr>
-              <w:rStyle w:val="PlaceholderText"/>
+              <w:rStyle w:val="Textodelmarcadordeposicin"/>
             </w:rPr>
             <w:t>Haga clic o pulse aquí para escribir texto.</w:t>
           </w:r>
@@ -9560,7 +9558,7 @@
           </w:pPr>
           <w:r>
             <w:rPr>
-              <w:rStyle w:val="PlaceholderText"/>
+              <w:rStyle w:val="Textodelmarcadordeposicin"/>
             </w:rPr>
             <w:t>Haga clic o pulse aquí para escribir texto.</w:t>
           </w:r>
@@ -9589,7 +9587,7 @@
           </w:pPr>
           <w:r>
             <w:rPr>
-              <w:rStyle w:val="PlaceholderText"/>
+              <w:rStyle w:val="Textodelmarcadordeposicin"/>
             </w:rPr>
             <w:t>Haga clic o pulse aquí para escribir texto.</w:t>
           </w:r>
@@ -9618,7 +9616,7 @@
           </w:pPr>
           <w:r>
             <w:rPr>
-              <w:rStyle w:val="PlaceholderText"/>
+              <w:rStyle w:val="Textodelmarcadordeposicin"/>
             </w:rPr>
             <w:t>Haga clic o pulse aquí para escribir texto.</w:t>
           </w:r>
@@ -9647,7 +9645,7 @@
           </w:pPr>
           <w:r>
             <w:rPr>
-              <w:rStyle w:val="PlaceholderText"/>
+              <w:rStyle w:val="Textodelmarcadordeposicin"/>
             </w:rPr>
             <w:t>Haga clic o pulse aquí para escribir texto.</w:t>
           </w:r>
@@ -9676,7 +9674,7 @@
           </w:pPr>
           <w:r>
             <w:rPr>
-              <w:rStyle w:val="PlaceholderText"/>
+              <w:rStyle w:val="Textodelmarcadordeposicin"/>
             </w:rPr>
             <w:t>Haga clic o pulse aquí para escribir texto.</w:t>
           </w:r>
@@ -9705,7 +9703,7 @@
           </w:pPr>
           <w:r>
             <w:rPr>
-              <w:rStyle w:val="PlaceholderText"/>
+              <w:rStyle w:val="Textodelmarcadordeposicin"/>
             </w:rPr>
             <w:t>Haga clic o pulse aquí para escribir texto.</w:t>
           </w:r>
@@ -9734,7 +9732,7 @@
           </w:pPr>
           <w:r>
             <w:rPr>
-              <w:rStyle w:val="PlaceholderText"/>
+              <w:rStyle w:val="Textodelmarcadordeposicin"/>
             </w:rPr>
             <w:t>Haga clic o pulse aquí para escribir texto.</w:t>
           </w:r>
@@ -9763,7 +9761,7 @@
           </w:pPr>
           <w:r>
             <w:rPr>
-              <w:rStyle w:val="PlaceholderText"/>
+              <w:rStyle w:val="Textodelmarcadordeposicin"/>
             </w:rPr>
             <w:t>Haga clic o pulse aquí para escribir texto.</w:t>
           </w:r>
@@ -9792,7 +9790,7 @@
           </w:pPr>
           <w:r>
             <w:rPr>
-              <w:rStyle w:val="PlaceholderText"/>
+              <w:rStyle w:val="Textodelmarcadordeposicin"/>
             </w:rPr>
             <w:t>Haga clic o pulse aquí para escribir texto.</w:t>
           </w:r>
@@ -9821,7 +9819,7 @@
           </w:pPr>
           <w:r>
             <w:rPr>
-              <w:rStyle w:val="PlaceholderText"/>
+              <w:rStyle w:val="Textodelmarcadordeposicin"/>
             </w:rPr>
             <w:t>Haga clic o pulse aquí para escribir texto.</w:t>
           </w:r>
@@ -9850,7 +9848,7 @@
           </w:pPr>
           <w:r>
             <w:rPr>
-              <w:rStyle w:val="PlaceholderText"/>
+              <w:rStyle w:val="Textodelmarcadordeposicin"/>
             </w:rPr>
             <w:t>Haga clic o pulse aquí para escribir texto.</w:t>
           </w:r>
@@ -9879,7 +9877,7 @@
           </w:pPr>
           <w:r>
             <w:rPr>
-              <w:rStyle w:val="PlaceholderText"/>
+              <w:rStyle w:val="Textodelmarcadordeposicin"/>
             </w:rPr>
             <w:t>Haga clic o pulse aquí para escribir texto.</w:t>
           </w:r>
@@ -9908,7 +9906,7 @@
           </w:pPr>
           <w:r>
             <w:rPr>
-              <w:rStyle w:val="PlaceholderText"/>
+              <w:rStyle w:val="Textodelmarcadordeposicin"/>
             </w:rPr>
             <w:t>Haga clic o pulse aquí para escribir texto.</w:t>
           </w:r>
@@ -9937,7 +9935,7 @@
           </w:pPr>
           <w:r>
             <w:rPr>
-              <w:rStyle w:val="PlaceholderText"/>
+              <w:rStyle w:val="Textodelmarcadordeposicin"/>
             </w:rPr>
             <w:t>Haga clic o pulse aquí para escribir texto.</w:t>
           </w:r>
@@ -9966,7 +9964,7 @@
           </w:pPr>
           <w:r>
             <w:rPr>
-              <w:rStyle w:val="PlaceholderText"/>
+              <w:rStyle w:val="Textodelmarcadordeposicin"/>
             </w:rPr>
             <w:t>Haga clic o pulse aquí para escribir texto.</w:t>
           </w:r>
@@ -9995,7 +9993,7 @@
           </w:pPr>
           <w:r>
             <w:rPr>
-              <w:rStyle w:val="PlaceholderText"/>
+              <w:rStyle w:val="Textodelmarcadordeposicin"/>
             </w:rPr>
             <w:t>Haga clic o pulse aquí para escribir texto.</w:t>
           </w:r>
@@ -10024,7 +10022,7 @@
           </w:pPr>
           <w:r>
             <w:rPr>
-              <w:rStyle w:val="PlaceholderText"/>
+              <w:rStyle w:val="Textodelmarcadordeposicin"/>
             </w:rPr>
             <w:t>Haga clic o pulse aquí para escribir texto.</w:t>
           </w:r>
@@ -10053,7 +10051,7 @@
           </w:pPr>
           <w:r>
             <w:rPr>
-              <w:rStyle w:val="PlaceholderText"/>
+              <w:rStyle w:val="Textodelmarcadordeposicin"/>
             </w:rPr>
             <w:t>Haga clic o pulse aquí para escribir texto.</w:t>
           </w:r>
@@ -10082,7 +10080,7 @@
           </w:pPr>
           <w:r>
             <w:rPr>
-              <w:rStyle w:val="PlaceholderText"/>
+              <w:rStyle w:val="Textodelmarcadordeposicin"/>
             </w:rPr>
             <w:t>Haga clic o pulse aquí para escribir texto.</w:t>
           </w:r>
@@ -10111,7 +10109,7 @@
           </w:pPr>
           <w:r>
             <w:rPr>
-              <w:rStyle w:val="PlaceholderText"/>
+              <w:rStyle w:val="Textodelmarcadordeposicin"/>
             </w:rPr>
             <w:t>Haga clic o pulse aquí para escribir texto.</w:t>
           </w:r>
@@ -10140,7 +10138,7 @@
           </w:pPr>
           <w:r>
             <w:rPr>
-              <w:rStyle w:val="PlaceholderText"/>
+              <w:rStyle w:val="Textodelmarcadordeposicin"/>
             </w:rPr>
             <w:t>Haga clic o pulse aquí para escribir texto.</w:t>
           </w:r>
@@ -10169,7 +10167,7 @@
           </w:pPr>
           <w:r>
             <w:rPr>
-              <w:rStyle w:val="PlaceholderText"/>
+              <w:rStyle w:val="Textodelmarcadordeposicin"/>
             </w:rPr>
             <w:t>Haga clic o pulse aquí para escribir texto.</w:t>
           </w:r>
@@ -10198,7 +10196,7 @@
           </w:pPr>
           <w:r>
             <w:rPr>
-              <w:rStyle w:val="PlaceholderText"/>
+              <w:rStyle w:val="Textodelmarcadordeposicin"/>
             </w:rPr>
             <w:t>Haga clic o pulse aquí para escribir texto.</w:t>
           </w:r>
@@ -10227,7 +10225,7 @@
           </w:pPr>
           <w:r>
             <w:rPr>
-              <w:rStyle w:val="PlaceholderText"/>
+              <w:rStyle w:val="Textodelmarcadordeposicin"/>
             </w:rPr>
             <w:t>Haga clic o pulse aquí para escribir texto.</w:t>
           </w:r>
@@ -10256,7 +10254,7 @@
           </w:pPr>
           <w:r>
             <w:rPr>
-              <w:rStyle w:val="PlaceholderText"/>
+              <w:rStyle w:val="Textodelmarcadordeposicin"/>
             </w:rPr>
             <w:t>Haga clic o pulse aquí para escribir texto.</w:t>
           </w:r>
@@ -10285,7 +10283,7 @@
           </w:pPr>
           <w:r>
             <w:rPr>
-              <w:rStyle w:val="PlaceholderText"/>
+              <w:rStyle w:val="Textodelmarcadordeposicin"/>
             </w:rPr>
             <w:t>Haga clic o pulse aquí para escribir texto.</w:t>
           </w:r>
@@ -10314,7 +10312,7 @@
           </w:pPr>
           <w:r>
             <w:rPr>
-              <w:rStyle w:val="PlaceholderText"/>
+              <w:rStyle w:val="Textodelmarcadordeposicin"/>
             </w:rPr>
             <w:t>Haga clic o pulse aquí para escribir texto.</w:t>
           </w:r>
@@ -10343,7 +10341,7 @@
           </w:pPr>
           <w:r>
             <w:rPr>
-              <w:rStyle w:val="PlaceholderText"/>
+              <w:rStyle w:val="Textodelmarcadordeposicin"/>
             </w:rPr>
             <w:t>Haga clic o pulse aquí para escribir texto.</w:t>
           </w:r>
@@ -10372,7 +10370,7 @@
           </w:pPr>
           <w:r>
             <w:rPr>
-              <w:rStyle w:val="PlaceholderText"/>
+              <w:rStyle w:val="Textodelmarcadordeposicin"/>
             </w:rPr>
             <w:t>Haga clic o pulse aquí para escribir texto.</w:t>
           </w:r>
@@ -10401,7 +10399,7 @@
           </w:pPr>
           <w:r>
             <w:rPr>
-              <w:rStyle w:val="PlaceholderText"/>
+              <w:rStyle w:val="Textodelmarcadordeposicin"/>
             </w:rPr>
             <w:t>Haga clic o pulse aquí para escribir texto.</w:t>
           </w:r>
@@ -10430,7 +10428,7 @@
           </w:pPr>
           <w:r>
             <w:rPr>
-              <w:rStyle w:val="PlaceholderText"/>
+              <w:rStyle w:val="Textodelmarcadordeposicin"/>
             </w:rPr>
             <w:t>Haga clic o pulse aquí para escribir texto.</w:t>
           </w:r>
@@ -10459,7 +10457,7 @@
           </w:pPr>
           <w:r>
             <w:rPr>
-              <w:rStyle w:val="PlaceholderText"/>
+              <w:rStyle w:val="Textodelmarcadordeposicin"/>
             </w:rPr>
             <w:t>Haga clic o pulse aquí para escribir texto.</w:t>
           </w:r>
@@ -10488,7 +10486,7 @@
           </w:pPr>
           <w:r>
             <w:rPr>
-              <w:rStyle w:val="PlaceholderText"/>
+              <w:rStyle w:val="Textodelmarcadordeposicin"/>
             </w:rPr>
             <w:t>Haga clic o pulse aquí para escribir texto.</w:t>
           </w:r>
@@ -10517,7 +10515,7 @@
           </w:pPr>
           <w:r>
             <w:rPr>
-              <w:rStyle w:val="PlaceholderText"/>
+              <w:rStyle w:val="Textodelmarcadordeposicin"/>
             </w:rPr>
             <w:t>Haga clic o pulse aquí para escribir texto.</w:t>
           </w:r>
@@ -10546,7 +10544,7 @@
           </w:pPr>
           <w:r>
             <w:rPr>
-              <w:rStyle w:val="PlaceholderText"/>
+              <w:rStyle w:val="Textodelmarcadordeposicin"/>
             </w:rPr>
             <w:t>Haga clic o pulse aquí para escribir texto.</w:t>
           </w:r>
@@ -10575,7 +10573,7 @@
           </w:pPr>
           <w:r>
             <w:rPr>
-              <w:rStyle w:val="PlaceholderText"/>
+              <w:rStyle w:val="Textodelmarcadordeposicin"/>
             </w:rPr>
             <w:t>Haga clic o pulse aquí para escribir texto.</w:t>
           </w:r>
@@ -10604,7 +10602,7 @@
           </w:pPr>
           <w:r>
             <w:rPr>
-              <w:rStyle w:val="PlaceholderText"/>
+              <w:rStyle w:val="Textodelmarcadordeposicin"/>
             </w:rPr>
             <w:t>Haga clic o pulse aquí para escribir texto.</w:t>
           </w:r>
@@ -10633,7 +10631,7 @@
           </w:pPr>
           <w:r>
             <w:rPr>
-              <w:rStyle w:val="PlaceholderText"/>
+              <w:rStyle w:val="Textodelmarcadordeposicin"/>
             </w:rPr>
             <w:t>Haga clic o pulse aquí para escribir texto.</w:t>
           </w:r>
@@ -10662,7 +10660,7 @@
           </w:pPr>
           <w:r>
             <w:rPr>
-              <w:rStyle w:val="PlaceholderText"/>
+              <w:rStyle w:val="Textodelmarcadordeposicin"/>
             </w:rPr>
             <w:t>Haga clic o pulse aquí para escribir texto.</w:t>
           </w:r>
@@ -10691,7 +10689,7 @@
           </w:pPr>
           <w:r>
             <w:rPr>
-              <w:rStyle w:val="PlaceholderText"/>
+              <w:rStyle w:val="Textodelmarcadordeposicin"/>
             </w:rPr>
             <w:t>Haga clic o pulse aquí para escribir texto.</w:t>
           </w:r>
@@ -10720,7 +10718,7 @@
           </w:pPr>
           <w:r>
             <w:rPr>
-              <w:rStyle w:val="PlaceholderText"/>
+              <w:rStyle w:val="Textodelmarcadordeposicin"/>
             </w:rPr>
             <w:t>Haga clic o pulse aquí para escribir texto.</w:t>
           </w:r>
@@ -10749,7 +10747,7 @@
           </w:pPr>
           <w:r>
             <w:rPr>
-              <w:rStyle w:val="PlaceholderText"/>
+              <w:rStyle w:val="Textodelmarcadordeposicin"/>
             </w:rPr>
             <w:t>Haga clic o pulse aquí para escribir texto.</w:t>
           </w:r>
@@ -10778,7 +10776,7 @@
           </w:pPr>
           <w:r>
             <w:rPr>
-              <w:rStyle w:val="PlaceholderText"/>
+              <w:rStyle w:val="Textodelmarcadordeposicin"/>
             </w:rPr>
             <w:t>Haga clic o pulse aquí para escribir texto.</w:t>
           </w:r>
@@ -10807,7 +10805,7 @@
           </w:pPr>
           <w:r>
             <w:rPr>
-              <w:rStyle w:val="PlaceholderText"/>
+              <w:rStyle w:val="Textodelmarcadordeposicin"/>
             </w:rPr>
             <w:t>Haga clic o pulse aquí para escribir texto.</w:t>
           </w:r>
@@ -10836,7 +10834,7 @@
           </w:pPr>
           <w:r>
             <w:rPr>
-              <w:rStyle w:val="PlaceholderText"/>
+              <w:rStyle w:val="Textodelmarcadordeposicin"/>
             </w:rPr>
             <w:t>Haga clic o pulse aquí para escribir texto.</w:t>
           </w:r>
@@ -10865,7 +10863,7 @@
           </w:pPr>
           <w:r>
             <w:rPr>
-              <w:rStyle w:val="PlaceholderText"/>
+              <w:rStyle w:val="Textodelmarcadordeposicin"/>
             </w:rPr>
             <w:t>Haga clic o pulse aquí para escribir texto.</w:t>
           </w:r>
@@ -10894,7 +10892,7 @@
           </w:pPr>
           <w:r>
             <w:rPr>
-              <w:rStyle w:val="PlaceholderText"/>
+              <w:rStyle w:val="Textodelmarcadordeposicin"/>
             </w:rPr>
             <w:t>Haga clic o pulse aquí para escribir texto.</w:t>
           </w:r>
@@ -10923,7 +10921,7 @@
           </w:pPr>
           <w:r>
             <w:rPr>
-              <w:rStyle w:val="PlaceholderText"/>
+              <w:rStyle w:val="Textodelmarcadordeposicin"/>
             </w:rPr>
             <w:t>Haga clic o pulse aquí para escribir texto.</w:t>
           </w:r>
@@ -10952,7 +10950,7 @@
           </w:pPr>
           <w:r>
             <w:rPr>
-              <w:rStyle w:val="PlaceholderText"/>
+              <w:rStyle w:val="Textodelmarcadordeposicin"/>
             </w:rPr>
             <w:t>Haga clic o pulse aquí para escribir texto.</w:t>
           </w:r>
@@ -10981,7 +10979,7 @@
           </w:pPr>
           <w:r>
             <w:rPr>
-              <w:rStyle w:val="PlaceholderText"/>
+              <w:rStyle w:val="Textodelmarcadordeposicin"/>
             </w:rPr>
             <w:t>Haga clic o pulse aquí para escribir texto.</w:t>
           </w:r>
@@ -11010,7 +11008,7 @@
           </w:pPr>
           <w:r>
             <w:rPr>
-              <w:rStyle w:val="PlaceholderText"/>
+              <w:rStyle w:val="Textodelmarcadordeposicin"/>
             </w:rPr>
             <w:t>Haga clic o pulse aquí para escribir texto.</w:t>
           </w:r>
@@ -11039,7 +11037,7 @@
           </w:pPr>
           <w:r>
             <w:rPr>
-              <w:rStyle w:val="PlaceholderText"/>
+              <w:rStyle w:val="Textodelmarcadordeposicin"/>
             </w:rPr>
             <w:t>Haga clic o pulse aquí para escribir texto.</w:t>
           </w:r>
@@ -11068,7 +11066,7 @@
           </w:pPr>
           <w:r>
             <w:rPr>
-              <w:rStyle w:val="PlaceholderText"/>
+              <w:rStyle w:val="Textodelmarcadordeposicin"/>
             </w:rPr>
             <w:t>Haga clic o pulse aquí para escribir texto.</w:t>
           </w:r>
@@ -11097,7 +11095,7 @@
           </w:pPr>
           <w:r>
             <w:rPr>
-              <w:rStyle w:val="PlaceholderText"/>
+              <w:rStyle w:val="Textodelmarcadordeposicin"/>
             </w:rPr>
             <w:t>Haga clic o pulse aquí para escribir texto.</w:t>
           </w:r>
@@ -11126,7 +11124,7 @@
           </w:pPr>
           <w:r>
             <w:rPr>
-              <w:rStyle w:val="PlaceholderText"/>
+              <w:rStyle w:val="Textodelmarcadordeposicin"/>
             </w:rPr>
             <w:t>Haga clic o pulse aquí para escribir texto.</w:t>
           </w:r>
@@ -11155,7 +11153,7 @@
           </w:pPr>
           <w:r>
             <w:rPr>
-              <w:rStyle w:val="PlaceholderText"/>
+              <w:rStyle w:val="Textodelmarcadordeposicin"/>
             </w:rPr>
             <w:t>Haga clic o pulse aquí para escribir texto.</w:t>
           </w:r>
@@ -11167,7 +11165,7 @@
 </file>
 
 <file path=word/glossary/fontTable.xml><?xml version="1.0" encoding="utf-8"?>
-<w:fonts xmlns:mc="http://schemas.openxmlformats.org/markup-compatibility/2006" xmlns:r="http://schemas.openxmlformats.org/officeDocument/2006/relationships" xmlns:w="http://schemas.openxmlformats.org/wordprocessingml/2006/main" xmlns:w14="http://schemas.microsoft.com/office/word/2010/wordml" xmlns:w15="http://schemas.microsoft.com/office/word/2012/wordml" xmlns:w16cex="http://schemas.microsoft.com/office/word/2018/wordml/cex" xmlns:w16cid="http://schemas.microsoft.com/office/word/2016/wordml/cid" xmlns:w16="http://schemas.microsoft.com/office/word/2018/wordml" xmlns:w16du="http://schemas.microsoft.com/office/word/2023/wordml/word16du" xmlns:w16sdtdh="http://schemas.microsoft.com/office/word/2020/wordml/sdtdatahash" xmlns:w16sdtfl="http://schemas.microsoft.com/office/word/2024/wordml/sdtformatlock" xmlns:w16se="http://schemas.microsoft.com/office/word/2015/wordml/symex" mc:Ignorable="w14 w15 w16se w16cid w16 w16cex w16sdtdh w16sdtfl w16du">
+<w:fonts xmlns:mc="http://schemas.openxmlformats.org/markup-compatibility/2006" xmlns:r="http://schemas.openxmlformats.org/officeDocument/2006/relationships" xmlns:w="http://schemas.openxmlformats.org/wordprocessingml/2006/main" xmlns:w14="http://schemas.microsoft.com/office/word/2010/wordml" xmlns:w15="http://schemas.microsoft.com/office/word/2012/wordml" xmlns:w16cex="http://schemas.microsoft.com/office/word/2018/wordml/cex" xmlns:w16cid="http://schemas.microsoft.com/office/word/2016/wordml/cid" xmlns:w16="http://schemas.microsoft.com/office/word/2018/wordml" xmlns:w16sdtdh="http://schemas.microsoft.com/office/word/2020/wordml/sdtdatahash" xmlns:w16se="http://schemas.microsoft.com/office/word/2015/wordml/symex" mc:Ignorable="w14 w15 w16se w16cid w16 w16cex w16sdtdh">
   <w:font w:name="Symbol">
     <w:panose1 w:val="05050102010706020507"/>
     <w:charset w:val="02"/>
@@ -11247,29 +11245,17 @@
     <w:pitch w:val="variable"/>
     <w:sig w:usb0="E00002FF" w:usb1="2AC7FDFF" w:usb2="00000016" w:usb3="00000000" w:csb0="0002009F" w:csb1="00000000"/>
   </w:font>
-  <w:font w:name="Aptos">
-    <w:charset w:val="00"/>
-    <w:family w:val="swiss"/>
-    <w:pitch w:val="variable"/>
-    <w:sig w:usb0="20000287" w:usb1="00000003" w:usb2="00000000" w:usb3="00000000" w:csb0="0000019F" w:csb1="00000000"/>
-  </w:font>
   <w:font w:name="Yu Mincho">
     <w:charset w:val="80"/>
     <w:family w:val="roman"/>
     <w:pitch w:val="variable"/>
     <w:sig w:usb0="800002E7" w:usb1="2AC7FCFF" w:usb2="00000012" w:usb3="00000000" w:csb0="0002009F" w:csb1="00000000"/>
   </w:font>
-  <w:font w:name="Aptos Display">
-    <w:charset w:val="00"/>
-    <w:family w:val="swiss"/>
-    <w:pitch w:val="variable"/>
-    <w:sig w:usb0="20000287" w:usb1="00000003" w:usb2="00000000" w:usb3="00000000" w:csb0="0000019F" w:csb1="00000000"/>
-  </w:font>
 </w:fonts>
 </file>
 
 <file path=word/glossary/settings.xml><?xml version="1.0" encoding="utf-8"?>
-<w:settings xmlns:mc="http://schemas.openxmlformats.org/markup-compatibility/2006" xmlns:o="urn:schemas-microsoft-com:office:office" xmlns:r="http://schemas.openxmlformats.org/officeDocument/2006/relationships" xmlns:m="http://schemas.openxmlformats.org/officeDocument/2006/math" xmlns:v="urn:schemas-microsoft-com:vml" xmlns:w10="urn:schemas-microsoft-com:office:word" xmlns:w="http://schemas.openxmlformats.org/wordprocessingml/2006/main" xmlns:w14="http://schemas.microsoft.com/office/word/2010/wordml" xmlns:w15="http://schemas.microsoft.com/office/word/2012/wordml" xmlns:w16cex="http://schemas.microsoft.com/office/word/2018/wordml/cex" xmlns:w16cid="http://schemas.microsoft.com/office/word/2016/wordml/cid" xmlns:w16="http://schemas.microsoft.com/office/word/2018/wordml" xmlns:w16du="http://schemas.microsoft.com/office/word/2023/wordml/word16du" xmlns:w16sdtdh="http://schemas.microsoft.com/office/word/2020/wordml/sdtdatahash" xmlns:w16sdtfl="http://schemas.microsoft.com/office/word/2024/wordml/sdtformatlock" xmlns:w16se="http://schemas.microsoft.com/office/word/2015/wordml/symex" xmlns:sl="http://schemas.openxmlformats.org/schemaLibrary/2006/main" mc:Ignorable="w14 w15 w16se w16cid w16 w16cex w16sdtdh w16sdtfl w16du">
+<w:settings xmlns:mc="http://schemas.openxmlformats.org/markup-compatibility/2006" xmlns:o="urn:schemas-microsoft-com:office:office" xmlns:r="http://schemas.openxmlformats.org/officeDocument/2006/relationships" xmlns:m="http://schemas.openxmlformats.org/officeDocument/2006/math" xmlns:v="urn:schemas-microsoft-com:vml" xmlns:w10="urn:schemas-microsoft-com:office:word" xmlns:w="http://schemas.openxmlformats.org/wordprocessingml/2006/main" xmlns:w14="http://schemas.microsoft.com/office/word/2010/wordml" xmlns:w15="http://schemas.microsoft.com/office/word/2012/wordml" xmlns:w16cex="http://schemas.microsoft.com/office/word/2018/wordml/cex" xmlns:w16cid="http://schemas.microsoft.com/office/word/2016/wordml/cid" xmlns:w16="http://schemas.microsoft.com/office/word/2018/wordml" xmlns:w16sdtdh="http://schemas.microsoft.com/office/word/2020/wordml/sdtdatahash" xmlns:w16se="http://schemas.microsoft.com/office/word/2015/wordml/symex" xmlns:sl="http://schemas.openxmlformats.org/schemaLibrary/2006/main" mc:Ignorable="w14 w15 w16se w16cid w16 w16cex w16sdtdh">
   <w:view w:val="normal"/>
   <w:revisionView w:inkAnnotations="0"/>
   <w:defaultTabStop w:val="708"/>
@@ -11350,6 +11336,7 @@
     <w:rsid w:val="00D72CB9"/>
     <w:rsid w:val="00D86553"/>
     <w:rsid w:val="00D9098F"/>
+    <w:rsid w:val="00DB4AC9"/>
     <w:rsid w:val="00DD30CC"/>
     <w:rsid w:val="00E25325"/>
     <w:rsid w:val="00E869EA"/>
@@ -11385,7 +11372,7 @@
 </file>
 
 <file path=word/glossary/styles.xml><?xml version="1.0" encoding="utf-8"?>
-<w:styles xmlns:mc="http://schemas.openxmlformats.org/markup-compatibility/2006" xmlns:r="http://schemas.openxmlformats.org/officeDocument/2006/relationships" xmlns:w="http://schemas.openxmlformats.org/wordprocessingml/2006/main" xmlns:w14="http://schemas.microsoft.com/office/word/2010/wordml" xmlns:w15="http://schemas.microsoft.com/office/word/2012/wordml" xmlns:w16cex="http://schemas.microsoft.com/office/word/2018/wordml/cex" xmlns:w16cid="http://schemas.microsoft.com/office/word/2016/wordml/cid" xmlns:w16="http://schemas.microsoft.com/office/word/2018/wordml" xmlns:w16du="http://schemas.microsoft.com/office/word/2023/wordml/word16du" xmlns:w16sdtdh="http://schemas.microsoft.com/office/word/2020/wordml/sdtdatahash" xmlns:w16sdtfl="http://schemas.microsoft.com/office/word/2024/wordml/sdtformatlock" xmlns:w16se="http://schemas.microsoft.com/office/word/2015/wordml/symex" mc:Ignorable="w14 w15 w16se w16cid w16 w16cex w16sdtdh w16sdtfl w16du">
+<w:styles xmlns:mc="http://schemas.openxmlformats.org/markup-compatibility/2006" xmlns:r="http://schemas.openxmlformats.org/officeDocument/2006/relationships" xmlns:w="http://schemas.openxmlformats.org/wordprocessingml/2006/main" xmlns:w14="http://schemas.microsoft.com/office/word/2010/wordml" xmlns:w15="http://schemas.microsoft.com/office/word/2012/wordml" xmlns:w16cex="http://schemas.microsoft.com/office/word/2018/wordml/cex" xmlns:w16cid="http://schemas.microsoft.com/office/word/2016/wordml/cid" xmlns:w16="http://schemas.microsoft.com/office/word/2018/wordml" xmlns:w16sdtdh="http://schemas.microsoft.com/office/word/2020/wordml/sdtdatahash" xmlns:w16se="http://schemas.microsoft.com/office/word/2015/wordml/symex" mc:Ignorable="w14 w15 w16se w16cid w16 w16cex w16sdtdh">
   <w:docDefaults>
     <w:rPrDefault>
       <w:rPr>
@@ -11785,13 +11772,13 @@
     <w:name w:val="Normal"/>
     <w:qFormat/>
   </w:style>
-  <w:style w:type="character" w:default="1" w:styleId="DefaultParagraphFont">
+  <w:style w:type="character" w:default="1" w:styleId="Fuentedeprrafopredeter">
     <w:name w:val="Default Paragraph Font"/>
     <w:uiPriority w:val="1"/>
     <w:semiHidden/>
     <w:unhideWhenUsed/>
   </w:style>
-  <w:style w:type="table" w:default="1" w:styleId="TableNormal">
+  <w:style w:type="table" w:default="1" w:styleId="Tablanormal">
     <w:name w:val="Normal Table"/>
     <w:uiPriority w:val="99"/>
     <w:semiHidden/>
@@ -11806,15 +11793,15 @@
       </w:tblCellMar>
     </w:tblPr>
   </w:style>
-  <w:style w:type="numbering" w:default="1" w:styleId="NoList">
+  <w:style w:type="numbering" w:default="1" w:styleId="Sinlista">
     <w:name w:val="No List"/>
     <w:uiPriority w:val="99"/>
     <w:semiHidden/>
     <w:unhideWhenUsed/>
   </w:style>
-  <w:style w:type="character" w:styleId="PlaceholderText">
+  <w:style w:type="character" w:styleId="Textodelmarcadordeposicin">
     <w:name w:val="Placeholder Text"/>
-    <w:basedOn w:val="DefaultParagraphFont"/>
+    <w:basedOn w:val="Fuentedeprrafopredeter"/>
     <w:uiPriority w:val="99"/>
     <w:semiHidden/>
     <w:rsid w:val="00175D09"/>
@@ -12656,7 +12643,7 @@
 </file>
 
 <file path=word/glossary/webSettings.xml><?xml version="1.0" encoding="utf-8"?>
-<w:webSettings xmlns:mc="http://schemas.openxmlformats.org/markup-compatibility/2006" xmlns:r="http://schemas.openxmlformats.org/officeDocument/2006/relationships" xmlns:w="http://schemas.openxmlformats.org/wordprocessingml/2006/main" xmlns:w14="http://schemas.microsoft.com/office/word/2010/wordml" xmlns:w15="http://schemas.microsoft.com/office/word/2012/wordml" xmlns:w16cex="http://schemas.microsoft.com/office/word/2018/wordml/cex" xmlns:w16cid="http://schemas.microsoft.com/office/word/2016/wordml/cid" xmlns:w16="http://schemas.microsoft.com/office/word/2018/wordml" xmlns:w16du="http://schemas.microsoft.com/office/word/2023/wordml/word16du" xmlns:w16sdtdh="http://schemas.microsoft.com/office/word/2020/wordml/sdtdatahash" xmlns:w16sdtfl="http://schemas.microsoft.com/office/word/2024/wordml/sdtformatlock" xmlns:w16se="http://schemas.microsoft.com/office/word/2015/wordml/symex" mc:Ignorable="w14 w15 w16se w16cid w16 w16cex w16sdtdh w16sdtfl w16du">
+<w:webSettings xmlns:mc="http://schemas.openxmlformats.org/markup-compatibility/2006" xmlns:r="http://schemas.openxmlformats.org/officeDocument/2006/relationships" xmlns:w="http://schemas.openxmlformats.org/wordprocessingml/2006/main" xmlns:w14="http://schemas.microsoft.com/office/word/2010/wordml" xmlns:w15="http://schemas.microsoft.com/office/word/2012/wordml" xmlns:w16cex="http://schemas.microsoft.com/office/word/2018/wordml/cex" xmlns:w16cid="http://schemas.microsoft.com/office/word/2016/wordml/cid" xmlns:w16="http://schemas.microsoft.com/office/word/2018/wordml" xmlns:w16sdtdh="http://schemas.microsoft.com/office/word/2020/wordml/sdtdatahash" xmlns:w16se="http://schemas.microsoft.com/office/word/2015/wordml/symex" mc:Ignorable="w14 w15 w16se w16cid w16 w16cex w16sdtdh">
   <w:optimizeForBrowser/>
   <w:allowPNG/>
 </w:webSettings>

</xml_diff>

<commit_message>
Se crea una entidad para los requisitos de Visa
</commit_message>
<xml_diff>
--- a/reports/D02/Group/00 - Requirements - Group.docx
+++ b/reports/D02/Group/00 - Requirements - Group.docx
@@ -1,10 +1,10 @@
 
 <file path=word/document.xml><?xml version="1.0" encoding="utf-8"?>
-<w:document xmlns:wpc="http://schemas.microsoft.com/office/word/2010/wordprocessingCanvas" xmlns:cx="http://schemas.microsoft.com/office/drawing/2014/chartex" xmlns:cx1="http://schemas.microsoft.com/office/drawing/2015/9/8/chartex" xmlns:cx2="http://schemas.microsoft.com/office/drawing/2015/10/21/chartex" xmlns:cx3="http://schemas.microsoft.com/office/drawing/2016/5/9/chartex" xmlns:cx4="http://schemas.microsoft.com/office/drawing/2016/5/10/chartex" xmlns:cx5="http://schemas.microsoft.com/office/drawing/2016/5/11/chartex" xmlns:cx6="http://schemas.microsoft.com/office/drawing/2016/5/12/chartex" xmlns:cx7="http://schemas.microsoft.com/office/drawing/2016/5/13/chartex" xmlns:cx8="http://schemas.microsoft.com/office/drawing/2016/5/14/chartex" xmlns:mc="http://schemas.openxmlformats.org/markup-compatibility/2006" xmlns:aink="http://schemas.microsoft.com/office/drawing/2016/ink" xmlns:am3d="http://schemas.microsoft.com/office/drawing/2017/model3d" xmlns:o="urn:schemas-microsoft-com:office:office" xmlns:oel="http://schemas.microsoft.com/office/2019/extlst" xmlns:r="http://schemas.openxmlformats.org/officeDocument/2006/relationships" xmlns:m="http://schemas.openxmlformats.org/officeDocument/2006/math" xmlns:v="urn:schemas-microsoft-com:vml" xmlns:wp14="http://schemas.microsoft.com/office/word/2010/wordprocessingDrawing" xmlns:wp="http://schemas.openxmlformats.org/drawingml/2006/wordprocessingDrawing" xmlns:w10="urn:schemas-microsoft-com:office:word" xmlns:w="http://schemas.openxmlformats.org/wordprocessingml/2006/main" xmlns:w14="http://schemas.microsoft.com/office/word/2010/wordml" xmlns:w15="http://schemas.microsoft.com/office/word/2012/wordml" xmlns:w16cex="http://schemas.microsoft.com/office/word/2018/wordml/cex" xmlns:w16cid="http://schemas.microsoft.com/office/word/2016/wordml/cid" xmlns:w16="http://schemas.microsoft.com/office/word/2018/wordml" xmlns:w16du="http://schemas.microsoft.com/office/word/2023/wordml/word16du" xmlns:w16sdtdh="http://schemas.microsoft.com/office/word/2020/wordml/sdtdatahash" xmlns:w16sdtfl="http://schemas.microsoft.com/office/word/2024/wordml/sdtformatlock" xmlns:w16se="http://schemas.microsoft.com/office/word/2015/wordml/symex" xmlns:wpg="http://schemas.microsoft.com/office/word/2010/wordprocessingGroup" xmlns:wpi="http://schemas.microsoft.com/office/word/2010/wordprocessingInk" xmlns:wne="http://schemas.microsoft.com/office/word/2006/wordml" xmlns:wps="http://schemas.microsoft.com/office/word/2010/wordprocessingShape" mc:Ignorable="w14 w15 w16se w16cid w16 w16cex w16sdtdh w16sdtfl w16du wp14">
+<w:document xmlns:wpc="http://schemas.microsoft.com/office/word/2010/wordprocessingCanvas" xmlns:cx="http://schemas.microsoft.com/office/drawing/2014/chartex" xmlns:cx1="http://schemas.microsoft.com/office/drawing/2015/9/8/chartex" xmlns:cx2="http://schemas.microsoft.com/office/drawing/2015/10/21/chartex" xmlns:cx3="http://schemas.microsoft.com/office/drawing/2016/5/9/chartex" xmlns:cx4="http://schemas.microsoft.com/office/drawing/2016/5/10/chartex" xmlns:cx5="http://schemas.microsoft.com/office/drawing/2016/5/11/chartex" xmlns:cx6="http://schemas.microsoft.com/office/drawing/2016/5/12/chartex" xmlns:cx7="http://schemas.microsoft.com/office/drawing/2016/5/13/chartex" xmlns:cx8="http://schemas.microsoft.com/office/drawing/2016/5/14/chartex" xmlns:mc="http://schemas.openxmlformats.org/markup-compatibility/2006" xmlns:aink="http://schemas.microsoft.com/office/drawing/2016/ink" xmlns:am3d="http://schemas.microsoft.com/office/drawing/2017/model3d" xmlns:o="urn:schemas-microsoft-com:office:office" xmlns:oel="http://schemas.microsoft.com/office/2019/extlst" xmlns:r="http://schemas.openxmlformats.org/officeDocument/2006/relationships" xmlns:m="http://schemas.openxmlformats.org/officeDocument/2006/math" xmlns:v="urn:schemas-microsoft-com:vml" xmlns:wp14="http://schemas.microsoft.com/office/word/2010/wordprocessingDrawing" xmlns:wp="http://schemas.openxmlformats.org/drawingml/2006/wordprocessingDrawing" xmlns:w10="urn:schemas-microsoft-com:office:word" xmlns:w="http://schemas.openxmlformats.org/wordprocessingml/2006/main" xmlns:w14="http://schemas.microsoft.com/office/word/2010/wordml" xmlns:w15="http://schemas.microsoft.com/office/word/2012/wordml" xmlns:w16cex="http://schemas.microsoft.com/office/word/2018/wordml/cex" xmlns:w16cid="http://schemas.microsoft.com/office/word/2016/wordml/cid" xmlns:w16="http://schemas.microsoft.com/office/word/2018/wordml" xmlns:w16sdtdh="http://schemas.microsoft.com/office/word/2020/wordml/sdtdatahash" xmlns:w16se="http://schemas.microsoft.com/office/word/2015/wordml/symex" xmlns:wpg="http://schemas.microsoft.com/office/word/2010/wordprocessingGroup" xmlns:wpi="http://schemas.microsoft.com/office/word/2010/wordprocessingInk" xmlns:wne="http://schemas.microsoft.com/office/word/2006/wordml" xmlns:wps="http://schemas.microsoft.com/office/word/2010/wordprocessingShape" mc:Ignorable="w14 w15 w16se w16cid w16 w16cex w16sdtdh wp14">
   <w:body>
     <w:p>
       <w:pPr>
-        <w:pStyle w:val="Heading1"/>
+        <w:pStyle w:val="Ttulo1"/>
         <w:spacing w:before="0"/>
         <w:rPr>
           <w:rFonts w:cstheme="majorHAnsi"/>
@@ -91,7 +91,7 @@
           </w:tcPr>
           <w:p>
             <w:pPr>
-              <w:pStyle w:val="NoSpacing"/>
+              <w:pStyle w:val="Sinespaciado"/>
               <w:rPr>
                 <w:rFonts w:asciiTheme="majorHAnsi" w:hAnsiTheme="majorHAnsi" w:cstheme="majorHAnsi"/>
               </w:rPr>
@@ -137,6 +137,7 @@
                 <w15:appearance w15:val="hidden"/>
                 <w:text/>
               </w:sdtPr>
+              <w:sdtEndPr/>
               <w:sdtContent>
                 <w:r>
                   <w:rPr>
@@ -176,7 +177,7 @@
           </w:tcPr>
           <w:p>
             <w:pPr>
-              <w:pStyle w:val="NoSpacing"/>
+              <w:pStyle w:val="Sinespaciado"/>
               <w:rPr>
                 <w:rFonts w:asciiTheme="majorHAnsi" w:hAnsiTheme="majorHAnsi" w:cstheme="majorHAnsi"/>
               </w:rPr>
@@ -215,6 +216,7 @@
                 <w15:appearance w15:val="hidden"/>
                 <w:text/>
               </w:sdtPr>
+              <w:sdtEndPr/>
               <w:sdtContent>
                 <w:r>
                   <w:rPr>
@@ -258,7 +260,7 @@
           </w:p>
           <w:p>
             <w:pPr>
-              <w:pStyle w:val="NoSpacing"/>
+              <w:pStyle w:val="Sinespaciado"/>
               <w:rPr>
                 <w:rFonts w:asciiTheme="majorHAnsi" w:hAnsiTheme="majorHAnsi" w:cstheme="majorBidi"/>
                 <w:b/>
@@ -302,6 +304,7 @@
                 <w15:appearance w15:val="hidden"/>
                 <w:text/>
               </w:sdtPr>
+              <w:sdtEndPr/>
               <w:sdtContent>
                 <w:r>
                   <w:rPr>
@@ -321,7 +324,7 @@
           <w:permEnd w:id="291510380"/>
           <w:p>
             <w:pPr>
-              <w:pStyle w:val="NoSpacing"/>
+              <w:pStyle w:val="Sinespaciado"/>
               <w:rPr>
                 <w:rFonts w:asciiTheme="majorHAnsi" w:hAnsiTheme="majorHAnsi" w:cstheme="majorHAnsi"/>
                 <w:b/>
@@ -362,6 +365,7 @@
                 <w15:appearance w15:val="hidden"/>
                 <w:text/>
               </w:sdtPr>
+              <w:sdtEndPr/>
               <w:sdtContent>
                 <w:r>
                   <w:rPr>
@@ -387,7 +391,7 @@
           </w:p>
           <w:p>
             <w:pPr>
-              <w:pStyle w:val="NoSpacing"/>
+              <w:pStyle w:val="Sinespaciado"/>
               <w:rPr>
                 <w:rFonts w:asciiTheme="majorHAnsi" w:hAnsiTheme="majorHAnsi" w:cstheme="majorHAnsi"/>
               </w:rPr>
@@ -427,6 +431,7 @@
                 <w15:appearance w15:val="hidden"/>
                 <w:text/>
               </w:sdtPr>
+              <w:sdtEndPr/>
               <w:sdtContent>
                 <w:r>
                   <w:rPr>
@@ -495,6 +500,7 @@
                 <w15:appearance w15:val="hidden"/>
                 <w:text/>
               </w:sdtPr>
+              <w:sdtEndPr/>
               <w:sdtContent>
                 <w:r>
                   <w:rPr>
@@ -539,7 +545,7 @@
           </w:p>
           <w:p>
             <w:pPr>
-              <w:pStyle w:val="NoSpacing"/>
+              <w:pStyle w:val="Sinespaciado"/>
               <w:rPr>
                 <w:rFonts w:asciiTheme="majorHAnsi" w:hAnsiTheme="majorHAnsi" w:cstheme="majorHAnsi"/>
                 <w:b/>
@@ -585,6 +591,7 @@
                 <w15:appearance w15:val="hidden"/>
                 <w:text/>
               </w:sdtPr>
+              <w:sdtEndPr/>
               <w:sdtContent>
                 <w:r>
                   <w:rPr>
@@ -598,7 +605,7 @@
           <w:permEnd w:id="1081366304"/>
           <w:p>
             <w:pPr>
-              <w:pStyle w:val="NoSpacing"/>
+              <w:pStyle w:val="Sinespaciado"/>
               <w:rPr>
                 <w:rFonts w:asciiTheme="majorHAnsi" w:hAnsiTheme="majorHAnsi" w:cstheme="majorHAnsi"/>
                 <w:b/>
@@ -639,6 +646,7 @@
                 <w15:appearance w15:val="hidden"/>
                 <w:text/>
               </w:sdtPr>
+              <w:sdtEndPr/>
               <w:sdtContent>
                 <w:r>
                   <w:rPr>
@@ -664,7 +672,7 @@
           </w:p>
           <w:p>
             <w:pPr>
-              <w:pStyle w:val="NoSpacing"/>
+              <w:pStyle w:val="Sinespaciado"/>
               <w:rPr>
                 <w:rFonts w:asciiTheme="majorHAnsi" w:hAnsiTheme="majorHAnsi" w:cstheme="majorHAnsi"/>
               </w:rPr>
@@ -704,6 +712,7 @@
                 <w15:appearance w15:val="hidden"/>
                 <w:text/>
               </w:sdtPr>
+              <w:sdtEndPr/>
               <w:sdtContent>
                 <w:r>
                   <w:rPr>
@@ -732,7 +741,7 @@
           </w:p>
           <w:p>
             <w:pPr>
-              <w:pStyle w:val="NoSpacing"/>
+              <w:pStyle w:val="Sinespaciado"/>
               <w:rPr>
                 <w:rFonts w:asciiTheme="majorHAnsi" w:hAnsiTheme="majorHAnsi" w:cstheme="majorHAnsi"/>
               </w:rPr>
@@ -772,6 +781,7 @@
                 <w15:appearance w15:val="hidden"/>
                 <w:text/>
               </w:sdtPr>
+              <w:sdtEndPr/>
               <w:sdtContent>
                 <w:r>
                   <w:rPr>
@@ -821,7 +831,7 @@
           </w:p>
           <w:p>
             <w:pPr>
-              <w:pStyle w:val="NoSpacing"/>
+              <w:pStyle w:val="Sinespaciado"/>
               <w:rPr>
                 <w:rFonts w:asciiTheme="majorHAnsi" w:hAnsiTheme="majorHAnsi" w:cstheme="majorHAnsi"/>
                 <w:b/>
@@ -861,6 +871,7 @@
                 <w15:appearance w15:val="hidden"/>
                 <w:text/>
               </w:sdtPr>
+              <w:sdtEndPr/>
               <w:sdtContent>
                 <w:r>
                   <w:rPr>
@@ -880,7 +891,7 @@
           <w:permEnd w:id="1000832359"/>
           <w:p>
             <w:pPr>
-              <w:pStyle w:val="NoSpacing"/>
+              <w:pStyle w:val="Sinespaciado"/>
               <w:rPr>
                 <w:rFonts w:asciiTheme="majorHAnsi" w:hAnsiTheme="majorHAnsi" w:cstheme="majorHAnsi"/>
                 <w:b/>
@@ -921,6 +932,7 @@
                 <w15:appearance w15:val="hidden"/>
                 <w:text/>
               </w:sdtPr>
+              <w:sdtEndPr/>
               <w:sdtContent>
                 <w:r>
                   <w:rPr>
@@ -946,7 +958,7 @@
           </w:p>
           <w:p>
             <w:pPr>
-              <w:pStyle w:val="NoSpacing"/>
+              <w:pStyle w:val="Sinespaciado"/>
               <w:rPr>
                 <w:rFonts w:asciiTheme="majorHAnsi" w:hAnsiTheme="majorHAnsi" w:cstheme="majorHAnsi"/>
                 <w:lang w:val="es-ES"/>
@@ -987,6 +999,7 @@
                 <w15:appearance w15:val="hidden"/>
                 <w:text/>
               </w:sdtPr>
+              <w:sdtEndPr/>
               <w:sdtContent>
                 <w:r>
                   <w:rPr>
@@ -1015,7 +1028,7 @@
           <w:permEnd w:id="1519068571"/>
           <w:p>
             <w:pPr>
-              <w:pStyle w:val="NoSpacing"/>
+              <w:pStyle w:val="Sinespaciado"/>
               <w:rPr>
                 <w:rFonts w:asciiTheme="majorHAnsi" w:hAnsiTheme="majorHAnsi" w:cstheme="majorHAnsi"/>
               </w:rPr>
@@ -1053,6 +1066,7 @@
                 </w:placeholder>
                 <w:text/>
               </w:sdtPr>
+              <w:sdtEndPr/>
               <w:sdtContent>
                 <w:r>
                   <w:rPr>
@@ -1094,7 +1108,7 @@
           </w:p>
           <w:p>
             <w:pPr>
-              <w:pStyle w:val="NoSpacing"/>
+              <w:pStyle w:val="Sinespaciado"/>
               <w:rPr>
                 <w:rFonts w:asciiTheme="majorHAnsi" w:hAnsiTheme="majorHAnsi" w:cstheme="majorHAnsi"/>
                 <w:b/>
@@ -1134,6 +1148,7 @@
                 <w15:appearance w15:val="hidden"/>
                 <w:text/>
               </w:sdtPr>
+              <w:sdtEndPr/>
               <w:sdtContent>
                 <w:r>
                   <w:rPr>
@@ -1153,7 +1168,7 @@
           <w:permEnd w:id="1222207409"/>
           <w:p>
             <w:pPr>
-              <w:pStyle w:val="NoSpacing"/>
+              <w:pStyle w:val="Sinespaciado"/>
               <w:rPr>
                 <w:rFonts w:asciiTheme="majorHAnsi" w:hAnsiTheme="majorHAnsi" w:cstheme="majorHAnsi"/>
                 <w:b/>
@@ -1194,6 +1209,7 @@
                 <w15:appearance w15:val="hidden"/>
                 <w:text/>
               </w:sdtPr>
+              <w:sdtEndPr/>
               <w:sdtContent>
                 <w:r>
                   <w:rPr>
@@ -1219,7 +1235,7 @@
           </w:p>
           <w:p>
             <w:pPr>
-              <w:pStyle w:val="NoSpacing"/>
+              <w:pStyle w:val="Sinespaciado"/>
               <w:rPr>
                 <w:rFonts w:asciiTheme="majorHAnsi" w:hAnsiTheme="majorHAnsi" w:cstheme="majorHAnsi"/>
               </w:rPr>
@@ -1259,6 +1275,7 @@
                 <w15:appearance w15:val="hidden"/>
                 <w:text/>
               </w:sdtPr>
+              <w:sdtEndPr/>
               <w:sdtContent>
                 <w:r>
                   <w:rPr>
@@ -1287,7 +1304,7 @@
           </w:p>
           <w:p>
             <w:pPr>
-              <w:pStyle w:val="NoSpacing"/>
+              <w:pStyle w:val="Sinespaciado"/>
               <w:rPr>
                 <w:rFonts w:asciiTheme="majorHAnsi" w:hAnsiTheme="majorHAnsi" w:cstheme="majorHAnsi"/>
               </w:rPr>
@@ -1327,6 +1344,7 @@
                 <w15:appearance w15:val="hidden"/>
                 <w:text/>
               </w:sdtPr>
+              <w:sdtEndPr/>
               <w:sdtContent>
                 <w:r>
                   <w:rPr>
@@ -1373,7 +1391,7 @@
           </w:p>
           <w:p>
             <w:pPr>
-              <w:pStyle w:val="NoSpacing"/>
+              <w:pStyle w:val="Sinespaciado"/>
               <w:rPr>
                 <w:rFonts w:asciiTheme="majorHAnsi" w:hAnsiTheme="majorHAnsi" w:cstheme="majorHAnsi"/>
                 <w:b/>
@@ -1413,6 +1431,7 @@
                 <w15:appearance w15:val="hidden"/>
                 <w:text/>
               </w:sdtPr>
+              <w:sdtEndPr/>
               <w:sdtContent>
                 <w:r>
                   <w:rPr>
@@ -1432,7 +1451,7 @@
           <w:permEnd w:id="1631927432"/>
           <w:p>
             <w:pPr>
-              <w:pStyle w:val="NoSpacing"/>
+              <w:pStyle w:val="Sinespaciado"/>
               <w:rPr>
                 <w:rFonts w:asciiTheme="majorHAnsi" w:hAnsiTheme="majorHAnsi" w:cstheme="majorHAnsi"/>
                 <w:b/>
@@ -1473,6 +1492,7 @@
                 <w15:appearance w15:val="hidden"/>
                 <w:text/>
               </w:sdtPr>
+              <w:sdtEndPr/>
               <w:sdtContent>
                 <w:r>
                   <w:rPr>
@@ -1498,7 +1518,7 @@
           </w:p>
           <w:p>
             <w:pPr>
-              <w:pStyle w:val="NoSpacing"/>
+              <w:pStyle w:val="Sinespaciado"/>
               <w:rPr>
                 <w:rFonts w:asciiTheme="majorHAnsi" w:hAnsiTheme="majorHAnsi" w:cstheme="majorHAnsi"/>
               </w:rPr>
@@ -1538,6 +1558,7 @@
                 <w15:appearance w15:val="hidden"/>
                 <w:text/>
               </w:sdtPr>
+              <w:sdtEndPr/>
               <w:sdtContent>
                 <w:r>
                   <w:rPr>
@@ -1566,7 +1587,7 @@
           </w:p>
           <w:p>
             <w:pPr>
-              <w:pStyle w:val="NoSpacing"/>
+              <w:pStyle w:val="Sinespaciado"/>
               <w:rPr>
                 <w:rFonts w:asciiTheme="majorHAnsi" w:hAnsiTheme="majorHAnsi" w:cstheme="majorHAnsi"/>
               </w:rPr>
@@ -1605,6 +1626,7 @@
                 </w:placeholder>
                 <w:text/>
               </w:sdtPr>
+              <w:sdtEndPr/>
               <w:sdtContent>
                 <w:r>
                   <w:rPr>
@@ -1638,7 +1660,7 @@
           </w:tcPr>
           <w:p>
             <w:pPr>
-              <w:pStyle w:val="NoSpacing"/>
+              <w:pStyle w:val="Sinespaciado"/>
               <w:rPr>
                 <w:rFonts w:asciiTheme="majorHAnsi" w:hAnsiTheme="majorHAnsi" w:cstheme="majorHAnsi"/>
               </w:rPr>
@@ -1660,7 +1682,7 @@
           </w:tcPr>
           <w:p>
             <w:pPr>
-              <w:pStyle w:val="NoSpacing"/>
+              <w:pStyle w:val="Sinespaciado"/>
               <w:rPr>
                 <w:rFonts w:asciiTheme="majorHAnsi" w:hAnsiTheme="majorHAnsi" w:cstheme="majorHAnsi"/>
               </w:rPr>
@@ -1705,6 +1727,7 @@
                 <w15:appearance w15:val="hidden"/>
                 <w:text/>
               </w:sdtPr>
+              <w:sdtEndPr/>
               <w:sdtContent>
                 <w:r>
                   <w:rPr>
@@ -1736,7 +1759,7 @@
     <w:bookmarkEnd w:id="0"/>
     <w:p>
       <w:pPr>
-        <w:pStyle w:val="Heading1"/>
+        <w:pStyle w:val="Ttulo1"/>
         <w:spacing w:before="0"/>
         <w:rPr>
           <w:rFonts w:cstheme="majorHAnsi"/>
@@ -1770,7 +1793,7 @@
     </w:p>
     <w:p>
       <w:pPr>
-        <w:pStyle w:val="Heading2"/>
+        <w:pStyle w:val="Ttulo2"/>
         <w:rPr>
           <w:rFonts w:cstheme="majorHAnsi"/>
         </w:rPr>
@@ -1789,7 +1812,7 @@
     </w:p>
     <w:p>
       <w:pPr>
-        <w:pStyle w:val="Heading2"/>
+        <w:pStyle w:val="Ttulo2"/>
         <w:rPr>
           <w:rFonts w:cstheme="majorHAnsi"/>
         </w:rPr>
@@ -1808,7 +1831,7 @@
     </w:p>
     <w:p>
       <w:pPr>
-        <w:pStyle w:val="Heading2"/>
+        <w:pStyle w:val="Ttulo2"/>
         <w:rPr>
           <w:rFonts w:cstheme="majorHAnsi"/>
         </w:rPr>
@@ -1827,7 +1850,7 @@
     </w:p>
     <w:p>
       <w:pPr>
-        <w:pStyle w:val="Heading2"/>
+        <w:pStyle w:val="Ttulo2"/>
         <w:rPr>
           <w:rFonts w:cstheme="majorHAnsi"/>
         </w:rPr>
@@ -1846,7 +1869,7 @@
     </w:p>
     <w:p>
       <w:pPr>
-        <w:pStyle w:val="Heading2"/>
+        <w:pStyle w:val="Ttulo2"/>
         <w:rPr>
           <w:rFonts w:cstheme="majorHAnsi"/>
         </w:rPr>
@@ -1942,6 +1965,7 @@
           <w15:appearance w15:val="hidden"/>
           <w:text/>
         </w:sdtPr>
+        <w:sdtEndPr/>
         <w:sdtContent>
           <w:r>
             <w:t xml:space="preserve"> </w:t>
@@ -1984,6 +2008,7 @@
           <w15:appearance w15:val="hidden"/>
           <w:text/>
         </w:sdtPr>
+        <w:sdtEndPr/>
         <w:sdtContent>
           <w:r>
             <w:t xml:space="preserve"> </w:t>
@@ -2060,6 +2085,7 @@
           <w15:appearance w15:val="hidden"/>
           <w:text/>
         </w:sdtPr>
+        <w:sdtEndPr/>
         <w:sdtContent>
           <w:r>
             <w:t xml:space="preserve"> </w:t>
@@ -2079,7 +2105,7 @@
     </w:p>
     <w:p>
       <w:pPr>
-        <w:pStyle w:val="Heading1"/>
+        <w:pStyle w:val="Ttulo1"/>
         <w:rPr>
           <w:rFonts w:cstheme="majorHAnsi"/>
         </w:rPr>
@@ -2112,7 +2138,7 @@
     </w:p>
     <w:p>
       <w:pPr>
-        <w:pStyle w:val="Heading2"/>
+        <w:pStyle w:val="Ttulo2"/>
         <w:rPr>
           <w:rFonts w:cstheme="majorHAnsi"/>
         </w:rPr>
@@ -2302,6 +2328,7 @@
           <w15:appearance w15:val="hidden"/>
           <w:text/>
         </w:sdtPr>
+        <w:sdtEndPr/>
         <w:sdtContent>
           <w:r>
             <w:t xml:space="preserve"> </w:t>
@@ -2480,6 +2507,7 @@
           <w15:appearance w15:val="hidden"/>
           <w:text/>
         </w:sdtPr>
+        <w:sdtEndPr/>
         <w:sdtContent>
           <w:r>
             <w:t xml:space="preserve"> </w:t>
@@ -2701,6 +2729,7 @@
           <w15:appearance w15:val="hidden"/>
           <w:text/>
         </w:sdtPr>
+        <w:sdtEndPr/>
         <w:sdtContent>
           <w:r>
             <w:rPr>
@@ -2906,6 +2935,7 @@
           <w15:appearance w15:val="hidden"/>
           <w:text/>
         </w:sdtPr>
+        <w:sdtEndPr/>
         <w:sdtContent>
           <w:r>
             <w:t xml:space="preserve"> </w:t>
@@ -3149,6 +3179,7 @@
           <w15:appearance w15:val="hidden"/>
           <w:text/>
         </w:sdtPr>
+        <w:sdtEndPr/>
         <w:sdtContent>
           <w:r>
             <w:t xml:space="preserve"> </w:t>
@@ -3168,7 +3199,7 @@
     </w:p>
     <w:p>
       <w:pPr>
-        <w:pStyle w:val="Heading2"/>
+        <w:pStyle w:val="Ttulo2"/>
         <w:rPr>
           <w:rFonts w:cstheme="majorHAnsi"/>
         </w:rPr>
@@ -3187,7 +3218,7 @@
     </w:p>
     <w:p>
       <w:pPr>
-        <w:pStyle w:val="Heading2"/>
+        <w:pStyle w:val="Ttulo2"/>
         <w:rPr>
           <w:rFonts w:cstheme="majorHAnsi"/>
         </w:rPr>
@@ -3206,7 +3237,7 @@
     </w:p>
     <w:p>
       <w:pPr>
-        <w:pStyle w:val="Heading2"/>
+        <w:pStyle w:val="Ttulo2"/>
         <w:rPr>
           <w:rFonts w:cstheme="majorHAnsi"/>
         </w:rPr>
@@ -3283,6 +3314,7 @@
           <w15:appearance w15:val="hidden"/>
           <w:text/>
         </w:sdtPr>
+        <w:sdtEndPr/>
         <w:sdtContent>
           <w:r>
             <w:t xml:space="preserve"> </w:t>
@@ -3302,7 +3334,7 @@
     </w:p>
     <w:p>
       <w:pPr>
-        <w:pStyle w:val="Heading2"/>
+        <w:pStyle w:val="Ttulo2"/>
         <w:rPr>
           <w:rFonts w:cstheme="majorHAnsi"/>
         </w:rPr>
@@ -3361,6 +3393,7 @@
           <w15:appearance w15:val="hidden"/>
           <w:text/>
         </w:sdtPr>
+        <w:sdtEndPr/>
         <w:sdtContent>
           <w:r>
             <w:t xml:space="preserve"> </w:t>
@@ -3380,7 +3413,7 @@
     </w:p>
     <w:p>
       <w:pPr>
-        <w:pStyle w:val="Heading1"/>
+        <w:pStyle w:val="Ttulo1"/>
         <w:tabs>
           <w:tab w:val="left" w:pos="284"/>
         </w:tabs>
@@ -3416,7 +3449,7 @@
     </w:p>
     <w:p>
       <w:pPr>
-        <w:pStyle w:val="Heading2"/>
+        <w:pStyle w:val="Ttulo2"/>
         <w:rPr>
           <w:rFonts w:cstheme="majorHAnsi"/>
         </w:rPr>
@@ -3435,7 +3468,7 @@
     </w:p>
     <w:p>
       <w:pPr>
-        <w:pStyle w:val="Heading2"/>
+        <w:pStyle w:val="Ttulo2"/>
         <w:rPr>
           <w:rFonts w:cstheme="majorHAnsi"/>
         </w:rPr>
@@ -3527,6 +3560,7 @@
           <w15:appearance w15:val="hidden"/>
           <w:text/>
         </w:sdtPr>
+        <w:sdtEndPr/>
         <w:sdtContent>
           <w:r>
             <w:t xml:space="preserve">    </w:t>
@@ -3612,6 +3646,7 @@
           <w15:appearance w15:val="hidden"/>
           <w:text/>
         </w:sdtPr>
+        <w:sdtEndPr/>
         <w:sdtContent>
           <w:r>
             <w:t xml:space="preserve">    </w:t>
@@ -3697,6 +3732,7 @@
           <w15:appearance w15:val="hidden"/>
           <w:text/>
         </w:sdtPr>
+        <w:sdtEndPr/>
         <w:sdtContent>
           <w:r>
             <w:t xml:space="preserve">    </w:t>
@@ -3771,6 +3807,7 @@
           <w15:appearance w15:val="hidden"/>
           <w:text/>
         </w:sdtPr>
+        <w:sdtEndPr/>
         <w:sdtContent>
           <w:r>
             <w:t xml:space="preserve">    </w:t>
@@ -3784,7 +3821,7 @@
     </w:p>
     <w:p>
       <w:pPr>
-        <w:pStyle w:val="Heading2"/>
+        <w:pStyle w:val="Ttulo2"/>
         <w:rPr>
           <w:rFonts w:cstheme="majorHAnsi"/>
         </w:rPr>
@@ -3811,7 +3848,7 @@
     </w:p>
     <w:p>
       <w:pPr>
-        <w:pStyle w:val="Heading2"/>
+        <w:pStyle w:val="Ttulo2"/>
         <w:rPr>
           <w:rFonts w:cstheme="majorHAnsi"/>
         </w:rPr>
@@ -3830,7 +3867,7 @@
     </w:p>
     <w:p>
       <w:pPr>
-        <w:pStyle w:val="Heading2"/>
+        <w:pStyle w:val="Ttulo2"/>
         <w:rPr>
           <w:rFonts w:cstheme="majorHAnsi"/>
         </w:rPr>
@@ -3866,6 +3903,7 @@
           <w15:appearance w15:val="hidden"/>
           <w:text/>
         </w:sdtPr>
+        <w:sdtEndPr/>
         <w:sdtContent>
           <w:r>
             <w:t xml:space="preserve">    </w:t>
@@ -3879,7 +3917,7 @@
     </w:p>
     <w:p>
       <w:pPr>
-        <w:pStyle w:val="Heading1"/>
+        <w:pStyle w:val="Ttulo1"/>
         <w:tabs>
           <w:tab w:val="left" w:pos="284"/>
         </w:tabs>
@@ -3915,7 +3953,7 @@
     </w:p>
     <w:p>
       <w:pPr>
-        <w:pStyle w:val="Heading2"/>
+        <w:pStyle w:val="Ttulo2"/>
         <w:rPr>
           <w:rFonts w:cstheme="majorHAnsi"/>
         </w:rPr>
@@ -3950,6 +3988,7 @@
           <w15:appearance w15:val="hidden"/>
           <w:text/>
         </w:sdtPr>
+        <w:sdtEndPr/>
         <w:sdtContent>
           <w:r>
             <w:t xml:space="preserve">    </w:t>
@@ -3963,7 +4002,7 @@
     </w:p>
     <w:p>
       <w:pPr>
-        <w:pStyle w:val="Heading2"/>
+        <w:pStyle w:val="Ttulo2"/>
         <w:rPr>
           <w:rFonts w:cstheme="majorHAnsi"/>
         </w:rPr>
@@ -3985,7 +4024,7 @@
     </w:p>
     <w:p>
       <w:pPr>
-        <w:pStyle w:val="Heading2"/>
+        <w:pStyle w:val="Ttulo2"/>
         <w:rPr>
           <w:rFonts w:cstheme="majorHAnsi"/>
         </w:rPr>
@@ -4004,7 +4043,7 @@
     </w:p>
     <w:p>
       <w:pPr>
-        <w:pStyle w:val="Heading2"/>
+        <w:pStyle w:val="Ttulo2"/>
         <w:rPr>
           <w:rFonts w:cstheme="majorHAnsi"/>
         </w:rPr>
@@ -4045,6 +4084,7 @@
           <w15:appearance w15:val="hidden"/>
           <w:text/>
         </w:sdtPr>
+        <w:sdtEndPr/>
         <w:sdtContent>
           <w:r>
             <w:t xml:space="preserve">    </w:t>
@@ -4058,7 +4098,7 @@
     </w:p>
     <w:p>
       <w:pPr>
-        <w:pStyle w:val="Heading2"/>
+        <w:pStyle w:val="Ttulo2"/>
         <w:rPr>
           <w:rFonts w:cstheme="majorHAnsi"/>
         </w:rPr>
@@ -4096,6 +4136,7 @@
           <w15:appearance w15:val="hidden"/>
           <w:text/>
         </w:sdtPr>
+        <w:sdtEndPr/>
         <w:sdtContent>
           <w:r>
             <w:t xml:space="preserve">    </w:t>
@@ -4130,6 +4171,7 @@
           <w15:appearance w15:val="hidden"/>
           <w:text/>
         </w:sdtPr>
+        <w:sdtEndPr/>
         <w:sdtContent>
           <w:r>
             <w:t xml:space="preserve">    </w:t>
@@ -4148,7 +4190,7 @@
     </w:p>
     <w:p>
       <w:pPr>
-        <w:pStyle w:val="Heading1"/>
+        <w:pStyle w:val="Ttulo1"/>
         <w:tabs>
           <w:tab w:val="left" w:pos="284"/>
         </w:tabs>
@@ -4184,7 +4226,7 @@
     </w:p>
     <w:p>
       <w:pPr>
-        <w:pStyle w:val="Heading2"/>
+        <w:pStyle w:val="Ttulo2"/>
         <w:rPr>
           <w:rFonts w:cstheme="majorHAnsi"/>
         </w:rPr>
@@ -4209,7 +4251,7 @@
     </w:p>
     <w:p>
       <w:pPr>
-        <w:pStyle w:val="Heading2"/>
+        <w:pStyle w:val="Ttulo2"/>
         <w:rPr>
           <w:rFonts w:cstheme="majorHAnsi"/>
         </w:rPr>
@@ -4234,7 +4276,7 @@
     </w:p>
     <w:p>
       <w:pPr>
-        <w:pStyle w:val="Heading2"/>
+        <w:pStyle w:val="Ttulo2"/>
         <w:rPr>
           <w:rFonts w:cstheme="majorHAnsi"/>
         </w:rPr>
@@ -4302,6 +4344,7 @@
           <w15:appearance w15:val="hidden"/>
           <w:text/>
         </w:sdtPr>
+        <w:sdtEndPr/>
         <w:sdtContent>
           <w:r>
             <w:t xml:space="preserve"> </w:t>
@@ -4321,7 +4364,7 @@
     </w:p>
     <w:p>
       <w:pPr>
-        <w:pStyle w:val="Heading2"/>
+        <w:pStyle w:val="Ttulo2"/>
         <w:rPr>
           <w:rFonts w:cstheme="majorHAnsi"/>
         </w:rPr>
@@ -4346,7 +4389,7 @@
     </w:p>
     <w:p>
       <w:pPr>
-        <w:pStyle w:val="Heading2"/>
+        <w:pStyle w:val="Ttulo2"/>
         <w:rPr>
           <w:rFonts w:cstheme="majorHAnsi"/>
         </w:rPr>
@@ -4381,6 +4424,7 @@
           <w15:appearance w15:val="hidden"/>
           <w:text/>
         </w:sdtPr>
+        <w:sdtEndPr/>
         <w:sdtContent>
           <w:r>
             <w:t xml:space="preserve"> </w:t>
@@ -4421,6 +4465,7 @@
           <w15:appearance w15:val="hidden"/>
           <w:text/>
         </w:sdtPr>
+        <w:sdtEndPr/>
         <w:sdtContent>
           <w:r>
             <w:t xml:space="preserve"> </w:t>
@@ -4476,6 +4521,7 @@
           <w15:appearance w15:val="hidden"/>
           <w:text/>
         </w:sdtPr>
+        <w:sdtEndPr/>
         <w:sdtContent>
           <w:r>
             <w:t xml:space="preserve"> </w:t>
@@ -4495,7 +4541,7 @@
     </w:p>
     <w:p>
       <w:pPr>
-        <w:pStyle w:val="Heading1"/>
+        <w:pStyle w:val="Ttulo1"/>
         <w:tabs>
           <w:tab w:val="left" w:pos="284"/>
         </w:tabs>
@@ -4531,7 +4577,7 @@
     </w:p>
     <w:p>
       <w:pPr>
-        <w:pStyle w:val="Heading2"/>
+        <w:pStyle w:val="Ttulo2"/>
         <w:rPr>
           <w:rFonts w:cstheme="majorHAnsi"/>
         </w:rPr>
@@ -4596,9 +4642,16 @@
           <w15:appearance w15:val="hidden"/>
           <w:text/>
         </w:sdtPr>
+        <w:sdtEndPr/>
         <w:sdtContent>
           <w:r>
-            <w:t xml:space="preserve">    </w:t>
+            <w:t xml:space="preserve"> </w:t>
+          </w:r>
+          <w:r>
+            <w:t>X</w:t>
+          </w:r>
+          <w:r>
+            <w:t xml:space="preserve">  </w:t>
           </w:r>
         </w:sdtContent>
       </w:sdt>
@@ -4732,6 +4785,7 @@
           <w15:appearance w15:val="hidden"/>
           <w:text/>
         </w:sdtPr>
+        <w:sdtEndPr/>
         <w:sdtContent>
           <w:r>
             <w:t xml:space="preserve"> </w:t>
@@ -4751,7 +4805,7 @@
     </w:p>
     <w:p>
       <w:pPr>
-        <w:pStyle w:val="Heading2"/>
+        <w:pStyle w:val="Ttulo2"/>
         <w:rPr>
           <w:rFonts w:cstheme="majorHAnsi"/>
         </w:rPr>
@@ -4776,7 +4830,7 @@
     </w:p>
     <w:p>
       <w:pPr>
-        <w:pStyle w:val="Heading2"/>
+        <w:pStyle w:val="Ttulo2"/>
         <w:rPr>
           <w:rFonts w:cstheme="majorHAnsi"/>
         </w:rPr>
@@ -4801,7 +4855,7 @@
     </w:p>
     <w:p>
       <w:pPr>
-        <w:pStyle w:val="Heading2"/>
+        <w:pStyle w:val="Ttulo2"/>
         <w:rPr>
           <w:rFonts w:cstheme="majorHAnsi"/>
         </w:rPr>
@@ -4826,7 +4880,7 @@
     </w:p>
     <w:p>
       <w:pPr>
-        <w:pStyle w:val="Heading2"/>
+        <w:pStyle w:val="Ttulo2"/>
         <w:rPr>
           <w:rFonts w:cstheme="majorHAnsi"/>
         </w:rPr>
@@ -4867,6 +4921,7 @@
           <w15:appearance w15:val="hidden"/>
           <w:text/>
         </w:sdtPr>
+        <w:sdtEndPr/>
         <w:sdtContent>
           <w:r>
             <w:t xml:space="preserve"> </w:t>
@@ -4887,7 +4942,7 @@
     <w:p/>
     <w:p>
       <w:pPr>
-        <w:pStyle w:val="Heading1"/>
+        <w:pStyle w:val="Ttulo1"/>
         <w:tabs>
           <w:tab w:val="left" w:pos="284"/>
         </w:tabs>
@@ -4923,7 +4978,7 @@
     </w:p>
     <w:p>
       <w:pPr>
-        <w:pStyle w:val="Heading2"/>
+        <w:pStyle w:val="Ttulo2"/>
         <w:rPr>
           <w:rFonts w:cstheme="majorHAnsi"/>
         </w:rPr>
@@ -4948,7 +5003,7 @@
     </w:p>
     <w:p>
       <w:pPr>
-        <w:pStyle w:val="Heading2"/>
+        <w:pStyle w:val="Ttulo2"/>
         <w:rPr>
           <w:rFonts w:cstheme="majorHAnsi"/>
         </w:rPr>
@@ -5027,6 +5082,7 @@
           <w15:appearance w15:val="hidden"/>
           <w:text/>
         </w:sdtPr>
+        <w:sdtEndPr/>
         <w:sdtContent>
           <w:r>
             <w:t xml:space="preserve">    </w:t>
@@ -5126,6 +5182,7 @@
           <w15:appearance w15:val="hidden"/>
           <w:text/>
         </w:sdtPr>
+        <w:sdtEndPr/>
         <w:sdtContent>
           <w:r>
             <w:t xml:space="preserve">    </w:t>
@@ -5202,6 +5259,7 @@
           <w15:appearance w15:val="hidden"/>
           <w:text/>
         </w:sdtPr>
+        <w:sdtEndPr/>
         <w:sdtContent>
           <w:r>
             <w:t xml:space="preserve">    </w:t>
@@ -5281,6 +5339,7 @@
           <w15:appearance w15:val="hidden"/>
           <w:text/>
         </w:sdtPr>
+        <w:sdtEndPr/>
         <w:sdtContent>
           <w:r>
             <w:t xml:space="preserve">    </w:t>
@@ -5352,6 +5411,7 @@
           <w15:appearance w15:val="hidden"/>
           <w:text/>
         </w:sdtPr>
+        <w:sdtEndPr/>
         <w:sdtContent>
           <w:r>
             <w:t xml:space="preserve">    </w:t>
@@ -5370,7 +5430,7 @@
     <w:bookmarkEnd w:id="7"/>
     <w:p>
       <w:pPr>
-        <w:pStyle w:val="Heading2"/>
+        <w:pStyle w:val="Ttulo2"/>
         <w:rPr>
           <w:rFonts w:cstheme="majorHAnsi"/>
         </w:rPr>
@@ -5436,6 +5496,7 @@
           <w15:appearance w15:val="hidden"/>
           <w:text/>
         </w:sdtPr>
+        <w:sdtEndPr/>
         <w:sdtContent>
           <w:r>
             <w:t xml:space="preserve">    </w:t>
@@ -5446,7 +5507,7 @@
     </w:p>
     <w:p>
       <w:pPr>
-        <w:pStyle w:val="Heading2"/>
+        <w:pStyle w:val="Ttulo2"/>
         <w:rPr>
           <w:rFonts w:cstheme="majorHAnsi"/>
         </w:rPr>
@@ -5471,7 +5532,7 @@
     </w:p>
     <w:p>
       <w:pPr>
-        <w:pStyle w:val="Heading2"/>
+        <w:pStyle w:val="Ttulo2"/>
         <w:rPr>
           <w:rFonts w:cstheme="majorHAnsi"/>
         </w:rPr>
@@ -5530,6 +5591,7 @@
           <w15:appearance w15:val="hidden"/>
           <w:text/>
         </w:sdtPr>
+        <w:sdtEndPr/>
         <w:sdtContent>
           <w:r>
             <w:t xml:space="preserve">    </w:t>
@@ -5546,7 +5608,7 @@
     </w:p>
     <w:p>
       <w:pPr>
-        <w:pStyle w:val="Heading1"/>
+        <w:pStyle w:val="Ttulo1"/>
       </w:pPr>
       <w:r>
         <w:lastRenderedPageBreak/>
@@ -5564,7 +5626,7 @@
     </w:p>
     <w:p>
       <w:pPr>
-        <w:pStyle w:val="Heading2"/>
+        <w:pStyle w:val="Ttulo2"/>
         <w:rPr>
           <w:rFonts w:cstheme="majorHAnsi"/>
         </w:rPr>
@@ -5589,7 +5651,7 @@
     </w:p>
     <w:p>
       <w:pPr>
-        <w:pStyle w:val="Heading2"/>
+        <w:pStyle w:val="Ttulo2"/>
         <w:rPr>
           <w:rFonts w:cstheme="majorHAnsi"/>
         </w:rPr>
@@ -5614,7 +5676,7 @@
     </w:p>
     <w:p>
       <w:pPr>
-        <w:pStyle w:val="Heading2"/>
+        <w:pStyle w:val="Ttulo2"/>
         <w:rPr>
           <w:rFonts w:cstheme="majorHAnsi"/>
         </w:rPr>
@@ -5639,7 +5701,7 @@
     </w:p>
     <w:p>
       <w:pPr>
-        <w:pStyle w:val="Heading2"/>
+        <w:pStyle w:val="Ttulo2"/>
         <w:rPr>
           <w:rFonts w:cstheme="majorHAnsi"/>
         </w:rPr>
@@ -5686,6 +5748,7 @@
           <w15:appearance w15:val="hidden"/>
           <w:text/>
         </w:sdtPr>
+        <w:sdtEndPr/>
         <w:sdtContent>
           <w:r>
             <w:t xml:space="preserve">    </w:t>
@@ -5699,7 +5762,7 @@
     </w:p>
     <w:p>
       <w:pPr>
-        <w:pStyle w:val="Heading2"/>
+        <w:pStyle w:val="Ttulo2"/>
         <w:rPr>
           <w:rFonts w:cstheme="majorHAnsi"/>
         </w:rPr>
@@ -5734,6 +5797,7 @@
           <w15:appearance w15:val="hidden"/>
           <w:text/>
         </w:sdtPr>
+        <w:sdtEndPr/>
         <w:sdtContent>
           <w:r>
             <w:t xml:space="preserve">    </w:t>
@@ -5752,7 +5816,7 @@
     </w:p>
     <w:p>
       <w:pPr>
-        <w:pStyle w:val="Heading1"/>
+        <w:pStyle w:val="Ttulo1"/>
         <w:tabs>
           <w:tab w:val="left" w:pos="284"/>
         </w:tabs>
@@ -5788,7 +5852,7 @@
     </w:p>
     <w:p>
       <w:pPr>
-        <w:pStyle w:val="Heading2"/>
+        <w:pStyle w:val="Ttulo2"/>
         <w:rPr>
           <w:rFonts w:cstheme="majorHAnsi"/>
         </w:rPr>
@@ -5813,7 +5877,7 @@
     </w:p>
     <w:p>
       <w:pPr>
-        <w:pStyle w:val="Heading2"/>
+        <w:pStyle w:val="Ttulo2"/>
         <w:rPr>
           <w:rFonts w:cstheme="majorHAnsi"/>
         </w:rPr>
@@ -5838,7 +5902,7 @@
     </w:p>
     <w:p>
       <w:pPr>
-        <w:pStyle w:val="Heading2"/>
+        <w:pStyle w:val="Ttulo2"/>
         <w:rPr>
           <w:rFonts w:cstheme="majorHAnsi"/>
         </w:rPr>
@@ -5863,7 +5927,7 @@
     </w:p>
     <w:p>
       <w:pPr>
-        <w:pStyle w:val="Heading2"/>
+        <w:pStyle w:val="Ttulo2"/>
         <w:rPr>
           <w:rFonts w:cstheme="majorHAnsi"/>
         </w:rPr>
@@ -5888,7 +5952,7 @@
     </w:p>
     <w:p>
       <w:pPr>
-        <w:pStyle w:val="Heading2"/>
+        <w:pStyle w:val="Ttulo2"/>
         <w:rPr>
           <w:rFonts w:cstheme="majorHAnsi"/>
         </w:rPr>
@@ -5923,6 +5987,7 @@
           <w15:appearance w15:val="hidden"/>
           <w:text/>
         </w:sdtPr>
+        <w:sdtEndPr/>
         <w:sdtContent>
           <w:r>
             <w:t xml:space="preserve"> </w:t>
@@ -5963,6 +6028,7 @@
           <w15:appearance w15:val="hidden"/>
           <w:text/>
         </w:sdtPr>
+        <w:sdtEndPr/>
         <w:sdtContent>
           <w:r>
             <w:t xml:space="preserve"> </w:t>
@@ -5988,7 +6054,7 @@
     </w:p>
     <w:p>
       <w:pPr>
-        <w:pStyle w:val="Heading1"/>
+        <w:pStyle w:val="Ttulo1"/>
         <w:tabs>
           <w:tab w:val="left" w:pos="284"/>
         </w:tabs>
@@ -6024,7 +6090,7 @@
     </w:p>
     <w:p>
       <w:pPr>
-        <w:pStyle w:val="Heading2"/>
+        <w:pStyle w:val="Ttulo2"/>
         <w:rPr>
           <w:rFonts w:cstheme="majorHAnsi"/>
         </w:rPr>
@@ -6205,6 +6271,7 @@
           <w15:appearance w15:val="hidden"/>
           <w:text/>
         </w:sdtPr>
+        <w:sdtEndPr/>
         <w:sdtContent>
           <w:r>
             <w:t xml:space="preserve"> </w:t>
@@ -6224,7 +6291,7 @@
     </w:p>
     <w:p>
       <w:pPr>
-        <w:pStyle w:val="Heading2"/>
+        <w:pStyle w:val="Ttulo2"/>
         <w:rPr>
           <w:rFonts w:cstheme="majorHAnsi"/>
         </w:rPr>
@@ -6249,7 +6316,7 @@
     </w:p>
     <w:p>
       <w:pPr>
-        <w:pStyle w:val="Heading2"/>
+        <w:pStyle w:val="Ttulo2"/>
         <w:rPr>
           <w:rFonts w:cstheme="majorHAnsi"/>
         </w:rPr>
@@ -6300,9 +6367,16 @@
           <w15:appearance w15:val="hidden"/>
           <w:text/>
         </w:sdtPr>
+        <w:sdtEndPr/>
         <w:sdtContent>
           <w:r>
-            <w:t xml:space="preserve">    </w:t>
+            <w:t xml:space="preserve"> </w:t>
+          </w:r>
+          <w:r>
+            <w:t>X</w:t>
+          </w:r>
+          <w:r>
+            <w:t xml:space="preserve">  </w:t>
           </w:r>
         </w:sdtContent>
       </w:sdt>
@@ -6316,7 +6390,7 @@
     </w:p>
     <w:p>
       <w:pPr>
-        <w:pStyle w:val="Heading2"/>
+        <w:pStyle w:val="Ttulo2"/>
         <w:rPr>
           <w:rFonts w:cstheme="majorHAnsi"/>
         </w:rPr>
@@ -6341,7 +6415,7 @@
     </w:p>
     <w:p>
       <w:pPr>
-        <w:pStyle w:val="Heading2"/>
+        <w:pStyle w:val="Ttulo2"/>
         <w:rPr>
           <w:rFonts w:cstheme="majorHAnsi"/>
         </w:rPr>
@@ -6376,9 +6450,16 @@
           <w15:appearance w15:val="hidden"/>
           <w:text/>
         </w:sdtPr>
+        <w:sdtEndPr/>
         <w:sdtContent>
           <w:r>
-            <w:t xml:space="preserve">    </w:t>
+            <w:t xml:space="preserve"> </w:t>
+          </w:r>
+          <w:r>
+            <w:t>X</w:t>
+          </w:r>
+          <w:r>
+            <w:t xml:space="preserve">  </w:t>
           </w:r>
         </w:sdtContent>
       </w:sdt>
@@ -6410,9 +6491,16 @@
           <w15:appearance w15:val="hidden"/>
           <w:text/>
         </w:sdtPr>
+        <w:sdtEndPr/>
         <w:sdtContent>
           <w:r>
-            <w:t xml:space="preserve">    </w:t>
+            <w:t xml:space="preserve"> </w:t>
+          </w:r>
+          <w:r>
+            <w:t>X</w:t>
+          </w:r>
+          <w:r>
+            <w:t xml:space="preserve">  </w:t>
           </w:r>
         </w:sdtContent>
       </w:sdt>
@@ -6423,7 +6511,7 @@
     </w:p>
     <w:p>
       <w:pPr>
-        <w:pStyle w:val="Heading1"/>
+        <w:pStyle w:val="Ttulo1"/>
         <w:tabs>
           <w:tab w:val="left" w:pos="284"/>
         </w:tabs>
@@ -6459,7 +6547,7 @@
     </w:p>
     <w:p>
       <w:pPr>
-        <w:pStyle w:val="Heading2"/>
+        <w:pStyle w:val="Ttulo2"/>
         <w:rPr>
           <w:rFonts w:cstheme="majorHAnsi"/>
         </w:rPr>
@@ -6484,7 +6572,7 @@
     </w:p>
     <w:p>
       <w:pPr>
-        <w:pStyle w:val="Heading2"/>
+        <w:pStyle w:val="Ttulo2"/>
         <w:rPr>
           <w:rFonts w:cstheme="majorHAnsi"/>
         </w:rPr>
@@ -6613,6 +6701,7 @@
           <w15:appearance w15:val="hidden"/>
           <w:text/>
         </w:sdtPr>
+        <w:sdtEndPr/>
         <w:sdtContent>
           <w:r>
             <w:t xml:space="preserve">    </w:t>
@@ -6691,6 +6780,7 @@
           <w15:appearance w15:val="hidden"/>
           <w:text/>
         </w:sdtPr>
+        <w:sdtEndPr/>
         <w:sdtContent>
           <w:r>
             <w:t xml:space="preserve">    </w:t>
@@ -6704,7 +6794,7 @@
     </w:p>
     <w:p>
       <w:pPr>
-        <w:pStyle w:val="Heading2"/>
+        <w:pStyle w:val="Ttulo2"/>
         <w:rPr>
           <w:rFonts w:cstheme="majorHAnsi"/>
         </w:rPr>
@@ -7148,6 +7238,7 @@
           <w15:appearance w15:val="hidden"/>
           <w:text/>
         </w:sdtPr>
+        <w:sdtEndPr/>
         <w:sdtContent>
           <w:r>
             <w:t xml:space="preserve">    </w:t>
@@ -7161,7 +7252,7 @@
     </w:p>
     <w:p>
       <w:pPr>
-        <w:pStyle w:val="Heading2"/>
+        <w:pStyle w:val="Ttulo2"/>
         <w:rPr>
           <w:rFonts w:cstheme="majorHAnsi"/>
         </w:rPr>
@@ -7187,7 +7278,7 @@
     </w:p>
     <w:p>
       <w:pPr>
-        <w:pStyle w:val="Heading2"/>
+        <w:pStyle w:val="Ttulo2"/>
         <w:rPr>
           <w:rFonts w:cstheme="majorHAnsi"/>
         </w:rPr>
@@ -7222,6 +7313,7 @@
           <w15:appearance w15:val="hidden"/>
           <w:text/>
         </w:sdtPr>
+        <w:sdtEndPr/>
         <w:sdtContent>
           <w:r>
             <w:t xml:space="preserve">    </w:t>
@@ -7256,6 +7348,7 @@
           <w15:appearance w15:val="hidden"/>
           <w:text/>
         </w:sdtPr>
+        <w:sdtEndPr/>
         <w:sdtContent>
           <w:r>
             <w:t xml:space="preserve">    </w:t>
@@ -7272,7 +7365,7 @@
     </w:p>
     <w:p>
       <w:pPr>
-        <w:pStyle w:val="Heading1"/>
+        <w:pStyle w:val="Ttulo1"/>
         <w:tabs>
           <w:tab w:val="left" w:pos="284"/>
         </w:tabs>
@@ -7308,7 +7401,7 @@
     </w:p>
     <w:p>
       <w:pPr>
-        <w:pStyle w:val="Heading2"/>
+        <w:pStyle w:val="Ttulo2"/>
         <w:rPr>
           <w:rFonts w:cstheme="majorHAnsi"/>
         </w:rPr>
@@ -7333,7 +7426,7 @@
     </w:p>
     <w:p>
       <w:pPr>
-        <w:pStyle w:val="Heading2"/>
+        <w:pStyle w:val="Ttulo2"/>
         <w:rPr>
           <w:rFonts w:cstheme="majorHAnsi"/>
         </w:rPr>
@@ -7358,7 +7451,7 @@
     </w:p>
     <w:p>
       <w:pPr>
-        <w:pStyle w:val="Heading2"/>
+        <w:pStyle w:val="Ttulo2"/>
         <w:rPr>
           <w:rFonts w:cstheme="majorHAnsi"/>
         </w:rPr>
@@ -7383,7 +7476,7 @@
     </w:p>
     <w:p>
       <w:pPr>
-        <w:pStyle w:val="Heading2"/>
+        <w:pStyle w:val="Ttulo2"/>
         <w:rPr>
           <w:rFonts w:cstheme="majorHAnsi"/>
         </w:rPr>
@@ -7430,6 +7523,7 @@
           <w15:appearance w15:val="hidden"/>
           <w:text/>
         </w:sdtPr>
+        <w:sdtEndPr/>
         <w:sdtContent>
           <w:r>
             <w:t xml:space="preserve">    </w:t>
@@ -7443,7 +7537,7 @@
     </w:p>
     <w:p>
       <w:pPr>
-        <w:pStyle w:val="Heading2"/>
+        <w:pStyle w:val="Ttulo2"/>
         <w:rPr>
           <w:rFonts w:cstheme="majorHAnsi"/>
         </w:rPr>
@@ -7478,6 +7572,7 @@
           <w15:appearance w15:val="hidden"/>
           <w:text/>
         </w:sdtPr>
+        <w:sdtEndPr/>
         <w:sdtContent>
           <w:r>
             <w:t xml:space="preserve">    </w:t>
@@ -7512,6 +7607,7 @@
           <w15:appearance w15:val="hidden"/>
           <w:text/>
         </w:sdtPr>
+        <w:sdtEndPr/>
         <w:sdtContent>
           <w:r>
             <w:t xml:space="preserve">    </w:t>
@@ -7550,7 +7646,7 @@
 </file>
 
 <file path=word/numbering.xml><?xml version="1.0" encoding="utf-8"?>
-<w:numbering xmlns:wpc="http://schemas.microsoft.com/office/word/2010/wordprocessingCanvas" xmlns:cx="http://schemas.microsoft.com/office/drawing/2014/chartex" xmlns:cx1="http://schemas.microsoft.com/office/drawing/2015/9/8/chartex" xmlns:cx2="http://schemas.microsoft.com/office/drawing/2015/10/21/chartex" xmlns:cx3="http://schemas.microsoft.com/office/drawing/2016/5/9/chartex" xmlns:cx4="http://schemas.microsoft.com/office/drawing/2016/5/10/chartex" xmlns:cx5="http://schemas.microsoft.com/office/drawing/2016/5/11/chartex" xmlns:cx6="http://schemas.microsoft.com/office/drawing/2016/5/12/chartex" xmlns:cx7="http://schemas.microsoft.com/office/drawing/2016/5/13/chartex" xmlns:cx8="http://schemas.microsoft.com/office/drawing/2016/5/14/chartex" xmlns:mc="http://schemas.openxmlformats.org/markup-compatibility/2006" xmlns:aink="http://schemas.microsoft.com/office/drawing/2016/ink" xmlns:am3d="http://schemas.microsoft.com/office/drawing/2017/model3d" xmlns:o="urn:schemas-microsoft-com:office:office" xmlns:oel="http://schemas.microsoft.com/office/2019/extlst" xmlns:r="http://schemas.openxmlformats.org/officeDocument/2006/relationships" xmlns:m="http://schemas.openxmlformats.org/officeDocument/2006/math" xmlns:v="urn:schemas-microsoft-com:vml" xmlns:wp14="http://schemas.microsoft.com/office/word/2010/wordprocessingDrawing" xmlns:wp="http://schemas.openxmlformats.org/drawingml/2006/wordprocessingDrawing" xmlns:w10="urn:schemas-microsoft-com:office:word" xmlns:w="http://schemas.openxmlformats.org/wordprocessingml/2006/main" xmlns:w14="http://schemas.microsoft.com/office/word/2010/wordml" xmlns:w15="http://schemas.microsoft.com/office/word/2012/wordml" xmlns:w16cex="http://schemas.microsoft.com/office/word/2018/wordml/cex" xmlns:w16cid="http://schemas.microsoft.com/office/word/2016/wordml/cid" xmlns:w16="http://schemas.microsoft.com/office/word/2018/wordml" xmlns:w16du="http://schemas.microsoft.com/office/word/2023/wordml/word16du" xmlns:w16sdtdh="http://schemas.microsoft.com/office/word/2020/wordml/sdtdatahash" xmlns:w16sdtfl="http://schemas.microsoft.com/office/word/2024/wordml/sdtformatlock" xmlns:w16se="http://schemas.microsoft.com/office/word/2015/wordml/symex" xmlns:wpg="http://schemas.microsoft.com/office/word/2010/wordprocessingGroup" xmlns:wpi="http://schemas.microsoft.com/office/word/2010/wordprocessingInk" xmlns:wne="http://schemas.microsoft.com/office/word/2006/wordml" xmlns:wps="http://schemas.microsoft.com/office/word/2010/wordprocessingShape" mc:Ignorable="w14 w15 w16se w16cid w16 w16cex w16sdtdh w16sdtfl w16du wp14">
+<w:numbering xmlns:wpc="http://schemas.microsoft.com/office/word/2010/wordprocessingCanvas" xmlns:cx="http://schemas.microsoft.com/office/drawing/2014/chartex" xmlns:cx1="http://schemas.microsoft.com/office/drawing/2015/9/8/chartex" xmlns:cx2="http://schemas.microsoft.com/office/drawing/2015/10/21/chartex" xmlns:cx3="http://schemas.microsoft.com/office/drawing/2016/5/9/chartex" xmlns:cx4="http://schemas.microsoft.com/office/drawing/2016/5/10/chartex" xmlns:cx5="http://schemas.microsoft.com/office/drawing/2016/5/11/chartex" xmlns:cx6="http://schemas.microsoft.com/office/drawing/2016/5/12/chartex" xmlns:cx7="http://schemas.microsoft.com/office/drawing/2016/5/13/chartex" xmlns:cx8="http://schemas.microsoft.com/office/drawing/2016/5/14/chartex" xmlns:mc="http://schemas.openxmlformats.org/markup-compatibility/2006" xmlns:aink="http://schemas.microsoft.com/office/drawing/2016/ink" xmlns:am3d="http://schemas.microsoft.com/office/drawing/2017/model3d" xmlns:o="urn:schemas-microsoft-com:office:office" xmlns:oel="http://schemas.microsoft.com/office/2019/extlst" xmlns:r="http://schemas.openxmlformats.org/officeDocument/2006/relationships" xmlns:m="http://schemas.openxmlformats.org/officeDocument/2006/math" xmlns:v="urn:schemas-microsoft-com:vml" xmlns:wp14="http://schemas.microsoft.com/office/word/2010/wordprocessingDrawing" xmlns:wp="http://schemas.openxmlformats.org/drawingml/2006/wordprocessingDrawing" xmlns:w10="urn:schemas-microsoft-com:office:word" xmlns:w="http://schemas.openxmlformats.org/wordprocessingml/2006/main" xmlns:w14="http://schemas.microsoft.com/office/word/2010/wordml" xmlns:w15="http://schemas.microsoft.com/office/word/2012/wordml" xmlns:w16cex="http://schemas.microsoft.com/office/word/2018/wordml/cex" xmlns:w16cid="http://schemas.microsoft.com/office/word/2016/wordml/cid" xmlns:w16="http://schemas.microsoft.com/office/word/2018/wordml" xmlns:w16sdtdh="http://schemas.microsoft.com/office/word/2020/wordml/sdtdatahash" xmlns:w16se="http://schemas.microsoft.com/office/word/2015/wordml/symex" xmlns:wpg="http://schemas.microsoft.com/office/word/2010/wordprocessingGroup" xmlns:wpi="http://schemas.microsoft.com/office/word/2010/wordprocessingInk" xmlns:wne="http://schemas.microsoft.com/office/word/2006/wordml" xmlns:wps="http://schemas.microsoft.com/office/word/2010/wordprocessingShape" mc:Ignorable="w14 w15 w16se w16cid w16 w16cex w16sdtdh wp14">
   <w:abstractNum w:abstractNumId="0" w15:restartNumberingAfterBreak="0">
     <w:nsid w:val="FFFFFF88"/>
     <w:multiLevelType w:val="singleLevel"/>
@@ -7558,7 +7654,7 @@
     <w:lvl w:ilvl="0">
       <w:start w:val="1"/>
       <w:numFmt w:val="decimal"/>
-      <w:pStyle w:val="ListNumber"/>
+      <w:pStyle w:val="Listaconnmeros"/>
       <w:lvlText w:val="%1."/>
       <w:lvlJc w:val="left"/>
       <w:pPr>
@@ -7782,7 +7878,7 @@
     <w:lvl w:ilvl="0" w:tplc="391EA46E">
       <w:start w:val="1"/>
       <w:numFmt w:val="decimal"/>
-      <w:pStyle w:val="ListParagraph"/>
+      <w:pStyle w:val="Prrafodelista"/>
       <w:lvlText w:val="%1)"/>
       <w:lvlJc w:val="left"/>
       <w:pPr>
@@ -8276,7 +8372,7 @@
 </file>
 
 <file path=word/styles.xml><?xml version="1.0" encoding="utf-8"?>
-<w:styles xmlns:mc="http://schemas.openxmlformats.org/markup-compatibility/2006" xmlns:r="http://schemas.openxmlformats.org/officeDocument/2006/relationships" xmlns:w="http://schemas.openxmlformats.org/wordprocessingml/2006/main" xmlns:w14="http://schemas.microsoft.com/office/word/2010/wordml" xmlns:w15="http://schemas.microsoft.com/office/word/2012/wordml" xmlns:w16cex="http://schemas.microsoft.com/office/word/2018/wordml/cex" xmlns:w16cid="http://schemas.microsoft.com/office/word/2016/wordml/cid" xmlns:w16="http://schemas.microsoft.com/office/word/2018/wordml" xmlns:w16du="http://schemas.microsoft.com/office/word/2023/wordml/word16du" xmlns:w16sdtdh="http://schemas.microsoft.com/office/word/2020/wordml/sdtdatahash" xmlns:w16sdtfl="http://schemas.microsoft.com/office/word/2024/wordml/sdtformatlock" xmlns:w16se="http://schemas.microsoft.com/office/word/2015/wordml/symex" mc:Ignorable="w14 w15 w16se w16cid w16 w16cex w16sdtdh w16sdtfl w16du">
+<w:styles xmlns:mc="http://schemas.openxmlformats.org/markup-compatibility/2006" xmlns:r="http://schemas.openxmlformats.org/officeDocument/2006/relationships" xmlns:w="http://schemas.openxmlformats.org/wordprocessingml/2006/main" xmlns:w14="http://schemas.microsoft.com/office/word/2010/wordml" xmlns:w15="http://schemas.microsoft.com/office/word/2012/wordml" xmlns:w16cex="http://schemas.microsoft.com/office/word/2018/wordml/cex" xmlns:w16cid="http://schemas.microsoft.com/office/word/2016/wordml/cid" xmlns:w16="http://schemas.microsoft.com/office/word/2018/wordml" xmlns:w16sdtdh="http://schemas.microsoft.com/office/word/2020/wordml/sdtdatahash" xmlns:w16se="http://schemas.microsoft.com/office/word/2015/wordml/symex" mc:Ignorable="w14 w15 w16se w16cid w16 w16cex w16sdtdh">
   <w:docDefaults>
     <w:rPrDefault>
       <w:rPr>
@@ -8686,11 +8782,11 @@
       <w:lang w:val="en-GB"/>
     </w:rPr>
   </w:style>
-  <w:style w:type="paragraph" w:styleId="Heading1">
+  <w:style w:type="paragraph" w:styleId="Ttulo1">
     <w:name w:val="heading 1"/>
     <w:basedOn w:val="Normal"/>
     <w:next w:val="Normal"/>
-    <w:link w:val="Heading1Char"/>
+    <w:link w:val="Ttulo1Car"/>
     <w:uiPriority w:val="9"/>
     <w:qFormat/>
     <w:rsid w:val="005559E5"/>
@@ -8718,11 +8814,11 @@
       <w14:ligatures w14:val="none"/>
     </w:rPr>
   </w:style>
-  <w:style w:type="paragraph" w:styleId="Heading2">
+  <w:style w:type="paragraph" w:styleId="Ttulo2">
     <w:name w:val="heading 2"/>
     <w:basedOn w:val="Normal"/>
     <w:next w:val="Normal"/>
-    <w:link w:val="Heading2Char"/>
+    <w:link w:val="Ttulo2Car"/>
     <w:uiPriority w:val="9"/>
     <w:unhideWhenUsed/>
     <w:qFormat/>
@@ -8746,11 +8842,11 @@
       <w14:ligatures w14:val="none"/>
     </w:rPr>
   </w:style>
-  <w:style w:type="paragraph" w:styleId="Heading3">
+  <w:style w:type="paragraph" w:styleId="Ttulo3">
     <w:name w:val="heading 3"/>
     <w:basedOn w:val="Normal"/>
     <w:next w:val="Normal"/>
-    <w:link w:val="Heading3Char"/>
+    <w:link w:val="Ttulo3Car"/>
     <w:uiPriority w:val="9"/>
     <w:unhideWhenUsed/>
     <w:rsid w:val="00F772E9"/>
@@ -8765,13 +8861,13 @@
       <w:color w:val="1F3763" w:themeColor="accent1" w:themeShade="7F"/>
     </w:rPr>
   </w:style>
-  <w:style w:type="character" w:default="1" w:styleId="DefaultParagraphFont">
+  <w:style w:type="character" w:default="1" w:styleId="Fuentedeprrafopredeter">
     <w:name w:val="Default Paragraph Font"/>
     <w:uiPriority w:val="1"/>
     <w:semiHidden/>
     <w:unhideWhenUsed/>
   </w:style>
-  <w:style w:type="table" w:default="1" w:styleId="TableNormal">
+  <w:style w:type="table" w:default="1" w:styleId="Tablanormal">
     <w:name w:val="Normal Table"/>
     <w:uiPriority w:val="99"/>
     <w:semiHidden/>
@@ -8786,16 +8882,16 @@
       </w:tblCellMar>
     </w:tblPr>
   </w:style>
-  <w:style w:type="numbering" w:default="1" w:styleId="NoList">
+  <w:style w:type="numbering" w:default="1" w:styleId="Sinlista">
     <w:name w:val="No List"/>
     <w:uiPriority w:val="99"/>
     <w:semiHidden/>
     <w:unhideWhenUsed/>
   </w:style>
-  <w:style w:type="character" w:customStyle="1" w:styleId="Heading1Char">
-    <w:name w:val="Heading 1 Char"/>
-    <w:basedOn w:val="DefaultParagraphFont"/>
-    <w:link w:val="Heading1"/>
+  <w:style w:type="character" w:customStyle="1" w:styleId="Ttulo1Car">
+    <w:name w:val="Título 1 Car"/>
+    <w:basedOn w:val="Fuentedeprrafopredeter"/>
+    <w:link w:val="Ttulo1"/>
     <w:uiPriority w:val="9"/>
     <w:rsid w:val="005559E5"/>
     <w:rPr>
@@ -8809,10 +8905,10 @@
       <w14:ligatures w14:val="none"/>
     </w:rPr>
   </w:style>
-  <w:style w:type="character" w:customStyle="1" w:styleId="Heading2Char">
-    <w:name w:val="Heading 2 Char"/>
-    <w:basedOn w:val="DefaultParagraphFont"/>
-    <w:link w:val="Heading2"/>
+  <w:style w:type="character" w:customStyle="1" w:styleId="Ttulo2Car">
+    <w:name w:val="Título 2 Car"/>
+    <w:basedOn w:val="Fuentedeprrafopredeter"/>
+    <w:link w:val="Ttulo2"/>
     <w:uiPriority w:val="9"/>
     <w:rsid w:val="00F772E9"/>
     <w:rPr>
@@ -8851,9 +8947,9 @@
       <w14:ligatures w14:val="none"/>
     </w:rPr>
   </w:style>
-  <w:style w:type="paragraph" w:styleId="ListParagraph">
+  <w:style w:type="paragraph" w:styleId="Prrafodelista">
     <w:name w:val="List Paragraph"/>
-    <w:basedOn w:val="ListNumber"/>
+    <w:basedOn w:val="Listaconnmeros"/>
     <w:uiPriority w:val="34"/>
     <w:rsid w:val="00F772E9"/>
     <w:pPr>
@@ -8872,7 +8968,7 @@
   </w:style>
   <w:style w:type="paragraph" w:customStyle="1" w:styleId="Prrafodesublista">
     <w:name w:val="Párrafo de sublista"/>
-    <w:basedOn w:val="ListParagraph"/>
+    <w:basedOn w:val="Prrafodelista"/>
     <w:qFormat/>
     <w:rsid w:val="00A64124"/>
     <w:pPr>
@@ -8889,7 +8985,7 @@
       <w:rFonts w:eastAsia="Courier New" w:cs="Courier New"/>
     </w:rPr>
   </w:style>
-  <w:style w:type="paragraph" w:styleId="NoSpacing">
+  <w:style w:type="paragraph" w:styleId="Sinespaciado">
     <w:name w:val="No Spacing"/>
     <w:uiPriority w:val="1"/>
     <w:rsid w:val="00F772E9"/>
@@ -8903,9 +8999,9 @@
       <w14:ligatures w14:val="none"/>
     </w:rPr>
   </w:style>
-  <w:style w:type="character" w:styleId="Strong">
+  <w:style w:type="character" w:styleId="Textoennegrita">
     <w:name w:val="Strong"/>
-    <w:basedOn w:val="DefaultParagraphFont"/>
+    <w:basedOn w:val="Fuentedeprrafopredeter"/>
     <w:uiPriority w:val="22"/>
     <w:qFormat/>
     <w:rsid w:val="00F772E9"/>
@@ -8914,9 +9010,9 @@
       <w:bCs/>
     </w:rPr>
   </w:style>
-  <w:style w:type="character" w:styleId="CommentReference">
+  <w:style w:type="character" w:styleId="Refdecomentario">
     <w:name w:val="annotation reference"/>
-    <w:basedOn w:val="DefaultParagraphFont"/>
+    <w:basedOn w:val="Fuentedeprrafopredeter"/>
     <w:uiPriority w:val="99"/>
     <w:semiHidden/>
     <w:unhideWhenUsed/>
@@ -8926,10 +9022,10 @@
       <w:szCs w:val="16"/>
     </w:rPr>
   </w:style>
-  <w:style w:type="paragraph" w:styleId="CommentText">
+  <w:style w:type="paragraph" w:styleId="Textocomentario">
     <w:name w:val="annotation text"/>
     <w:basedOn w:val="Normal"/>
-    <w:link w:val="CommentTextChar"/>
+    <w:link w:val="TextocomentarioCar"/>
     <w:uiPriority w:val="99"/>
     <w:unhideWhenUsed/>
     <w:rsid w:val="00F772E9"/>
@@ -8938,10 +9034,10 @@
       <w:szCs w:val="20"/>
     </w:rPr>
   </w:style>
-  <w:style w:type="character" w:customStyle="1" w:styleId="CommentTextChar">
-    <w:name w:val="Comment Text Char"/>
-    <w:basedOn w:val="DefaultParagraphFont"/>
-    <w:link w:val="CommentText"/>
+  <w:style w:type="character" w:customStyle="1" w:styleId="TextocomentarioCar">
+    <w:name w:val="Texto comentario Car"/>
+    <w:basedOn w:val="Fuentedeprrafopredeter"/>
+    <w:link w:val="Textocomentario"/>
     <w:uiPriority w:val="99"/>
     <w:rsid w:val="00F772E9"/>
     <w:rPr>
@@ -8950,11 +9046,11 @@
       <w:lang w:val="en-GB"/>
     </w:rPr>
   </w:style>
-  <w:style w:type="paragraph" w:styleId="CommentSubject">
+  <w:style w:type="paragraph" w:styleId="Asuntodelcomentario">
     <w:name w:val="annotation subject"/>
     <w:basedOn w:val="Normal"/>
     <w:next w:val="Normal"/>
-    <w:link w:val="CommentSubjectChar"/>
+    <w:link w:val="AsuntodelcomentarioCar"/>
     <w:uiPriority w:val="99"/>
     <w:semiHidden/>
     <w:unhideWhenUsed/>
@@ -8966,10 +9062,10 @@
       <w:szCs w:val="20"/>
     </w:rPr>
   </w:style>
-  <w:style w:type="character" w:customStyle="1" w:styleId="CommentSubjectChar">
-    <w:name w:val="Comment Subject Char"/>
-    <w:basedOn w:val="DefaultParagraphFont"/>
-    <w:link w:val="CommentSubject"/>
+  <w:style w:type="character" w:customStyle="1" w:styleId="AsuntodelcomentarioCar">
+    <w:name w:val="Asunto del comentario Car"/>
+    <w:basedOn w:val="Fuentedeprrafopredeter"/>
+    <w:link w:val="Asuntodelcomentario"/>
     <w:uiPriority w:val="99"/>
     <w:semiHidden/>
     <w:rsid w:val="00F772E9"/>
@@ -8981,9 +9077,9 @@
       <w:lang w:val="en-GB"/>
     </w:rPr>
   </w:style>
-  <w:style w:type="character" w:styleId="PlaceholderText">
+  <w:style w:type="character" w:styleId="Textodelmarcadordeposicin">
     <w:name w:val="Placeholder Text"/>
-    <w:basedOn w:val="DefaultParagraphFont"/>
+    <w:basedOn w:val="Fuentedeprrafopredeter"/>
     <w:uiPriority w:val="99"/>
     <w:semiHidden/>
     <w:rsid w:val="00F772E9"/>
@@ -8991,9 +9087,9 @@
       <w:color w:val="808080"/>
     </w:rPr>
   </w:style>
-  <w:style w:type="character" w:styleId="Hyperlink">
+  <w:style w:type="character" w:styleId="Hipervnculo">
     <w:name w:val="Hyperlink"/>
-    <w:basedOn w:val="DefaultParagraphFont"/>
+    <w:basedOn w:val="Fuentedeprrafopredeter"/>
     <w:uiPriority w:val="99"/>
     <w:unhideWhenUsed/>
     <w:rsid w:val="00F772E9"/>
@@ -9012,10 +9108,10 @@
       <w:spacing w:before="240" w:after="240"/>
     </w:pPr>
   </w:style>
-  <w:style w:type="character" w:customStyle="1" w:styleId="Heading3Char">
-    <w:name w:val="Heading 3 Char"/>
-    <w:basedOn w:val="DefaultParagraphFont"/>
-    <w:link w:val="Heading3"/>
+  <w:style w:type="character" w:customStyle="1" w:styleId="Ttulo3Car">
+    <w:name w:val="Título 3 Car"/>
+    <w:basedOn w:val="Fuentedeprrafopredeter"/>
+    <w:link w:val="Ttulo3"/>
     <w:uiPriority w:val="9"/>
     <w:rsid w:val="00F772E9"/>
     <w:rPr>
@@ -9026,7 +9122,7 @@
       <w:lang w:val="en-GB"/>
     </w:rPr>
   </w:style>
-  <w:style w:type="paragraph" w:styleId="List">
+  <w:style w:type="paragraph" w:styleId="Lista">
     <w:name w:val="List"/>
     <w:basedOn w:val="Normal"/>
     <w:uiPriority w:val="99"/>
@@ -9038,7 +9134,7 @@
       <w:contextualSpacing/>
     </w:pPr>
   </w:style>
-  <w:style w:type="paragraph" w:styleId="ListNumber">
+  <w:style w:type="paragraph" w:styleId="Listaconnmeros">
     <w:name w:val="List Number"/>
     <w:basedOn w:val="Normal"/>
     <w:uiPriority w:val="99"/>
@@ -9054,7 +9150,7 @@
   </w:style>
   <w:style w:type="paragraph" w:customStyle="1" w:styleId="Requirement-Body">
     <w:name w:val="Requirement - Body"/>
-    <w:basedOn w:val="List"/>
+    <w:basedOn w:val="Lista"/>
     <w:qFormat/>
     <w:rsid w:val="0089026D"/>
     <w:pPr>
@@ -9066,7 +9162,7 @@
   </w:style>
   <w:style w:type="paragraph" w:customStyle="1" w:styleId="Requirement-Header">
     <w:name w:val="Requirement - Header"/>
-    <w:basedOn w:val="List"/>
+    <w:basedOn w:val="Lista"/>
     <w:next w:val="Requirement-Body"/>
     <w:qFormat/>
     <w:rsid w:val="002D4E43"/>
@@ -9077,11 +9173,11 @@
       <w:ind w:left="567" w:hanging="567"/>
     </w:pPr>
   </w:style>
-  <w:style w:type="paragraph" w:styleId="Title">
+  <w:style w:type="paragraph" w:styleId="Ttulo">
     <w:name w:val="Title"/>
     <w:basedOn w:val="Normal"/>
     <w:next w:val="Normal"/>
-    <w:link w:val="TitleChar"/>
+    <w:link w:val="TtuloCar"/>
     <w:uiPriority w:val="10"/>
     <w:qFormat/>
     <w:rsid w:val="00F772E9"/>
@@ -9102,10 +9198,10 @@
       <w:szCs w:val="56"/>
     </w:rPr>
   </w:style>
-  <w:style w:type="character" w:customStyle="1" w:styleId="TitleChar">
-    <w:name w:val="Title Char"/>
-    <w:basedOn w:val="DefaultParagraphFont"/>
-    <w:link w:val="Title"/>
+  <w:style w:type="character" w:customStyle="1" w:styleId="TtuloCar">
+    <w:name w:val="Título Car"/>
+    <w:basedOn w:val="Fuentedeprrafopredeter"/>
+    <w:link w:val="Ttulo"/>
     <w:uiPriority w:val="10"/>
     <w:rsid w:val="00F772E9"/>
     <w:rPr>
@@ -9117,9 +9213,9 @@
       <w:lang w:val="en-GB"/>
     </w:rPr>
   </w:style>
-  <w:style w:type="character" w:styleId="Mention">
+  <w:style w:type="character" w:styleId="Mencionar">
     <w:name w:val="Mention"/>
-    <w:basedOn w:val="DefaultParagraphFont"/>
+    <w:basedOn w:val="Fuentedeprrafopredeter"/>
     <w:uiPriority w:val="99"/>
     <w:unhideWhenUsed/>
     <w:rsid w:val="00F772E9"/>
@@ -9132,7 +9228,7 @@
 </file>
 
 <file path=word/glossary/document.xml><?xml version="1.0" encoding="utf-8"?>
-<w:glossaryDocument xmlns:wpc="http://schemas.microsoft.com/office/word/2010/wordprocessingCanvas" xmlns:cx="http://schemas.microsoft.com/office/drawing/2014/chartex" xmlns:cx1="http://schemas.microsoft.com/office/drawing/2015/9/8/chartex" xmlns:cx2="http://schemas.microsoft.com/office/drawing/2015/10/21/chartex" xmlns:cx3="http://schemas.microsoft.com/office/drawing/2016/5/9/chartex" xmlns:cx4="http://schemas.microsoft.com/office/drawing/2016/5/10/chartex" xmlns:cx5="http://schemas.microsoft.com/office/drawing/2016/5/11/chartex" xmlns:cx6="http://schemas.microsoft.com/office/drawing/2016/5/12/chartex" xmlns:cx7="http://schemas.microsoft.com/office/drawing/2016/5/13/chartex" xmlns:cx8="http://schemas.microsoft.com/office/drawing/2016/5/14/chartex" xmlns:mc="http://schemas.openxmlformats.org/markup-compatibility/2006" xmlns:aink="http://schemas.microsoft.com/office/drawing/2016/ink" xmlns:am3d="http://schemas.microsoft.com/office/drawing/2017/model3d" xmlns:o="urn:schemas-microsoft-com:office:office" xmlns:oel="http://schemas.microsoft.com/office/2019/extlst" xmlns:r="http://schemas.openxmlformats.org/officeDocument/2006/relationships" xmlns:m="http://schemas.openxmlformats.org/officeDocument/2006/math" xmlns:v="urn:schemas-microsoft-com:vml" xmlns:wp14="http://schemas.microsoft.com/office/word/2010/wordprocessingDrawing" xmlns:wp="http://schemas.openxmlformats.org/drawingml/2006/wordprocessingDrawing" xmlns:w10="urn:schemas-microsoft-com:office:word" xmlns:w="http://schemas.openxmlformats.org/wordprocessingml/2006/main" xmlns:w14="http://schemas.microsoft.com/office/word/2010/wordml" xmlns:w15="http://schemas.microsoft.com/office/word/2012/wordml" xmlns:w16cex="http://schemas.microsoft.com/office/word/2018/wordml/cex" xmlns:w16cid="http://schemas.microsoft.com/office/word/2016/wordml/cid" xmlns:w16="http://schemas.microsoft.com/office/word/2018/wordml" xmlns:w16du="http://schemas.microsoft.com/office/word/2023/wordml/word16du" xmlns:w16sdtdh="http://schemas.microsoft.com/office/word/2020/wordml/sdtdatahash" xmlns:w16sdtfl="http://schemas.microsoft.com/office/word/2024/wordml/sdtformatlock" xmlns:w16se="http://schemas.microsoft.com/office/word/2015/wordml/symex" xmlns:wpg="http://schemas.microsoft.com/office/word/2010/wordprocessingGroup" xmlns:wpi="http://schemas.microsoft.com/office/word/2010/wordprocessingInk" xmlns:wne="http://schemas.microsoft.com/office/word/2006/wordml" xmlns:wps="http://schemas.microsoft.com/office/word/2010/wordprocessingShape" mc:Ignorable="w14 w15 w16se w16cid w16 w16cex w16sdtdh w16sdtfl w16du wp14">
+<w:glossaryDocument xmlns:wpc="http://schemas.microsoft.com/office/word/2010/wordprocessingCanvas" xmlns:cx="http://schemas.microsoft.com/office/drawing/2014/chartex" xmlns:cx1="http://schemas.microsoft.com/office/drawing/2015/9/8/chartex" xmlns:cx2="http://schemas.microsoft.com/office/drawing/2015/10/21/chartex" xmlns:cx3="http://schemas.microsoft.com/office/drawing/2016/5/9/chartex" xmlns:cx4="http://schemas.microsoft.com/office/drawing/2016/5/10/chartex" xmlns:cx5="http://schemas.microsoft.com/office/drawing/2016/5/11/chartex" xmlns:cx6="http://schemas.microsoft.com/office/drawing/2016/5/12/chartex" xmlns:cx7="http://schemas.microsoft.com/office/drawing/2016/5/13/chartex" xmlns:cx8="http://schemas.microsoft.com/office/drawing/2016/5/14/chartex" xmlns:mc="http://schemas.openxmlformats.org/markup-compatibility/2006" xmlns:aink="http://schemas.microsoft.com/office/drawing/2016/ink" xmlns:am3d="http://schemas.microsoft.com/office/drawing/2017/model3d" xmlns:o="urn:schemas-microsoft-com:office:office" xmlns:oel="http://schemas.microsoft.com/office/2019/extlst" xmlns:r="http://schemas.openxmlformats.org/officeDocument/2006/relationships" xmlns:m="http://schemas.openxmlformats.org/officeDocument/2006/math" xmlns:v="urn:schemas-microsoft-com:vml" xmlns:wp14="http://schemas.microsoft.com/office/word/2010/wordprocessingDrawing" xmlns:wp="http://schemas.openxmlformats.org/drawingml/2006/wordprocessingDrawing" xmlns:w10="urn:schemas-microsoft-com:office:word" xmlns:w="http://schemas.openxmlformats.org/wordprocessingml/2006/main" xmlns:w14="http://schemas.microsoft.com/office/word/2010/wordml" xmlns:w15="http://schemas.microsoft.com/office/word/2012/wordml" xmlns:w16cex="http://schemas.microsoft.com/office/word/2018/wordml/cex" xmlns:w16cid="http://schemas.microsoft.com/office/word/2016/wordml/cid" xmlns:w16="http://schemas.microsoft.com/office/word/2018/wordml" xmlns:w16sdtdh="http://schemas.microsoft.com/office/word/2020/wordml/sdtdatahash" xmlns:w16se="http://schemas.microsoft.com/office/word/2015/wordml/symex" xmlns:wpg="http://schemas.microsoft.com/office/word/2010/wordprocessingGroup" xmlns:wpi="http://schemas.microsoft.com/office/word/2010/wordprocessingInk" xmlns:wne="http://schemas.microsoft.com/office/word/2006/wordml" xmlns:wps="http://schemas.microsoft.com/office/word/2010/wordprocessingShape" mc:Ignorable="w14 w15 w16se w16cid w16 w16cex w16sdtdh wp14">
   <w:docParts>
     <w:docPart>
       <w:docPartPr>
@@ -9156,7 +9252,7 @@
           </w:pPr>
           <w:r>
             <w:rPr>
-              <w:rStyle w:val="PlaceholderText"/>
+              <w:rStyle w:val="Textodelmarcadordeposicin"/>
             </w:rPr>
             <w:t>Haga clic o pulse aquí para escribir texto.</w:t>
           </w:r>
@@ -9185,7 +9281,7 @@
           </w:pPr>
           <w:r>
             <w:rPr>
-              <w:rStyle w:val="PlaceholderText"/>
+              <w:rStyle w:val="Textodelmarcadordeposicin"/>
             </w:rPr>
             <w:t>Haga clic o pulse aquí para escribir texto.</w:t>
           </w:r>
@@ -9214,7 +9310,7 @@
           </w:pPr>
           <w:r>
             <w:rPr>
-              <w:rStyle w:val="PlaceholderText"/>
+              <w:rStyle w:val="Textodelmarcadordeposicin"/>
             </w:rPr>
             <w:t>Haga clic o pulse aquí para escribir texto.</w:t>
           </w:r>
@@ -9243,7 +9339,7 @@
           </w:pPr>
           <w:r>
             <w:rPr>
-              <w:rStyle w:val="PlaceholderText"/>
+              <w:rStyle w:val="Textodelmarcadordeposicin"/>
             </w:rPr>
             <w:t>Haga clic o pulse aquí para escribir texto.</w:t>
           </w:r>
@@ -9272,7 +9368,7 @@
           </w:pPr>
           <w:r>
             <w:rPr>
-              <w:rStyle w:val="PlaceholderText"/>
+              <w:rStyle w:val="Textodelmarcadordeposicin"/>
             </w:rPr>
             <w:t>Haga clic o pulse aquí para escribir texto.</w:t>
           </w:r>
@@ -9301,7 +9397,7 @@
           </w:pPr>
           <w:r>
             <w:rPr>
-              <w:rStyle w:val="PlaceholderText"/>
+              <w:rStyle w:val="Textodelmarcadordeposicin"/>
             </w:rPr>
             <w:t>Haga clic o pulse aquí para escribir texto.</w:t>
           </w:r>
@@ -9330,7 +9426,7 @@
           </w:pPr>
           <w:r>
             <w:rPr>
-              <w:rStyle w:val="PlaceholderText"/>
+              <w:rStyle w:val="Textodelmarcadordeposicin"/>
             </w:rPr>
             <w:t>Haga clic o pulse aquí para escribir texto.</w:t>
           </w:r>
@@ -9359,7 +9455,7 @@
           </w:pPr>
           <w:r>
             <w:rPr>
-              <w:rStyle w:val="PlaceholderText"/>
+              <w:rStyle w:val="Textodelmarcadordeposicin"/>
             </w:rPr>
             <w:t>Haga clic o pulse aquí para escribir texto.</w:t>
           </w:r>
@@ -9388,7 +9484,7 @@
           </w:pPr>
           <w:r>
             <w:rPr>
-              <w:rStyle w:val="PlaceholderText"/>
+              <w:rStyle w:val="Textodelmarcadordeposicin"/>
             </w:rPr>
             <w:t>Haga clic o pulse aquí para escribir texto.</w:t>
           </w:r>
@@ -9417,7 +9513,7 @@
           </w:pPr>
           <w:r>
             <w:rPr>
-              <w:rStyle w:val="PlaceholderText"/>
+              <w:rStyle w:val="Textodelmarcadordeposicin"/>
             </w:rPr>
             <w:t>Haga clic o pulse aquí para escribir texto.</w:t>
           </w:r>
@@ -9446,7 +9542,7 @@
           </w:pPr>
           <w:r>
             <w:rPr>
-              <w:rStyle w:val="PlaceholderText"/>
+              <w:rStyle w:val="Textodelmarcadordeposicin"/>
             </w:rPr>
             <w:t>Haga clic o pulse aquí para escribir texto.</w:t>
           </w:r>
@@ -9475,7 +9571,7 @@
           </w:pPr>
           <w:r>
             <w:rPr>
-              <w:rStyle w:val="PlaceholderText"/>
+              <w:rStyle w:val="Textodelmarcadordeposicin"/>
             </w:rPr>
             <w:t>Haga clic o pulse aquí para escribir texto.</w:t>
           </w:r>
@@ -9504,7 +9600,7 @@
           </w:pPr>
           <w:r>
             <w:rPr>
-              <w:rStyle w:val="PlaceholderText"/>
+              <w:rStyle w:val="Textodelmarcadordeposicin"/>
             </w:rPr>
             <w:t>Haga clic o pulse aquí para escribir texto.</w:t>
           </w:r>
@@ -9533,7 +9629,7 @@
           </w:pPr>
           <w:r>
             <w:rPr>
-              <w:rStyle w:val="PlaceholderText"/>
+              <w:rStyle w:val="Textodelmarcadordeposicin"/>
             </w:rPr>
             <w:t>Haga clic o pulse aquí para escribir texto.</w:t>
           </w:r>
@@ -9562,7 +9658,7 @@
           </w:pPr>
           <w:r>
             <w:rPr>
-              <w:rStyle w:val="PlaceholderText"/>
+              <w:rStyle w:val="Textodelmarcadordeposicin"/>
             </w:rPr>
             <w:t>Haga clic o pulse aquí para escribir texto.</w:t>
           </w:r>
@@ -9591,7 +9687,7 @@
           </w:pPr>
           <w:r>
             <w:rPr>
-              <w:rStyle w:val="PlaceholderText"/>
+              <w:rStyle w:val="Textodelmarcadordeposicin"/>
             </w:rPr>
             <w:t>Haga clic o pulse aquí para escribir texto.</w:t>
           </w:r>
@@ -9620,7 +9716,7 @@
           </w:pPr>
           <w:r>
             <w:rPr>
-              <w:rStyle w:val="PlaceholderText"/>
+              <w:rStyle w:val="Textodelmarcadordeposicin"/>
             </w:rPr>
             <w:t>Haga clic o pulse aquí para escribir texto.</w:t>
           </w:r>
@@ -9649,7 +9745,7 @@
           </w:pPr>
           <w:r>
             <w:rPr>
-              <w:rStyle w:val="PlaceholderText"/>
+              <w:rStyle w:val="Textodelmarcadordeposicin"/>
             </w:rPr>
             <w:t>Haga clic o pulse aquí para escribir texto.</w:t>
           </w:r>
@@ -9678,7 +9774,7 @@
           </w:pPr>
           <w:r>
             <w:rPr>
-              <w:rStyle w:val="PlaceholderText"/>
+              <w:rStyle w:val="Textodelmarcadordeposicin"/>
             </w:rPr>
             <w:t>Haga clic o pulse aquí para escribir texto.</w:t>
           </w:r>
@@ -9707,7 +9803,7 @@
           </w:pPr>
           <w:r>
             <w:rPr>
-              <w:rStyle w:val="PlaceholderText"/>
+              <w:rStyle w:val="Textodelmarcadordeposicin"/>
             </w:rPr>
             <w:t>Haga clic o pulse aquí para escribir texto.</w:t>
           </w:r>
@@ -9736,7 +9832,7 @@
           </w:pPr>
           <w:r>
             <w:rPr>
-              <w:rStyle w:val="PlaceholderText"/>
+              <w:rStyle w:val="Textodelmarcadordeposicin"/>
             </w:rPr>
             <w:t>Haga clic o pulse aquí para escribir texto.</w:t>
           </w:r>
@@ -9765,7 +9861,7 @@
           </w:pPr>
           <w:r>
             <w:rPr>
-              <w:rStyle w:val="PlaceholderText"/>
+              <w:rStyle w:val="Textodelmarcadordeposicin"/>
             </w:rPr>
             <w:t>Haga clic o pulse aquí para escribir texto.</w:t>
           </w:r>
@@ -9794,7 +9890,7 @@
           </w:pPr>
           <w:r>
             <w:rPr>
-              <w:rStyle w:val="PlaceholderText"/>
+              <w:rStyle w:val="Textodelmarcadordeposicin"/>
             </w:rPr>
             <w:t>Haga clic o pulse aquí para escribir texto.</w:t>
           </w:r>
@@ -9823,7 +9919,7 @@
           </w:pPr>
           <w:r>
             <w:rPr>
-              <w:rStyle w:val="PlaceholderText"/>
+              <w:rStyle w:val="Textodelmarcadordeposicin"/>
             </w:rPr>
             <w:t>Haga clic o pulse aquí para escribir texto.</w:t>
           </w:r>
@@ -9852,7 +9948,7 @@
           </w:pPr>
           <w:r>
             <w:rPr>
-              <w:rStyle w:val="PlaceholderText"/>
+              <w:rStyle w:val="Textodelmarcadordeposicin"/>
             </w:rPr>
             <w:t>Haga clic o pulse aquí para escribir texto.</w:t>
           </w:r>
@@ -9881,7 +9977,7 @@
           </w:pPr>
           <w:r>
             <w:rPr>
-              <w:rStyle w:val="PlaceholderText"/>
+              <w:rStyle w:val="Textodelmarcadordeposicin"/>
             </w:rPr>
             <w:t>Haga clic o pulse aquí para escribir texto.</w:t>
           </w:r>
@@ -9910,7 +10006,7 @@
           </w:pPr>
           <w:r>
             <w:rPr>
-              <w:rStyle w:val="PlaceholderText"/>
+              <w:rStyle w:val="Textodelmarcadordeposicin"/>
             </w:rPr>
             <w:t>Haga clic o pulse aquí para escribir texto.</w:t>
           </w:r>
@@ -9939,7 +10035,7 @@
           </w:pPr>
           <w:r>
             <w:rPr>
-              <w:rStyle w:val="PlaceholderText"/>
+              <w:rStyle w:val="Textodelmarcadordeposicin"/>
             </w:rPr>
             <w:t>Haga clic o pulse aquí para escribir texto.</w:t>
           </w:r>
@@ -9968,7 +10064,7 @@
           </w:pPr>
           <w:r>
             <w:rPr>
-              <w:rStyle w:val="PlaceholderText"/>
+              <w:rStyle w:val="Textodelmarcadordeposicin"/>
             </w:rPr>
             <w:t>Haga clic o pulse aquí para escribir texto.</w:t>
           </w:r>
@@ -9997,7 +10093,7 @@
           </w:pPr>
           <w:r>
             <w:rPr>
-              <w:rStyle w:val="PlaceholderText"/>
+              <w:rStyle w:val="Textodelmarcadordeposicin"/>
             </w:rPr>
             <w:t>Haga clic o pulse aquí para escribir texto.</w:t>
           </w:r>
@@ -10026,7 +10122,7 @@
           </w:pPr>
           <w:r>
             <w:rPr>
-              <w:rStyle w:val="PlaceholderText"/>
+              <w:rStyle w:val="Textodelmarcadordeposicin"/>
             </w:rPr>
             <w:t>Haga clic o pulse aquí para escribir texto.</w:t>
           </w:r>
@@ -10055,7 +10151,7 @@
           </w:pPr>
           <w:r>
             <w:rPr>
-              <w:rStyle w:val="PlaceholderText"/>
+              <w:rStyle w:val="Textodelmarcadordeposicin"/>
             </w:rPr>
             <w:t>Haga clic o pulse aquí para escribir texto.</w:t>
           </w:r>
@@ -10084,7 +10180,7 @@
           </w:pPr>
           <w:r>
             <w:rPr>
-              <w:rStyle w:val="PlaceholderText"/>
+              <w:rStyle w:val="Textodelmarcadordeposicin"/>
             </w:rPr>
             <w:t>Haga clic o pulse aquí para escribir texto.</w:t>
           </w:r>
@@ -10113,7 +10209,7 @@
           </w:pPr>
           <w:r>
             <w:rPr>
-              <w:rStyle w:val="PlaceholderText"/>
+              <w:rStyle w:val="Textodelmarcadordeposicin"/>
             </w:rPr>
             <w:t>Haga clic o pulse aquí para escribir texto.</w:t>
           </w:r>
@@ -10142,7 +10238,7 @@
           </w:pPr>
           <w:r>
             <w:rPr>
-              <w:rStyle w:val="PlaceholderText"/>
+              <w:rStyle w:val="Textodelmarcadordeposicin"/>
             </w:rPr>
             <w:t>Haga clic o pulse aquí para escribir texto.</w:t>
           </w:r>
@@ -10171,7 +10267,7 @@
           </w:pPr>
           <w:r>
             <w:rPr>
-              <w:rStyle w:val="PlaceholderText"/>
+              <w:rStyle w:val="Textodelmarcadordeposicin"/>
             </w:rPr>
             <w:t>Haga clic o pulse aquí para escribir texto.</w:t>
           </w:r>
@@ -10200,7 +10296,7 @@
           </w:pPr>
           <w:r>
             <w:rPr>
-              <w:rStyle w:val="PlaceholderText"/>
+              <w:rStyle w:val="Textodelmarcadordeposicin"/>
             </w:rPr>
             <w:t>Haga clic o pulse aquí para escribir texto.</w:t>
           </w:r>
@@ -10229,7 +10325,7 @@
           </w:pPr>
           <w:r>
             <w:rPr>
-              <w:rStyle w:val="PlaceholderText"/>
+              <w:rStyle w:val="Textodelmarcadordeposicin"/>
             </w:rPr>
             <w:t>Haga clic o pulse aquí para escribir texto.</w:t>
           </w:r>
@@ -10258,7 +10354,7 @@
           </w:pPr>
           <w:r>
             <w:rPr>
-              <w:rStyle w:val="PlaceholderText"/>
+              <w:rStyle w:val="Textodelmarcadordeposicin"/>
             </w:rPr>
             <w:t>Haga clic o pulse aquí para escribir texto.</w:t>
           </w:r>
@@ -10287,7 +10383,7 @@
           </w:pPr>
           <w:r>
             <w:rPr>
-              <w:rStyle w:val="PlaceholderText"/>
+              <w:rStyle w:val="Textodelmarcadordeposicin"/>
             </w:rPr>
             <w:t>Haga clic o pulse aquí para escribir texto.</w:t>
           </w:r>
@@ -10316,7 +10412,7 @@
           </w:pPr>
           <w:r>
             <w:rPr>
-              <w:rStyle w:val="PlaceholderText"/>
+              <w:rStyle w:val="Textodelmarcadordeposicin"/>
             </w:rPr>
             <w:t>Haga clic o pulse aquí para escribir texto.</w:t>
           </w:r>
@@ -10345,7 +10441,7 @@
           </w:pPr>
           <w:r>
             <w:rPr>
-              <w:rStyle w:val="PlaceholderText"/>
+              <w:rStyle w:val="Textodelmarcadordeposicin"/>
             </w:rPr>
             <w:t>Haga clic o pulse aquí para escribir texto.</w:t>
           </w:r>
@@ -10374,7 +10470,7 @@
           </w:pPr>
           <w:r>
             <w:rPr>
-              <w:rStyle w:val="PlaceholderText"/>
+              <w:rStyle w:val="Textodelmarcadordeposicin"/>
             </w:rPr>
             <w:t>Haga clic o pulse aquí para escribir texto.</w:t>
           </w:r>
@@ -10403,7 +10499,7 @@
           </w:pPr>
           <w:r>
             <w:rPr>
-              <w:rStyle w:val="PlaceholderText"/>
+              <w:rStyle w:val="Textodelmarcadordeposicin"/>
             </w:rPr>
             <w:t>Haga clic o pulse aquí para escribir texto.</w:t>
           </w:r>
@@ -10432,7 +10528,7 @@
           </w:pPr>
           <w:r>
             <w:rPr>
-              <w:rStyle w:val="PlaceholderText"/>
+              <w:rStyle w:val="Textodelmarcadordeposicin"/>
             </w:rPr>
             <w:t>Haga clic o pulse aquí para escribir texto.</w:t>
           </w:r>
@@ -10461,7 +10557,7 @@
           </w:pPr>
           <w:r>
             <w:rPr>
-              <w:rStyle w:val="PlaceholderText"/>
+              <w:rStyle w:val="Textodelmarcadordeposicin"/>
             </w:rPr>
             <w:t>Haga clic o pulse aquí para escribir texto.</w:t>
           </w:r>
@@ -10490,7 +10586,7 @@
           </w:pPr>
           <w:r>
             <w:rPr>
-              <w:rStyle w:val="PlaceholderText"/>
+              <w:rStyle w:val="Textodelmarcadordeposicin"/>
             </w:rPr>
             <w:t>Haga clic o pulse aquí para escribir texto.</w:t>
           </w:r>
@@ -10519,7 +10615,7 @@
           </w:pPr>
           <w:r>
             <w:rPr>
-              <w:rStyle w:val="PlaceholderText"/>
+              <w:rStyle w:val="Textodelmarcadordeposicin"/>
             </w:rPr>
             <w:t>Haga clic o pulse aquí para escribir texto.</w:t>
           </w:r>
@@ -10548,7 +10644,7 @@
           </w:pPr>
           <w:r>
             <w:rPr>
-              <w:rStyle w:val="PlaceholderText"/>
+              <w:rStyle w:val="Textodelmarcadordeposicin"/>
             </w:rPr>
             <w:t>Haga clic o pulse aquí para escribir texto.</w:t>
           </w:r>
@@ -10577,7 +10673,7 @@
           </w:pPr>
           <w:r>
             <w:rPr>
-              <w:rStyle w:val="PlaceholderText"/>
+              <w:rStyle w:val="Textodelmarcadordeposicin"/>
             </w:rPr>
             <w:t>Haga clic o pulse aquí para escribir texto.</w:t>
           </w:r>
@@ -10606,7 +10702,7 @@
           </w:pPr>
           <w:r>
             <w:rPr>
-              <w:rStyle w:val="PlaceholderText"/>
+              <w:rStyle w:val="Textodelmarcadordeposicin"/>
             </w:rPr>
             <w:t>Haga clic o pulse aquí para escribir texto.</w:t>
           </w:r>
@@ -10635,7 +10731,7 @@
           </w:pPr>
           <w:r>
             <w:rPr>
-              <w:rStyle w:val="PlaceholderText"/>
+              <w:rStyle w:val="Textodelmarcadordeposicin"/>
             </w:rPr>
             <w:t>Haga clic o pulse aquí para escribir texto.</w:t>
           </w:r>
@@ -10664,7 +10760,7 @@
           </w:pPr>
           <w:r>
             <w:rPr>
-              <w:rStyle w:val="PlaceholderText"/>
+              <w:rStyle w:val="Textodelmarcadordeposicin"/>
             </w:rPr>
             <w:t>Haga clic o pulse aquí para escribir texto.</w:t>
           </w:r>
@@ -10693,7 +10789,7 @@
           </w:pPr>
           <w:r>
             <w:rPr>
-              <w:rStyle w:val="PlaceholderText"/>
+              <w:rStyle w:val="Textodelmarcadordeposicin"/>
             </w:rPr>
             <w:t>Haga clic o pulse aquí para escribir texto.</w:t>
           </w:r>
@@ -10722,7 +10818,7 @@
           </w:pPr>
           <w:r>
             <w:rPr>
-              <w:rStyle w:val="PlaceholderText"/>
+              <w:rStyle w:val="Textodelmarcadordeposicin"/>
             </w:rPr>
             <w:t>Haga clic o pulse aquí para escribir texto.</w:t>
           </w:r>
@@ -10751,7 +10847,7 @@
           </w:pPr>
           <w:r>
             <w:rPr>
-              <w:rStyle w:val="PlaceholderText"/>
+              <w:rStyle w:val="Textodelmarcadordeposicin"/>
             </w:rPr>
             <w:t>Haga clic o pulse aquí para escribir texto.</w:t>
           </w:r>
@@ -10780,7 +10876,7 @@
           </w:pPr>
           <w:r>
             <w:rPr>
-              <w:rStyle w:val="PlaceholderText"/>
+              <w:rStyle w:val="Textodelmarcadordeposicin"/>
             </w:rPr>
             <w:t>Haga clic o pulse aquí para escribir texto.</w:t>
           </w:r>
@@ -10809,7 +10905,7 @@
           </w:pPr>
           <w:r>
             <w:rPr>
-              <w:rStyle w:val="PlaceholderText"/>
+              <w:rStyle w:val="Textodelmarcadordeposicin"/>
             </w:rPr>
             <w:t>Haga clic o pulse aquí para escribir texto.</w:t>
           </w:r>
@@ -10838,7 +10934,7 @@
           </w:pPr>
           <w:r>
             <w:rPr>
-              <w:rStyle w:val="PlaceholderText"/>
+              <w:rStyle w:val="Textodelmarcadordeposicin"/>
             </w:rPr>
             <w:t>Haga clic o pulse aquí para escribir texto.</w:t>
           </w:r>
@@ -10867,7 +10963,7 @@
           </w:pPr>
           <w:r>
             <w:rPr>
-              <w:rStyle w:val="PlaceholderText"/>
+              <w:rStyle w:val="Textodelmarcadordeposicin"/>
             </w:rPr>
             <w:t>Haga clic o pulse aquí para escribir texto.</w:t>
           </w:r>
@@ -10896,7 +10992,7 @@
           </w:pPr>
           <w:r>
             <w:rPr>
-              <w:rStyle w:val="PlaceholderText"/>
+              <w:rStyle w:val="Textodelmarcadordeposicin"/>
             </w:rPr>
             <w:t>Haga clic o pulse aquí para escribir texto.</w:t>
           </w:r>
@@ -10925,7 +11021,7 @@
           </w:pPr>
           <w:r>
             <w:rPr>
-              <w:rStyle w:val="PlaceholderText"/>
+              <w:rStyle w:val="Textodelmarcadordeposicin"/>
             </w:rPr>
             <w:t>Haga clic o pulse aquí para escribir texto.</w:t>
           </w:r>
@@ -10954,7 +11050,7 @@
           </w:pPr>
           <w:r>
             <w:rPr>
-              <w:rStyle w:val="PlaceholderText"/>
+              <w:rStyle w:val="Textodelmarcadordeposicin"/>
             </w:rPr>
             <w:t>Haga clic o pulse aquí para escribir texto.</w:t>
           </w:r>
@@ -10983,7 +11079,7 @@
           </w:pPr>
           <w:r>
             <w:rPr>
-              <w:rStyle w:val="PlaceholderText"/>
+              <w:rStyle w:val="Textodelmarcadordeposicin"/>
             </w:rPr>
             <w:t>Haga clic o pulse aquí para escribir texto.</w:t>
           </w:r>
@@ -11012,7 +11108,7 @@
           </w:pPr>
           <w:r>
             <w:rPr>
-              <w:rStyle w:val="PlaceholderText"/>
+              <w:rStyle w:val="Textodelmarcadordeposicin"/>
             </w:rPr>
             <w:t>Haga clic o pulse aquí para escribir texto.</w:t>
           </w:r>
@@ -11041,7 +11137,7 @@
           </w:pPr>
           <w:r>
             <w:rPr>
-              <w:rStyle w:val="PlaceholderText"/>
+              <w:rStyle w:val="Textodelmarcadordeposicin"/>
             </w:rPr>
             <w:t>Haga clic o pulse aquí para escribir texto.</w:t>
           </w:r>
@@ -11070,7 +11166,7 @@
           </w:pPr>
           <w:r>
             <w:rPr>
-              <w:rStyle w:val="PlaceholderText"/>
+              <w:rStyle w:val="Textodelmarcadordeposicin"/>
             </w:rPr>
             <w:t>Haga clic o pulse aquí para escribir texto.</w:t>
           </w:r>
@@ -11099,7 +11195,7 @@
           </w:pPr>
           <w:r>
             <w:rPr>
-              <w:rStyle w:val="PlaceholderText"/>
+              <w:rStyle w:val="Textodelmarcadordeposicin"/>
             </w:rPr>
             <w:t>Haga clic o pulse aquí para escribir texto.</w:t>
           </w:r>
@@ -11111,7 +11207,7 @@
 </file>
 
 <file path=word/glossary/fontTable.xml><?xml version="1.0" encoding="utf-8"?>
-<w:fonts xmlns:mc="http://schemas.openxmlformats.org/markup-compatibility/2006" xmlns:r="http://schemas.openxmlformats.org/officeDocument/2006/relationships" xmlns:w="http://schemas.openxmlformats.org/wordprocessingml/2006/main" xmlns:w14="http://schemas.microsoft.com/office/word/2010/wordml" xmlns:w15="http://schemas.microsoft.com/office/word/2012/wordml" xmlns:w16cex="http://schemas.microsoft.com/office/word/2018/wordml/cex" xmlns:w16cid="http://schemas.microsoft.com/office/word/2016/wordml/cid" xmlns:w16="http://schemas.microsoft.com/office/word/2018/wordml" xmlns:w16du="http://schemas.microsoft.com/office/word/2023/wordml/word16du" xmlns:w16sdtdh="http://schemas.microsoft.com/office/word/2020/wordml/sdtdatahash" xmlns:w16sdtfl="http://schemas.microsoft.com/office/word/2024/wordml/sdtformatlock" xmlns:w16se="http://schemas.microsoft.com/office/word/2015/wordml/symex" mc:Ignorable="w14 w15 w16se w16cid w16 w16cex w16sdtdh w16sdtfl w16du">
+<w:fonts xmlns:mc="http://schemas.openxmlformats.org/markup-compatibility/2006" xmlns:r="http://schemas.openxmlformats.org/officeDocument/2006/relationships" xmlns:w="http://schemas.openxmlformats.org/wordprocessingml/2006/main" xmlns:w14="http://schemas.microsoft.com/office/word/2010/wordml" xmlns:w15="http://schemas.microsoft.com/office/word/2012/wordml" xmlns:w16cex="http://schemas.microsoft.com/office/word/2018/wordml/cex" xmlns:w16cid="http://schemas.microsoft.com/office/word/2016/wordml/cid" xmlns:w16="http://schemas.microsoft.com/office/word/2018/wordml" xmlns:w16sdtdh="http://schemas.microsoft.com/office/word/2020/wordml/sdtdatahash" xmlns:w16se="http://schemas.microsoft.com/office/word/2015/wordml/symex" mc:Ignorable="w14 w15 w16se w16cid w16 w16cex w16sdtdh">
   <w:font w:name="Symbol">
     <w:panose1 w:val="05050102010706020507"/>
     <w:charset w:val="02"/>
@@ -11145,7 +11241,7 @@
     <w:charset w:val="00"/>
     <w:family w:val="swiss"/>
     <w:pitch w:val="variable"/>
-    <w:sig w:usb0="E4002EFF" w:usb1="C200247B" w:usb2="00000009" w:usb3="00000000" w:csb0="000001FF" w:csb1="00000000"/>
+    <w:sig w:usb0="E4002EFF" w:usb1="C000247B" w:usb2="00000009" w:usb3="00000000" w:csb0="000001FF" w:csb1="00000000"/>
   </w:font>
   <w:font w:name="Arial">
     <w:panose1 w:val="020B0604020202020204"/>
@@ -11159,7 +11255,7 @@
     <w:charset w:val="00"/>
     <w:family w:val="swiss"/>
     <w:pitch w:val="variable"/>
-    <w:sig w:usb0="E4002EFF" w:usb1="C200247B" w:usb2="00000009" w:usb3="00000000" w:csb0="000001FF" w:csb1="00000000"/>
+    <w:sig w:usb0="E4002EFF" w:usb1="C000247B" w:usb2="00000009" w:usb3="00000000" w:csb0="000001FF" w:csb1="00000000"/>
   </w:font>
   <w:font w:name="Yu Gothic Light">
     <w:altName w:val="游ゴシック Light"/>
@@ -11191,29 +11287,17 @@
     <w:pitch w:val="variable"/>
     <w:sig w:usb0="E00002FF" w:usb1="2AC7FDFF" w:usb2="00000016" w:usb3="00000000" w:csb0="0002009F" w:csb1="00000000"/>
   </w:font>
-  <w:font w:name="Aptos">
-    <w:charset w:val="00"/>
-    <w:family w:val="swiss"/>
-    <w:pitch w:val="variable"/>
-    <w:sig w:usb0="20000287" w:usb1="00000003" w:usb2="00000000" w:usb3="00000000" w:csb0="0000019F" w:csb1="00000000"/>
-  </w:font>
   <w:font w:name="Yu Mincho">
     <w:charset w:val="80"/>
     <w:family w:val="roman"/>
     <w:pitch w:val="variable"/>
     <w:sig w:usb0="800002E7" w:usb1="2AC7FCFF" w:usb2="00000012" w:usb3="00000000" w:csb0="0002009F" w:csb1="00000000"/>
   </w:font>
-  <w:font w:name="Aptos Display">
-    <w:charset w:val="00"/>
-    <w:family w:val="swiss"/>
-    <w:pitch w:val="variable"/>
-    <w:sig w:usb0="20000287" w:usb1="00000003" w:usb2="00000000" w:usb3="00000000" w:csb0="0000019F" w:csb1="00000000"/>
-  </w:font>
 </w:fonts>
 </file>
 
 <file path=word/glossary/settings.xml><?xml version="1.0" encoding="utf-8"?>
-<w:settings xmlns:mc="http://schemas.openxmlformats.org/markup-compatibility/2006" xmlns:o="urn:schemas-microsoft-com:office:office" xmlns:r="http://schemas.openxmlformats.org/officeDocument/2006/relationships" xmlns:m="http://schemas.openxmlformats.org/officeDocument/2006/math" xmlns:v="urn:schemas-microsoft-com:vml" xmlns:w10="urn:schemas-microsoft-com:office:word" xmlns:w="http://schemas.openxmlformats.org/wordprocessingml/2006/main" xmlns:w14="http://schemas.microsoft.com/office/word/2010/wordml" xmlns:w15="http://schemas.microsoft.com/office/word/2012/wordml" xmlns:w16cex="http://schemas.microsoft.com/office/word/2018/wordml/cex" xmlns:w16cid="http://schemas.microsoft.com/office/word/2016/wordml/cid" xmlns:w16="http://schemas.microsoft.com/office/word/2018/wordml" xmlns:w16du="http://schemas.microsoft.com/office/word/2023/wordml/word16du" xmlns:w16sdtdh="http://schemas.microsoft.com/office/word/2020/wordml/sdtdatahash" xmlns:w16sdtfl="http://schemas.microsoft.com/office/word/2024/wordml/sdtformatlock" xmlns:w16se="http://schemas.microsoft.com/office/word/2015/wordml/symex" xmlns:sl="http://schemas.openxmlformats.org/schemaLibrary/2006/main" mc:Ignorable="w14 w15 w16se w16cid w16 w16cex w16sdtdh w16sdtfl w16du">
+<w:settings xmlns:mc="http://schemas.openxmlformats.org/markup-compatibility/2006" xmlns:o="urn:schemas-microsoft-com:office:office" xmlns:r="http://schemas.openxmlformats.org/officeDocument/2006/relationships" xmlns:m="http://schemas.openxmlformats.org/officeDocument/2006/math" xmlns:v="urn:schemas-microsoft-com:vml" xmlns:w10="urn:schemas-microsoft-com:office:word" xmlns:w="http://schemas.openxmlformats.org/wordprocessingml/2006/main" xmlns:w14="http://schemas.microsoft.com/office/word/2010/wordml" xmlns:w15="http://schemas.microsoft.com/office/word/2012/wordml" xmlns:w16cex="http://schemas.microsoft.com/office/word/2018/wordml/cex" xmlns:w16cid="http://schemas.microsoft.com/office/word/2016/wordml/cid" xmlns:w16="http://schemas.microsoft.com/office/word/2018/wordml" xmlns:w16sdtdh="http://schemas.microsoft.com/office/word/2020/wordml/sdtdatahash" xmlns:w16se="http://schemas.microsoft.com/office/word/2015/wordml/symex" xmlns:sl="http://schemas.openxmlformats.org/schemaLibrary/2006/main" mc:Ignorable="w14 w15 w16se w16cid w16 w16cex w16sdtdh">
   <w:view w:val="normal"/>
   <w:revisionView w:inkAnnotations="0"/>
   <w:defaultTabStop w:val="708"/>
@@ -11236,6 +11320,7 @@
     <w:rsid w:val="0009453F"/>
     <w:rsid w:val="000B5C7E"/>
     <w:rsid w:val="001017AC"/>
+    <w:rsid w:val="00111BDC"/>
     <w:rsid w:val="00117B5F"/>
     <w:rsid w:val="00175D09"/>
     <w:rsid w:val="00185460"/>
@@ -11333,7 +11418,7 @@
 </file>
 
 <file path=word/glossary/styles.xml><?xml version="1.0" encoding="utf-8"?>
-<w:styles xmlns:mc="http://schemas.openxmlformats.org/markup-compatibility/2006" xmlns:r="http://schemas.openxmlformats.org/officeDocument/2006/relationships" xmlns:w="http://schemas.openxmlformats.org/wordprocessingml/2006/main" xmlns:w14="http://schemas.microsoft.com/office/word/2010/wordml" xmlns:w15="http://schemas.microsoft.com/office/word/2012/wordml" xmlns:w16cex="http://schemas.microsoft.com/office/word/2018/wordml/cex" xmlns:w16cid="http://schemas.microsoft.com/office/word/2016/wordml/cid" xmlns:w16="http://schemas.microsoft.com/office/word/2018/wordml" xmlns:w16du="http://schemas.microsoft.com/office/word/2023/wordml/word16du" xmlns:w16sdtdh="http://schemas.microsoft.com/office/word/2020/wordml/sdtdatahash" xmlns:w16sdtfl="http://schemas.microsoft.com/office/word/2024/wordml/sdtformatlock" xmlns:w16se="http://schemas.microsoft.com/office/word/2015/wordml/symex" mc:Ignorable="w14 w15 w16se w16cid w16 w16cex w16sdtdh w16sdtfl w16du">
+<w:styles xmlns:mc="http://schemas.openxmlformats.org/markup-compatibility/2006" xmlns:r="http://schemas.openxmlformats.org/officeDocument/2006/relationships" xmlns:w="http://schemas.openxmlformats.org/wordprocessingml/2006/main" xmlns:w14="http://schemas.microsoft.com/office/word/2010/wordml" xmlns:w15="http://schemas.microsoft.com/office/word/2012/wordml" xmlns:w16cex="http://schemas.microsoft.com/office/word/2018/wordml/cex" xmlns:w16cid="http://schemas.microsoft.com/office/word/2016/wordml/cid" xmlns:w16="http://schemas.microsoft.com/office/word/2018/wordml" xmlns:w16sdtdh="http://schemas.microsoft.com/office/word/2020/wordml/sdtdatahash" xmlns:w16se="http://schemas.microsoft.com/office/word/2015/wordml/symex" mc:Ignorable="w14 w15 w16se w16cid w16 w16cex w16sdtdh">
   <w:docDefaults>
     <w:rPrDefault>
       <w:rPr>
@@ -11733,13 +11818,13 @@
     <w:name w:val="Normal"/>
     <w:qFormat/>
   </w:style>
-  <w:style w:type="character" w:default="1" w:styleId="DefaultParagraphFont">
+  <w:style w:type="character" w:default="1" w:styleId="Fuentedeprrafopredeter">
     <w:name w:val="Default Paragraph Font"/>
     <w:uiPriority w:val="1"/>
     <w:semiHidden/>
     <w:unhideWhenUsed/>
   </w:style>
-  <w:style w:type="table" w:default="1" w:styleId="TableNormal">
+  <w:style w:type="table" w:default="1" w:styleId="Tablanormal">
     <w:name w:val="Normal Table"/>
     <w:uiPriority w:val="99"/>
     <w:semiHidden/>
@@ -11754,15 +11839,15 @@
       </w:tblCellMar>
     </w:tblPr>
   </w:style>
-  <w:style w:type="numbering" w:default="1" w:styleId="NoList">
+  <w:style w:type="numbering" w:default="1" w:styleId="Sinlista">
     <w:name w:val="No List"/>
     <w:uiPriority w:val="99"/>
     <w:semiHidden/>
     <w:unhideWhenUsed/>
   </w:style>
-  <w:style w:type="character" w:styleId="PlaceholderText">
+  <w:style w:type="character" w:styleId="Textodelmarcadordeposicin">
     <w:name w:val="Placeholder Text"/>
-    <w:basedOn w:val="DefaultParagraphFont"/>
+    <w:basedOn w:val="Fuentedeprrafopredeter"/>
     <w:uiPriority w:val="99"/>
     <w:semiHidden/>
     <w:rsid w:val="00175D09"/>
@@ -12604,7 +12689,7 @@
 </file>
 
 <file path=word/glossary/webSettings.xml><?xml version="1.0" encoding="utf-8"?>
-<w:webSettings xmlns:mc="http://schemas.openxmlformats.org/markup-compatibility/2006" xmlns:r="http://schemas.openxmlformats.org/officeDocument/2006/relationships" xmlns:w="http://schemas.openxmlformats.org/wordprocessingml/2006/main" xmlns:w14="http://schemas.microsoft.com/office/word/2010/wordml" xmlns:w15="http://schemas.microsoft.com/office/word/2012/wordml" xmlns:w16cex="http://schemas.microsoft.com/office/word/2018/wordml/cex" xmlns:w16cid="http://schemas.microsoft.com/office/word/2016/wordml/cid" xmlns:w16="http://schemas.microsoft.com/office/word/2018/wordml" xmlns:w16du="http://schemas.microsoft.com/office/word/2023/wordml/word16du" xmlns:w16sdtdh="http://schemas.microsoft.com/office/word/2020/wordml/sdtdatahash" xmlns:w16sdtfl="http://schemas.microsoft.com/office/word/2024/wordml/sdtformatlock" xmlns:w16se="http://schemas.microsoft.com/office/word/2015/wordml/symex" mc:Ignorable="w14 w15 w16se w16cid w16 w16cex w16sdtdh w16sdtfl w16du">
+<w:webSettings xmlns:mc="http://schemas.openxmlformats.org/markup-compatibility/2006" xmlns:r="http://schemas.openxmlformats.org/officeDocument/2006/relationships" xmlns:w="http://schemas.openxmlformats.org/wordprocessingml/2006/main" xmlns:w14="http://schemas.microsoft.com/office/word/2010/wordml" xmlns:w15="http://schemas.microsoft.com/office/word/2012/wordml" xmlns:w16cex="http://schemas.microsoft.com/office/word/2018/wordml/cex" xmlns:w16cid="http://schemas.microsoft.com/office/word/2016/wordml/cid" xmlns:w16="http://schemas.microsoft.com/office/word/2018/wordml" xmlns:w16sdtdh="http://schemas.microsoft.com/office/word/2020/wordml/sdtdatahash" xmlns:w16se="http://schemas.microsoft.com/office/word/2015/wordml/symex" mc:Ignorable="w14 w15 w16se w16cid w16 w16cex w16sdtdh">
   <w:optimizeForBrowser/>
   <w:allowPNG/>
 </w:webSettings>

</xml_diff>

<commit_message>
cambios en los documentos
</commit_message>
<xml_diff>
--- a/reports/D02/Group/00 - Requirements - Group.docx
+++ b/reports/D02/Group/00 - Requirements - Group.docx
@@ -4,7 +4,7 @@
   <w:body>
     <w:p>
       <w:pPr>
-        <w:pStyle w:val="Heading1"/>
+        <w:pStyle w:val="Ttulo1"/>
         <w:spacing w:before="0"/>
         <w:rPr>
           <w:rFonts w:cstheme="majorHAnsi"/>
@@ -91,7 +91,7 @@
           </w:tcPr>
           <w:p>
             <w:pPr>
-              <w:pStyle w:val="NoSpacing"/>
+              <w:pStyle w:val="Sinespaciado"/>
               <w:rPr>
                 <w:rFonts w:asciiTheme="majorHAnsi" w:hAnsiTheme="majorHAnsi" w:cstheme="majorHAnsi"/>
               </w:rPr>
@@ -176,7 +176,7 @@
           </w:tcPr>
           <w:p>
             <w:pPr>
-              <w:pStyle w:val="NoSpacing"/>
+              <w:pStyle w:val="Sinespaciado"/>
               <w:rPr>
                 <w:rFonts w:asciiTheme="majorHAnsi" w:hAnsiTheme="majorHAnsi" w:cstheme="majorHAnsi"/>
               </w:rPr>
@@ -258,7 +258,7 @@
           </w:p>
           <w:p>
             <w:pPr>
-              <w:pStyle w:val="NoSpacing"/>
+              <w:pStyle w:val="Sinespaciado"/>
               <w:rPr>
                 <w:rFonts w:asciiTheme="majorHAnsi" w:hAnsiTheme="majorHAnsi" w:cstheme="majorBidi"/>
                 <w:b/>
@@ -321,7 +321,7 @@
           <w:permEnd w:id="291510380"/>
           <w:p>
             <w:pPr>
-              <w:pStyle w:val="NoSpacing"/>
+              <w:pStyle w:val="Sinespaciado"/>
               <w:rPr>
                 <w:rFonts w:asciiTheme="majorHAnsi" w:hAnsiTheme="majorHAnsi" w:cstheme="majorHAnsi"/>
                 <w:b/>
@@ -387,7 +387,7 @@
           </w:p>
           <w:p>
             <w:pPr>
-              <w:pStyle w:val="NoSpacing"/>
+              <w:pStyle w:val="Sinespaciado"/>
               <w:rPr>
                 <w:rFonts w:asciiTheme="majorHAnsi" w:hAnsiTheme="majorHAnsi" w:cstheme="majorHAnsi"/>
               </w:rPr>
@@ -435,13 +435,31 @@
                   </w:rPr>
                   <w:t xml:space="preserve"> </w:t>
                 </w:r>
+                <w:proofErr w:type="spellStart"/>
                 <w:r>
                   <w:rPr>
                     <w:rFonts w:asciiTheme="majorHAnsi" w:hAnsiTheme="majorHAnsi" w:cstheme="majorHAnsi"/>
                     <w:lang w:val="es-ES"/>
                   </w:rPr>
-                  <w:t>Garcia de Tejada Delgado, Jose</w:t>
+                  <w:t>Garcia</w:t>
                 </w:r>
+                <w:proofErr w:type="spellEnd"/>
+                <w:r>
+                  <w:rPr>
+                    <w:rFonts w:asciiTheme="majorHAnsi" w:hAnsiTheme="majorHAnsi" w:cstheme="majorHAnsi"/>
+                    <w:lang w:val="es-ES"/>
+                  </w:rPr>
+                  <w:t xml:space="preserve"> de Tejada Delgado, </w:t>
+                </w:r>
+                <w:proofErr w:type="spellStart"/>
+                <w:r>
+                  <w:rPr>
+                    <w:rFonts w:asciiTheme="majorHAnsi" w:hAnsiTheme="majorHAnsi" w:cstheme="majorHAnsi"/>
+                    <w:lang w:val="es-ES"/>
+                  </w:rPr>
+                  <w:t>Jose</w:t>
+                </w:r>
+                <w:proofErr w:type="spellEnd"/>
                 <w:r>
                   <w:rPr>
                     <w:rFonts w:asciiTheme="majorHAnsi" w:hAnsiTheme="majorHAnsi" w:cstheme="majorHAnsi"/>
@@ -503,6 +521,7 @@
                   </w:rPr>
                   <w:t xml:space="preserve"> </w:t>
                 </w:r>
+                <w:proofErr w:type="spellStart"/>
                 <w:r>
                   <w:rPr>
                     <w:rFonts w:asciiTheme="majorHAnsi" w:hAnsiTheme="majorHAnsi" w:cstheme="majorHAnsi"/>
@@ -510,6 +529,7 @@
                   </w:rPr>
                   <w:t>Developer</w:t>
                 </w:r>
+                <w:proofErr w:type="spellEnd"/>
                 <w:r>
                   <w:rPr>
                     <w:rFonts w:asciiTheme="majorHAnsi" w:hAnsiTheme="majorHAnsi" w:cstheme="majorHAnsi"/>
@@ -539,7 +559,7 @@
           </w:p>
           <w:p>
             <w:pPr>
-              <w:pStyle w:val="NoSpacing"/>
+              <w:pStyle w:val="Sinespaciado"/>
               <w:rPr>
                 <w:rFonts w:asciiTheme="majorHAnsi" w:hAnsiTheme="majorHAnsi" w:cstheme="majorHAnsi"/>
                 <w:b/>
@@ -598,7 +618,7 @@
           <w:permEnd w:id="1081366304"/>
           <w:p>
             <w:pPr>
-              <w:pStyle w:val="NoSpacing"/>
+              <w:pStyle w:val="Sinespaciado"/>
               <w:rPr>
                 <w:rFonts w:asciiTheme="majorHAnsi" w:hAnsiTheme="majorHAnsi" w:cstheme="majorHAnsi"/>
                 <w:b/>
@@ -664,7 +684,7 @@
           </w:p>
           <w:p>
             <w:pPr>
-              <w:pStyle w:val="NoSpacing"/>
+              <w:pStyle w:val="Sinespaciado"/>
               <w:rPr>
                 <w:rFonts w:asciiTheme="majorHAnsi" w:hAnsiTheme="majorHAnsi" w:cstheme="majorHAnsi"/>
               </w:rPr>
@@ -732,7 +752,7 @@
           </w:p>
           <w:p>
             <w:pPr>
-              <w:pStyle w:val="NoSpacing"/>
+              <w:pStyle w:val="Sinespaciado"/>
               <w:rPr>
                 <w:rFonts w:asciiTheme="majorHAnsi" w:hAnsiTheme="majorHAnsi" w:cstheme="majorHAnsi"/>
               </w:rPr>
@@ -780,6 +800,7 @@
                   </w:rPr>
                   <w:t xml:space="preserve"> </w:t>
                 </w:r>
+                <w:proofErr w:type="spellStart"/>
                 <w:r>
                   <w:rPr>
                     <w:rFonts w:asciiTheme="majorHAnsi" w:hAnsiTheme="majorHAnsi" w:cstheme="majorHAnsi"/>
@@ -787,6 +808,7 @@
                   </w:rPr>
                   <w:t>Developer</w:t>
                 </w:r>
+                <w:proofErr w:type="spellEnd"/>
                 <w:r>
                   <w:rPr>
                     <w:rFonts w:asciiTheme="majorHAnsi" w:hAnsiTheme="majorHAnsi" w:cstheme="majorHAnsi"/>
@@ -821,7 +843,7 @@
           </w:p>
           <w:p>
             <w:pPr>
-              <w:pStyle w:val="NoSpacing"/>
+              <w:pStyle w:val="Sinespaciado"/>
               <w:rPr>
                 <w:rFonts w:asciiTheme="majorHAnsi" w:hAnsiTheme="majorHAnsi" w:cstheme="majorHAnsi"/>
                 <w:b/>
@@ -880,7 +902,7 @@
           <w:permEnd w:id="1000832359"/>
           <w:p>
             <w:pPr>
-              <w:pStyle w:val="NoSpacing"/>
+              <w:pStyle w:val="Sinespaciado"/>
               <w:rPr>
                 <w:rFonts w:asciiTheme="majorHAnsi" w:hAnsiTheme="majorHAnsi" w:cstheme="majorHAnsi"/>
                 <w:b/>
@@ -928,12 +950,14 @@
                   </w:rPr>
                   <w:t xml:space="preserve"> </w:t>
                 </w:r>
+                <w:proofErr w:type="spellStart"/>
                 <w:r>
                   <w:rPr>
                     <w:rFonts w:asciiTheme="majorHAnsi" w:hAnsiTheme="majorHAnsi" w:cstheme="majorHAnsi"/>
                   </w:rPr>
                   <w:t>mannizcob</w:t>
                 </w:r>
+                <w:proofErr w:type="spellEnd"/>
                 <w:r>
                   <w:rPr>
                     <w:rFonts w:asciiTheme="majorHAnsi" w:hAnsiTheme="majorHAnsi" w:cstheme="majorHAnsi"/>
@@ -946,7 +970,7 @@
           </w:p>
           <w:p>
             <w:pPr>
-              <w:pStyle w:val="NoSpacing"/>
+              <w:pStyle w:val="Sinespaciado"/>
               <w:rPr>
                 <w:rFonts w:asciiTheme="majorHAnsi" w:hAnsiTheme="majorHAnsi" w:cstheme="majorHAnsi"/>
                 <w:lang w:val="es-ES"/>
@@ -1015,7 +1039,7 @@
           <w:permEnd w:id="1519068571"/>
           <w:p>
             <w:pPr>
-              <w:pStyle w:val="NoSpacing"/>
+              <w:pStyle w:val="Sinespaciado"/>
               <w:rPr>
                 <w:rFonts w:asciiTheme="majorHAnsi" w:hAnsiTheme="majorHAnsi" w:cstheme="majorHAnsi"/>
               </w:rPr>
@@ -1094,7 +1118,7 @@
           </w:p>
           <w:p>
             <w:pPr>
-              <w:pStyle w:val="NoSpacing"/>
+              <w:pStyle w:val="Sinespaciado"/>
               <w:rPr>
                 <w:rFonts w:asciiTheme="majorHAnsi" w:hAnsiTheme="majorHAnsi" w:cstheme="majorHAnsi"/>
                 <w:b/>
@@ -1153,7 +1177,7 @@
           <w:permEnd w:id="1222207409"/>
           <w:p>
             <w:pPr>
-              <w:pStyle w:val="NoSpacing"/>
+              <w:pStyle w:val="Sinespaciado"/>
               <w:rPr>
                 <w:rFonts w:asciiTheme="majorHAnsi" w:hAnsiTheme="majorHAnsi" w:cstheme="majorHAnsi"/>
                 <w:b/>
@@ -1201,12 +1225,14 @@
                   </w:rPr>
                   <w:t xml:space="preserve"> </w:t>
                 </w:r>
+                <w:proofErr w:type="spellStart"/>
                 <w:r>
                   <w:rPr>
                     <w:rFonts w:asciiTheme="majorHAnsi" w:hAnsiTheme="majorHAnsi" w:cstheme="majorHAnsi"/>
                   </w:rPr>
                   <w:t>nicgomcla</w:t>
                 </w:r>
+                <w:proofErr w:type="spellEnd"/>
                 <w:r>
                   <w:rPr>
                     <w:rFonts w:asciiTheme="majorHAnsi" w:hAnsiTheme="majorHAnsi" w:cstheme="majorHAnsi"/>
@@ -1219,7 +1245,7 @@
           </w:p>
           <w:p>
             <w:pPr>
-              <w:pStyle w:val="NoSpacing"/>
+              <w:pStyle w:val="Sinespaciado"/>
               <w:rPr>
                 <w:rFonts w:asciiTheme="majorHAnsi" w:hAnsiTheme="majorHAnsi" w:cstheme="majorHAnsi"/>
               </w:rPr>
@@ -1267,12 +1293,37 @@
                   </w:rPr>
                   <w:t xml:space="preserve"> </w:t>
                 </w:r>
+                <w:proofErr w:type="spellStart"/>
                 <w:r>
                   <w:rPr>
                     <w:rFonts w:asciiTheme="majorHAnsi" w:hAnsiTheme="majorHAnsi" w:cstheme="majorHAnsi"/>
                     <w:lang w:val="es-ES"/>
                   </w:rPr>
-                  <w:t>Gomez Claraco, Nicolas</w:t>
+                  <w:t>Gomez</w:t>
+                </w:r>
+                <w:proofErr w:type="spellEnd"/>
+                <w:r>
+                  <w:rPr>
+                    <w:rFonts w:asciiTheme="majorHAnsi" w:hAnsiTheme="majorHAnsi" w:cstheme="majorHAnsi"/>
+                    <w:lang w:val="es-ES"/>
+                  </w:rPr>
+                  <w:t xml:space="preserve"> </w:t>
+                </w:r>
+                <w:proofErr w:type="spellStart"/>
+                <w:r>
+                  <w:rPr>
+                    <w:rFonts w:asciiTheme="majorHAnsi" w:hAnsiTheme="majorHAnsi" w:cstheme="majorHAnsi"/>
+                    <w:lang w:val="es-ES"/>
+                  </w:rPr>
+                  <w:t>Claraco</w:t>
+                </w:r>
+                <w:proofErr w:type="spellEnd"/>
+                <w:r>
+                  <w:rPr>
+                    <w:rFonts w:asciiTheme="majorHAnsi" w:hAnsiTheme="majorHAnsi" w:cstheme="majorHAnsi"/>
+                    <w:lang w:val="es-ES"/>
+                  </w:rPr>
+                  <w:t>, Nicolas</w:t>
                 </w:r>
                 <w:r>
                   <w:rPr>
@@ -1287,7 +1338,7 @@
           </w:p>
           <w:p>
             <w:pPr>
-              <w:pStyle w:val="NoSpacing"/>
+              <w:pStyle w:val="Sinespaciado"/>
               <w:rPr>
                 <w:rFonts w:asciiTheme="majorHAnsi" w:hAnsiTheme="majorHAnsi" w:cstheme="majorHAnsi"/>
               </w:rPr>
@@ -1335,6 +1386,7 @@
                   </w:rPr>
                   <w:t xml:space="preserve"> </w:t>
                 </w:r>
+                <w:proofErr w:type="spellStart"/>
                 <w:r>
                   <w:rPr>
                     <w:rFonts w:asciiTheme="majorHAnsi" w:hAnsiTheme="majorHAnsi" w:cstheme="majorHAnsi"/>
@@ -1342,6 +1394,7 @@
                   </w:rPr>
                   <w:t>Developer</w:t>
                 </w:r>
+                <w:proofErr w:type="spellEnd"/>
                 <w:r>
                   <w:rPr>
                     <w:rFonts w:asciiTheme="majorHAnsi" w:hAnsiTheme="majorHAnsi" w:cstheme="majorHAnsi"/>
@@ -1373,7 +1426,7 @@
           </w:p>
           <w:p>
             <w:pPr>
-              <w:pStyle w:val="NoSpacing"/>
+              <w:pStyle w:val="Sinespaciado"/>
               <w:rPr>
                 <w:rFonts w:asciiTheme="majorHAnsi" w:hAnsiTheme="majorHAnsi" w:cstheme="majorHAnsi"/>
                 <w:b/>
@@ -1432,7 +1485,7 @@
           <w:permEnd w:id="1631927432"/>
           <w:p>
             <w:pPr>
-              <w:pStyle w:val="NoSpacing"/>
+              <w:pStyle w:val="Sinespaciado"/>
               <w:rPr>
                 <w:rFonts w:asciiTheme="majorHAnsi" w:hAnsiTheme="majorHAnsi" w:cstheme="majorHAnsi"/>
                 <w:b/>
@@ -1498,7 +1551,7 @@
           </w:p>
           <w:p>
             <w:pPr>
-              <w:pStyle w:val="NoSpacing"/>
+              <w:pStyle w:val="Sinespaciado"/>
               <w:rPr>
                 <w:rFonts w:asciiTheme="majorHAnsi" w:hAnsiTheme="majorHAnsi" w:cstheme="majorHAnsi"/>
               </w:rPr>
@@ -1566,7 +1619,7 @@
           </w:p>
           <w:p>
             <w:pPr>
-              <w:pStyle w:val="NoSpacing"/>
+              <w:pStyle w:val="Sinespaciado"/>
               <w:rPr>
                 <w:rFonts w:asciiTheme="majorHAnsi" w:hAnsiTheme="majorHAnsi" w:cstheme="majorHAnsi"/>
               </w:rPr>
@@ -1613,13 +1666,31 @@
                   </w:rPr>
                   <w:t xml:space="preserve"> </w:t>
                 </w:r>
+                <w:proofErr w:type="spellStart"/>
                 <w:r>
                   <w:rPr>
                     <w:rFonts w:asciiTheme="majorHAnsi" w:hAnsiTheme="majorHAnsi" w:cstheme="majorHAnsi"/>
                     <w:lang w:val="es-ES"/>
                   </w:rPr>
-                  <w:t>Tester, Developer</w:t>
+                  <w:t>Tester</w:t>
                 </w:r>
+                <w:proofErr w:type="spellEnd"/>
+                <w:r>
+                  <w:rPr>
+                    <w:rFonts w:asciiTheme="majorHAnsi" w:hAnsiTheme="majorHAnsi" w:cstheme="majorHAnsi"/>
+                    <w:lang w:val="es-ES"/>
+                  </w:rPr>
+                  <w:t xml:space="preserve">, </w:t>
+                </w:r>
+                <w:proofErr w:type="spellStart"/>
+                <w:r>
+                  <w:rPr>
+                    <w:rFonts w:asciiTheme="majorHAnsi" w:hAnsiTheme="majorHAnsi" w:cstheme="majorHAnsi"/>
+                    <w:lang w:val="es-ES"/>
+                  </w:rPr>
+                  <w:t>Developer</w:t>
+                </w:r>
+                <w:proofErr w:type="spellEnd"/>
                 <w:r>
                   <w:rPr>
                     <w:rFonts w:asciiTheme="majorHAnsi" w:hAnsiTheme="majorHAnsi" w:cstheme="majorHAnsi"/>
@@ -1638,7 +1709,7 @@
           </w:tcPr>
           <w:p>
             <w:pPr>
-              <w:pStyle w:val="NoSpacing"/>
+              <w:pStyle w:val="Sinespaciado"/>
               <w:rPr>
                 <w:rFonts w:asciiTheme="majorHAnsi" w:hAnsiTheme="majorHAnsi" w:cstheme="majorHAnsi"/>
               </w:rPr>
@@ -1660,7 +1731,7 @@
           </w:tcPr>
           <w:p>
             <w:pPr>
-              <w:pStyle w:val="NoSpacing"/>
+              <w:pStyle w:val="Sinespaciado"/>
               <w:rPr>
                 <w:rFonts w:asciiTheme="majorHAnsi" w:hAnsiTheme="majorHAnsi" w:cstheme="majorHAnsi"/>
               </w:rPr>
@@ -1736,7 +1807,7 @@
     <w:bookmarkEnd w:id="0"/>
     <w:p>
       <w:pPr>
-        <w:pStyle w:val="Heading1"/>
+        <w:pStyle w:val="Ttulo1"/>
         <w:spacing w:before="0"/>
         <w:rPr>
           <w:rFonts w:cstheme="majorHAnsi"/>
@@ -1770,7 +1841,7 @@
     </w:p>
     <w:p>
       <w:pPr>
-        <w:pStyle w:val="Heading2"/>
+        <w:pStyle w:val="Ttulo2"/>
         <w:rPr>
           <w:rFonts w:cstheme="majorHAnsi"/>
         </w:rPr>
@@ -1789,7 +1860,7 @@
     </w:p>
     <w:p>
       <w:pPr>
-        <w:pStyle w:val="Heading2"/>
+        <w:pStyle w:val="Ttulo2"/>
         <w:rPr>
           <w:rFonts w:cstheme="majorHAnsi"/>
         </w:rPr>
@@ -1808,7 +1879,7 @@
     </w:p>
     <w:p>
       <w:pPr>
-        <w:pStyle w:val="Heading2"/>
+        <w:pStyle w:val="Ttulo2"/>
         <w:rPr>
           <w:rFonts w:cstheme="majorHAnsi"/>
         </w:rPr>
@@ -1827,7 +1898,7 @@
     </w:p>
     <w:p>
       <w:pPr>
-        <w:pStyle w:val="Heading2"/>
+        <w:pStyle w:val="Ttulo2"/>
         <w:rPr>
           <w:rFonts w:cstheme="majorHAnsi"/>
         </w:rPr>
@@ -1846,7 +1917,7 @@
     </w:p>
     <w:p>
       <w:pPr>
-        <w:pStyle w:val="Heading2"/>
+        <w:pStyle w:val="Ttulo2"/>
         <w:rPr>
           <w:rFonts w:cstheme="majorHAnsi"/>
         </w:rPr>
@@ -2079,7 +2150,7 @@
     </w:p>
     <w:p>
       <w:pPr>
-        <w:pStyle w:val="Heading1"/>
+        <w:pStyle w:val="Ttulo1"/>
         <w:rPr>
           <w:rFonts w:cstheme="majorHAnsi"/>
         </w:rPr>
@@ -2112,7 +2183,7 @@
     </w:p>
     <w:p>
       <w:pPr>
-        <w:pStyle w:val="Heading2"/>
+        <w:pStyle w:val="Ttulo2"/>
         <w:rPr>
           <w:rFonts w:cstheme="majorHAnsi"/>
         </w:rPr>
@@ -3168,7 +3239,7 @@
     </w:p>
     <w:p>
       <w:pPr>
-        <w:pStyle w:val="Heading2"/>
+        <w:pStyle w:val="Ttulo2"/>
         <w:rPr>
           <w:rFonts w:cstheme="majorHAnsi"/>
         </w:rPr>
@@ -3187,7 +3258,7 @@
     </w:p>
     <w:p>
       <w:pPr>
-        <w:pStyle w:val="Heading2"/>
+        <w:pStyle w:val="Ttulo2"/>
         <w:rPr>
           <w:rFonts w:cstheme="majorHAnsi"/>
         </w:rPr>
@@ -3206,7 +3277,7 @@
     </w:p>
     <w:p>
       <w:pPr>
-        <w:pStyle w:val="Heading2"/>
+        <w:pStyle w:val="Ttulo2"/>
         <w:rPr>
           <w:rFonts w:cstheme="majorHAnsi"/>
         </w:rPr>
@@ -3302,7 +3373,7 @@
     </w:p>
     <w:p>
       <w:pPr>
-        <w:pStyle w:val="Heading2"/>
+        <w:pStyle w:val="Ttulo2"/>
         <w:rPr>
           <w:rFonts w:cstheme="majorHAnsi"/>
         </w:rPr>
@@ -3380,7 +3451,7 @@
     </w:p>
     <w:p>
       <w:pPr>
-        <w:pStyle w:val="Heading1"/>
+        <w:pStyle w:val="Ttulo1"/>
         <w:tabs>
           <w:tab w:val="left" w:pos="284"/>
         </w:tabs>
@@ -3416,7 +3487,7 @@
     </w:p>
     <w:p>
       <w:pPr>
-        <w:pStyle w:val="Heading2"/>
+        <w:pStyle w:val="Ttulo2"/>
         <w:rPr>
           <w:rFonts w:cstheme="majorHAnsi"/>
         </w:rPr>
@@ -3435,7 +3506,7 @@
     </w:p>
     <w:p>
       <w:pPr>
-        <w:pStyle w:val="Heading2"/>
+        <w:pStyle w:val="Ttulo2"/>
         <w:rPr>
           <w:rFonts w:cstheme="majorHAnsi"/>
         </w:rPr>
@@ -3784,7 +3855,7 @@
     </w:p>
     <w:p>
       <w:pPr>
-        <w:pStyle w:val="Heading2"/>
+        <w:pStyle w:val="Ttulo2"/>
         <w:rPr>
           <w:rFonts w:cstheme="majorHAnsi"/>
         </w:rPr>
@@ -3811,7 +3882,7 @@
     </w:p>
     <w:p>
       <w:pPr>
-        <w:pStyle w:val="Heading2"/>
+        <w:pStyle w:val="Ttulo2"/>
         <w:rPr>
           <w:rFonts w:cstheme="majorHAnsi"/>
         </w:rPr>
@@ -3830,7 +3901,7 @@
     </w:p>
     <w:p>
       <w:pPr>
-        <w:pStyle w:val="Heading2"/>
+        <w:pStyle w:val="Ttulo2"/>
         <w:rPr>
           <w:rFonts w:cstheme="majorHAnsi"/>
         </w:rPr>
@@ -3879,7 +3950,7 @@
     </w:p>
     <w:p>
       <w:pPr>
-        <w:pStyle w:val="Heading1"/>
+        <w:pStyle w:val="Ttulo1"/>
         <w:tabs>
           <w:tab w:val="left" w:pos="284"/>
         </w:tabs>
@@ -3915,7 +3986,7 @@
     </w:p>
     <w:p>
       <w:pPr>
-        <w:pStyle w:val="Heading2"/>
+        <w:pStyle w:val="Ttulo2"/>
         <w:rPr>
           <w:rFonts w:cstheme="majorHAnsi"/>
         </w:rPr>
@@ -3963,7 +4034,7 @@
     </w:p>
     <w:p>
       <w:pPr>
-        <w:pStyle w:val="Heading2"/>
+        <w:pStyle w:val="Ttulo2"/>
         <w:rPr>
           <w:rFonts w:cstheme="majorHAnsi"/>
         </w:rPr>
@@ -3985,7 +4056,7 @@
     </w:p>
     <w:p>
       <w:pPr>
-        <w:pStyle w:val="Heading2"/>
+        <w:pStyle w:val="Ttulo2"/>
         <w:rPr>
           <w:rFonts w:cstheme="majorHAnsi"/>
         </w:rPr>
@@ -4004,7 +4075,7 @@
     </w:p>
     <w:p>
       <w:pPr>
-        <w:pStyle w:val="Heading2"/>
+        <w:pStyle w:val="Ttulo2"/>
         <w:rPr>
           <w:rFonts w:cstheme="majorHAnsi"/>
         </w:rPr>
@@ -4058,7 +4129,7 @@
     </w:p>
     <w:p>
       <w:pPr>
-        <w:pStyle w:val="Heading2"/>
+        <w:pStyle w:val="Ttulo2"/>
         <w:rPr>
           <w:rFonts w:cstheme="majorHAnsi"/>
         </w:rPr>
@@ -4148,7 +4219,7 @@
     </w:p>
     <w:p>
       <w:pPr>
-        <w:pStyle w:val="Heading1"/>
+        <w:pStyle w:val="Ttulo1"/>
         <w:tabs>
           <w:tab w:val="left" w:pos="284"/>
         </w:tabs>
@@ -4184,7 +4255,7 @@
     </w:p>
     <w:p>
       <w:pPr>
-        <w:pStyle w:val="Heading2"/>
+        <w:pStyle w:val="Ttulo2"/>
         <w:rPr>
           <w:rFonts w:cstheme="majorHAnsi"/>
         </w:rPr>
@@ -4209,7 +4280,7 @@
     </w:p>
     <w:p>
       <w:pPr>
-        <w:pStyle w:val="Heading2"/>
+        <w:pStyle w:val="Ttulo2"/>
         <w:rPr>
           <w:rFonts w:cstheme="majorHAnsi"/>
         </w:rPr>
@@ -4234,7 +4305,7 @@
     </w:p>
     <w:p>
       <w:pPr>
-        <w:pStyle w:val="Heading2"/>
+        <w:pStyle w:val="Ttulo2"/>
         <w:rPr>
           <w:rFonts w:cstheme="majorHAnsi"/>
         </w:rPr>
@@ -4321,7 +4392,7 @@
     </w:p>
     <w:p>
       <w:pPr>
-        <w:pStyle w:val="Heading2"/>
+        <w:pStyle w:val="Ttulo2"/>
         <w:rPr>
           <w:rFonts w:cstheme="majorHAnsi"/>
         </w:rPr>
@@ -4346,7 +4417,7 @@
     </w:p>
     <w:p>
       <w:pPr>
-        <w:pStyle w:val="Heading2"/>
+        <w:pStyle w:val="Ttulo2"/>
         <w:rPr>
           <w:rFonts w:cstheme="majorHAnsi"/>
         </w:rPr>
@@ -4495,7 +4566,7 @@
     </w:p>
     <w:p>
       <w:pPr>
-        <w:pStyle w:val="Heading1"/>
+        <w:pStyle w:val="Ttulo1"/>
         <w:tabs>
           <w:tab w:val="left" w:pos="284"/>
         </w:tabs>
@@ -4531,7 +4602,7 @@
     </w:p>
     <w:p>
       <w:pPr>
-        <w:pStyle w:val="Heading2"/>
+        <w:pStyle w:val="Ttulo2"/>
         <w:rPr>
           <w:rFonts w:cstheme="majorHAnsi"/>
         </w:rPr>
@@ -4598,7 +4669,10 @@
         </w:sdtPr>
         <w:sdtContent>
           <w:r>
-            <w:t xml:space="preserve">    </w:t>
+            <w:t>X</w:t>
+          </w:r>
+          <w:r>
+            <w:t xml:space="preserve"> </w:t>
           </w:r>
         </w:sdtContent>
       </w:sdt>
@@ -4724,6 +4798,9 @@
       </w:pPr>
       <w:sdt>
         <w:sdtPr>
+          <w:rPr>
+            <w:u w:val="single"/>
+          </w:rPr>
           <w:tag w:val="Verdict"/>
           <w:id w:val="-1123382742"/>
           <w:placeholder>
@@ -4734,13 +4811,16 @@
         </w:sdtPr>
         <w:sdtContent>
           <w:r>
+            <w:rPr>
+              <w:u w:val="single"/>
+            </w:rPr>
+            <w:t>X</w:t>
+          </w:r>
+          <w:r>
+            <w:rPr>
+              <w:u w:val="single"/>
+            </w:rPr>
             <w:t xml:space="preserve"> </w:t>
-          </w:r>
-          <w:r>
-            <w:t>X</w:t>
-          </w:r>
-          <w:r>
-            <w:t xml:space="preserve">  </w:t>
           </w:r>
         </w:sdtContent>
       </w:sdt>
@@ -4751,7 +4831,7 @@
     </w:p>
     <w:p>
       <w:pPr>
-        <w:pStyle w:val="Heading2"/>
+        <w:pStyle w:val="Ttulo2"/>
         <w:rPr>
           <w:rFonts w:cstheme="majorHAnsi"/>
         </w:rPr>
@@ -4776,7 +4856,7 @@
     </w:p>
     <w:p>
       <w:pPr>
-        <w:pStyle w:val="Heading2"/>
+        <w:pStyle w:val="Ttulo2"/>
         <w:rPr>
           <w:rFonts w:cstheme="majorHAnsi"/>
         </w:rPr>
@@ -4801,7 +4881,7 @@
     </w:p>
     <w:p>
       <w:pPr>
-        <w:pStyle w:val="Heading2"/>
+        <w:pStyle w:val="Ttulo2"/>
         <w:rPr>
           <w:rFonts w:cstheme="majorHAnsi"/>
         </w:rPr>
@@ -4826,7 +4906,7 @@
     </w:p>
     <w:p>
       <w:pPr>
-        <w:pStyle w:val="Heading2"/>
+        <w:pStyle w:val="Ttulo2"/>
         <w:rPr>
           <w:rFonts w:cstheme="majorHAnsi"/>
         </w:rPr>
@@ -4887,7 +4967,7 @@
     <w:p/>
     <w:p>
       <w:pPr>
-        <w:pStyle w:val="Heading1"/>
+        <w:pStyle w:val="Ttulo1"/>
         <w:tabs>
           <w:tab w:val="left" w:pos="284"/>
         </w:tabs>
@@ -4923,7 +5003,7 @@
     </w:p>
     <w:p>
       <w:pPr>
-        <w:pStyle w:val="Heading2"/>
+        <w:pStyle w:val="Ttulo2"/>
         <w:rPr>
           <w:rFonts w:cstheme="majorHAnsi"/>
         </w:rPr>
@@ -4948,7 +5028,7 @@
     </w:p>
     <w:p>
       <w:pPr>
-        <w:pStyle w:val="Heading2"/>
+        <w:pStyle w:val="Ttulo2"/>
         <w:rPr>
           <w:rFonts w:cstheme="majorHAnsi"/>
         </w:rPr>
@@ -5370,7 +5450,7 @@
     <w:bookmarkEnd w:id="7"/>
     <w:p>
       <w:pPr>
-        <w:pStyle w:val="Heading2"/>
+        <w:pStyle w:val="Ttulo2"/>
         <w:rPr>
           <w:rFonts w:cstheme="majorHAnsi"/>
         </w:rPr>
@@ -5446,7 +5526,7 @@
     </w:p>
     <w:p>
       <w:pPr>
-        <w:pStyle w:val="Heading2"/>
+        <w:pStyle w:val="Ttulo2"/>
         <w:rPr>
           <w:rFonts w:cstheme="majorHAnsi"/>
         </w:rPr>
@@ -5471,7 +5551,7 @@
     </w:p>
     <w:p>
       <w:pPr>
-        <w:pStyle w:val="Heading2"/>
+        <w:pStyle w:val="Ttulo2"/>
         <w:rPr>
           <w:rFonts w:cstheme="majorHAnsi"/>
         </w:rPr>
@@ -5546,7 +5626,7 @@
     </w:p>
     <w:p>
       <w:pPr>
-        <w:pStyle w:val="Heading1"/>
+        <w:pStyle w:val="Ttulo1"/>
       </w:pPr>
       <w:r>
         <w:lastRenderedPageBreak/>
@@ -5564,7 +5644,7 @@
     </w:p>
     <w:p>
       <w:pPr>
-        <w:pStyle w:val="Heading2"/>
+        <w:pStyle w:val="Ttulo2"/>
         <w:rPr>
           <w:rFonts w:cstheme="majorHAnsi"/>
         </w:rPr>
@@ -5589,7 +5669,7 @@
     </w:p>
     <w:p>
       <w:pPr>
-        <w:pStyle w:val="Heading2"/>
+        <w:pStyle w:val="Ttulo2"/>
         <w:rPr>
           <w:rFonts w:cstheme="majorHAnsi"/>
         </w:rPr>
@@ -5614,7 +5694,7 @@
     </w:p>
     <w:p>
       <w:pPr>
-        <w:pStyle w:val="Heading2"/>
+        <w:pStyle w:val="Ttulo2"/>
         <w:rPr>
           <w:rFonts w:cstheme="majorHAnsi"/>
         </w:rPr>
@@ -5639,7 +5719,7 @@
     </w:p>
     <w:p>
       <w:pPr>
-        <w:pStyle w:val="Heading2"/>
+        <w:pStyle w:val="Ttulo2"/>
         <w:rPr>
           <w:rFonts w:cstheme="majorHAnsi"/>
         </w:rPr>
@@ -5699,7 +5779,7 @@
     </w:p>
     <w:p>
       <w:pPr>
-        <w:pStyle w:val="Heading2"/>
+        <w:pStyle w:val="Ttulo2"/>
         <w:rPr>
           <w:rFonts w:cstheme="majorHAnsi"/>
         </w:rPr>
@@ -5752,7 +5832,7 @@
     </w:p>
     <w:p>
       <w:pPr>
-        <w:pStyle w:val="Heading1"/>
+        <w:pStyle w:val="Ttulo1"/>
         <w:tabs>
           <w:tab w:val="left" w:pos="284"/>
         </w:tabs>
@@ -5788,7 +5868,7 @@
     </w:p>
     <w:p>
       <w:pPr>
-        <w:pStyle w:val="Heading2"/>
+        <w:pStyle w:val="Ttulo2"/>
         <w:rPr>
           <w:rFonts w:cstheme="majorHAnsi"/>
         </w:rPr>
@@ -5813,7 +5893,7 @@
     </w:p>
     <w:p>
       <w:pPr>
-        <w:pStyle w:val="Heading2"/>
+        <w:pStyle w:val="Ttulo2"/>
         <w:rPr>
           <w:rFonts w:cstheme="majorHAnsi"/>
         </w:rPr>
@@ -5838,7 +5918,7 @@
     </w:p>
     <w:p>
       <w:pPr>
-        <w:pStyle w:val="Heading2"/>
+        <w:pStyle w:val="Ttulo2"/>
         <w:rPr>
           <w:rFonts w:cstheme="majorHAnsi"/>
         </w:rPr>
@@ -5863,7 +5943,7 @@
     </w:p>
     <w:p>
       <w:pPr>
-        <w:pStyle w:val="Heading2"/>
+        <w:pStyle w:val="Ttulo2"/>
         <w:rPr>
           <w:rFonts w:cstheme="majorHAnsi"/>
         </w:rPr>
@@ -5888,7 +5968,7 @@
     </w:p>
     <w:p>
       <w:pPr>
-        <w:pStyle w:val="Heading2"/>
+        <w:pStyle w:val="Ttulo2"/>
         <w:rPr>
           <w:rFonts w:cstheme="majorHAnsi"/>
         </w:rPr>
@@ -5988,7 +6068,7 @@
     </w:p>
     <w:p>
       <w:pPr>
-        <w:pStyle w:val="Heading1"/>
+        <w:pStyle w:val="Ttulo1"/>
         <w:tabs>
           <w:tab w:val="left" w:pos="284"/>
         </w:tabs>
@@ -6024,7 +6104,7 @@
     </w:p>
     <w:p>
       <w:pPr>
-        <w:pStyle w:val="Heading2"/>
+        <w:pStyle w:val="Ttulo2"/>
         <w:rPr>
           <w:rFonts w:cstheme="majorHAnsi"/>
         </w:rPr>
@@ -6224,7 +6304,7 @@
     </w:p>
     <w:p>
       <w:pPr>
-        <w:pStyle w:val="Heading2"/>
+        <w:pStyle w:val="Ttulo2"/>
         <w:rPr>
           <w:rFonts w:cstheme="majorHAnsi"/>
         </w:rPr>
@@ -6249,7 +6329,7 @@
     </w:p>
     <w:p>
       <w:pPr>
-        <w:pStyle w:val="Heading2"/>
+        <w:pStyle w:val="Ttulo2"/>
         <w:rPr>
           <w:rFonts w:cstheme="majorHAnsi"/>
         </w:rPr>
@@ -6316,7 +6396,7 @@
     </w:p>
     <w:p>
       <w:pPr>
-        <w:pStyle w:val="Heading2"/>
+        <w:pStyle w:val="Ttulo2"/>
         <w:rPr>
           <w:rFonts w:cstheme="majorHAnsi"/>
         </w:rPr>
@@ -6341,7 +6421,7 @@
     </w:p>
     <w:p>
       <w:pPr>
-        <w:pStyle w:val="Heading2"/>
+        <w:pStyle w:val="Ttulo2"/>
         <w:rPr>
           <w:rFonts w:cstheme="majorHAnsi"/>
         </w:rPr>
@@ -6423,7 +6503,7 @@
     </w:p>
     <w:p>
       <w:pPr>
-        <w:pStyle w:val="Heading1"/>
+        <w:pStyle w:val="Ttulo1"/>
         <w:tabs>
           <w:tab w:val="left" w:pos="284"/>
         </w:tabs>
@@ -6459,7 +6539,7 @@
     </w:p>
     <w:p>
       <w:pPr>
-        <w:pStyle w:val="Heading2"/>
+        <w:pStyle w:val="Ttulo2"/>
         <w:rPr>
           <w:rFonts w:cstheme="majorHAnsi"/>
         </w:rPr>
@@ -6484,7 +6564,7 @@
     </w:p>
     <w:p>
       <w:pPr>
-        <w:pStyle w:val="Heading2"/>
+        <w:pStyle w:val="Ttulo2"/>
         <w:rPr>
           <w:rFonts w:cstheme="majorHAnsi"/>
         </w:rPr>
@@ -6704,7 +6784,7 @@
     </w:p>
     <w:p>
       <w:pPr>
-        <w:pStyle w:val="Heading2"/>
+        <w:pStyle w:val="Ttulo2"/>
         <w:rPr>
           <w:rFonts w:cstheme="majorHAnsi"/>
         </w:rPr>
@@ -7161,7 +7241,7 @@
     </w:p>
     <w:p>
       <w:pPr>
-        <w:pStyle w:val="Heading2"/>
+        <w:pStyle w:val="Ttulo2"/>
         <w:rPr>
           <w:rFonts w:cstheme="majorHAnsi"/>
         </w:rPr>
@@ -7187,7 +7267,7 @@
     </w:p>
     <w:p>
       <w:pPr>
-        <w:pStyle w:val="Heading2"/>
+        <w:pStyle w:val="Ttulo2"/>
         <w:rPr>
           <w:rFonts w:cstheme="majorHAnsi"/>
         </w:rPr>
@@ -7272,7 +7352,7 @@
     </w:p>
     <w:p>
       <w:pPr>
-        <w:pStyle w:val="Heading1"/>
+        <w:pStyle w:val="Ttulo1"/>
         <w:tabs>
           <w:tab w:val="left" w:pos="284"/>
         </w:tabs>
@@ -7308,7 +7388,7 @@
     </w:p>
     <w:p>
       <w:pPr>
-        <w:pStyle w:val="Heading2"/>
+        <w:pStyle w:val="Ttulo2"/>
         <w:rPr>
           <w:rFonts w:cstheme="majorHAnsi"/>
         </w:rPr>
@@ -7333,7 +7413,7 @@
     </w:p>
     <w:p>
       <w:pPr>
-        <w:pStyle w:val="Heading2"/>
+        <w:pStyle w:val="Ttulo2"/>
         <w:rPr>
           <w:rFonts w:cstheme="majorHAnsi"/>
         </w:rPr>
@@ -7358,7 +7438,7 @@
     </w:p>
     <w:p>
       <w:pPr>
-        <w:pStyle w:val="Heading2"/>
+        <w:pStyle w:val="Ttulo2"/>
         <w:rPr>
           <w:rFonts w:cstheme="majorHAnsi"/>
         </w:rPr>
@@ -7383,7 +7463,7 @@
     </w:p>
     <w:p>
       <w:pPr>
-        <w:pStyle w:val="Heading2"/>
+        <w:pStyle w:val="Ttulo2"/>
         <w:rPr>
           <w:rFonts w:cstheme="majorHAnsi"/>
         </w:rPr>
@@ -7443,7 +7523,7 @@
     </w:p>
     <w:p>
       <w:pPr>
-        <w:pStyle w:val="Heading2"/>
+        <w:pStyle w:val="Ttulo2"/>
         <w:rPr>
           <w:rFonts w:cstheme="majorHAnsi"/>
         </w:rPr>
@@ -7558,7 +7638,7 @@
     <w:lvl w:ilvl="0">
       <w:start w:val="1"/>
       <w:numFmt w:val="decimal"/>
-      <w:pStyle w:val="ListNumber"/>
+      <w:pStyle w:val="Listaconnmeros"/>
       <w:lvlText w:val="%1."/>
       <w:lvlJc w:val="left"/>
       <w:pPr>
@@ -7782,7 +7862,7 @@
     <w:lvl w:ilvl="0" w:tplc="391EA46E">
       <w:start w:val="1"/>
       <w:numFmt w:val="decimal"/>
-      <w:pStyle w:val="ListParagraph"/>
+      <w:pStyle w:val="Prrafodelista"/>
       <w:lvlText w:val="%1)"/>
       <w:lvlJc w:val="left"/>
       <w:pPr>
@@ -8686,11 +8766,11 @@
       <w:lang w:val="en-GB"/>
     </w:rPr>
   </w:style>
-  <w:style w:type="paragraph" w:styleId="Heading1">
+  <w:style w:type="paragraph" w:styleId="Ttulo1">
     <w:name w:val="heading 1"/>
     <w:basedOn w:val="Normal"/>
     <w:next w:val="Normal"/>
-    <w:link w:val="Heading1Char"/>
+    <w:link w:val="Ttulo1Car"/>
     <w:uiPriority w:val="9"/>
     <w:qFormat/>
     <w:rsid w:val="005559E5"/>
@@ -8718,11 +8798,11 @@
       <w14:ligatures w14:val="none"/>
     </w:rPr>
   </w:style>
-  <w:style w:type="paragraph" w:styleId="Heading2">
+  <w:style w:type="paragraph" w:styleId="Ttulo2">
     <w:name w:val="heading 2"/>
     <w:basedOn w:val="Normal"/>
     <w:next w:val="Normal"/>
-    <w:link w:val="Heading2Char"/>
+    <w:link w:val="Ttulo2Car"/>
     <w:uiPriority w:val="9"/>
     <w:unhideWhenUsed/>
     <w:qFormat/>
@@ -8746,11 +8826,11 @@
       <w14:ligatures w14:val="none"/>
     </w:rPr>
   </w:style>
-  <w:style w:type="paragraph" w:styleId="Heading3">
+  <w:style w:type="paragraph" w:styleId="Ttulo3">
     <w:name w:val="heading 3"/>
     <w:basedOn w:val="Normal"/>
     <w:next w:val="Normal"/>
-    <w:link w:val="Heading3Char"/>
+    <w:link w:val="Ttulo3Car"/>
     <w:uiPriority w:val="9"/>
     <w:unhideWhenUsed/>
     <w:rsid w:val="00F772E9"/>
@@ -8765,13 +8845,13 @@
       <w:color w:val="1F3763" w:themeColor="accent1" w:themeShade="7F"/>
     </w:rPr>
   </w:style>
-  <w:style w:type="character" w:default="1" w:styleId="DefaultParagraphFont">
+  <w:style w:type="character" w:default="1" w:styleId="Fuentedeprrafopredeter">
     <w:name w:val="Default Paragraph Font"/>
     <w:uiPriority w:val="1"/>
     <w:semiHidden/>
     <w:unhideWhenUsed/>
   </w:style>
-  <w:style w:type="table" w:default="1" w:styleId="TableNormal">
+  <w:style w:type="table" w:default="1" w:styleId="Tablanormal">
     <w:name w:val="Normal Table"/>
     <w:uiPriority w:val="99"/>
     <w:semiHidden/>
@@ -8786,16 +8866,16 @@
       </w:tblCellMar>
     </w:tblPr>
   </w:style>
-  <w:style w:type="numbering" w:default="1" w:styleId="NoList">
+  <w:style w:type="numbering" w:default="1" w:styleId="Sinlista">
     <w:name w:val="No List"/>
     <w:uiPriority w:val="99"/>
     <w:semiHidden/>
     <w:unhideWhenUsed/>
   </w:style>
-  <w:style w:type="character" w:customStyle="1" w:styleId="Heading1Char">
-    <w:name w:val="Heading 1 Char"/>
-    <w:basedOn w:val="DefaultParagraphFont"/>
-    <w:link w:val="Heading1"/>
+  <w:style w:type="character" w:customStyle="1" w:styleId="Ttulo1Car">
+    <w:name w:val="Título 1 Car"/>
+    <w:basedOn w:val="Fuentedeprrafopredeter"/>
+    <w:link w:val="Ttulo1"/>
     <w:uiPriority w:val="9"/>
     <w:rsid w:val="005559E5"/>
     <w:rPr>
@@ -8809,10 +8889,10 @@
       <w14:ligatures w14:val="none"/>
     </w:rPr>
   </w:style>
-  <w:style w:type="character" w:customStyle="1" w:styleId="Heading2Char">
-    <w:name w:val="Heading 2 Char"/>
-    <w:basedOn w:val="DefaultParagraphFont"/>
-    <w:link w:val="Heading2"/>
+  <w:style w:type="character" w:customStyle="1" w:styleId="Ttulo2Car">
+    <w:name w:val="Título 2 Car"/>
+    <w:basedOn w:val="Fuentedeprrafopredeter"/>
+    <w:link w:val="Ttulo2"/>
     <w:uiPriority w:val="9"/>
     <w:rsid w:val="00F772E9"/>
     <w:rPr>
@@ -8851,9 +8931,9 @@
       <w14:ligatures w14:val="none"/>
     </w:rPr>
   </w:style>
-  <w:style w:type="paragraph" w:styleId="ListParagraph">
+  <w:style w:type="paragraph" w:styleId="Prrafodelista">
     <w:name w:val="List Paragraph"/>
-    <w:basedOn w:val="ListNumber"/>
+    <w:basedOn w:val="Listaconnmeros"/>
     <w:uiPriority w:val="34"/>
     <w:rsid w:val="00F772E9"/>
     <w:pPr>
@@ -8872,7 +8952,7 @@
   </w:style>
   <w:style w:type="paragraph" w:customStyle="1" w:styleId="Prrafodesublista">
     <w:name w:val="Párrafo de sublista"/>
-    <w:basedOn w:val="ListParagraph"/>
+    <w:basedOn w:val="Prrafodelista"/>
     <w:qFormat/>
     <w:rsid w:val="00A64124"/>
     <w:pPr>
@@ -8889,7 +8969,7 @@
       <w:rFonts w:eastAsia="Courier New" w:cs="Courier New"/>
     </w:rPr>
   </w:style>
-  <w:style w:type="paragraph" w:styleId="NoSpacing">
+  <w:style w:type="paragraph" w:styleId="Sinespaciado">
     <w:name w:val="No Spacing"/>
     <w:uiPriority w:val="1"/>
     <w:rsid w:val="00F772E9"/>
@@ -8903,9 +8983,9 @@
       <w14:ligatures w14:val="none"/>
     </w:rPr>
   </w:style>
-  <w:style w:type="character" w:styleId="Strong">
+  <w:style w:type="character" w:styleId="Textoennegrita">
     <w:name w:val="Strong"/>
-    <w:basedOn w:val="DefaultParagraphFont"/>
+    <w:basedOn w:val="Fuentedeprrafopredeter"/>
     <w:uiPriority w:val="22"/>
     <w:qFormat/>
     <w:rsid w:val="00F772E9"/>
@@ -8914,9 +8994,9 @@
       <w:bCs/>
     </w:rPr>
   </w:style>
-  <w:style w:type="character" w:styleId="CommentReference">
+  <w:style w:type="character" w:styleId="Refdecomentario">
     <w:name w:val="annotation reference"/>
-    <w:basedOn w:val="DefaultParagraphFont"/>
+    <w:basedOn w:val="Fuentedeprrafopredeter"/>
     <w:uiPriority w:val="99"/>
     <w:semiHidden/>
     <w:unhideWhenUsed/>
@@ -8926,10 +9006,10 @@
       <w:szCs w:val="16"/>
     </w:rPr>
   </w:style>
-  <w:style w:type="paragraph" w:styleId="CommentText">
+  <w:style w:type="paragraph" w:styleId="Textocomentario">
     <w:name w:val="annotation text"/>
     <w:basedOn w:val="Normal"/>
-    <w:link w:val="CommentTextChar"/>
+    <w:link w:val="TextocomentarioCar"/>
     <w:uiPriority w:val="99"/>
     <w:unhideWhenUsed/>
     <w:rsid w:val="00F772E9"/>
@@ -8938,10 +9018,10 @@
       <w:szCs w:val="20"/>
     </w:rPr>
   </w:style>
-  <w:style w:type="character" w:customStyle="1" w:styleId="CommentTextChar">
-    <w:name w:val="Comment Text Char"/>
-    <w:basedOn w:val="DefaultParagraphFont"/>
-    <w:link w:val="CommentText"/>
+  <w:style w:type="character" w:customStyle="1" w:styleId="TextocomentarioCar">
+    <w:name w:val="Texto comentario Car"/>
+    <w:basedOn w:val="Fuentedeprrafopredeter"/>
+    <w:link w:val="Textocomentario"/>
     <w:uiPriority w:val="99"/>
     <w:rsid w:val="00F772E9"/>
     <w:rPr>
@@ -8950,11 +9030,11 @@
       <w:lang w:val="en-GB"/>
     </w:rPr>
   </w:style>
-  <w:style w:type="paragraph" w:styleId="CommentSubject">
+  <w:style w:type="paragraph" w:styleId="Asuntodelcomentario">
     <w:name w:val="annotation subject"/>
     <w:basedOn w:val="Normal"/>
     <w:next w:val="Normal"/>
-    <w:link w:val="CommentSubjectChar"/>
+    <w:link w:val="AsuntodelcomentarioCar"/>
     <w:uiPriority w:val="99"/>
     <w:semiHidden/>
     <w:unhideWhenUsed/>
@@ -8966,10 +9046,10 @@
       <w:szCs w:val="20"/>
     </w:rPr>
   </w:style>
-  <w:style w:type="character" w:customStyle="1" w:styleId="CommentSubjectChar">
-    <w:name w:val="Comment Subject Char"/>
-    <w:basedOn w:val="DefaultParagraphFont"/>
-    <w:link w:val="CommentSubject"/>
+  <w:style w:type="character" w:customStyle="1" w:styleId="AsuntodelcomentarioCar">
+    <w:name w:val="Asunto del comentario Car"/>
+    <w:basedOn w:val="Fuentedeprrafopredeter"/>
+    <w:link w:val="Asuntodelcomentario"/>
     <w:uiPriority w:val="99"/>
     <w:semiHidden/>
     <w:rsid w:val="00F772E9"/>
@@ -8981,9 +9061,9 @@
       <w:lang w:val="en-GB"/>
     </w:rPr>
   </w:style>
-  <w:style w:type="character" w:styleId="PlaceholderText">
+  <w:style w:type="character" w:styleId="Textodelmarcadordeposicin">
     <w:name w:val="Placeholder Text"/>
-    <w:basedOn w:val="DefaultParagraphFont"/>
+    <w:basedOn w:val="Fuentedeprrafopredeter"/>
     <w:uiPriority w:val="99"/>
     <w:semiHidden/>
     <w:rsid w:val="00F772E9"/>
@@ -8991,9 +9071,9 @@
       <w:color w:val="808080"/>
     </w:rPr>
   </w:style>
-  <w:style w:type="character" w:styleId="Hyperlink">
+  <w:style w:type="character" w:styleId="Hipervnculo">
     <w:name w:val="Hyperlink"/>
-    <w:basedOn w:val="DefaultParagraphFont"/>
+    <w:basedOn w:val="Fuentedeprrafopredeter"/>
     <w:uiPriority w:val="99"/>
     <w:unhideWhenUsed/>
     <w:rsid w:val="00F772E9"/>
@@ -9012,10 +9092,10 @@
       <w:spacing w:before="240" w:after="240"/>
     </w:pPr>
   </w:style>
-  <w:style w:type="character" w:customStyle="1" w:styleId="Heading3Char">
-    <w:name w:val="Heading 3 Char"/>
-    <w:basedOn w:val="DefaultParagraphFont"/>
-    <w:link w:val="Heading3"/>
+  <w:style w:type="character" w:customStyle="1" w:styleId="Ttulo3Car">
+    <w:name w:val="Título 3 Car"/>
+    <w:basedOn w:val="Fuentedeprrafopredeter"/>
+    <w:link w:val="Ttulo3"/>
     <w:uiPriority w:val="9"/>
     <w:rsid w:val="00F772E9"/>
     <w:rPr>
@@ -9026,7 +9106,7 @@
       <w:lang w:val="en-GB"/>
     </w:rPr>
   </w:style>
-  <w:style w:type="paragraph" w:styleId="List">
+  <w:style w:type="paragraph" w:styleId="Lista">
     <w:name w:val="List"/>
     <w:basedOn w:val="Normal"/>
     <w:uiPriority w:val="99"/>
@@ -9038,7 +9118,7 @@
       <w:contextualSpacing/>
     </w:pPr>
   </w:style>
-  <w:style w:type="paragraph" w:styleId="ListNumber">
+  <w:style w:type="paragraph" w:styleId="Listaconnmeros">
     <w:name w:val="List Number"/>
     <w:basedOn w:val="Normal"/>
     <w:uiPriority w:val="99"/>
@@ -9054,7 +9134,7 @@
   </w:style>
   <w:style w:type="paragraph" w:customStyle="1" w:styleId="Requirement-Body">
     <w:name w:val="Requirement - Body"/>
-    <w:basedOn w:val="List"/>
+    <w:basedOn w:val="Lista"/>
     <w:qFormat/>
     <w:rsid w:val="0089026D"/>
     <w:pPr>
@@ -9066,7 +9146,7 @@
   </w:style>
   <w:style w:type="paragraph" w:customStyle="1" w:styleId="Requirement-Header">
     <w:name w:val="Requirement - Header"/>
-    <w:basedOn w:val="List"/>
+    <w:basedOn w:val="Lista"/>
     <w:next w:val="Requirement-Body"/>
     <w:qFormat/>
     <w:rsid w:val="002D4E43"/>
@@ -9077,11 +9157,11 @@
       <w:ind w:left="567" w:hanging="567"/>
     </w:pPr>
   </w:style>
-  <w:style w:type="paragraph" w:styleId="Title">
+  <w:style w:type="paragraph" w:styleId="Ttulo">
     <w:name w:val="Title"/>
     <w:basedOn w:val="Normal"/>
     <w:next w:val="Normal"/>
-    <w:link w:val="TitleChar"/>
+    <w:link w:val="TtuloCar"/>
     <w:uiPriority w:val="10"/>
     <w:qFormat/>
     <w:rsid w:val="00F772E9"/>
@@ -9102,10 +9182,10 @@
       <w:szCs w:val="56"/>
     </w:rPr>
   </w:style>
-  <w:style w:type="character" w:customStyle="1" w:styleId="TitleChar">
-    <w:name w:val="Title Char"/>
-    <w:basedOn w:val="DefaultParagraphFont"/>
-    <w:link w:val="Title"/>
+  <w:style w:type="character" w:customStyle="1" w:styleId="TtuloCar">
+    <w:name w:val="Título Car"/>
+    <w:basedOn w:val="Fuentedeprrafopredeter"/>
+    <w:link w:val="Ttulo"/>
     <w:uiPriority w:val="10"/>
     <w:rsid w:val="00F772E9"/>
     <w:rPr>
@@ -9117,9 +9197,9 @@
       <w:lang w:val="en-GB"/>
     </w:rPr>
   </w:style>
-  <w:style w:type="character" w:styleId="Mention">
+  <w:style w:type="character" w:styleId="Mencionar">
     <w:name w:val="Mention"/>
-    <w:basedOn w:val="DefaultParagraphFont"/>
+    <w:basedOn w:val="Fuentedeprrafopredeter"/>
     <w:uiPriority w:val="99"/>
     <w:unhideWhenUsed/>
     <w:rsid w:val="00F772E9"/>
@@ -9156,7 +9236,7 @@
           </w:pPr>
           <w:r>
             <w:rPr>
-              <w:rStyle w:val="PlaceholderText"/>
+              <w:rStyle w:val="Textodelmarcadordeposicin"/>
             </w:rPr>
             <w:t>Haga clic o pulse aquí para escribir texto.</w:t>
           </w:r>
@@ -9185,7 +9265,7 @@
           </w:pPr>
           <w:r>
             <w:rPr>
-              <w:rStyle w:val="PlaceholderText"/>
+              <w:rStyle w:val="Textodelmarcadordeposicin"/>
             </w:rPr>
             <w:t>Haga clic o pulse aquí para escribir texto.</w:t>
           </w:r>
@@ -9214,7 +9294,7 @@
           </w:pPr>
           <w:r>
             <w:rPr>
-              <w:rStyle w:val="PlaceholderText"/>
+              <w:rStyle w:val="Textodelmarcadordeposicin"/>
             </w:rPr>
             <w:t>Haga clic o pulse aquí para escribir texto.</w:t>
           </w:r>
@@ -9243,7 +9323,7 @@
           </w:pPr>
           <w:r>
             <w:rPr>
-              <w:rStyle w:val="PlaceholderText"/>
+              <w:rStyle w:val="Textodelmarcadordeposicin"/>
             </w:rPr>
             <w:t>Haga clic o pulse aquí para escribir texto.</w:t>
           </w:r>
@@ -9272,7 +9352,7 @@
           </w:pPr>
           <w:r>
             <w:rPr>
-              <w:rStyle w:val="PlaceholderText"/>
+              <w:rStyle w:val="Textodelmarcadordeposicin"/>
             </w:rPr>
             <w:t>Haga clic o pulse aquí para escribir texto.</w:t>
           </w:r>
@@ -9301,7 +9381,7 @@
           </w:pPr>
           <w:r>
             <w:rPr>
-              <w:rStyle w:val="PlaceholderText"/>
+              <w:rStyle w:val="Textodelmarcadordeposicin"/>
             </w:rPr>
             <w:t>Haga clic o pulse aquí para escribir texto.</w:t>
           </w:r>
@@ -9330,7 +9410,7 @@
           </w:pPr>
           <w:r>
             <w:rPr>
-              <w:rStyle w:val="PlaceholderText"/>
+              <w:rStyle w:val="Textodelmarcadordeposicin"/>
             </w:rPr>
             <w:t>Haga clic o pulse aquí para escribir texto.</w:t>
           </w:r>
@@ -9359,7 +9439,7 @@
           </w:pPr>
           <w:r>
             <w:rPr>
-              <w:rStyle w:val="PlaceholderText"/>
+              <w:rStyle w:val="Textodelmarcadordeposicin"/>
             </w:rPr>
             <w:t>Haga clic o pulse aquí para escribir texto.</w:t>
           </w:r>
@@ -9388,7 +9468,7 @@
           </w:pPr>
           <w:r>
             <w:rPr>
-              <w:rStyle w:val="PlaceholderText"/>
+              <w:rStyle w:val="Textodelmarcadordeposicin"/>
             </w:rPr>
             <w:t>Haga clic o pulse aquí para escribir texto.</w:t>
           </w:r>
@@ -9417,7 +9497,7 @@
           </w:pPr>
           <w:r>
             <w:rPr>
-              <w:rStyle w:val="PlaceholderText"/>
+              <w:rStyle w:val="Textodelmarcadordeposicin"/>
             </w:rPr>
             <w:t>Haga clic o pulse aquí para escribir texto.</w:t>
           </w:r>
@@ -9446,7 +9526,7 @@
           </w:pPr>
           <w:r>
             <w:rPr>
-              <w:rStyle w:val="PlaceholderText"/>
+              <w:rStyle w:val="Textodelmarcadordeposicin"/>
             </w:rPr>
             <w:t>Haga clic o pulse aquí para escribir texto.</w:t>
           </w:r>
@@ -9475,7 +9555,7 @@
           </w:pPr>
           <w:r>
             <w:rPr>
-              <w:rStyle w:val="PlaceholderText"/>
+              <w:rStyle w:val="Textodelmarcadordeposicin"/>
             </w:rPr>
             <w:t>Haga clic o pulse aquí para escribir texto.</w:t>
           </w:r>
@@ -9504,7 +9584,7 @@
           </w:pPr>
           <w:r>
             <w:rPr>
-              <w:rStyle w:val="PlaceholderText"/>
+              <w:rStyle w:val="Textodelmarcadordeposicin"/>
             </w:rPr>
             <w:t>Haga clic o pulse aquí para escribir texto.</w:t>
           </w:r>
@@ -9533,7 +9613,7 @@
           </w:pPr>
           <w:r>
             <w:rPr>
-              <w:rStyle w:val="PlaceholderText"/>
+              <w:rStyle w:val="Textodelmarcadordeposicin"/>
             </w:rPr>
             <w:t>Haga clic o pulse aquí para escribir texto.</w:t>
           </w:r>
@@ -9562,7 +9642,7 @@
           </w:pPr>
           <w:r>
             <w:rPr>
-              <w:rStyle w:val="PlaceholderText"/>
+              <w:rStyle w:val="Textodelmarcadordeposicin"/>
             </w:rPr>
             <w:t>Haga clic o pulse aquí para escribir texto.</w:t>
           </w:r>
@@ -9591,7 +9671,7 @@
           </w:pPr>
           <w:r>
             <w:rPr>
-              <w:rStyle w:val="PlaceholderText"/>
+              <w:rStyle w:val="Textodelmarcadordeposicin"/>
             </w:rPr>
             <w:t>Haga clic o pulse aquí para escribir texto.</w:t>
           </w:r>
@@ -9620,7 +9700,7 @@
           </w:pPr>
           <w:r>
             <w:rPr>
-              <w:rStyle w:val="PlaceholderText"/>
+              <w:rStyle w:val="Textodelmarcadordeposicin"/>
             </w:rPr>
             <w:t>Haga clic o pulse aquí para escribir texto.</w:t>
           </w:r>
@@ -9649,7 +9729,7 @@
           </w:pPr>
           <w:r>
             <w:rPr>
-              <w:rStyle w:val="PlaceholderText"/>
+              <w:rStyle w:val="Textodelmarcadordeposicin"/>
             </w:rPr>
             <w:t>Haga clic o pulse aquí para escribir texto.</w:t>
           </w:r>
@@ -9678,7 +9758,7 @@
           </w:pPr>
           <w:r>
             <w:rPr>
-              <w:rStyle w:val="PlaceholderText"/>
+              <w:rStyle w:val="Textodelmarcadordeposicin"/>
             </w:rPr>
             <w:t>Haga clic o pulse aquí para escribir texto.</w:t>
           </w:r>
@@ -9707,7 +9787,7 @@
           </w:pPr>
           <w:r>
             <w:rPr>
-              <w:rStyle w:val="PlaceholderText"/>
+              <w:rStyle w:val="Textodelmarcadordeposicin"/>
             </w:rPr>
             <w:t>Haga clic o pulse aquí para escribir texto.</w:t>
           </w:r>
@@ -9736,7 +9816,7 @@
           </w:pPr>
           <w:r>
             <w:rPr>
-              <w:rStyle w:val="PlaceholderText"/>
+              <w:rStyle w:val="Textodelmarcadordeposicin"/>
             </w:rPr>
             <w:t>Haga clic o pulse aquí para escribir texto.</w:t>
           </w:r>
@@ -9765,7 +9845,7 @@
           </w:pPr>
           <w:r>
             <w:rPr>
-              <w:rStyle w:val="PlaceholderText"/>
+              <w:rStyle w:val="Textodelmarcadordeposicin"/>
             </w:rPr>
             <w:t>Haga clic o pulse aquí para escribir texto.</w:t>
           </w:r>
@@ -9794,7 +9874,7 @@
           </w:pPr>
           <w:r>
             <w:rPr>
-              <w:rStyle w:val="PlaceholderText"/>
+              <w:rStyle w:val="Textodelmarcadordeposicin"/>
             </w:rPr>
             <w:t>Haga clic o pulse aquí para escribir texto.</w:t>
           </w:r>
@@ -9823,7 +9903,7 @@
           </w:pPr>
           <w:r>
             <w:rPr>
-              <w:rStyle w:val="PlaceholderText"/>
+              <w:rStyle w:val="Textodelmarcadordeposicin"/>
             </w:rPr>
             <w:t>Haga clic o pulse aquí para escribir texto.</w:t>
           </w:r>
@@ -9852,7 +9932,7 @@
           </w:pPr>
           <w:r>
             <w:rPr>
-              <w:rStyle w:val="PlaceholderText"/>
+              <w:rStyle w:val="Textodelmarcadordeposicin"/>
             </w:rPr>
             <w:t>Haga clic o pulse aquí para escribir texto.</w:t>
           </w:r>
@@ -9881,7 +9961,7 @@
           </w:pPr>
           <w:r>
             <w:rPr>
-              <w:rStyle w:val="PlaceholderText"/>
+              <w:rStyle w:val="Textodelmarcadordeposicin"/>
             </w:rPr>
             <w:t>Haga clic o pulse aquí para escribir texto.</w:t>
           </w:r>
@@ -9910,7 +9990,7 @@
           </w:pPr>
           <w:r>
             <w:rPr>
-              <w:rStyle w:val="PlaceholderText"/>
+              <w:rStyle w:val="Textodelmarcadordeposicin"/>
             </w:rPr>
             <w:t>Haga clic o pulse aquí para escribir texto.</w:t>
           </w:r>
@@ -9939,7 +10019,7 @@
           </w:pPr>
           <w:r>
             <w:rPr>
-              <w:rStyle w:val="PlaceholderText"/>
+              <w:rStyle w:val="Textodelmarcadordeposicin"/>
             </w:rPr>
             <w:t>Haga clic o pulse aquí para escribir texto.</w:t>
           </w:r>
@@ -9968,7 +10048,7 @@
           </w:pPr>
           <w:r>
             <w:rPr>
-              <w:rStyle w:val="PlaceholderText"/>
+              <w:rStyle w:val="Textodelmarcadordeposicin"/>
             </w:rPr>
             <w:t>Haga clic o pulse aquí para escribir texto.</w:t>
           </w:r>
@@ -9997,7 +10077,7 @@
           </w:pPr>
           <w:r>
             <w:rPr>
-              <w:rStyle w:val="PlaceholderText"/>
+              <w:rStyle w:val="Textodelmarcadordeposicin"/>
             </w:rPr>
             <w:t>Haga clic o pulse aquí para escribir texto.</w:t>
           </w:r>
@@ -10026,7 +10106,7 @@
           </w:pPr>
           <w:r>
             <w:rPr>
-              <w:rStyle w:val="PlaceholderText"/>
+              <w:rStyle w:val="Textodelmarcadordeposicin"/>
             </w:rPr>
             <w:t>Haga clic o pulse aquí para escribir texto.</w:t>
           </w:r>
@@ -10055,7 +10135,7 @@
           </w:pPr>
           <w:r>
             <w:rPr>
-              <w:rStyle w:val="PlaceholderText"/>
+              <w:rStyle w:val="Textodelmarcadordeposicin"/>
             </w:rPr>
             <w:t>Haga clic o pulse aquí para escribir texto.</w:t>
           </w:r>
@@ -10084,7 +10164,7 @@
           </w:pPr>
           <w:r>
             <w:rPr>
-              <w:rStyle w:val="PlaceholderText"/>
+              <w:rStyle w:val="Textodelmarcadordeposicin"/>
             </w:rPr>
             <w:t>Haga clic o pulse aquí para escribir texto.</w:t>
           </w:r>
@@ -10113,7 +10193,7 @@
           </w:pPr>
           <w:r>
             <w:rPr>
-              <w:rStyle w:val="PlaceholderText"/>
+              <w:rStyle w:val="Textodelmarcadordeposicin"/>
             </w:rPr>
             <w:t>Haga clic o pulse aquí para escribir texto.</w:t>
           </w:r>
@@ -10142,7 +10222,7 @@
           </w:pPr>
           <w:r>
             <w:rPr>
-              <w:rStyle w:val="PlaceholderText"/>
+              <w:rStyle w:val="Textodelmarcadordeposicin"/>
             </w:rPr>
             <w:t>Haga clic o pulse aquí para escribir texto.</w:t>
           </w:r>
@@ -10171,7 +10251,7 @@
           </w:pPr>
           <w:r>
             <w:rPr>
-              <w:rStyle w:val="PlaceholderText"/>
+              <w:rStyle w:val="Textodelmarcadordeposicin"/>
             </w:rPr>
             <w:t>Haga clic o pulse aquí para escribir texto.</w:t>
           </w:r>
@@ -10200,7 +10280,7 @@
           </w:pPr>
           <w:r>
             <w:rPr>
-              <w:rStyle w:val="PlaceholderText"/>
+              <w:rStyle w:val="Textodelmarcadordeposicin"/>
             </w:rPr>
             <w:t>Haga clic o pulse aquí para escribir texto.</w:t>
           </w:r>
@@ -10229,7 +10309,7 @@
           </w:pPr>
           <w:r>
             <w:rPr>
-              <w:rStyle w:val="PlaceholderText"/>
+              <w:rStyle w:val="Textodelmarcadordeposicin"/>
             </w:rPr>
             <w:t>Haga clic o pulse aquí para escribir texto.</w:t>
           </w:r>
@@ -10258,7 +10338,7 @@
           </w:pPr>
           <w:r>
             <w:rPr>
-              <w:rStyle w:val="PlaceholderText"/>
+              <w:rStyle w:val="Textodelmarcadordeposicin"/>
             </w:rPr>
             <w:t>Haga clic o pulse aquí para escribir texto.</w:t>
           </w:r>
@@ -10287,7 +10367,7 @@
           </w:pPr>
           <w:r>
             <w:rPr>
-              <w:rStyle w:val="PlaceholderText"/>
+              <w:rStyle w:val="Textodelmarcadordeposicin"/>
             </w:rPr>
             <w:t>Haga clic o pulse aquí para escribir texto.</w:t>
           </w:r>
@@ -10316,7 +10396,7 @@
           </w:pPr>
           <w:r>
             <w:rPr>
-              <w:rStyle w:val="PlaceholderText"/>
+              <w:rStyle w:val="Textodelmarcadordeposicin"/>
             </w:rPr>
             <w:t>Haga clic o pulse aquí para escribir texto.</w:t>
           </w:r>
@@ -10345,7 +10425,7 @@
           </w:pPr>
           <w:r>
             <w:rPr>
-              <w:rStyle w:val="PlaceholderText"/>
+              <w:rStyle w:val="Textodelmarcadordeposicin"/>
             </w:rPr>
             <w:t>Haga clic o pulse aquí para escribir texto.</w:t>
           </w:r>
@@ -10374,7 +10454,7 @@
           </w:pPr>
           <w:r>
             <w:rPr>
-              <w:rStyle w:val="PlaceholderText"/>
+              <w:rStyle w:val="Textodelmarcadordeposicin"/>
             </w:rPr>
             <w:t>Haga clic o pulse aquí para escribir texto.</w:t>
           </w:r>
@@ -10403,7 +10483,7 @@
           </w:pPr>
           <w:r>
             <w:rPr>
-              <w:rStyle w:val="PlaceholderText"/>
+              <w:rStyle w:val="Textodelmarcadordeposicin"/>
             </w:rPr>
             <w:t>Haga clic o pulse aquí para escribir texto.</w:t>
           </w:r>
@@ -10432,7 +10512,7 @@
           </w:pPr>
           <w:r>
             <w:rPr>
-              <w:rStyle w:val="PlaceholderText"/>
+              <w:rStyle w:val="Textodelmarcadordeposicin"/>
             </w:rPr>
             <w:t>Haga clic o pulse aquí para escribir texto.</w:t>
           </w:r>
@@ -10461,7 +10541,7 @@
           </w:pPr>
           <w:r>
             <w:rPr>
-              <w:rStyle w:val="PlaceholderText"/>
+              <w:rStyle w:val="Textodelmarcadordeposicin"/>
             </w:rPr>
             <w:t>Haga clic o pulse aquí para escribir texto.</w:t>
           </w:r>
@@ -10490,7 +10570,7 @@
           </w:pPr>
           <w:r>
             <w:rPr>
-              <w:rStyle w:val="PlaceholderText"/>
+              <w:rStyle w:val="Textodelmarcadordeposicin"/>
             </w:rPr>
             <w:t>Haga clic o pulse aquí para escribir texto.</w:t>
           </w:r>
@@ -10519,7 +10599,7 @@
           </w:pPr>
           <w:r>
             <w:rPr>
-              <w:rStyle w:val="PlaceholderText"/>
+              <w:rStyle w:val="Textodelmarcadordeposicin"/>
             </w:rPr>
             <w:t>Haga clic o pulse aquí para escribir texto.</w:t>
           </w:r>
@@ -10548,7 +10628,7 @@
           </w:pPr>
           <w:r>
             <w:rPr>
-              <w:rStyle w:val="PlaceholderText"/>
+              <w:rStyle w:val="Textodelmarcadordeposicin"/>
             </w:rPr>
             <w:t>Haga clic o pulse aquí para escribir texto.</w:t>
           </w:r>
@@ -10577,7 +10657,7 @@
           </w:pPr>
           <w:r>
             <w:rPr>
-              <w:rStyle w:val="PlaceholderText"/>
+              <w:rStyle w:val="Textodelmarcadordeposicin"/>
             </w:rPr>
             <w:t>Haga clic o pulse aquí para escribir texto.</w:t>
           </w:r>
@@ -10606,7 +10686,7 @@
           </w:pPr>
           <w:r>
             <w:rPr>
-              <w:rStyle w:val="PlaceholderText"/>
+              <w:rStyle w:val="Textodelmarcadordeposicin"/>
             </w:rPr>
             <w:t>Haga clic o pulse aquí para escribir texto.</w:t>
           </w:r>
@@ -10635,7 +10715,7 @@
           </w:pPr>
           <w:r>
             <w:rPr>
-              <w:rStyle w:val="PlaceholderText"/>
+              <w:rStyle w:val="Textodelmarcadordeposicin"/>
             </w:rPr>
             <w:t>Haga clic o pulse aquí para escribir texto.</w:t>
           </w:r>
@@ -10664,7 +10744,7 @@
           </w:pPr>
           <w:r>
             <w:rPr>
-              <w:rStyle w:val="PlaceholderText"/>
+              <w:rStyle w:val="Textodelmarcadordeposicin"/>
             </w:rPr>
             <w:t>Haga clic o pulse aquí para escribir texto.</w:t>
           </w:r>
@@ -10693,7 +10773,7 @@
           </w:pPr>
           <w:r>
             <w:rPr>
-              <w:rStyle w:val="PlaceholderText"/>
+              <w:rStyle w:val="Textodelmarcadordeposicin"/>
             </w:rPr>
             <w:t>Haga clic o pulse aquí para escribir texto.</w:t>
           </w:r>
@@ -10722,7 +10802,7 @@
           </w:pPr>
           <w:r>
             <w:rPr>
-              <w:rStyle w:val="PlaceholderText"/>
+              <w:rStyle w:val="Textodelmarcadordeposicin"/>
             </w:rPr>
             <w:t>Haga clic o pulse aquí para escribir texto.</w:t>
           </w:r>
@@ -10751,7 +10831,7 @@
           </w:pPr>
           <w:r>
             <w:rPr>
-              <w:rStyle w:val="PlaceholderText"/>
+              <w:rStyle w:val="Textodelmarcadordeposicin"/>
             </w:rPr>
             <w:t>Haga clic o pulse aquí para escribir texto.</w:t>
           </w:r>
@@ -10780,7 +10860,7 @@
           </w:pPr>
           <w:r>
             <w:rPr>
-              <w:rStyle w:val="PlaceholderText"/>
+              <w:rStyle w:val="Textodelmarcadordeposicin"/>
             </w:rPr>
             <w:t>Haga clic o pulse aquí para escribir texto.</w:t>
           </w:r>
@@ -10809,7 +10889,7 @@
           </w:pPr>
           <w:r>
             <w:rPr>
-              <w:rStyle w:val="PlaceholderText"/>
+              <w:rStyle w:val="Textodelmarcadordeposicin"/>
             </w:rPr>
             <w:t>Haga clic o pulse aquí para escribir texto.</w:t>
           </w:r>
@@ -10838,7 +10918,7 @@
           </w:pPr>
           <w:r>
             <w:rPr>
-              <w:rStyle w:val="PlaceholderText"/>
+              <w:rStyle w:val="Textodelmarcadordeposicin"/>
             </w:rPr>
             <w:t>Haga clic o pulse aquí para escribir texto.</w:t>
           </w:r>
@@ -10867,7 +10947,7 @@
           </w:pPr>
           <w:r>
             <w:rPr>
-              <w:rStyle w:val="PlaceholderText"/>
+              <w:rStyle w:val="Textodelmarcadordeposicin"/>
             </w:rPr>
             <w:t>Haga clic o pulse aquí para escribir texto.</w:t>
           </w:r>
@@ -10896,7 +10976,7 @@
           </w:pPr>
           <w:r>
             <w:rPr>
-              <w:rStyle w:val="PlaceholderText"/>
+              <w:rStyle w:val="Textodelmarcadordeposicin"/>
             </w:rPr>
             <w:t>Haga clic o pulse aquí para escribir texto.</w:t>
           </w:r>
@@ -10925,7 +11005,7 @@
           </w:pPr>
           <w:r>
             <w:rPr>
-              <w:rStyle w:val="PlaceholderText"/>
+              <w:rStyle w:val="Textodelmarcadordeposicin"/>
             </w:rPr>
             <w:t>Haga clic o pulse aquí para escribir texto.</w:t>
           </w:r>
@@ -10954,7 +11034,7 @@
           </w:pPr>
           <w:r>
             <w:rPr>
-              <w:rStyle w:val="PlaceholderText"/>
+              <w:rStyle w:val="Textodelmarcadordeposicin"/>
             </w:rPr>
             <w:t>Haga clic o pulse aquí para escribir texto.</w:t>
           </w:r>
@@ -10983,7 +11063,7 @@
           </w:pPr>
           <w:r>
             <w:rPr>
-              <w:rStyle w:val="PlaceholderText"/>
+              <w:rStyle w:val="Textodelmarcadordeposicin"/>
             </w:rPr>
             <w:t>Haga clic o pulse aquí para escribir texto.</w:t>
           </w:r>
@@ -11012,7 +11092,7 @@
           </w:pPr>
           <w:r>
             <w:rPr>
-              <w:rStyle w:val="PlaceholderText"/>
+              <w:rStyle w:val="Textodelmarcadordeposicin"/>
             </w:rPr>
             <w:t>Haga clic o pulse aquí para escribir texto.</w:t>
           </w:r>
@@ -11041,7 +11121,7 @@
           </w:pPr>
           <w:r>
             <w:rPr>
-              <w:rStyle w:val="PlaceholderText"/>
+              <w:rStyle w:val="Textodelmarcadordeposicin"/>
             </w:rPr>
             <w:t>Haga clic o pulse aquí para escribir texto.</w:t>
           </w:r>
@@ -11070,7 +11150,7 @@
           </w:pPr>
           <w:r>
             <w:rPr>
-              <w:rStyle w:val="PlaceholderText"/>
+              <w:rStyle w:val="Textodelmarcadordeposicin"/>
             </w:rPr>
             <w:t>Haga clic o pulse aquí para escribir texto.</w:t>
           </w:r>
@@ -11099,7 +11179,7 @@
           </w:pPr>
           <w:r>
             <w:rPr>
-              <w:rStyle w:val="PlaceholderText"/>
+              <w:rStyle w:val="Textodelmarcadordeposicin"/>
             </w:rPr>
             <w:t>Haga clic o pulse aquí para escribir texto.</w:t>
           </w:r>
@@ -11257,6 +11337,7 @@
     <w:rsid w:val="004E7F77"/>
     <w:rsid w:val="00562343"/>
     <w:rsid w:val="005640FA"/>
+    <w:rsid w:val="0058619E"/>
     <w:rsid w:val="005B3798"/>
     <w:rsid w:val="005F0460"/>
     <w:rsid w:val="005F5BCD"/>
@@ -11304,6 +11385,7 @@
     <w:rsid w:val="00E87F32"/>
     <w:rsid w:val="00E9745E"/>
     <w:rsid w:val="00EB4EB9"/>
+    <w:rsid w:val="00F17B1F"/>
     <w:rsid w:val="00F3606D"/>
     <w:rsid w:val="00F70A20"/>
     <w:rsid w:val="00F8539E"/>
@@ -11733,13 +11815,13 @@
     <w:name w:val="Normal"/>
     <w:qFormat/>
   </w:style>
-  <w:style w:type="character" w:default="1" w:styleId="DefaultParagraphFont">
+  <w:style w:type="character" w:default="1" w:styleId="Fuentedeprrafopredeter">
     <w:name w:val="Default Paragraph Font"/>
     <w:uiPriority w:val="1"/>
     <w:semiHidden/>
     <w:unhideWhenUsed/>
   </w:style>
-  <w:style w:type="table" w:default="1" w:styleId="TableNormal">
+  <w:style w:type="table" w:default="1" w:styleId="Tablanormal">
     <w:name w:val="Normal Table"/>
     <w:uiPriority w:val="99"/>
     <w:semiHidden/>
@@ -11754,15 +11836,15 @@
       </w:tblCellMar>
     </w:tblPr>
   </w:style>
-  <w:style w:type="numbering" w:default="1" w:styleId="NoList">
+  <w:style w:type="numbering" w:default="1" w:styleId="Sinlista">
     <w:name w:val="No List"/>
     <w:uiPriority w:val="99"/>
     <w:semiHidden/>
     <w:unhideWhenUsed/>
   </w:style>
-  <w:style w:type="character" w:styleId="PlaceholderText">
+  <w:style w:type="character" w:styleId="Textodelmarcadordeposicin">
     <w:name w:val="Placeholder Text"/>
-    <w:basedOn w:val="DefaultParagraphFont"/>
+    <w:basedOn w:val="Fuentedeprrafopredeter"/>
     <w:uiPriority w:val="99"/>
     <w:semiHidden/>
     <w:rsid w:val="00175D09"/>

</xml_diff>

<commit_message>
Se marcan las tareas restantes
</commit_message>
<xml_diff>
--- a/reports/D02/Group/00 - Requirements - Group.docx
+++ b/reports/D02/Group/00 - Requirements - Group.docx
@@ -1,6 +1,6 @@
 
 <file path=word/document.xml><?xml version="1.0" encoding="utf-8"?>
-<w:document xmlns:wpc="http://schemas.microsoft.com/office/word/2010/wordprocessingCanvas" xmlns:cx="http://schemas.microsoft.com/office/drawing/2014/chartex" xmlns:cx1="http://schemas.microsoft.com/office/drawing/2015/9/8/chartex" xmlns:cx2="http://schemas.microsoft.com/office/drawing/2015/10/21/chartex" xmlns:cx3="http://schemas.microsoft.com/office/drawing/2016/5/9/chartex" xmlns:cx4="http://schemas.microsoft.com/office/drawing/2016/5/10/chartex" xmlns:cx5="http://schemas.microsoft.com/office/drawing/2016/5/11/chartex" xmlns:cx6="http://schemas.microsoft.com/office/drawing/2016/5/12/chartex" xmlns:cx7="http://schemas.microsoft.com/office/drawing/2016/5/13/chartex" xmlns:cx8="http://schemas.microsoft.com/office/drawing/2016/5/14/chartex" xmlns:mc="http://schemas.openxmlformats.org/markup-compatibility/2006" xmlns:aink="http://schemas.microsoft.com/office/drawing/2016/ink" xmlns:am3d="http://schemas.microsoft.com/office/drawing/2017/model3d" xmlns:o="urn:schemas-microsoft-com:office:office" xmlns:oel="http://schemas.microsoft.com/office/2019/extlst" xmlns:r="http://schemas.openxmlformats.org/officeDocument/2006/relationships" xmlns:m="http://schemas.openxmlformats.org/officeDocument/2006/math" xmlns:v="urn:schemas-microsoft-com:vml" xmlns:wp14="http://schemas.microsoft.com/office/word/2010/wordprocessingDrawing" xmlns:wp="http://schemas.openxmlformats.org/drawingml/2006/wordprocessingDrawing" xmlns:w10="urn:schemas-microsoft-com:office:word" xmlns:w="http://schemas.openxmlformats.org/wordprocessingml/2006/main" xmlns:w14="http://schemas.microsoft.com/office/word/2010/wordml" xmlns:w15="http://schemas.microsoft.com/office/word/2012/wordml" xmlns:w16cex="http://schemas.microsoft.com/office/word/2018/wordml/cex" xmlns:w16cid="http://schemas.microsoft.com/office/word/2016/wordml/cid" xmlns:w16="http://schemas.microsoft.com/office/word/2018/wordml" xmlns:w16du="http://schemas.microsoft.com/office/word/2023/wordml/word16du" xmlns:w16sdtdh="http://schemas.microsoft.com/office/word/2020/wordml/sdtdatahash" xmlns:w16sdtfl="http://schemas.microsoft.com/office/word/2024/wordml/sdtformatlock" xmlns:w16se="http://schemas.microsoft.com/office/word/2015/wordml/symex" xmlns:wpg="http://schemas.microsoft.com/office/word/2010/wordprocessingGroup" xmlns:wpi="http://schemas.microsoft.com/office/word/2010/wordprocessingInk" xmlns:wne="http://schemas.microsoft.com/office/word/2006/wordml" xmlns:wps="http://schemas.microsoft.com/office/word/2010/wordprocessingShape" mc:Ignorable="w14 w15 w16se w16cid w16 w16cex w16sdtdh w16sdtfl w16du wp14">
+<w:document xmlns:wpc="http://schemas.microsoft.com/office/word/2010/wordprocessingCanvas" xmlns:cx="http://schemas.microsoft.com/office/drawing/2014/chartex" xmlns:cx1="http://schemas.microsoft.com/office/drawing/2015/9/8/chartex" xmlns:cx2="http://schemas.microsoft.com/office/drawing/2015/10/21/chartex" xmlns:cx3="http://schemas.microsoft.com/office/drawing/2016/5/9/chartex" xmlns:cx4="http://schemas.microsoft.com/office/drawing/2016/5/10/chartex" xmlns:cx5="http://schemas.microsoft.com/office/drawing/2016/5/11/chartex" xmlns:cx6="http://schemas.microsoft.com/office/drawing/2016/5/12/chartex" xmlns:cx7="http://schemas.microsoft.com/office/drawing/2016/5/13/chartex" xmlns:cx8="http://schemas.microsoft.com/office/drawing/2016/5/14/chartex" xmlns:mc="http://schemas.openxmlformats.org/markup-compatibility/2006" xmlns:aink="http://schemas.microsoft.com/office/drawing/2016/ink" xmlns:am3d="http://schemas.microsoft.com/office/drawing/2017/model3d" xmlns:o="urn:schemas-microsoft-com:office:office" xmlns:oel="http://schemas.microsoft.com/office/2019/extlst" xmlns:r="http://schemas.openxmlformats.org/officeDocument/2006/relationships" xmlns:m="http://schemas.openxmlformats.org/officeDocument/2006/math" xmlns:v="urn:schemas-microsoft-com:vml" xmlns:wp14="http://schemas.microsoft.com/office/word/2010/wordprocessingDrawing" xmlns:wp="http://schemas.openxmlformats.org/drawingml/2006/wordprocessingDrawing" xmlns:w10="urn:schemas-microsoft-com:office:word" xmlns:w="http://schemas.openxmlformats.org/wordprocessingml/2006/main" xmlns:w14="http://schemas.microsoft.com/office/word/2010/wordml" xmlns:w15="http://schemas.microsoft.com/office/word/2012/wordml" xmlns:w16cex="http://schemas.microsoft.com/office/word/2018/wordml/cex" xmlns:w16cid="http://schemas.microsoft.com/office/word/2016/wordml/cid" xmlns:w16="http://schemas.microsoft.com/office/word/2018/wordml" xmlns:w16sdtdh="http://schemas.microsoft.com/office/word/2020/wordml/sdtdatahash" xmlns:w16se="http://schemas.microsoft.com/office/word/2015/wordml/symex" xmlns:wpg="http://schemas.microsoft.com/office/word/2010/wordprocessingGroup" xmlns:wpi="http://schemas.microsoft.com/office/word/2010/wordprocessingInk" xmlns:wne="http://schemas.microsoft.com/office/word/2006/wordml" xmlns:wps="http://schemas.microsoft.com/office/word/2010/wordprocessingShape" mc:Ignorable="w14 w15 w16se w16cid w16 w16cex w16sdtdh wp14">
   <w:body>
     <w:p>
       <w:pPr>
@@ -137,6 +137,7 @@
                 <w15:appearance w15:val="hidden"/>
                 <w:text/>
               </w:sdtPr>
+              <w:sdtEndPr/>
               <w:sdtContent>
                 <w:r>
                   <w:rPr>
@@ -215,6 +216,7 @@
                 <w15:appearance w15:val="hidden"/>
                 <w:text/>
               </w:sdtPr>
+              <w:sdtEndPr/>
               <w:sdtContent>
                 <w:r>
                   <w:rPr>
@@ -302,6 +304,7 @@
                 <w15:appearance w15:val="hidden"/>
                 <w:text/>
               </w:sdtPr>
+              <w:sdtEndPr/>
               <w:sdtContent>
                 <w:r>
                   <w:rPr>
@@ -362,6 +365,7 @@
                 <w15:appearance w15:val="hidden"/>
                 <w:text/>
               </w:sdtPr>
+              <w:sdtEndPr/>
               <w:sdtContent>
                 <w:r>
                   <w:rPr>
@@ -427,6 +431,7 @@
                 <w15:appearance w15:val="hidden"/>
                 <w:text/>
               </w:sdtPr>
+              <w:sdtEndPr/>
               <w:sdtContent>
                 <w:r>
                   <w:rPr>
@@ -435,31 +440,13 @@
                   </w:rPr>
                   <w:t xml:space="preserve"> </w:t>
                 </w:r>
-                <w:proofErr w:type="spellStart"/>
                 <w:r>
                   <w:rPr>
                     <w:rFonts w:asciiTheme="majorHAnsi" w:hAnsiTheme="majorHAnsi" w:cstheme="majorHAnsi"/>
                     <w:lang w:val="es-ES"/>
                   </w:rPr>
-                  <w:t>Garcia</w:t>
+                  <w:t>Garcia de Tejada Delgado, Jose</w:t>
                 </w:r>
-                <w:proofErr w:type="spellEnd"/>
-                <w:r>
-                  <w:rPr>
-                    <w:rFonts w:asciiTheme="majorHAnsi" w:hAnsiTheme="majorHAnsi" w:cstheme="majorHAnsi"/>
-                    <w:lang w:val="es-ES"/>
-                  </w:rPr>
-                  <w:t xml:space="preserve"> de Tejada Delgado, </w:t>
-                </w:r>
-                <w:proofErr w:type="spellStart"/>
-                <w:r>
-                  <w:rPr>
-                    <w:rFonts w:asciiTheme="majorHAnsi" w:hAnsiTheme="majorHAnsi" w:cstheme="majorHAnsi"/>
-                    <w:lang w:val="es-ES"/>
-                  </w:rPr>
-                  <w:t>Jose</w:t>
-                </w:r>
-                <w:proofErr w:type="spellEnd"/>
                 <w:r>
                   <w:rPr>
                     <w:rFonts w:asciiTheme="majorHAnsi" w:hAnsiTheme="majorHAnsi" w:cstheme="majorHAnsi"/>
@@ -513,6 +500,7 @@
                 <w15:appearance w15:val="hidden"/>
                 <w:text/>
               </w:sdtPr>
+              <w:sdtEndPr/>
               <w:sdtContent>
                 <w:r>
                   <w:rPr>
@@ -521,7 +509,6 @@
                   </w:rPr>
                   <w:t xml:space="preserve"> </w:t>
                 </w:r>
-                <w:proofErr w:type="spellStart"/>
                 <w:r>
                   <w:rPr>
                     <w:rFonts w:asciiTheme="majorHAnsi" w:hAnsiTheme="majorHAnsi" w:cstheme="majorHAnsi"/>
@@ -529,7 +516,6 @@
                   </w:rPr>
                   <w:t>Developer</w:t>
                 </w:r>
-                <w:proofErr w:type="spellEnd"/>
                 <w:r>
                   <w:rPr>
                     <w:rFonts w:asciiTheme="majorHAnsi" w:hAnsiTheme="majorHAnsi" w:cstheme="majorHAnsi"/>
@@ -605,6 +591,7 @@
                 <w15:appearance w15:val="hidden"/>
                 <w:text/>
               </w:sdtPr>
+              <w:sdtEndPr/>
               <w:sdtContent>
                 <w:r>
                   <w:rPr>
@@ -659,6 +646,7 @@
                 <w15:appearance w15:val="hidden"/>
                 <w:text/>
               </w:sdtPr>
+              <w:sdtEndPr/>
               <w:sdtContent>
                 <w:r>
                   <w:rPr>
@@ -724,6 +712,7 @@
                 <w15:appearance w15:val="hidden"/>
                 <w:text/>
               </w:sdtPr>
+              <w:sdtEndPr/>
               <w:sdtContent>
                 <w:r>
                   <w:rPr>
@@ -792,6 +781,7 @@
                 <w15:appearance w15:val="hidden"/>
                 <w:text/>
               </w:sdtPr>
+              <w:sdtEndPr/>
               <w:sdtContent>
                 <w:r>
                   <w:rPr>
@@ -800,7 +790,6 @@
                   </w:rPr>
                   <w:t xml:space="preserve"> </w:t>
                 </w:r>
-                <w:proofErr w:type="spellStart"/>
                 <w:r>
                   <w:rPr>
                     <w:rFonts w:asciiTheme="majorHAnsi" w:hAnsiTheme="majorHAnsi" w:cstheme="majorHAnsi"/>
@@ -808,7 +797,6 @@
                   </w:rPr>
                   <w:t>Developer</w:t>
                 </w:r>
-                <w:proofErr w:type="spellEnd"/>
                 <w:r>
                   <w:rPr>
                     <w:rFonts w:asciiTheme="majorHAnsi" w:hAnsiTheme="majorHAnsi" w:cstheme="majorHAnsi"/>
@@ -883,6 +871,7 @@
                 <w15:appearance w15:val="hidden"/>
                 <w:text/>
               </w:sdtPr>
+              <w:sdtEndPr/>
               <w:sdtContent>
                 <w:r>
                   <w:rPr>
@@ -943,6 +932,7 @@
                 <w15:appearance w15:val="hidden"/>
                 <w:text/>
               </w:sdtPr>
+              <w:sdtEndPr/>
               <w:sdtContent>
                 <w:r>
                   <w:rPr>
@@ -950,14 +940,12 @@
                   </w:rPr>
                   <w:t xml:space="preserve"> </w:t>
                 </w:r>
-                <w:proofErr w:type="spellStart"/>
                 <w:r>
                   <w:rPr>
                     <w:rFonts w:asciiTheme="majorHAnsi" w:hAnsiTheme="majorHAnsi" w:cstheme="majorHAnsi"/>
                   </w:rPr>
                   <w:t>mannizcob</w:t>
                 </w:r>
-                <w:proofErr w:type="spellEnd"/>
                 <w:r>
                   <w:rPr>
                     <w:rFonts w:asciiTheme="majorHAnsi" w:hAnsiTheme="majorHAnsi" w:cstheme="majorHAnsi"/>
@@ -1011,6 +999,7 @@
                 <w15:appearance w15:val="hidden"/>
                 <w:text/>
               </w:sdtPr>
+              <w:sdtEndPr/>
               <w:sdtContent>
                 <w:r>
                   <w:rPr>
@@ -1077,6 +1066,7 @@
                 </w:placeholder>
                 <w:text/>
               </w:sdtPr>
+              <w:sdtEndPr/>
               <w:sdtContent>
                 <w:r>
                   <w:rPr>
@@ -1158,6 +1148,7 @@
                 <w15:appearance w15:val="hidden"/>
                 <w:text/>
               </w:sdtPr>
+              <w:sdtEndPr/>
               <w:sdtContent>
                 <w:r>
                   <w:rPr>
@@ -1218,6 +1209,7 @@
                 <w15:appearance w15:val="hidden"/>
                 <w:text/>
               </w:sdtPr>
+              <w:sdtEndPr/>
               <w:sdtContent>
                 <w:r>
                   <w:rPr>
@@ -1225,14 +1217,12 @@
                   </w:rPr>
                   <w:t xml:space="preserve"> </w:t>
                 </w:r>
-                <w:proofErr w:type="spellStart"/>
                 <w:r>
                   <w:rPr>
                     <w:rFonts w:asciiTheme="majorHAnsi" w:hAnsiTheme="majorHAnsi" w:cstheme="majorHAnsi"/>
                   </w:rPr>
                   <w:t>nicgomcla</w:t>
                 </w:r>
-                <w:proofErr w:type="spellEnd"/>
                 <w:r>
                   <w:rPr>
                     <w:rFonts w:asciiTheme="majorHAnsi" w:hAnsiTheme="majorHAnsi" w:cstheme="majorHAnsi"/>
@@ -1285,6 +1275,7 @@
                 <w15:appearance w15:val="hidden"/>
                 <w:text/>
               </w:sdtPr>
+              <w:sdtEndPr/>
               <w:sdtContent>
                 <w:r>
                   <w:rPr>
@@ -1293,37 +1284,12 @@
                   </w:rPr>
                   <w:t xml:space="preserve"> </w:t>
                 </w:r>
-                <w:proofErr w:type="spellStart"/>
                 <w:r>
                   <w:rPr>
                     <w:rFonts w:asciiTheme="majorHAnsi" w:hAnsiTheme="majorHAnsi" w:cstheme="majorHAnsi"/>
                     <w:lang w:val="es-ES"/>
                   </w:rPr>
-                  <w:t>Gomez</w:t>
-                </w:r>
-                <w:proofErr w:type="spellEnd"/>
-                <w:r>
-                  <w:rPr>
-                    <w:rFonts w:asciiTheme="majorHAnsi" w:hAnsiTheme="majorHAnsi" w:cstheme="majorHAnsi"/>
-                    <w:lang w:val="es-ES"/>
-                  </w:rPr>
-                  <w:t xml:space="preserve"> </w:t>
-                </w:r>
-                <w:proofErr w:type="spellStart"/>
-                <w:r>
-                  <w:rPr>
-                    <w:rFonts w:asciiTheme="majorHAnsi" w:hAnsiTheme="majorHAnsi" w:cstheme="majorHAnsi"/>
-                    <w:lang w:val="es-ES"/>
-                  </w:rPr>
-                  <w:t>Claraco</w:t>
-                </w:r>
-                <w:proofErr w:type="spellEnd"/>
-                <w:r>
-                  <w:rPr>
-                    <w:rFonts w:asciiTheme="majorHAnsi" w:hAnsiTheme="majorHAnsi" w:cstheme="majorHAnsi"/>
-                    <w:lang w:val="es-ES"/>
-                  </w:rPr>
-                  <w:t>, Nicolas</w:t>
+                  <w:t>Gomez Claraco, Nicolas</w:t>
                 </w:r>
                 <w:r>
                   <w:rPr>
@@ -1378,6 +1344,7 @@
                 <w15:appearance w15:val="hidden"/>
                 <w:text/>
               </w:sdtPr>
+              <w:sdtEndPr/>
               <w:sdtContent>
                 <w:r>
                   <w:rPr>
@@ -1386,7 +1353,6 @@
                   </w:rPr>
                   <w:t xml:space="preserve"> </w:t>
                 </w:r>
-                <w:proofErr w:type="spellStart"/>
                 <w:r>
                   <w:rPr>
                     <w:rFonts w:asciiTheme="majorHAnsi" w:hAnsiTheme="majorHAnsi" w:cstheme="majorHAnsi"/>
@@ -1394,7 +1360,6 @@
                   </w:rPr>
                   <w:t>Developer</w:t>
                 </w:r>
-                <w:proofErr w:type="spellEnd"/>
                 <w:r>
                   <w:rPr>
                     <w:rFonts w:asciiTheme="majorHAnsi" w:hAnsiTheme="majorHAnsi" w:cstheme="majorHAnsi"/>
@@ -1466,6 +1431,7 @@
                 <w15:appearance w15:val="hidden"/>
                 <w:text/>
               </w:sdtPr>
+              <w:sdtEndPr/>
               <w:sdtContent>
                 <w:r>
                   <w:rPr>
@@ -1526,6 +1492,7 @@
                 <w15:appearance w15:val="hidden"/>
                 <w:text/>
               </w:sdtPr>
+              <w:sdtEndPr/>
               <w:sdtContent>
                 <w:r>
                   <w:rPr>
@@ -1591,6 +1558,7 @@
                 <w15:appearance w15:val="hidden"/>
                 <w:text/>
               </w:sdtPr>
+              <w:sdtEndPr/>
               <w:sdtContent>
                 <w:r>
                   <w:rPr>
@@ -1658,6 +1626,7 @@
                 </w:placeholder>
                 <w:text/>
               </w:sdtPr>
+              <w:sdtEndPr/>
               <w:sdtContent>
                 <w:r>
                   <w:rPr>
@@ -1666,31 +1635,13 @@
                   </w:rPr>
                   <w:t xml:space="preserve"> </w:t>
                 </w:r>
-                <w:proofErr w:type="spellStart"/>
                 <w:r>
                   <w:rPr>
                     <w:rFonts w:asciiTheme="majorHAnsi" w:hAnsiTheme="majorHAnsi" w:cstheme="majorHAnsi"/>
                     <w:lang w:val="es-ES"/>
                   </w:rPr>
-                  <w:t>Tester</w:t>
+                  <w:t>Tester, Developer</w:t>
                 </w:r>
-                <w:proofErr w:type="spellEnd"/>
-                <w:r>
-                  <w:rPr>
-                    <w:rFonts w:asciiTheme="majorHAnsi" w:hAnsiTheme="majorHAnsi" w:cstheme="majorHAnsi"/>
-                    <w:lang w:val="es-ES"/>
-                  </w:rPr>
-                  <w:t xml:space="preserve">, </w:t>
-                </w:r>
-                <w:proofErr w:type="spellStart"/>
-                <w:r>
-                  <w:rPr>
-                    <w:rFonts w:asciiTheme="majorHAnsi" w:hAnsiTheme="majorHAnsi" w:cstheme="majorHAnsi"/>
-                    <w:lang w:val="es-ES"/>
-                  </w:rPr>
-                  <w:t>Developer</w:t>
-                </w:r>
-                <w:proofErr w:type="spellEnd"/>
                 <w:r>
                   <w:rPr>
                     <w:rFonts w:asciiTheme="majorHAnsi" w:hAnsiTheme="majorHAnsi" w:cstheme="majorHAnsi"/>
@@ -1776,6 +1727,7 @@
                 <w15:appearance w15:val="hidden"/>
                 <w:text/>
               </w:sdtPr>
+              <w:sdtEndPr/>
               <w:sdtContent>
                 <w:r>
                   <w:rPr>
@@ -2013,6 +1965,7 @@
           <w15:appearance w15:val="hidden"/>
           <w:text/>
         </w:sdtPr>
+        <w:sdtEndPr/>
         <w:sdtContent>
           <w:r>
             <w:t xml:space="preserve"> </w:t>
@@ -2055,6 +2008,7 @@
           <w15:appearance w15:val="hidden"/>
           <w:text/>
         </w:sdtPr>
+        <w:sdtEndPr/>
         <w:sdtContent>
           <w:r>
             <w:t xml:space="preserve"> </w:t>
@@ -2131,6 +2085,7 @@
           <w15:appearance w15:val="hidden"/>
           <w:text/>
         </w:sdtPr>
+        <w:sdtEndPr/>
         <w:sdtContent>
           <w:r>
             <w:t xml:space="preserve"> </w:t>
@@ -2373,6 +2328,7 @@
           <w15:appearance w15:val="hidden"/>
           <w:text/>
         </w:sdtPr>
+        <w:sdtEndPr/>
         <w:sdtContent>
           <w:r>
             <w:t xml:space="preserve"> </w:t>
@@ -2551,6 +2507,7 @@
           <w15:appearance w15:val="hidden"/>
           <w:text/>
         </w:sdtPr>
+        <w:sdtEndPr/>
         <w:sdtContent>
           <w:r>
             <w:t xml:space="preserve"> </w:t>
@@ -2772,6 +2729,7 @@
           <w15:appearance w15:val="hidden"/>
           <w:text/>
         </w:sdtPr>
+        <w:sdtEndPr/>
         <w:sdtContent>
           <w:r>
             <w:rPr>
@@ -2977,6 +2935,7 @@
           <w15:appearance w15:val="hidden"/>
           <w:text/>
         </w:sdtPr>
+        <w:sdtEndPr/>
         <w:sdtContent>
           <w:r>
             <w:t xml:space="preserve"> </w:t>
@@ -3220,6 +3179,7 @@
           <w15:appearance w15:val="hidden"/>
           <w:text/>
         </w:sdtPr>
+        <w:sdtEndPr/>
         <w:sdtContent>
           <w:r>
             <w:t xml:space="preserve"> </w:t>
@@ -3354,6 +3314,7 @@
           <w15:appearance w15:val="hidden"/>
           <w:text/>
         </w:sdtPr>
+        <w:sdtEndPr/>
         <w:sdtContent>
           <w:r>
             <w:t xml:space="preserve"> </w:t>
@@ -3432,6 +3393,7 @@
           <w15:appearance w15:val="hidden"/>
           <w:text/>
         </w:sdtPr>
+        <w:sdtEndPr/>
         <w:sdtContent>
           <w:r>
             <w:t xml:space="preserve"> </w:t>
@@ -3598,6 +3560,7 @@
           <w15:appearance w15:val="hidden"/>
           <w:text/>
         </w:sdtPr>
+        <w:sdtEndPr/>
         <w:sdtContent>
           <w:r>
             <w:t xml:space="preserve">    </w:t>
@@ -3683,6 +3646,7 @@
           <w15:appearance w15:val="hidden"/>
           <w:text/>
         </w:sdtPr>
+        <w:sdtEndPr/>
         <w:sdtContent>
           <w:r>
             <w:t xml:space="preserve">    </w:t>
@@ -3768,6 +3732,7 @@
           <w15:appearance w15:val="hidden"/>
           <w:text/>
         </w:sdtPr>
+        <w:sdtEndPr/>
         <w:sdtContent>
           <w:r>
             <w:t xml:space="preserve">    </w:t>
@@ -3842,6 +3807,7 @@
           <w15:appearance w15:val="hidden"/>
           <w:text/>
         </w:sdtPr>
+        <w:sdtEndPr/>
         <w:sdtContent>
           <w:r>
             <w:t xml:space="preserve">    </w:t>
@@ -3937,6 +3903,7 @@
           <w15:appearance w15:val="hidden"/>
           <w:text/>
         </w:sdtPr>
+        <w:sdtEndPr/>
         <w:sdtContent>
           <w:r>
             <w:t xml:space="preserve">    </w:t>
@@ -4021,6 +3988,7 @@
           <w15:appearance w15:val="hidden"/>
           <w:text/>
         </w:sdtPr>
+        <w:sdtEndPr/>
         <w:sdtContent>
           <w:r>
             <w:t xml:space="preserve">    </w:t>
@@ -4116,6 +4084,7 @@
           <w15:appearance w15:val="hidden"/>
           <w:text/>
         </w:sdtPr>
+        <w:sdtEndPr/>
         <w:sdtContent>
           <w:r>
             <w:t xml:space="preserve">    </w:t>
@@ -4167,6 +4136,7 @@
           <w15:appearance w15:val="hidden"/>
           <w:text/>
         </w:sdtPr>
+        <w:sdtEndPr/>
         <w:sdtContent>
           <w:r>
             <w:t xml:space="preserve">    </w:t>
@@ -4201,6 +4171,7 @@
           <w15:appearance w15:val="hidden"/>
           <w:text/>
         </w:sdtPr>
+        <w:sdtEndPr/>
         <w:sdtContent>
           <w:r>
             <w:t xml:space="preserve">    </w:t>
@@ -4373,6 +4344,7 @@
           <w15:appearance w15:val="hidden"/>
           <w:text/>
         </w:sdtPr>
+        <w:sdtEndPr/>
         <w:sdtContent>
           <w:r>
             <w:t xml:space="preserve"> </w:t>
@@ -4452,6 +4424,7 @@
           <w15:appearance w15:val="hidden"/>
           <w:text/>
         </w:sdtPr>
+        <w:sdtEndPr/>
         <w:sdtContent>
           <w:r>
             <w:t xml:space="preserve"> </w:t>
@@ -4492,6 +4465,7 @@
           <w15:appearance w15:val="hidden"/>
           <w:text/>
         </w:sdtPr>
+        <w:sdtEndPr/>
         <w:sdtContent>
           <w:r>
             <w:t xml:space="preserve"> </w:t>
@@ -4547,6 +4521,7 @@
           <w15:appearance w15:val="hidden"/>
           <w:text/>
         </w:sdtPr>
+        <w:sdtEndPr/>
         <w:sdtContent>
           <w:r>
             <w:t xml:space="preserve"> </w:t>
@@ -4667,6 +4642,7 @@
           <w15:appearance w15:val="hidden"/>
           <w:text/>
         </w:sdtPr>
+        <w:sdtEndPr/>
         <w:sdtContent>
           <w:r>
             <w:t>X</w:t>
@@ -4809,6 +4785,7 @@
           <w15:appearance w15:val="hidden"/>
           <w:text/>
         </w:sdtPr>
+        <w:sdtEndPr/>
         <w:sdtContent>
           <w:r>
             <w:rPr>
@@ -4947,6 +4924,7 @@
           <w15:appearance w15:val="hidden"/>
           <w:text/>
         </w:sdtPr>
+        <w:sdtEndPr/>
         <w:sdtContent>
           <w:r>
             <w:t xml:space="preserve"> </w:t>
@@ -5107,6 +5085,7 @@
           <w15:appearance w15:val="hidden"/>
           <w:text/>
         </w:sdtPr>
+        <w:sdtEndPr/>
         <w:sdtContent>
           <w:r>
             <w:t xml:space="preserve">    </w:t>
@@ -5206,6 +5185,7 @@
           <w15:appearance w15:val="hidden"/>
           <w:text/>
         </w:sdtPr>
+        <w:sdtEndPr/>
         <w:sdtContent>
           <w:r>
             <w:t xml:space="preserve">    </w:t>
@@ -5282,6 +5262,7 @@
           <w15:appearance w15:val="hidden"/>
           <w:text/>
         </w:sdtPr>
+        <w:sdtEndPr/>
         <w:sdtContent>
           <w:r>
             <w:t xml:space="preserve">    </w:t>
@@ -5361,6 +5342,7 @@
           <w15:appearance w15:val="hidden"/>
           <w:text/>
         </w:sdtPr>
+        <w:sdtEndPr/>
         <w:sdtContent>
           <w:r>
             <w:t xml:space="preserve">    </w:t>
@@ -5432,6 +5414,7 @@
           <w15:appearance w15:val="hidden"/>
           <w:text/>
         </w:sdtPr>
+        <w:sdtEndPr/>
         <w:sdtContent>
           <w:r>
             <w:t xml:space="preserve">    </w:t>
@@ -5516,6 +5499,7 @@
           <w15:appearance w15:val="hidden"/>
           <w:text/>
         </w:sdtPr>
+        <w:sdtEndPr/>
         <w:sdtContent>
           <w:r>
             <w:t xml:space="preserve">    </w:t>
@@ -5610,6 +5594,7 @@
           <w15:appearance w15:val="hidden"/>
           <w:text/>
         </w:sdtPr>
+        <w:sdtEndPr/>
         <w:sdtContent>
           <w:r>
             <w:t xml:space="preserve">    </w:t>
@@ -5766,6 +5751,7 @@
           <w15:appearance w15:val="hidden"/>
           <w:text/>
         </w:sdtPr>
+        <w:sdtEndPr/>
         <w:sdtContent>
           <w:r>
             <w:t xml:space="preserve">    </w:t>
@@ -5814,6 +5800,7 @@
           <w15:appearance w15:val="hidden"/>
           <w:text/>
         </w:sdtPr>
+        <w:sdtEndPr/>
         <w:sdtContent>
           <w:r>
             <w:t xml:space="preserve">    </w:t>
@@ -6003,6 +5990,7 @@
           <w15:appearance w15:val="hidden"/>
           <w:text/>
         </w:sdtPr>
+        <w:sdtEndPr/>
         <w:sdtContent>
           <w:r>
             <w:t xml:space="preserve"> </w:t>
@@ -6043,6 +6031,7 @@
           <w15:appearance w15:val="hidden"/>
           <w:text/>
         </w:sdtPr>
+        <w:sdtEndPr/>
         <w:sdtContent>
           <w:r>
             <w:t xml:space="preserve"> </w:t>
@@ -6285,6 +6274,7 @@
           <w15:appearance w15:val="hidden"/>
           <w:text/>
         </w:sdtPr>
+        <w:sdtEndPr/>
         <w:sdtContent>
           <w:r>
             <w:t xml:space="preserve"> </w:t>
@@ -6380,9 +6370,16 @@
           <w15:appearance w15:val="hidden"/>
           <w:text/>
         </w:sdtPr>
+        <w:sdtEndPr/>
         <w:sdtContent>
           <w:r>
-            <w:t xml:space="preserve">    </w:t>
+            <w:t xml:space="preserve"> </w:t>
+          </w:r>
+          <w:r>
+            <w:t>X</w:t>
+          </w:r>
+          <w:r>
+            <w:t xml:space="preserve">  </w:t>
           </w:r>
         </w:sdtContent>
       </w:sdt>
@@ -6456,9 +6453,16 @@
           <w15:appearance w15:val="hidden"/>
           <w:text/>
         </w:sdtPr>
+        <w:sdtEndPr/>
         <w:sdtContent>
           <w:r>
-            <w:t xml:space="preserve">    </w:t>
+            <w:t xml:space="preserve"> </w:t>
+          </w:r>
+          <w:r>
+            <w:t>X</w:t>
+          </w:r>
+          <w:r>
+            <w:t xml:space="preserve">  </w:t>
           </w:r>
         </w:sdtContent>
       </w:sdt>
@@ -6490,9 +6494,16 @@
           <w15:appearance w15:val="hidden"/>
           <w:text/>
         </w:sdtPr>
+        <w:sdtEndPr/>
         <w:sdtContent>
           <w:r>
-            <w:t xml:space="preserve">    </w:t>
+            <w:t xml:space="preserve"> </w:t>
+          </w:r>
+          <w:r>
+            <w:t>X</w:t>
+          </w:r>
+          <w:r>
+            <w:t xml:space="preserve">  </w:t>
           </w:r>
         </w:sdtContent>
       </w:sdt>
@@ -6693,6 +6704,7 @@
           <w15:appearance w15:val="hidden"/>
           <w:text/>
         </w:sdtPr>
+        <w:sdtEndPr/>
         <w:sdtContent>
           <w:r>
             <w:t xml:space="preserve">    </w:t>
@@ -6771,6 +6783,7 @@
           <w15:appearance w15:val="hidden"/>
           <w:text/>
         </w:sdtPr>
+        <w:sdtEndPr/>
         <w:sdtContent>
           <w:r>
             <w:t xml:space="preserve">    </w:t>
@@ -7228,6 +7241,7 @@
           <w15:appearance w15:val="hidden"/>
           <w:text/>
         </w:sdtPr>
+        <w:sdtEndPr/>
         <w:sdtContent>
           <w:r>
             <w:t xml:space="preserve">    </w:t>
@@ -7302,6 +7316,7 @@
           <w15:appearance w15:val="hidden"/>
           <w:text/>
         </w:sdtPr>
+        <w:sdtEndPr/>
         <w:sdtContent>
           <w:r>
             <w:t xml:space="preserve">    </w:t>
@@ -7336,6 +7351,7 @@
           <w15:appearance w15:val="hidden"/>
           <w:text/>
         </w:sdtPr>
+        <w:sdtEndPr/>
         <w:sdtContent>
           <w:r>
             <w:t xml:space="preserve">    </w:t>
@@ -7510,6 +7526,7 @@
           <w15:appearance w15:val="hidden"/>
           <w:text/>
         </w:sdtPr>
+        <w:sdtEndPr/>
         <w:sdtContent>
           <w:r>
             <w:t xml:space="preserve">    </w:t>
@@ -7558,6 +7575,7 @@
           <w15:appearance w15:val="hidden"/>
           <w:text/>
         </w:sdtPr>
+        <w:sdtEndPr/>
         <w:sdtContent>
           <w:r>
             <w:t xml:space="preserve">    </w:t>
@@ -7592,6 +7610,7 @@
           <w15:appearance w15:val="hidden"/>
           <w:text/>
         </w:sdtPr>
+        <w:sdtEndPr/>
         <w:sdtContent>
           <w:r>
             <w:t xml:space="preserve">    </w:t>
@@ -7630,7 +7649,7 @@
 </file>
 
 <file path=word/numbering.xml><?xml version="1.0" encoding="utf-8"?>
-<w:numbering xmlns:wpc="http://schemas.microsoft.com/office/word/2010/wordprocessingCanvas" xmlns:cx="http://schemas.microsoft.com/office/drawing/2014/chartex" xmlns:cx1="http://schemas.microsoft.com/office/drawing/2015/9/8/chartex" xmlns:cx2="http://schemas.microsoft.com/office/drawing/2015/10/21/chartex" xmlns:cx3="http://schemas.microsoft.com/office/drawing/2016/5/9/chartex" xmlns:cx4="http://schemas.microsoft.com/office/drawing/2016/5/10/chartex" xmlns:cx5="http://schemas.microsoft.com/office/drawing/2016/5/11/chartex" xmlns:cx6="http://schemas.microsoft.com/office/drawing/2016/5/12/chartex" xmlns:cx7="http://schemas.microsoft.com/office/drawing/2016/5/13/chartex" xmlns:cx8="http://schemas.microsoft.com/office/drawing/2016/5/14/chartex" xmlns:mc="http://schemas.openxmlformats.org/markup-compatibility/2006" xmlns:aink="http://schemas.microsoft.com/office/drawing/2016/ink" xmlns:am3d="http://schemas.microsoft.com/office/drawing/2017/model3d" xmlns:o="urn:schemas-microsoft-com:office:office" xmlns:oel="http://schemas.microsoft.com/office/2019/extlst" xmlns:r="http://schemas.openxmlformats.org/officeDocument/2006/relationships" xmlns:m="http://schemas.openxmlformats.org/officeDocument/2006/math" xmlns:v="urn:schemas-microsoft-com:vml" xmlns:wp14="http://schemas.microsoft.com/office/word/2010/wordprocessingDrawing" xmlns:wp="http://schemas.openxmlformats.org/drawingml/2006/wordprocessingDrawing" xmlns:w10="urn:schemas-microsoft-com:office:word" xmlns:w="http://schemas.openxmlformats.org/wordprocessingml/2006/main" xmlns:w14="http://schemas.microsoft.com/office/word/2010/wordml" xmlns:w15="http://schemas.microsoft.com/office/word/2012/wordml" xmlns:w16cex="http://schemas.microsoft.com/office/word/2018/wordml/cex" xmlns:w16cid="http://schemas.microsoft.com/office/word/2016/wordml/cid" xmlns:w16="http://schemas.microsoft.com/office/word/2018/wordml" xmlns:w16du="http://schemas.microsoft.com/office/word/2023/wordml/word16du" xmlns:w16sdtdh="http://schemas.microsoft.com/office/word/2020/wordml/sdtdatahash" xmlns:w16sdtfl="http://schemas.microsoft.com/office/word/2024/wordml/sdtformatlock" xmlns:w16se="http://schemas.microsoft.com/office/word/2015/wordml/symex" xmlns:wpg="http://schemas.microsoft.com/office/word/2010/wordprocessingGroup" xmlns:wpi="http://schemas.microsoft.com/office/word/2010/wordprocessingInk" xmlns:wne="http://schemas.microsoft.com/office/word/2006/wordml" xmlns:wps="http://schemas.microsoft.com/office/word/2010/wordprocessingShape" mc:Ignorable="w14 w15 w16se w16cid w16 w16cex w16sdtdh w16sdtfl w16du wp14">
+<w:numbering xmlns:wpc="http://schemas.microsoft.com/office/word/2010/wordprocessingCanvas" xmlns:cx="http://schemas.microsoft.com/office/drawing/2014/chartex" xmlns:cx1="http://schemas.microsoft.com/office/drawing/2015/9/8/chartex" xmlns:cx2="http://schemas.microsoft.com/office/drawing/2015/10/21/chartex" xmlns:cx3="http://schemas.microsoft.com/office/drawing/2016/5/9/chartex" xmlns:cx4="http://schemas.microsoft.com/office/drawing/2016/5/10/chartex" xmlns:cx5="http://schemas.microsoft.com/office/drawing/2016/5/11/chartex" xmlns:cx6="http://schemas.microsoft.com/office/drawing/2016/5/12/chartex" xmlns:cx7="http://schemas.microsoft.com/office/drawing/2016/5/13/chartex" xmlns:cx8="http://schemas.microsoft.com/office/drawing/2016/5/14/chartex" xmlns:mc="http://schemas.openxmlformats.org/markup-compatibility/2006" xmlns:aink="http://schemas.microsoft.com/office/drawing/2016/ink" xmlns:am3d="http://schemas.microsoft.com/office/drawing/2017/model3d" xmlns:o="urn:schemas-microsoft-com:office:office" xmlns:oel="http://schemas.microsoft.com/office/2019/extlst" xmlns:r="http://schemas.openxmlformats.org/officeDocument/2006/relationships" xmlns:m="http://schemas.openxmlformats.org/officeDocument/2006/math" xmlns:v="urn:schemas-microsoft-com:vml" xmlns:wp14="http://schemas.microsoft.com/office/word/2010/wordprocessingDrawing" xmlns:wp="http://schemas.openxmlformats.org/drawingml/2006/wordprocessingDrawing" xmlns:w10="urn:schemas-microsoft-com:office:word" xmlns:w="http://schemas.openxmlformats.org/wordprocessingml/2006/main" xmlns:w14="http://schemas.microsoft.com/office/word/2010/wordml" xmlns:w15="http://schemas.microsoft.com/office/word/2012/wordml" xmlns:w16cex="http://schemas.microsoft.com/office/word/2018/wordml/cex" xmlns:w16cid="http://schemas.microsoft.com/office/word/2016/wordml/cid" xmlns:w16="http://schemas.microsoft.com/office/word/2018/wordml" xmlns:w16sdtdh="http://schemas.microsoft.com/office/word/2020/wordml/sdtdatahash" xmlns:w16se="http://schemas.microsoft.com/office/word/2015/wordml/symex" xmlns:wpg="http://schemas.microsoft.com/office/word/2010/wordprocessingGroup" xmlns:wpi="http://schemas.microsoft.com/office/word/2010/wordprocessingInk" xmlns:wne="http://schemas.microsoft.com/office/word/2006/wordml" xmlns:wps="http://schemas.microsoft.com/office/word/2010/wordprocessingShape" mc:Ignorable="w14 w15 w16se w16cid w16 w16cex w16sdtdh wp14">
   <w:abstractNum w:abstractNumId="0" w15:restartNumberingAfterBreak="0">
     <w:nsid w:val="FFFFFF88"/>
     <w:multiLevelType w:val="singleLevel"/>
@@ -8356,7 +8375,7 @@
 </file>
 
 <file path=word/styles.xml><?xml version="1.0" encoding="utf-8"?>
-<w:styles xmlns:mc="http://schemas.openxmlformats.org/markup-compatibility/2006" xmlns:r="http://schemas.openxmlformats.org/officeDocument/2006/relationships" xmlns:w="http://schemas.openxmlformats.org/wordprocessingml/2006/main" xmlns:w14="http://schemas.microsoft.com/office/word/2010/wordml" xmlns:w15="http://schemas.microsoft.com/office/word/2012/wordml" xmlns:w16cex="http://schemas.microsoft.com/office/word/2018/wordml/cex" xmlns:w16cid="http://schemas.microsoft.com/office/word/2016/wordml/cid" xmlns:w16="http://schemas.microsoft.com/office/word/2018/wordml" xmlns:w16du="http://schemas.microsoft.com/office/word/2023/wordml/word16du" xmlns:w16sdtdh="http://schemas.microsoft.com/office/word/2020/wordml/sdtdatahash" xmlns:w16sdtfl="http://schemas.microsoft.com/office/word/2024/wordml/sdtformatlock" xmlns:w16se="http://schemas.microsoft.com/office/word/2015/wordml/symex" mc:Ignorable="w14 w15 w16se w16cid w16 w16cex w16sdtdh w16sdtfl w16du">
+<w:styles xmlns:mc="http://schemas.openxmlformats.org/markup-compatibility/2006" xmlns:r="http://schemas.openxmlformats.org/officeDocument/2006/relationships" xmlns:w="http://schemas.openxmlformats.org/wordprocessingml/2006/main" xmlns:w14="http://schemas.microsoft.com/office/word/2010/wordml" xmlns:w15="http://schemas.microsoft.com/office/word/2012/wordml" xmlns:w16cex="http://schemas.microsoft.com/office/word/2018/wordml/cex" xmlns:w16cid="http://schemas.microsoft.com/office/word/2016/wordml/cid" xmlns:w16="http://schemas.microsoft.com/office/word/2018/wordml" xmlns:w16sdtdh="http://schemas.microsoft.com/office/word/2020/wordml/sdtdatahash" xmlns:w16se="http://schemas.microsoft.com/office/word/2015/wordml/symex" mc:Ignorable="w14 w15 w16se w16cid w16 w16cex w16sdtdh">
   <w:docDefaults>
     <w:rPrDefault>
       <w:rPr>
@@ -9212,7 +9231,7 @@
 </file>
 
 <file path=word/glossary/document.xml><?xml version="1.0" encoding="utf-8"?>
-<w:glossaryDocument xmlns:wpc="http://schemas.microsoft.com/office/word/2010/wordprocessingCanvas" xmlns:cx="http://schemas.microsoft.com/office/drawing/2014/chartex" xmlns:cx1="http://schemas.microsoft.com/office/drawing/2015/9/8/chartex" xmlns:cx2="http://schemas.microsoft.com/office/drawing/2015/10/21/chartex" xmlns:cx3="http://schemas.microsoft.com/office/drawing/2016/5/9/chartex" xmlns:cx4="http://schemas.microsoft.com/office/drawing/2016/5/10/chartex" xmlns:cx5="http://schemas.microsoft.com/office/drawing/2016/5/11/chartex" xmlns:cx6="http://schemas.microsoft.com/office/drawing/2016/5/12/chartex" xmlns:cx7="http://schemas.microsoft.com/office/drawing/2016/5/13/chartex" xmlns:cx8="http://schemas.microsoft.com/office/drawing/2016/5/14/chartex" xmlns:mc="http://schemas.openxmlformats.org/markup-compatibility/2006" xmlns:aink="http://schemas.microsoft.com/office/drawing/2016/ink" xmlns:am3d="http://schemas.microsoft.com/office/drawing/2017/model3d" xmlns:o="urn:schemas-microsoft-com:office:office" xmlns:oel="http://schemas.microsoft.com/office/2019/extlst" xmlns:r="http://schemas.openxmlformats.org/officeDocument/2006/relationships" xmlns:m="http://schemas.openxmlformats.org/officeDocument/2006/math" xmlns:v="urn:schemas-microsoft-com:vml" xmlns:wp14="http://schemas.microsoft.com/office/word/2010/wordprocessingDrawing" xmlns:wp="http://schemas.openxmlformats.org/drawingml/2006/wordprocessingDrawing" xmlns:w10="urn:schemas-microsoft-com:office:word" xmlns:w="http://schemas.openxmlformats.org/wordprocessingml/2006/main" xmlns:w14="http://schemas.microsoft.com/office/word/2010/wordml" xmlns:w15="http://schemas.microsoft.com/office/word/2012/wordml" xmlns:w16cex="http://schemas.microsoft.com/office/word/2018/wordml/cex" xmlns:w16cid="http://schemas.microsoft.com/office/word/2016/wordml/cid" xmlns:w16="http://schemas.microsoft.com/office/word/2018/wordml" xmlns:w16du="http://schemas.microsoft.com/office/word/2023/wordml/word16du" xmlns:w16sdtdh="http://schemas.microsoft.com/office/word/2020/wordml/sdtdatahash" xmlns:w16sdtfl="http://schemas.microsoft.com/office/word/2024/wordml/sdtformatlock" xmlns:w16se="http://schemas.microsoft.com/office/word/2015/wordml/symex" xmlns:wpg="http://schemas.microsoft.com/office/word/2010/wordprocessingGroup" xmlns:wpi="http://schemas.microsoft.com/office/word/2010/wordprocessingInk" xmlns:wne="http://schemas.microsoft.com/office/word/2006/wordml" xmlns:wps="http://schemas.microsoft.com/office/word/2010/wordprocessingShape" mc:Ignorable="w14 w15 w16se w16cid w16 w16cex w16sdtdh w16sdtfl w16du wp14">
+<w:glossaryDocument xmlns:wpc="http://schemas.microsoft.com/office/word/2010/wordprocessingCanvas" xmlns:cx="http://schemas.microsoft.com/office/drawing/2014/chartex" xmlns:cx1="http://schemas.microsoft.com/office/drawing/2015/9/8/chartex" xmlns:cx2="http://schemas.microsoft.com/office/drawing/2015/10/21/chartex" xmlns:cx3="http://schemas.microsoft.com/office/drawing/2016/5/9/chartex" xmlns:cx4="http://schemas.microsoft.com/office/drawing/2016/5/10/chartex" xmlns:cx5="http://schemas.microsoft.com/office/drawing/2016/5/11/chartex" xmlns:cx6="http://schemas.microsoft.com/office/drawing/2016/5/12/chartex" xmlns:cx7="http://schemas.microsoft.com/office/drawing/2016/5/13/chartex" xmlns:cx8="http://schemas.microsoft.com/office/drawing/2016/5/14/chartex" xmlns:mc="http://schemas.openxmlformats.org/markup-compatibility/2006" xmlns:aink="http://schemas.microsoft.com/office/drawing/2016/ink" xmlns:am3d="http://schemas.microsoft.com/office/drawing/2017/model3d" xmlns:o="urn:schemas-microsoft-com:office:office" xmlns:oel="http://schemas.microsoft.com/office/2019/extlst" xmlns:r="http://schemas.openxmlformats.org/officeDocument/2006/relationships" xmlns:m="http://schemas.openxmlformats.org/officeDocument/2006/math" xmlns:v="urn:schemas-microsoft-com:vml" xmlns:wp14="http://schemas.microsoft.com/office/word/2010/wordprocessingDrawing" xmlns:wp="http://schemas.openxmlformats.org/drawingml/2006/wordprocessingDrawing" xmlns:w10="urn:schemas-microsoft-com:office:word" xmlns:w="http://schemas.openxmlformats.org/wordprocessingml/2006/main" xmlns:w14="http://schemas.microsoft.com/office/word/2010/wordml" xmlns:w15="http://schemas.microsoft.com/office/word/2012/wordml" xmlns:w16cex="http://schemas.microsoft.com/office/word/2018/wordml/cex" xmlns:w16cid="http://schemas.microsoft.com/office/word/2016/wordml/cid" xmlns:w16="http://schemas.microsoft.com/office/word/2018/wordml" xmlns:w16sdtdh="http://schemas.microsoft.com/office/word/2020/wordml/sdtdatahash" xmlns:w16se="http://schemas.microsoft.com/office/word/2015/wordml/symex" xmlns:wpg="http://schemas.microsoft.com/office/word/2010/wordprocessingGroup" xmlns:wpi="http://schemas.microsoft.com/office/word/2010/wordprocessingInk" xmlns:wne="http://schemas.microsoft.com/office/word/2006/wordml" xmlns:wps="http://schemas.microsoft.com/office/word/2010/wordprocessingShape" mc:Ignorable="w14 w15 w16se w16cid w16 w16cex w16sdtdh wp14">
   <w:docParts>
     <w:docPart>
       <w:docPartPr>
@@ -11191,7 +11210,7 @@
 </file>
 
 <file path=word/glossary/fontTable.xml><?xml version="1.0" encoding="utf-8"?>
-<w:fonts xmlns:mc="http://schemas.openxmlformats.org/markup-compatibility/2006" xmlns:r="http://schemas.openxmlformats.org/officeDocument/2006/relationships" xmlns:w="http://schemas.openxmlformats.org/wordprocessingml/2006/main" xmlns:w14="http://schemas.microsoft.com/office/word/2010/wordml" xmlns:w15="http://schemas.microsoft.com/office/word/2012/wordml" xmlns:w16cex="http://schemas.microsoft.com/office/word/2018/wordml/cex" xmlns:w16cid="http://schemas.microsoft.com/office/word/2016/wordml/cid" xmlns:w16="http://schemas.microsoft.com/office/word/2018/wordml" xmlns:w16du="http://schemas.microsoft.com/office/word/2023/wordml/word16du" xmlns:w16sdtdh="http://schemas.microsoft.com/office/word/2020/wordml/sdtdatahash" xmlns:w16sdtfl="http://schemas.microsoft.com/office/word/2024/wordml/sdtformatlock" xmlns:w16se="http://schemas.microsoft.com/office/word/2015/wordml/symex" mc:Ignorable="w14 w15 w16se w16cid w16 w16cex w16sdtdh w16sdtfl w16du">
+<w:fonts xmlns:mc="http://schemas.openxmlformats.org/markup-compatibility/2006" xmlns:r="http://schemas.openxmlformats.org/officeDocument/2006/relationships" xmlns:w="http://schemas.openxmlformats.org/wordprocessingml/2006/main" xmlns:w14="http://schemas.microsoft.com/office/word/2010/wordml" xmlns:w15="http://schemas.microsoft.com/office/word/2012/wordml" xmlns:w16cex="http://schemas.microsoft.com/office/word/2018/wordml/cex" xmlns:w16cid="http://schemas.microsoft.com/office/word/2016/wordml/cid" xmlns:w16="http://schemas.microsoft.com/office/word/2018/wordml" xmlns:w16sdtdh="http://schemas.microsoft.com/office/word/2020/wordml/sdtdatahash" xmlns:w16se="http://schemas.microsoft.com/office/word/2015/wordml/symex" mc:Ignorable="w14 w15 w16se w16cid w16 w16cex w16sdtdh">
   <w:font w:name="Symbol">
     <w:panose1 w:val="05050102010706020507"/>
     <w:charset w:val="02"/>
@@ -11225,7 +11244,7 @@
     <w:charset w:val="00"/>
     <w:family w:val="swiss"/>
     <w:pitch w:val="variable"/>
-    <w:sig w:usb0="E4002EFF" w:usb1="C200247B" w:usb2="00000009" w:usb3="00000000" w:csb0="000001FF" w:csb1="00000000"/>
+    <w:sig w:usb0="E4002EFF" w:usb1="C000247B" w:usb2="00000009" w:usb3="00000000" w:csb0="000001FF" w:csb1="00000000"/>
   </w:font>
   <w:font w:name="Arial">
     <w:panose1 w:val="020B0604020202020204"/>
@@ -11239,7 +11258,7 @@
     <w:charset w:val="00"/>
     <w:family w:val="swiss"/>
     <w:pitch w:val="variable"/>
-    <w:sig w:usb0="E4002EFF" w:usb1="C200247B" w:usb2="00000009" w:usb3="00000000" w:csb0="000001FF" w:csb1="00000000"/>
+    <w:sig w:usb0="E4002EFF" w:usb1="C000247B" w:usb2="00000009" w:usb3="00000000" w:csb0="000001FF" w:csb1="00000000"/>
   </w:font>
   <w:font w:name="Yu Gothic Light">
     <w:altName w:val="游ゴシック Light"/>
@@ -11271,29 +11290,17 @@
     <w:pitch w:val="variable"/>
     <w:sig w:usb0="E00002FF" w:usb1="2AC7FDFF" w:usb2="00000016" w:usb3="00000000" w:csb0="0002009F" w:csb1="00000000"/>
   </w:font>
-  <w:font w:name="Aptos">
-    <w:charset w:val="00"/>
-    <w:family w:val="swiss"/>
-    <w:pitch w:val="variable"/>
-    <w:sig w:usb0="20000287" w:usb1="00000003" w:usb2="00000000" w:usb3="00000000" w:csb0="0000019F" w:csb1="00000000"/>
-  </w:font>
   <w:font w:name="Yu Mincho">
     <w:charset w:val="80"/>
     <w:family w:val="roman"/>
     <w:pitch w:val="variable"/>
     <w:sig w:usb0="800002E7" w:usb1="2AC7FCFF" w:usb2="00000012" w:usb3="00000000" w:csb0="0002009F" w:csb1="00000000"/>
   </w:font>
-  <w:font w:name="Aptos Display">
-    <w:charset w:val="00"/>
-    <w:family w:val="swiss"/>
-    <w:pitch w:val="variable"/>
-    <w:sig w:usb0="20000287" w:usb1="00000003" w:usb2="00000000" w:usb3="00000000" w:csb0="0000019F" w:csb1="00000000"/>
-  </w:font>
 </w:fonts>
 </file>
 
 <file path=word/glossary/settings.xml><?xml version="1.0" encoding="utf-8"?>
-<w:settings xmlns:mc="http://schemas.openxmlformats.org/markup-compatibility/2006" xmlns:o="urn:schemas-microsoft-com:office:office" xmlns:r="http://schemas.openxmlformats.org/officeDocument/2006/relationships" xmlns:m="http://schemas.openxmlformats.org/officeDocument/2006/math" xmlns:v="urn:schemas-microsoft-com:vml" xmlns:w10="urn:schemas-microsoft-com:office:word" xmlns:w="http://schemas.openxmlformats.org/wordprocessingml/2006/main" xmlns:w14="http://schemas.microsoft.com/office/word/2010/wordml" xmlns:w15="http://schemas.microsoft.com/office/word/2012/wordml" xmlns:w16cex="http://schemas.microsoft.com/office/word/2018/wordml/cex" xmlns:w16cid="http://schemas.microsoft.com/office/word/2016/wordml/cid" xmlns:w16="http://schemas.microsoft.com/office/word/2018/wordml" xmlns:w16du="http://schemas.microsoft.com/office/word/2023/wordml/word16du" xmlns:w16sdtdh="http://schemas.microsoft.com/office/word/2020/wordml/sdtdatahash" xmlns:w16sdtfl="http://schemas.microsoft.com/office/word/2024/wordml/sdtformatlock" xmlns:w16se="http://schemas.microsoft.com/office/word/2015/wordml/symex" xmlns:sl="http://schemas.openxmlformats.org/schemaLibrary/2006/main" mc:Ignorable="w14 w15 w16se w16cid w16 w16cex w16sdtdh w16sdtfl w16du">
+<w:settings xmlns:mc="http://schemas.openxmlformats.org/markup-compatibility/2006" xmlns:o="urn:schemas-microsoft-com:office:office" xmlns:r="http://schemas.openxmlformats.org/officeDocument/2006/relationships" xmlns:m="http://schemas.openxmlformats.org/officeDocument/2006/math" xmlns:v="urn:schemas-microsoft-com:vml" xmlns:w10="urn:schemas-microsoft-com:office:word" xmlns:w="http://schemas.openxmlformats.org/wordprocessingml/2006/main" xmlns:w14="http://schemas.microsoft.com/office/word/2010/wordml" xmlns:w15="http://schemas.microsoft.com/office/word/2012/wordml" xmlns:w16cex="http://schemas.microsoft.com/office/word/2018/wordml/cex" xmlns:w16cid="http://schemas.microsoft.com/office/word/2016/wordml/cid" xmlns:w16="http://schemas.microsoft.com/office/word/2018/wordml" xmlns:w16sdtdh="http://schemas.microsoft.com/office/word/2020/wordml/sdtdatahash" xmlns:w16se="http://schemas.microsoft.com/office/word/2015/wordml/symex" xmlns:sl="http://schemas.openxmlformats.org/schemaLibrary/2006/main" mc:Ignorable="w14 w15 w16se w16cid w16 w16cex w16sdtdh">
   <w:view w:val="normal"/>
   <w:revisionView w:inkAnnotations="0"/>
   <w:defaultTabStop w:val="708"/>
@@ -11375,6 +11382,7 @@
     <w:rsid w:val="00C9535D"/>
     <w:rsid w:val="00CC69E2"/>
     <w:rsid w:val="00CE5869"/>
+    <w:rsid w:val="00D10129"/>
     <w:rsid w:val="00D72CB9"/>
     <w:rsid w:val="00D86553"/>
     <w:rsid w:val="00D9098F"/>
@@ -11415,7 +11423,7 @@
 </file>
 
 <file path=word/glossary/styles.xml><?xml version="1.0" encoding="utf-8"?>
-<w:styles xmlns:mc="http://schemas.openxmlformats.org/markup-compatibility/2006" xmlns:r="http://schemas.openxmlformats.org/officeDocument/2006/relationships" xmlns:w="http://schemas.openxmlformats.org/wordprocessingml/2006/main" xmlns:w14="http://schemas.microsoft.com/office/word/2010/wordml" xmlns:w15="http://schemas.microsoft.com/office/word/2012/wordml" xmlns:w16cex="http://schemas.microsoft.com/office/word/2018/wordml/cex" xmlns:w16cid="http://schemas.microsoft.com/office/word/2016/wordml/cid" xmlns:w16="http://schemas.microsoft.com/office/word/2018/wordml" xmlns:w16du="http://schemas.microsoft.com/office/word/2023/wordml/word16du" xmlns:w16sdtdh="http://schemas.microsoft.com/office/word/2020/wordml/sdtdatahash" xmlns:w16sdtfl="http://schemas.microsoft.com/office/word/2024/wordml/sdtformatlock" xmlns:w16se="http://schemas.microsoft.com/office/word/2015/wordml/symex" mc:Ignorable="w14 w15 w16se w16cid w16 w16cex w16sdtdh w16sdtfl w16du">
+<w:styles xmlns:mc="http://schemas.openxmlformats.org/markup-compatibility/2006" xmlns:r="http://schemas.openxmlformats.org/officeDocument/2006/relationships" xmlns:w="http://schemas.openxmlformats.org/wordprocessingml/2006/main" xmlns:w14="http://schemas.microsoft.com/office/word/2010/wordml" xmlns:w15="http://schemas.microsoft.com/office/word/2012/wordml" xmlns:w16cex="http://schemas.microsoft.com/office/word/2018/wordml/cex" xmlns:w16cid="http://schemas.microsoft.com/office/word/2016/wordml/cid" xmlns:w16="http://schemas.microsoft.com/office/word/2018/wordml" xmlns:w16sdtdh="http://schemas.microsoft.com/office/word/2020/wordml/sdtdatahash" xmlns:w16se="http://schemas.microsoft.com/office/word/2015/wordml/symex" mc:Ignorable="w14 w15 w16se w16cid w16 w16cex w16sdtdh">
   <w:docDefaults>
     <w:rPrDefault>
       <w:rPr>
@@ -12686,7 +12694,7 @@
 </file>
 
 <file path=word/glossary/webSettings.xml><?xml version="1.0" encoding="utf-8"?>
-<w:webSettings xmlns:mc="http://schemas.openxmlformats.org/markup-compatibility/2006" xmlns:r="http://schemas.openxmlformats.org/officeDocument/2006/relationships" xmlns:w="http://schemas.openxmlformats.org/wordprocessingml/2006/main" xmlns:w14="http://schemas.microsoft.com/office/word/2010/wordml" xmlns:w15="http://schemas.microsoft.com/office/word/2012/wordml" xmlns:w16cex="http://schemas.microsoft.com/office/word/2018/wordml/cex" xmlns:w16cid="http://schemas.microsoft.com/office/word/2016/wordml/cid" xmlns:w16="http://schemas.microsoft.com/office/word/2018/wordml" xmlns:w16du="http://schemas.microsoft.com/office/word/2023/wordml/word16du" xmlns:w16sdtdh="http://schemas.microsoft.com/office/word/2020/wordml/sdtdatahash" xmlns:w16sdtfl="http://schemas.microsoft.com/office/word/2024/wordml/sdtformatlock" xmlns:w16se="http://schemas.microsoft.com/office/word/2015/wordml/symex" mc:Ignorable="w14 w15 w16se w16cid w16 w16cex w16sdtdh w16sdtfl w16du">
+<w:webSettings xmlns:mc="http://schemas.openxmlformats.org/markup-compatibility/2006" xmlns:r="http://schemas.openxmlformats.org/officeDocument/2006/relationships" xmlns:w="http://schemas.openxmlformats.org/wordprocessingml/2006/main" xmlns:w14="http://schemas.microsoft.com/office/word/2010/wordml" xmlns:w15="http://schemas.microsoft.com/office/word/2012/wordml" xmlns:w16cex="http://schemas.microsoft.com/office/word/2018/wordml/cex" xmlns:w16cid="http://schemas.microsoft.com/office/word/2016/wordml/cid" xmlns:w16="http://schemas.microsoft.com/office/word/2018/wordml" xmlns:w16sdtdh="http://schemas.microsoft.com/office/word/2020/wordml/sdtdatahash" xmlns:w16se="http://schemas.microsoft.com/office/word/2015/wordml/symex" mc:Ignorable="w14 w15 w16se w16cid w16 w16cex w16sdtdh">
   <w:optimizeForBrowser/>
   <w:allowPNG/>
 </w:webSettings>

</xml_diff>